<commit_message>
Started the introduction and prototype sections of the report
</commit_message>
<xml_diff>
--- a/FYP/InterimReportTemplate.docx
+++ b/FYP/InterimReportTemplate.docx
@@ -99,8 +99,13 @@
               <w:jc w:val="center"/>
               <w:outlineLvl w:val="0"/>
             </w:pPr>
+            <w:proofErr w:type="spellStart"/>
             <w:r>
-              <w:t>Yupeng Liu</w:t>
+              <w:t>Yupeng</w:t>
+            </w:r>
+            <w:proofErr w:type="spellEnd"/>
+            <w:r>
+              <w:t xml:space="preserve"> Liu</w:t>
             </w:r>
           </w:p>
         </w:tc>
@@ -146,7 +151,15 @@
         <w:t>,</w:t>
       </w:r>
       <w:r>
-        <w:t xml:space="preserve"> a raspberry pi NoIR camera will be used. This camera will be combined with super bright infra red LED's to shin</w:t>
+        <w:t xml:space="preserve"> a raspberry pi </w:t>
+      </w:r>
+      <w:proofErr w:type="spellStart"/>
+      <w:r>
+        <w:t>NoIR</w:t>
+      </w:r>
+      <w:proofErr w:type="spellEnd"/>
+      <w:r>
+        <w:t xml:space="preserve"> camera will be used. This camera will be combined with super bright infra red LED's to shin</w:t>
       </w:r>
       <w:r>
         <w:t>e light on the room making</w:t>
@@ -338,7 +351,15 @@
     </w:p>
     <w:p>
       <w:r>
-        <w:t>What is your approach to this project? Are you using any particular software methodology?  Eg. Are you delivering design/ code in phases, or are you completing all design up front, followed by all coding? Have you some sections lower priority if time runs short?</w:t>
+        <w:t xml:space="preserve">What is your approach to this project? Are you using any particular software methodology?  </w:t>
+      </w:r>
+      <w:proofErr w:type="spellStart"/>
+      <w:r>
+        <w:t>Eg</w:t>
+      </w:r>
+      <w:proofErr w:type="spellEnd"/>
+      <w:r>
+        <w:t>. Are you delivering design/ code in phases, or are you completing all design up front, followed by all coding? Have you some sections lower priority if time runs short?</w:t>
       </w:r>
     </w:p>
     <w:p/>
@@ -394,6 +415,12 @@
     </w:p>
     <w:p>
       <w:pPr>
+        <w:pStyle w:val="ListParagraph"/>
+        <w:ind w:left="0"/>
+      </w:pPr>
+    </w:p>
+    <w:p>
+      <w:pPr>
         <w:pStyle w:val="Heading1"/>
         <w:numPr>
           <w:ilvl w:val="0"/>
@@ -402,6 +429,7 @@
         <w:ind w:left="0" w:firstLine="0"/>
       </w:pPr>
       <w:r>
+        <w:lastRenderedPageBreak/>
         <w:t>Prototyping</w:t>
       </w:r>
       <w:r>
@@ -410,19 +438,43 @@
     </w:p>
     <w:p>
       <w:r>
-        <w:t xml:space="preserve">Explain exactly what </w:t>
-      </w:r>
-      <w:r>
-        <w:t xml:space="preserve">prototyping </w:t>
-      </w:r>
-      <w:r>
-        <w:t xml:space="preserve">and development </w:t>
-      </w:r>
-      <w:r>
-        <w:t>you have completed</w:t>
+        <w:t xml:space="preserve">The camera I am using for this project is the raspberry pi </w:t>
+      </w:r>
+      <w:proofErr w:type="spellStart"/>
+      <w:r>
+        <w:t>NoIR</w:t>
+      </w:r>
+      <w:proofErr w:type="spellEnd"/>
+      <w:r>
+        <w:t xml:space="preserve"> camera. Th</w:t>
+      </w:r>
+      <w:r>
+        <w:t>e reason for choosing this camera is that it has</w:t>
+      </w:r>
+      <w:r>
+        <w:t xml:space="preserve"> no infrared filter attached</w:t>
+      </w:r>
+      <w:r>
+        <w:t xml:space="preserve">.  </w:t>
+      </w:r>
+      <w:r>
+        <w:t xml:space="preserve">The lack of an IR filter allows the taking of lowlight and infrared images. </w:t>
+      </w:r>
+      <w:r>
+        <w:t xml:space="preserve">For this camera to take infra red(IR) images, IR LEDS must be shined onto the target area. </w:t>
       </w:r>
     </w:p>
     <w:p/>
+    <w:p>
+      <w:r>
+        <w:t>https://www.raspberrypi.org/blog/infrared-camera-you-asked/</w:t>
+      </w:r>
+    </w:p>
+    <w:p>
+      <w:r>
+        <w:t>https://www.amazon.co.uk/Raspberry-Pi-1080p-Camera-Module/dp/B01ER2SMHY</w:t>
+      </w:r>
+    </w:p>
     <w:p>
       <w:pPr>
         <w:pStyle w:val="Heading1"/>

</xml_diff>

<commit_message>
Planned the interim report Begining fully tomorrow. Have some ideas already in the report.
</commit_message>
<xml_diff>
--- a/FYP/InterimReportTemplate.docx
+++ b/FYP/InterimReportTemplate.docx
@@ -131,7 +131,13 @@
         <w:t xml:space="preserve"> </w:t>
       </w:r>
       <w:r>
-        <w:t xml:space="preserve">This application could be used to monitor the elderly in their homes. The reason for monitoring them could be for example to detect a fall. </w:t>
+        <w:t>This application could be used to monitor the elderly</w:t>
+      </w:r>
+      <w:r>
+        <w:t xml:space="preserve"> people</w:t>
+      </w:r>
+      <w:r>
+        <w:t xml:space="preserve"> in their homes. The reason for monitoring them could be for example to detect a fall. </w:t>
       </w:r>
       <w:r>
         <w:t>To detect people in a room</w:t>
@@ -158,7 +164,7 @@
         <w:t>The image and result posted to the server will be stored in a database until the en</w:t>
       </w:r>
       <w:r>
-        <w:t xml:space="preserve">d of the next day. </w:t>
+        <w:t>d of the next day.</w:t>
       </w:r>
     </w:p>
     <w:p/>
@@ -302,6 +308,21 @@
       </w:pPr>
     </w:p>
     <w:p/>
+    <w:p/>
+    <w:p/>
+    <w:p/>
+    <w:p/>
+    <w:p/>
+    <w:p/>
+    <w:p/>
+    <w:p/>
+    <w:p/>
+    <w:p/>
+    <w:p/>
+    <w:p/>
+    <w:p/>
+    <w:p/>
+    <w:p/>
     <w:p>
       <w:pPr>
         <w:pStyle w:val="Heading1"/>
@@ -312,6 +333,7 @@
         <w:ind w:left="0" w:firstLine="0"/>
       </w:pPr>
       <w:r>
+        <w:lastRenderedPageBreak/>
         <w:t>Analysis: Describe clearly what your solution will do</w:t>
       </w:r>
     </w:p>
@@ -319,6 +341,29 @@
       <w:bookmarkStart w:id="0" w:name="_GoBack"/>
       <w:bookmarkEnd w:id="0"/>
     </w:p>
+    <w:p/>
+    <w:p/>
+    <w:p/>
+    <w:p/>
+    <w:p/>
+    <w:p/>
+    <w:p/>
+    <w:p/>
+    <w:p/>
+    <w:p/>
+    <w:p/>
+    <w:p/>
+    <w:p/>
+    <w:p/>
+    <w:p/>
+    <w:p/>
+    <w:p/>
+    <w:p/>
+    <w:p/>
+    <w:p/>
+    <w:p/>
+    <w:p/>
+    <w:p/>
     <w:p/>
     <w:p>
       <w:pPr>
@@ -330,6 +375,7 @@
         <w:ind w:left="0" w:firstLine="0"/>
       </w:pPr>
       <w:r>
+        <w:lastRenderedPageBreak/>
         <w:t>Approach and Methodology</w:t>
       </w:r>
     </w:p>
@@ -405,7 +451,6 @@
         <w:ind w:left="0" w:firstLine="0"/>
       </w:pPr>
       <w:r>
-        <w:lastRenderedPageBreak/>
         <w:t>Prototyping</w:t>
       </w:r>
       <w:r>
@@ -550,7 +595,8 @@
     <w:p/>
     <w:p/>
     <w:sectPr>
-      <w:headerReference w:type="default" r:id="rId7"/>
+      <w:headerReference w:type="default" r:id="rId8"/>
+      <w:footerReference w:type="default" r:id="rId9"/>
       <w:pgSz w:w="11906" w:h="16838"/>
       <w:pgMar w:top="1440" w:right="1440" w:bottom="1440" w:left="1440" w:header="708" w:footer="708" w:gutter="0"/>
       <w:cols w:space="708"/>
@@ -583,6 +629,41 @@
     </w:p>
   </w:endnote>
 </w:endnotes>
+</file>
+
+<file path=word/footer1.xml><?xml version="1.0" encoding="utf-8"?>
+<w:ftr xmlns:ve="http://schemas.openxmlformats.org/markup-compatibility/2006" xmlns:o="urn:schemas-microsoft-com:office:office" xmlns:r="http://schemas.openxmlformats.org/officeDocument/2006/relationships" xmlns:m="http://schemas.openxmlformats.org/officeDocument/2006/math" xmlns:v="urn:schemas-microsoft-com:vml" xmlns:wp="http://schemas.openxmlformats.org/drawingml/2006/wordprocessingDrawing" xmlns:w10="urn:schemas-microsoft-com:office:word" xmlns:w="http://schemas.openxmlformats.org/wordprocessingml/2006/main" xmlns:wne="http://schemas.microsoft.com/office/word/2006/wordml">
+  <w:sdt>
+    <w:sdtPr>
+      <w:id w:val="-1511804155"/>
+      <w:docPartObj>
+        <w:docPartGallery w:val="Page Numbers (Bottom of Page)"/>
+        <w:docPartUnique/>
+      </w:docPartObj>
+    </w:sdtPr>
+    <w:sdtContent>
+      <w:p>
+        <w:pPr>
+          <w:pStyle w:val="Footer"/>
+          <w:jc w:val="center"/>
+        </w:pPr>
+        <w:fldSimple w:instr=" PAGE   \* MERGEFORMAT ">
+          <w:r>
+            <w:rPr>
+              <w:noProof/>
+            </w:rPr>
+            <w:t>4</w:t>
+          </w:r>
+        </w:fldSimple>
+      </w:p>
+    </w:sdtContent>
+  </w:sdt>
+  <w:p>
+    <w:pPr>
+      <w:pStyle w:val="Footer"/>
+    </w:pPr>
+  </w:p>
+</w:ftr>
 </file>
 
 <file path=word/footnotes.xml><?xml version="1.0" encoding="utf-8"?>
@@ -1821,4 +1902,16 @@
   <a:objectDefaults/>
   <a:extraClrSchemeLst/>
 </a:theme>
+</file>
+
+<file path=customXml/item1.xml><?xml version="1.0" encoding="utf-8"?>
+<b:Sources xmlns:b="http://schemas.openxmlformats.org/officeDocument/2006/bibliography" xmlns="http://schemas.openxmlformats.org/officeDocument/2006/bibliography" SelectedStyle="\APA.XSL" StyleName="APA"/>
+</file>
+
+<file path=customXml/itemProps1.xml><?xml version="1.0" encoding="utf-8"?>
+<ds:datastoreItem xmlns:ds="http://schemas.openxmlformats.org/officeDocument/2006/customXml" ds:itemID="{7B3B65DF-0951-4D30-9A7C-2C1D33B1C413}">
+  <ds:schemaRefs>
+    <ds:schemaRef ds:uri="http://schemas.openxmlformats.org/officeDocument/2006/bibliography"/>
+  </ds:schemaRefs>
+</ds:datastoreItem>
 </file>
</xml_diff>

<commit_message>
Almost finished ir vs digital
</commit_message>
<xml_diff>
--- a/FYP/InterimReportTemplate.docx
+++ b/FYP/InterimReportTemplate.docx
@@ -11,7 +11,7 @@
           <w:b/>
           <w:bCs/>
           <w:noProof/>
-          <w:lang w:val="en-US"/>
+          <w:lang w:eastAsia="en-IE"/>
         </w:rPr>
         <w:drawing>
           <wp:inline distT="0" distB="0" distL="0" distR="0">
@@ -183,22 +183,6 @@
           <w:lang w:eastAsia="en-IE"/>
         </w:rPr>
         <w:t>C/4</w:t>
-      </w:r>
-    </w:p>
-    <w:p>
-      <w:pPr>
-        <w:jc w:val="center"/>
-      </w:pPr>
-      <w:r>
-        <w:rPr>
-          <w:b/>
-          <w:bCs/>
-          <w:color w:val="000000"/>
-          <w:sz w:val="23"/>
-          <w:szCs w:val="23"/>
-          <w:lang w:eastAsia="en-IE"/>
-        </w:rPr>
-        <w:t>Michael Kane C14402048</w:t>
       </w:r>
     </w:p>
     <w:tbl>
@@ -298,8 +282,13 @@
               <w:jc w:val="center"/>
               <w:outlineLvl w:val="0"/>
             </w:pPr>
+            <w:proofErr w:type="spellStart"/>
             <w:r>
-              <w:t>Yupeng Liu</w:t>
+              <w:t>Yupeng</w:t>
+            </w:r>
+            <w:proofErr w:type="spellEnd"/>
+            <w:r>
+              <w:t xml:space="preserve"> Liu</w:t>
             </w:r>
           </w:p>
         </w:tc>
@@ -398,7 +387,21 @@
         <w:rPr>
           <w:color w:val="FF0000"/>
         </w:rPr>
-        <w:t xml:space="preserve"> a raspberry pi NoIR camera will be used. This camera will be combined with super bright infra red LED's to shin</w:t>
+        <w:t xml:space="preserve"> a raspberry pi </w:t>
+      </w:r>
+      <w:proofErr w:type="spellStart"/>
+      <w:r>
+        <w:rPr>
+          <w:color w:val="FF0000"/>
+        </w:rPr>
+        <w:t>NoIR</w:t>
+      </w:r>
+      <w:proofErr w:type="spellEnd"/>
+      <w:r>
+        <w:rPr>
+          <w:color w:val="FF0000"/>
+        </w:rPr>
+        <w:t xml:space="preserve"> camera will be used. This camera will be combined with super bright infra red LED's to shin</w:t>
       </w:r>
       <w:r>
         <w:rPr>
@@ -452,9 +455,6 @@
       <w:r>
         <w:t>has been done and what are the outputs?</w:t>
       </w:r>
-      <w:r>
-        <w:br/>
-      </w:r>
     </w:p>
     <w:p>
       <w:pPr>
@@ -507,14 +507,14 @@
         <w:rPr>
           <w:rStyle w:val="FootnoteReference"/>
         </w:rPr>
-        <w:footnoteReference w:id="2"/>
+        <w:footnoteReference w:id="1"/>
       </w:r>
     </w:p>
     <w:p>
       <w:r>
         <w:rPr>
           <w:noProof/>
-          <w:lang w:val="en-US"/>
+          <w:lang w:eastAsia="en-IE"/>
         </w:rPr>
         <w:drawing>
           <wp:inline distT="0" distB="0" distL="0" distR="0">
@@ -532,7 +532,7 @@
                     <pic:cNvPicPr/>
                   </pic:nvPicPr>
                   <pic:blipFill>
-                    <a:blip r:embed="rId9"/>
+                    <a:blip r:embed="rId9" cstate="print"/>
                     <a:stretch>
                       <a:fillRect/>
                     </a:stretch>
@@ -556,12 +556,13 @@
         <w:rPr>
           <w:rStyle w:val="FootnoteReference"/>
         </w:rPr>
-        <w:footnoteReference w:id="3"/>
+        <w:footnoteReference w:id="2"/>
       </w:r>
     </w:p>
     <w:p/>
     <w:p/>
     <w:p/>
+    <w:p/>
     <w:p>
       <w:r>
         <w:lastRenderedPageBreak/>
@@ -573,330 +574,715 @@
       </w:r>
     </w:p>
     <w:p>
+      <w:pPr>
+        <w:jc w:val="both"/>
+      </w:pPr>
+      <w:r>
+        <w:t>Near infrared</w:t>
+      </w:r>
+      <w:r>
+        <w:t xml:space="preserve"> (IR)</w:t>
+      </w:r>
+      <w:r>
+        <w:t xml:space="preserve"> </w:t>
+      </w:r>
+      <w:r>
+        <w:t>imaging</w:t>
+      </w:r>
+      <w:r>
+        <w:t xml:space="preserve"> </w:t>
+      </w:r>
+      <w:r>
+        <w:t>can be captured using</w:t>
+      </w:r>
+      <w:r>
+        <w:t xml:space="preserve"> </w:t>
+      </w:r>
+      <w:r>
+        <w:t>a camera with the IR filter removed</w:t>
+      </w:r>
+      <w:r>
+        <w:t xml:space="preserve">. </w:t>
+      </w:r>
+      <w:r>
+        <w:t xml:space="preserve">IR works on a different visual spectrum then we as humans can see. </w:t>
+      </w:r>
+      <w:r>
+        <w:t xml:space="preserve">Clement Fredembach defines the wave lengths of infrared as follows </w:t>
+      </w:r>
+      <w:r>
+        <w:t>"</w:t>
+      </w:r>
+      <w:r>
+        <w:rPr>
+          <w:rFonts w:ascii="Arial" w:hAnsi="Arial" w:cs="Arial"/>
+          <w:i/>
+          <w:color w:val="454545"/>
+          <w:sz w:val="20"/>
+          <w:szCs w:val="20"/>
+          <w:shd w:val="clear" w:color="auto" w:fill="FFFFFF"/>
+        </w:rPr>
+        <w:t xml:space="preserve">The near-infrared spectrum is located just after the red wavelength and comprises wavelengths that range from 700 to 1100 </w:t>
+      </w:r>
+      <w:proofErr w:type="spellStart"/>
+      <w:r>
+        <w:rPr>
+          <w:rFonts w:ascii="Arial" w:hAnsi="Arial" w:cs="Arial"/>
+          <w:i/>
+          <w:color w:val="454545"/>
+          <w:sz w:val="20"/>
+          <w:szCs w:val="20"/>
+          <w:shd w:val="clear" w:color="auto" w:fill="FFFFFF"/>
+        </w:rPr>
+        <w:t>nanometers</w:t>
+      </w:r>
+      <w:proofErr w:type="spellEnd"/>
+      <w:r>
+        <w:t>"</w:t>
+      </w:r>
+      <w:r>
+        <w:t xml:space="preserve"> This means that the </w:t>
+      </w:r>
+      <w:r>
+        <w:t xml:space="preserve">infrared wavelength is outside of a humans visual spectrum. </w:t>
+      </w:r>
+      <w:r>
+        <w:rPr>
+          <w:rStyle w:val="FootnoteReference"/>
+        </w:rPr>
+        <w:footnoteReference w:id="3"/>
+      </w:r>
+      <w:r>
+        <w:t xml:space="preserve"> IR LEDS can be used to illuminate dark areas</w:t>
+      </w:r>
+      <w:r>
+        <w:t xml:space="preserve"> with the area only being visible to an IR camera, as the IR wavelength is out of our visual spectrum.</w:t>
+      </w:r>
+      <w:r>
+        <w:t xml:space="preserve"> The IR camera also has the ability to take daytime photos, these images appear drastically different due to the way IR wavelengths interact with the </w:t>
+      </w:r>
+      <w:r>
+        <w:t>environment</w:t>
+      </w:r>
+      <w:r>
+        <w:t>.</w:t>
+      </w:r>
+      <w:r>
+        <w:rPr>
+          <w:rStyle w:val="FootnoteReference"/>
+        </w:rPr>
+        <w:footnoteReference w:id="4"/>
+      </w:r>
+    </w:p>
+    <w:p>
+      <w:pPr>
+        <w:rPr>
+          <w:color w:val="FF0000"/>
+        </w:rPr>
+      </w:pPr>
+      <w:r>
+        <w:rPr>
+          <w:color w:val="FF0000"/>
+        </w:rPr>
+        <w:t>insert an image taken from raspberry pi at home</w:t>
+      </w:r>
+    </w:p>
+    <w:p>
+      <w:pPr>
+        <w:jc w:val="both"/>
+      </w:pPr>
+      <w:r>
+        <w:t>Digital images can b</w:t>
+      </w:r>
+      <w:r>
+        <w:t>e taken with an ordinary camera, t</w:t>
+      </w:r>
+      <w:r>
+        <w:t xml:space="preserve">he light used to capture these images is in our visual spectrum. </w:t>
+      </w:r>
+      <w:r>
+        <w:t>Meaning t</w:t>
+      </w:r>
+      <w:r>
+        <w:t>o capture day and night images</w:t>
+      </w:r>
+      <w:r>
+        <w:t xml:space="preserve"> we need </w:t>
+      </w:r>
+      <w:r>
+        <w:t xml:space="preserve"> a light source to illuminate the area</w:t>
+      </w:r>
+      <w:r>
+        <w:t xml:space="preserve"> E.G. the sun or a lamp</w:t>
+      </w:r>
+      <w:r>
+        <w:t xml:space="preserve">. The reason to keep the IR filter on the camera is to prevent the IR radiation from interfering with the </w:t>
+      </w:r>
+      <w:r>
+        <w:t>quality of the image</w:t>
+      </w:r>
+      <w:r>
+        <w:t xml:space="preserve"> as Clement </w:t>
+      </w:r>
+      <w:proofErr w:type="spellStart"/>
+      <w:r>
+        <w:t>Fredembach</w:t>
+      </w:r>
+      <w:proofErr w:type="spellEnd"/>
+      <w:r>
+        <w:t xml:space="preserve"> says here "</w:t>
+      </w:r>
+      <w:r>
+        <w:rPr>
+          <w:rFonts w:ascii="Arial" w:hAnsi="Arial" w:cs="Arial"/>
+          <w:i/>
+          <w:color w:val="454545"/>
+          <w:sz w:val="20"/>
+          <w:szCs w:val="20"/>
+          <w:shd w:val="clear" w:color="auto" w:fill="FFFFFF"/>
+        </w:rPr>
+        <w:t>digital cameras' sensors are so sensitive to near-infrared that a "hot mirror", a filter that lets only visible light pass, is placed in front of them in order to prevent NIR contamination of the visible signal.</w:t>
+      </w:r>
+      <w:r>
+        <w:t>".</w:t>
+      </w:r>
+      <w:r>
+        <w:rPr>
+          <w:rStyle w:val="FootnoteReference"/>
+        </w:rPr>
+        <w:footnoteReference w:id="5"/>
+      </w:r>
+      <w:r>
+        <w:t xml:space="preserve"> Digital </w:t>
+      </w:r>
+      <w:r>
+        <w:t>cameras with an IR filter</w:t>
+      </w:r>
+      <w:r>
+        <w:t xml:space="preserve"> provide a higher quality image </w:t>
+      </w:r>
+      <w:r>
+        <w:t>during daylight, and images can appear blurred in IR daylight images depending on the lighting conditions.</w:t>
+      </w:r>
+    </w:p>
+    <w:p>
+      <w:pPr>
+        <w:rPr>
+          <w:color w:val="FF0000"/>
+        </w:rPr>
+      </w:pPr>
+      <w:r>
+        <w:rPr>
+          <w:color w:val="FF0000"/>
+        </w:rPr>
+        <w:t>Take Pictures with the camera when I get home and insert</w:t>
+      </w:r>
+    </w:p>
+    <w:p>
+      <w:r>
+        <w:t>The</w:t>
+      </w:r>
+      <w:r>
+        <w:t>re are two application for the camera chosen to be used in. These are Monitoring an elderly or disabled person in their home and detecting the occupancy of a room in the college to see if its free or occupied. For the applications to perform acceptably, the camera must be able to function is daylight, lowlight and dark conditions.</w:t>
+      </w:r>
+    </w:p>
+    <w:p>
+      <w:r>
+        <w:t>2.1.3</w:t>
+      </w:r>
+      <w:r>
+        <w:tab/>
+      </w:r>
+      <w:proofErr w:type="spellStart"/>
+      <w:r>
+        <w:t>Thresholding</w:t>
+      </w:r>
+      <w:proofErr w:type="spellEnd"/>
+    </w:p>
+    <w:p>
+      <w:r>
+        <w:t>2.1.4</w:t>
+      </w:r>
+      <w:r>
+        <w:tab/>
+        <w:t>Flesh Detection</w:t>
+      </w:r>
+    </w:p>
+    <w:p>
+      <w:r>
+        <w:t>2.1.</w:t>
+      </w:r>
+      <w:r>
+        <w:t>5</w:t>
+      </w:r>
+      <w:r>
+        <w:tab/>
+        <w:t>Contouring</w:t>
+      </w:r>
+    </w:p>
+    <w:p>
+      <w:r>
+        <w:t>2.1.</w:t>
+      </w:r>
+      <w:r>
+        <w:t>6</w:t>
+      </w:r>
+      <w:r>
+        <w:tab/>
+        <w:t>Object Detection</w:t>
+      </w:r>
+    </w:p>
+    <w:p>
+      <w:r>
+        <w:t>2.1.7</w:t>
+      </w:r>
+      <w:r>
+        <w:tab/>
+        <w:t>Co</w:t>
+      </w:r>
+      <w:r>
+        <w:t>n</w:t>
+      </w:r>
+      <w:r>
+        <w:t>clusion</w:t>
+      </w:r>
+    </w:p>
+    <w:p>
+      <w:pPr>
+        <w:pStyle w:val="Heading2"/>
+      </w:pPr>
+      <w:r>
+        <w:t>2.2</w:t>
+      </w:r>
+      <w:r>
+        <w:t xml:space="preserve">       </w:t>
+      </w:r>
+      <w:r>
+        <w:t>Alternative existing solutions</w:t>
+      </w:r>
+      <w:r>
+        <w:t xml:space="preserve"> to the problem you are solving</w:t>
+      </w:r>
+    </w:p>
+    <w:p>
+      <w:pPr>
+        <w:rPr>
+          <w:color w:val="FF0000"/>
+        </w:rPr>
+      </w:pPr>
+      <w:r>
+        <w:rPr>
+          <w:color w:val="FF0000"/>
+        </w:rPr>
+        <w:t>(Focussing on the architecture and user/functional requirements</w:t>
+      </w:r>
+    </w:p>
+    <w:p>
+      <w:r>
+        <w:t>2.2.1</w:t>
+      </w:r>
+      <w:r>
+        <w:tab/>
+        <w:t>Project 1</w:t>
+      </w:r>
+    </w:p>
+    <w:p>
+      <w:r>
+        <w:t>2.2.2</w:t>
+      </w:r>
+      <w:r>
+        <w:tab/>
+        <w:t>Project 2</w:t>
+      </w:r>
+    </w:p>
+    <w:p>
+      <w:r>
+        <w:lastRenderedPageBreak/>
+        <w:t>2.2.3</w:t>
+      </w:r>
+      <w:r>
+        <w:tab/>
+        <w:t>Project 3</w:t>
+      </w:r>
+    </w:p>
+    <w:p>
+      <w:pPr>
+        <w:pStyle w:val="Heading2"/>
+      </w:pPr>
+      <w:r>
+        <w:t xml:space="preserve">2.3       </w:t>
+      </w:r>
+      <w:r>
+        <w:t>Technologies researched</w:t>
+      </w:r>
+    </w:p>
+    <w:p>
+      <w:pPr>
+        <w:rPr>
+          <w:color w:val="FF0000"/>
+        </w:rPr>
+      </w:pPr>
+      <w:r>
+        <w:rPr>
+          <w:color w:val="FF0000"/>
+        </w:rPr>
+        <w:t>What candidate technologies did you examine? What criteria did you use for selection? What experience you have in the chosen technologies?  If new to you, what have you done to familiarise yourself with the new technology?</w:t>
+      </w:r>
+    </w:p>
+    <w:p>
+      <w:r>
+        <w:t xml:space="preserve">2.3.1      </w:t>
+      </w:r>
+      <w:proofErr w:type="spellStart"/>
+      <w:r>
+        <w:t>OpenCV</w:t>
+      </w:r>
+      <w:proofErr w:type="spellEnd"/>
+      <w:r>
+        <w:t xml:space="preserve"> VS Mat Lab</w:t>
+      </w:r>
+    </w:p>
+    <w:p>
+      <w:r>
+        <w:t xml:space="preserve">There are two main independent development environments (IDE) to use when developing an image processing application. For this application I chose </w:t>
+      </w:r>
+      <w:proofErr w:type="spellStart"/>
+      <w:r>
+        <w:t>OpenCV</w:t>
+      </w:r>
+      <w:proofErr w:type="spellEnd"/>
+      <w:r>
+        <w:t xml:space="preserve">, </w:t>
+      </w:r>
+      <w:proofErr w:type="spellStart"/>
+      <w:r>
+        <w:t>OpenCV</w:t>
+      </w:r>
+      <w:proofErr w:type="spellEnd"/>
+      <w:r>
+        <w:t xml:space="preserve"> (Open Source Computer Vision) is an open source library of methods used for image processing.</w:t>
+      </w:r>
+      <w:r>
+        <w:rPr>
+          <w:rStyle w:val="FootnoteReference"/>
+        </w:rPr>
+        <w:footnoteReference w:id="6"/>
+      </w:r>
+    </w:p>
+    <w:p>
+      <w:r>
+        <w:t>2.3.2</w:t>
+      </w:r>
+      <w:r>
+        <w:tab/>
+        <w:t>Python VS C++</w:t>
+      </w:r>
+    </w:p>
+    <w:p>
+      <w:r>
+        <w:t>2.3.3</w:t>
+      </w:r>
+      <w:r>
+        <w:tab/>
+        <w:t>Raspberry PI</w:t>
+      </w:r>
+    </w:p>
+    <w:p>
+      <w:r>
+        <w:t>2.3.4</w:t>
+      </w:r>
+      <w:r>
+        <w:tab/>
+        <w:t>Web Server Technology</w:t>
+      </w:r>
+    </w:p>
+    <w:p>
+      <w:r>
+        <w:t>2.3.5</w:t>
+      </w:r>
+      <w:r>
+        <w:tab/>
+        <w:t>Database Technology</w:t>
+      </w:r>
+    </w:p>
+    <w:p>
+      <w:pPr>
+        <w:pStyle w:val="Heading2"/>
+      </w:pPr>
+      <w:r>
+        <w:t>2.</w:t>
+      </w:r>
+      <w:r>
+        <w:t>4</w:t>
+      </w:r>
+      <w:r>
+        <w:t xml:space="preserve">       </w:t>
+      </w:r>
+      <w:r>
+        <w:t>Resultant findings/requirements</w:t>
+      </w:r>
+    </w:p>
+    <w:p>
+      <w:pPr>
+        <w:rPr>
+          <w:color w:val="FF0000"/>
+        </w:rPr>
+      </w:pPr>
+      <w:r>
+        <w:rPr>
+          <w:color w:val="FF0000"/>
+        </w:rPr>
+        <w:t>For example, a</w:t>
+      </w:r>
+      <w:r>
+        <w:rPr>
+          <w:color w:val="FF0000"/>
+        </w:rPr>
+        <w:t xml:space="preserve"> list of requirements for your solution – based on your research and analysis</w:t>
+      </w:r>
+      <w:r>
+        <w:rPr>
+          <w:color w:val="FF0000"/>
+        </w:rPr>
+        <w:br/>
+      </w:r>
+      <w:r>
+        <w:rPr>
+          <w:color w:val="FF0000"/>
+        </w:rPr>
+        <w:br/>
+      </w:r>
+    </w:p>
+    <w:p>
+      <w:pPr>
+        <w:rPr>
+          <w:color w:val="FF0000"/>
+        </w:rPr>
+      </w:pPr>
+    </w:p>
+    <w:p>
+      <w:pPr>
+        <w:pStyle w:val="Heading2"/>
+      </w:pPr>
+      <w:r>
+        <w:t>2.5</w:t>
+      </w:r>
+      <w:r>
+        <w:t xml:space="preserve">       </w:t>
+      </w:r>
+      <w:r>
+        <w:t>Bibliography (research sources)</w:t>
+      </w:r>
+    </w:p>
+    <w:p>
+      <w:pPr>
+        <w:pStyle w:val="FootnoteText"/>
+        <w:numPr>
+          <w:ilvl w:val="0"/>
+          <w:numId w:val="6"/>
+        </w:numPr>
+      </w:pPr>
+      <w:r>
+        <w:t>https://karanjthakkar.wordpress.com/2012/11/21/what-is-opencv-opencv-vs-matlab/</w:t>
+      </w:r>
+    </w:p>
+    <w:p>
+      <w:pPr>
+        <w:pStyle w:val="ListParagraph"/>
+        <w:numPr>
+          <w:ilvl w:val="0"/>
+          <w:numId w:val="6"/>
+        </w:numPr>
+      </w:pPr>
       <w:hyperlink r:id="rId10" w:history="1">
         <w:r>
           <w:rPr>
             <w:rStyle w:val="Hyperlink"/>
           </w:rPr>
-          <w:t>https://www.raspberrypi.org/documentation/hardware/camera/</w:t>
+          <w:t>https://www.raspberrypi.org/documenta</w:t>
+        </w:r>
+        <w:r>
+          <w:rPr>
+            <w:rStyle w:val="Hyperlink"/>
+          </w:rPr>
+          <w:t>t</w:t>
+        </w:r>
+        <w:r>
+          <w:rPr>
+            <w:rStyle w:val="Hyperlink"/>
+          </w:rPr>
+          <w:t>ion</w:t>
+        </w:r>
+        <w:r>
+          <w:rPr>
+            <w:rStyle w:val="Hyperlink"/>
+          </w:rPr>
+          <w:t>/</w:t>
+        </w:r>
+        <w:r>
+          <w:rPr>
+            <w:rStyle w:val="Hyperlink"/>
+          </w:rPr>
+          <w:t>hardware/camera/</w:t>
         </w:r>
       </w:hyperlink>
     </w:p>
     <w:p>
+      <w:pPr>
+        <w:pStyle w:val="ListParagraph"/>
+        <w:numPr>
+          <w:ilvl w:val="0"/>
+          <w:numId w:val="6"/>
+        </w:numPr>
+      </w:pPr>
       <w:hyperlink r:id="rId11" w:history="1">
         <w:r>
           <w:rPr>
             <w:rStyle w:val="Hyperlink"/>
           </w:rPr>
-          <w:t>http://ivrl.epfl.ch/research/infrared/imaging</w:t>
+          <w:t>http://ivrl.epfl.ch/research/infrared/im</w:t>
+        </w:r>
+        <w:r>
+          <w:rPr>
+            <w:rStyle w:val="Hyperlink"/>
+          </w:rPr>
+          <w:t>a</w:t>
+        </w:r>
+        <w:r>
+          <w:rPr>
+            <w:rStyle w:val="Hyperlink"/>
+          </w:rPr>
+          <w:t>ging</w:t>
         </w:r>
       </w:hyperlink>
     </w:p>
     <w:p>
+      <w:pPr>
+        <w:pStyle w:val="ListParagraph"/>
+        <w:numPr>
+          <w:ilvl w:val="0"/>
+          <w:numId w:val="6"/>
+        </w:numPr>
+      </w:pPr>
       <w:hyperlink r:id="rId12" w:history="1">
         <w:r>
           <w:rPr>
             <w:rStyle w:val="Hyperlink"/>
           </w:rPr>
-          <w:t>https://thepihut.com/products/raspberry-pi-camera-module</w:t>
+          <w:t>https://thepihut.com/products/raspberry-pi-ca</w:t>
+        </w:r>
+        <w:r>
+          <w:rPr>
+            <w:rStyle w:val="Hyperlink"/>
+          </w:rPr>
+          <w:t>m</w:t>
+        </w:r>
+        <w:r>
+          <w:rPr>
+            <w:rStyle w:val="Hyperlink"/>
+          </w:rPr>
+          <w:t>e</w:t>
+        </w:r>
+        <w:r>
+          <w:rPr>
+            <w:rStyle w:val="Hyperlink"/>
+          </w:rPr>
+          <w:t>r</w:t>
+        </w:r>
+        <w:r>
+          <w:rPr>
+            <w:rStyle w:val="Hyperlink"/>
+          </w:rPr>
+          <w:t>a-module</w:t>
         </w:r>
       </w:hyperlink>
     </w:p>
     <w:p>
+      <w:pPr>
+        <w:pStyle w:val="ListParagraph"/>
+        <w:numPr>
+          <w:ilvl w:val="0"/>
+          <w:numId w:val="6"/>
+        </w:numPr>
+      </w:pPr>
       <w:hyperlink r:id="rId13" w:history="1">
         <w:r>
           <w:rPr>
             <w:rStyle w:val="Hyperlink"/>
           </w:rPr>
-          <w:t>https://www.raspberrypi.org/products/camera-module-v2/</w:t>
+          <w:t>https://www.raspberrypi.org/products/camera-mo</w:t>
+        </w:r>
+        <w:r>
+          <w:rPr>
+            <w:rStyle w:val="Hyperlink"/>
+          </w:rPr>
+          <w:t>d</w:t>
+        </w:r>
+        <w:r>
+          <w:rPr>
+            <w:rStyle w:val="Hyperlink"/>
+          </w:rPr>
+          <w:t>ule-v2/</w:t>
         </w:r>
       </w:hyperlink>
     </w:p>
     <w:p>
+      <w:pPr>
+        <w:pStyle w:val="ListParagraph"/>
+        <w:numPr>
+          <w:ilvl w:val="0"/>
+          <w:numId w:val="6"/>
+        </w:numPr>
+      </w:pPr>
       <w:hyperlink r:id="rId14" w:history="1">
         <w:r>
           <w:rPr>
             <w:rStyle w:val="Hyperlink"/>
           </w:rPr>
-          <w:t>https://pimylifeup.com/raspberry-pi-camera-vs-noir-camera/</w:t>
+          <w:t>https://pimylifeup.com/raspberry-pi-camera-vs-noir-</w:t>
+        </w:r>
+        <w:r>
+          <w:rPr>
+            <w:rStyle w:val="Hyperlink"/>
+          </w:rPr>
+          <w:t>c</w:t>
+        </w:r>
+        <w:r>
+          <w:rPr>
+            <w:rStyle w:val="Hyperlink"/>
+          </w:rPr>
+          <w:t>amera/</w:t>
         </w:r>
       </w:hyperlink>
     </w:p>
     <w:p>
+      <w:pPr>
+        <w:pStyle w:val="ListParagraph"/>
+        <w:numPr>
+          <w:ilvl w:val="0"/>
+          <w:numId w:val="6"/>
+        </w:numPr>
+      </w:pPr>
       <w:hyperlink r:id="rId15" w:history="1">
         <w:r>
           <w:rPr>
             <w:rStyle w:val="Hyperlink"/>
           </w:rPr>
-          <w:t>https://www.raspberrypi.org/products/pi-noir-camera-v2/</w:t>
+          <w:t>https://www.raspberrypi.org/products/pi-noir-c</w:t>
+        </w:r>
+        <w:r>
+          <w:rPr>
+            <w:rStyle w:val="Hyperlink"/>
+          </w:rPr>
+          <w:t>a</w:t>
+        </w:r>
+        <w:r>
+          <w:rPr>
+            <w:rStyle w:val="Hyperlink"/>
+          </w:rPr>
+          <w:t>mera-v2/</w:t>
         </w:r>
       </w:hyperlink>
-    </w:p>
-    <w:p/>
-    <w:p>
-      <w:r>
-        <w:t>2.1.3</w:t>
-      </w:r>
-      <w:r>
-        <w:tab/>
-        <w:t>Thresholding</w:t>
-      </w:r>
-    </w:p>
-    <w:p>
-      <w:r>
-        <w:t>2.1.4</w:t>
-      </w:r>
-      <w:r>
-        <w:tab/>
-        <w:t>Flesh Detection</w:t>
-      </w:r>
-    </w:p>
-    <w:p>
-      <w:r>
-        <w:t>2.1.</w:t>
-      </w:r>
-      <w:r>
-        <w:t>5</w:t>
-      </w:r>
-      <w:r>
-        <w:tab/>
-        <w:t>Contouring</w:t>
-      </w:r>
-    </w:p>
-    <w:p>
-      <w:r>
-        <w:t>2.1.</w:t>
-      </w:r>
-      <w:r>
-        <w:t>6</w:t>
-      </w:r>
-      <w:r>
-        <w:tab/>
-        <w:t>Object Detection</w:t>
-      </w:r>
-    </w:p>
-    <w:p>
-      <w:r>
-        <w:t>2.1.7</w:t>
-      </w:r>
-      <w:r>
-        <w:tab/>
-        <w:t>Co</w:t>
-      </w:r>
-      <w:r>
-        <w:t>n</w:t>
-      </w:r>
-      <w:r>
-        <w:t>clusion</w:t>
-      </w:r>
-    </w:p>
-    <w:p>
-      <w:pPr>
-        <w:pStyle w:val="Heading2"/>
-      </w:pPr>
-      <w:r>
-        <w:t>2.2</w:t>
-      </w:r>
-      <w:r>
-        <w:t xml:space="preserve">       </w:t>
-      </w:r>
-      <w:r>
-        <w:t>Alternative existing solutions</w:t>
-      </w:r>
-      <w:r>
-        <w:t xml:space="preserve"> to the problem you are solving</w:t>
-      </w:r>
-    </w:p>
-    <w:p>
-      <w:pPr>
-        <w:rPr>
-          <w:color w:val="FF0000"/>
-        </w:rPr>
-      </w:pPr>
-      <w:r>
-        <w:rPr>
-          <w:color w:val="FF0000"/>
-        </w:rPr>
-        <w:t>(Focussing on the architecture and user/functional requirements</w:t>
-      </w:r>
-    </w:p>
-    <w:p>
-      <w:r>
-        <w:t>2.2.1</w:t>
-      </w:r>
-      <w:r>
-        <w:tab/>
-        <w:t>Project 1</w:t>
-      </w:r>
-    </w:p>
-    <w:p>
-      <w:r>
-        <w:t>2.2.2</w:t>
-      </w:r>
-      <w:r>
-        <w:tab/>
-        <w:t>Project 2</w:t>
-      </w:r>
-    </w:p>
-    <w:p>
-      <w:r>
-        <w:t>2.2.3</w:t>
-      </w:r>
-      <w:r>
-        <w:tab/>
-        <w:t>Project 3</w:t>
-      </w:r>
-    </w:p>
-    <w:p>
-      <w:pPr>
-        <w:pStyle w:val="Heading2"/>
-      </w:pPr>
-      <w:r>
-        <w:t xml:space="preserve">2.3       </w:t>
-      </w:r>
-      <w:r>
-        <w:t>Technologies researched</w:t>
-      </w:r>
-    </w:p>
-    <w:p>
-      <w:pPr>
-        <w:rPr>
-          <w:color w:val="FF0000"/>
-        </w:rPr>
-      </w:pPr>
-      <w:r>
-        <w:rPr>
-          <w:color w:val="FF0000"/>
-        </w:rPr>
-        <w:t>What candidate technologies did you examine? What criteria did you use for selection? What experience you have in the chosen technologies?  If new to you, what have you done to familiarise yourself with the new technology?</w:t>
-      </w:r>
-    </w:p>
-    <w:p>
-      <w:r>
-        <w:t>2.3.1      OpenCV VS Mat Lab</w:t>
-      </w:r>
-    </w:p>
-    <w:p>
-      <w:r>
-        <w:t>There are two main independent development environments (IDE) to use when developing an image processing application. For this application I chose OpenCV, OpenCV (Open Source Computer Vision) is an open source library of methods used for image processing.</w:t>
-      </w:r>
-      <w:r>
-        <w:rPr>
-          <w:rStyle w:val="FootnoteReference"/>
-        </w:rPr>
-        <w:footnoteReference w:id="4"/>
-      </w:r>
-    </w:p>
-    <w:p>
-      <w:r>
-        <w:t>2.3.2</w:t>
-      </w:r>
-      <w:r>
-        <w:tab/>
-        <w:t>Python VS C++</w:t>
-      </w:r>
-    </w:p>
-    <w:p>
-      <w:r>
-        <w:t>2.3.3</w:t>
-      </w:r>
-      <w:r>
-        <w:tab/>
-        <w:t>Raspberry PI</w:t>
-      </w:r>
-    </w:p>
-    <w:p>
-      <w:r>
-        <w:t>2.3.4</w:t>
-      </w:r>
-      <w:r>
-        <w:tab/>
-        <w:t>Web Server Technology</w:t>
-      </w:r>
-    </w:p>
-    <w:p>
-      <w:r>
-        <w:lastRenderedPageBreak/>
-        <w:t>2.3.5</w:t>
-      </w:r>
-      <w:r>
-        <w:tab/>
-        <w:t>Database Technology</w:t>
-      </w:r>
-    </w:p>
-    <w:p>
-      <w:pPr>
-        <w:pStyle w:val="Heading2"/>
-      </w:pPr>
-      <w:r>
-        <w:t>2.</w:t>
-      </w:r>
-      <w:r>
-        <w:t>4</w:t>
-      </w:r>
-      <w:r>
-        <w:t xml:space="preserve">       </w:t>
-      </w:r>
-      <w:r>
-        <w:t>Resultant findings/requirements</w:t>
-      </w:r>
-    </w:p>
-    <w:p>
-      <w:pPr>
-        <w:rPr>
-          <w:color w:val="FF0000"/>
-        </w:rPr>
-      </w:pPr>
-      <w:r>
-        <w:rPr>
-          <w:color w:val="FF0000"/>
-        </w:rPr>
-        <w:t>For example, a</w:t>
-      </w:r>
-      <w:r>
-        <w:rPr>
-          <w:color w:val="FF0000"/>
-        </w:rPr>
-        <w:t xml:space="preserve"> list of requirements for your solution – based on your research and analysis</w:t>
-      </w:r>
-      <w:r>
-        <w:rPr>
-          <w:color w:val="FF0000"/>
-        </w:rPr>
-        <w:br/>
-      </w:r>
-      <w:r>
-        <w:rPr>
-          <w:color w:val="FF0000"/>
-        </w:rPr>
-        <w:br/>
-      </w:r>
-    </w:p>
-    <w:p>
-      <w:pPr>
-        <w:pStyle w:val="Heading2"/>
-      </w:pPr>
-      <w:r>
-        <w:t>2.5</w:t>
-      </w:r>
-      <w:r>
-        <w:t xml:space="preserve">       </w:t>
-      </w:r>
-      <w:r>
-        <w:t>Bibliography (research sources)</w:t>
-      </w:r>
-    </w:p>
-    <w:p>
-      <w:pPr>
-        <w:pStyle w:val="FootnoteText"/>
-        <w:numPr>
-          <w:ilvl w:val="0"/>
-          <w:numId w:val="6"/>
-        </w:numPr>
-      </w:pPr>
-      <w:r>
-        <w:t>https://karanjthakkar.wordpress.com/2012/11/21/what-is-opencv-opencv-vs-matlab/</w:t>
-      </w:r>
     </w:p>
     <w:p>
       <w:pPr>
@@ -906,6 +1292,104 @@
           <w:numId w:val="6"/>
         </w:numPr>
       </w:pPr>
+      <w:r>
+        <w:t>https://www.tutorialspoint.com/dip/</w:t>
+      </w:r>
+    </w:p>
+    <w:p>
+      <w:pPr>
+        <w:pStyle w:val="ListParagraph"/>
+        <w:numPr>
+          <w:ilvl w:val="0"/>
+          <w:numId w:val="6"/>
+        </w:numPr>
+      </w:pPr>
+      <w:r>
+        <w:t>http://www.bogotobogo.com/python/OpenCV_Python/python_opencv3_Image_Non-local_Means_Denoising_Algorithm_Noise_Reduction.php</w:t>
+      </w:r>
+    </w:p>
+    <w:p>
+      <w:pPr>
+        <w:pStyle w:val="ListParagraph"/>
+        <w:numPr>
+          <w:ilvl w:val="0"/>
+          <w:numId w:val="6"/>
+        </w:numPr>
+      </w:pPr>
+      <w:r>
+        <w:rPr>
+          <w:rFonts w:ascii="Calibri" w:hAnsi="Calibri" w:cs="Arial"/>
+          <w:shd w:val="clear" w:color="auto" w:fill="FFFFFF"/>
+        </w:rPr>
+        <w:t xml:space="preserve">C. </w:t>
+      </w:r>
+      <w:proofErr w:type="spellStart"/>
+      <w:r>
+        <w:rPr>
+          <w:rFonts w:ascii="Calibri" w:hAnsi="Calibri" w:cs="Arial"/>
+          <w:shd w:val="clear" w:color="auto" w:fill="FFFFFF"/>
+        </w:rPr>
+        <w:t>Fredembach</w:t>
+      </w:r>
+      <w:proofErr w:type="spellEnd"/>
+      <w:r>
+        <w:rPr>
+          <w:rFonts w:ascii="Calibri" w:hAnsi="Calibri" w:cs="Arial"/>
+          <w:shd w:val="clear" w:color="auto" w:fill="FFFFFF"/>
+        </w:rPr>
+        <w:t xml:space="preserve"> and S. </w:t>
+      </w:r>
+      <w:proofErr w:type="spellStart"/>
+      <w:r>
+        <w:rPr>
+          <w:rFonts w:ascii="Calibri" w:hAnsi="Calibri" w:cs="Arial"/>
+          <w:shd w:val="clear" w:color="auto" w:fill="FFFFFF"/>
+        </w:rPr>
+        <w:t>Süsstrunk</w:t>
+      </w:r>
+      <w:proofErr w:type="spellEnd"/>
+      <w:r>
+        <w:rPr>
+          <w:rFonts w:ascii="Calibri" w:hAnsi="Calibri" w:cs="Arial"/>
+          <w:shd w:val="clear" w:color="auto" w:fill="FFFFFF"/>
+        </w:rPr>
+        <w:t>,</w:t>
+      </w:r>
+      <w:hyperlink r:id="rId16" w:history="1">
+        <w:r>
+          <w:rPr>
+            <w:rStyle w:val="Hyperlink"/>
+            <w:rFonts w:ascii="Calibri" w:hAnsi="Calibri" w:cs="Arial"/>
+            <w:color w:val="auto"/>
+            <w:bdr w:val="none" w:sz="0" w:space="0" w:color="auto" w:frame="1"/>
+            <w:shd w:val="clear" w:color="auto" w:fill="FFFFFF"/>
+          </w:rPr>
+          <w:t xml:space="preserve"> Colouring the near infrared</w:t>
+        </w:r>
+      </w:hyperlink>
+      <w:r>
+        <w:rPr>
+          <w:rFonts w:ascii="Calibri" w:hAnsi="Calibri" w:cs="Arial"/>
+          <w:shd w:val="clear" w:color="auto" w:fill="FFFFFF"/>
+        </w:rPr>
+        <w:t xml:space="preserve">, Proceedings of the IS&amp;T 16th </w:t>
+      </w:r>
+      <w:proofErr w:type="spellStart"/>
+      <w:r>
+        <w:rPr>
+          <w:rFonts w:ascii="Calibri" w:hAnsi="Calibri" w:cs="Arial"/>
+          <w:shd w:val="clear" w:color="auto" w:fill="FFFFFF"/>
+        </w:rPr>
+        <w:t>Color</w:t>
+      </w:r>
+      <w:proofErr w:type="spellEnd"/>
+      <w:r>
+        <w:rPr>
+          <w:rFonts w:ascii="Calibri" w:hAnsi="Calibri" w:cs="Arial"/>
+          <w:shd w:val="clear" w:color="auto" w:fill="FFFFFF"/>
+        </w:rPr>
+        <w:t xml:space="preserve"> Imaging Conference, pp. 176-182, 2008.</w:t>
+      </w:r>
     </w:p>
     <w:p>
       <w:pPr>
@@ -950,6 +1434,7 @@
         <w:jc w:val="both"/>
       </w:pPr>
       <w:r>
+        <w:lastRenderedPageBreak/>
         <w:t>The problem to be solved is the use of Infrared image processing to measure room occupancy, and to display this information in a user friendly way. The solution to this problem was to design a system</w:t>
       </w:r>
       <w:r>
@@ -1028,7 +1513,15 @@
     </w:p>
     <w:p>
       <w:r>
-        <w:t>What is your approach to this project? Are you using any particular software methodology?  Eg. Are you delivering design/ code in phases, or are you completing all design up front, followed by all coding? Have you some sections lower priority if time runs short?</w:t>
+        <w:t xml:space="preserve">What is your approach to this project? Are you using any particular software methodology?  </w:t>
+      </w:r>
+      <w:proofErr w:type="spellStart"/>
+      <w:r>
+        <w:t>Eg</w:t>
+      </w:r>
+      <w:proofErr w:type="spellEnd"/>
+      <w:r>
+        <w:t>. Are you delivering design/ code in phases, or are you completing all design up front, followed by all coding? Have you some sections lower priority if time runs short?</w:t>
       </w:r>
     </w:p>
     <w:p>
@@ -1063,7 +1556,6 @@
         <w:pStyle w:val="Heading2"/>
       </w:pPr>
       <w:r>
-        <w:lastRenderedPageBreak/>
         <w:br/>
       </w:r>
       <w:r>
@@ -1106,7 +1598,15 @@
     </w:p>
     <w:p>
       <w:r>
-        <w:t>The camera I am using for this project is the raspberry pi NoIR camera. Th</w:t>
+        <w:t xml:space="preserve">The camera I am using for this project is the raspberry pi </w:t>
+      </w:r>
+      <w:proofErr w:type="spellStart"/>
+      <w:r>
+        <w:t>NoIR</w:t>
+      </w:r>
+      <w:proofErr w:type="spellEnd"/>
+      <w:r>
+        <w:t xml:space="preserve"> camera. Th</w:t>
       </w:r>
       <w:r>
         <w:t>e reason for choosing this camera is that it has</w:t>
@@ -1145,6 +1645,7 @@
         <w:ind w:left="0" w:firstLine="0"/>
       </w:pPr>
       <w:r>
+        <w:lastRenderedPageBreak/>
         <w:t>Testing</w:t>
       </w:r>
     </w:p>
@@ -1242,8 +1743,8 @@
     <w:p/>
     <w:p/>
     <w:sectPr>
-      <w:headerReference w:type="default" r:id="rId16"/>
-      <w:footerReference w:type="default" r:id="rId17"/>
+      <w:headerReference w:type="default" r:id="rId17"/>
+      <w:footerReference w:type="default" r:id="rId18"/>
       <w:pgSz w:w="11906" w:h="16838"/>
       <w:pgMar w:top="1440" w:right="1440" w:bottom="1440" w:left="1440" w:header="708" w:footer="708" w:gutter="0"/>
       <w:cols w:space="708"/>
@@ -1256,7 +1757,7 @@
 
 <file path=word/endnotes.xml><?xml version="1.0" encoding="utf-8"?>
 <w:endnotes xmlns:ve="http://schemas.openxmlformats.org/markup-compatibility/2006" xmlns:o="urn:schemas-microsoft-com:office:office" xmlns:r="http://schemas.openxmlformats.org/officeDocument/2006/relationships" xmlns:m="http://schemas.openxmlformats.org/officeDocument/2006/math" xmlns:v="urn:schemas-microsoft-com:vml" xmlns:wp="http://schemas.openxmlformats.org/drawingml/2006/wordprocessingDrawing" xmlns:w10="urn:schemas-microsoft-com:office:word" xmlns:w="http://schemas.openxmlformats.org/wordprocessingml/2006/main" xmlns:wne="http://schemas.microsoft.com/office/word/2006/wordml">
-  <w:endnote w:type="separator" w:id="0">
+  <w:endnote w:type="separator" w:id="-1">
     <w:p>
       <w:pPr>
         <w:spacing w:after="0" w:line="240" w:lineRule="auto"/>
@@ -1266,7 +1767,7 @@
       </w:r>
     </w:p>
   </w:endnote>
-  <w:endnote w:type="continuationSeparator" w:id="1">
+  <w:endnote w:type="continuationSeparator" w:id="0">
     <w:p>
       <w:pPr>
         <w:spacing w:after="0" w:line="240" w:lineRule="auto"/>
@@ -1300,7 +1801,7 @@
             <w:rPr>
               <w:noProof/>
             </w:rPr>
-            <w:t>5</w:t>
+            <w:t>3</w:t>
           </w:r>
         </w:fldSimple>
       </w:p>
@@ -1316,7 +1817,7 @@
 
 <file path=word/footnotes.xml><?xml version="1.0" encoding="utf-8"?>
 <w:footnotes xmlns:ve="http://schemas.openxmlformats.org/markup-compatibility/2006" xmlns:o="urn:schemas-microsoft-com:office:office" xmlns:r="http://schemas.openxmlformats.org/officeDocument/2006/relationships" xmlns:m="http://schemas.openxmlformats.org/officeDocument/2006/math" xmlns:v="urn:schemas-microsoft-com:vml" xmlns:wp="http://schemas.openxmlformats.org/drawingml/2006/wordprocessingDrawing" xmlns:w10="urn:schemas-microsoft-com:office:word" xmlns:w="http://schemas.openxmlformats.org/wordprocessingml/2006/main" xmlns:wne="http://schemas.microsoft.com/office/word/2006/wordml">
-  <w:footnote w:type="separator" w:id="0">
+  <w:footnote w:type="separator" w:id="-1">
     <w:p>
       <w:pPr>
         <w:spacing w:after="0" w:line="240" w:lineRule="auto"/>
@@ -1326,13 +1827,32 @@
       </w:r>
     </w:p>
   </w:footnote>
-  <w:footnote w:type="continuationSeparator" w:id="1">
+  <w:footnote w:type="continuationSeparator" w:id="0">
     <w:p>
       <w:pPr>
         <w:spacing w:after="0" w:line="240" w:lineRule="auto"/>
       </w:pPr>
       <w:r>
         <w:continuationSeparator/>
+      </w:r>
+    </w:p>
+  </w:footnote>
+  <w:footnote w:id="1">
+    <w:p>
+      <w:pPr>
+        <w:pStyle w:val="FootnoteText"/>
+      </w:pPr>
+      <w:r>
+        <w:rPr>
+          <w:rStyle w:val="FootnoteReference"/>
+        </w:rPr>
+        <w:footnoteRef/>
+      </w:r>
+      <w:r>
+        <w:t xml:space="preserve"> </w:t>
+      </w:r>
+      <w:r>
+        <w:t>https://www.tutorialspoint.com/dip/</w:t>
       </w:r>
     </w:p>
   </w:footnote>
@@ -1351,7 +1871,7 @@
         <w:t xml:space="preserve"> </w:t>
       </w:r>
       <w:r>
-        <w:t>https://www.tutorialspoint.com/dip/</w:t>
+        <w:t>http://www.bogotobogo.com/python/OpenCV_Python/python_opencv3_Image_Non-local_Means_Denoising_Algorithm_Noise_Reduction.php</w:t>
       </w:r>
     </w:p>
   </w:footnote>
@@ -1370,11 +1890,120 @@
         <w:t xml:space="preserve"> </w:t>
       </w:r>
       <w:r>
-        <w:t>http://www.bogotobogo.com/python/OpenCV_Python/python_opencv3_Image_Non-local_Means_Denoising_Algorithm_Noise_Reduction.php</w:t>
+        <w:t>http://ivrl.epfl.ch/research/infrared/imaging</w:t>
       </w:r>
     </w:p>
   </w:footnote>
   <w:footnote w:id="4">
+    <w:p>
+      <w:pPr>
+        <w:pStyle w:val="FootnoteText"/>
+      </w:pPr>
+      <w:r>
+        <w:rPr>
+          <w:rStyle w:val="FootnoteReference"/>
+        </w:rPr>
+        <w:footnoteRef/>
+      </w:r>
+      <w:r>
+        <w:t xml:space="preserve"> </w:t>
+      </w:r>
+      <w:r>
+        <w:rPr>
+          <w:rFonts w:ascii="Calibri" w:hAnsi="Calibri" w:cs="Arial"/>
+          <w:shd w:val="clear" w:color="auto" w:fill="FFFFFF"/>
+        </w:rPr>
+        <w:t xml:space="preserve">C. </w:t>
+      </w:r>
+      <w:proofErr w:type="spellStart"/>
+      <w:r>
+        <w:rPr>
+          <w:rFonts w:ascii="Calibri" w:hAnsi="Calibri" w:cs="Arial"/>
+          <w:shd w:val="clear" w:color="auto" w:fill="FFFFFF"/>
+        </w:rPr>
+        <w:t>Fredembach</w:t>
+      </w:r>
+      <w:proofErr w:type="spellEnd"/>
+      <w:r>
+        <w:rPr>
+          <w:rFonts w:ascii="Calibri" w:hAnsi="Calibri" w:cs="Arial"/>
+          <w:shd w:val="clear" w:color="auto" w:fill="FFFFFF"/>
+        </w:rPr>
+        <w:t xml:space="preserve"> and S. </w:t>
+      </w:r>
+      <w:proofErr w:type="spellStart"/>
+      <w:r>
+        <w:rPr>
+          <w:rFonts w:ascii="Calibri" w:hAnsi="Calibri" w:cs="Arial"/>
+          <w:shd w:val="clear" w:color="auto" w:fill="FFFFFF"/>
+        </w:rPr>
+        <w:t>Süsstrunk</w:t>
+      </w:r>
+      <w:proofErr w:type="spellEnd"/>
+      <w:r>
+        <w:rPr>
+          <w:rFonts w:ascii="Calibri" w:hAnsi="Calibri" w:cs="Arial"/>
+          <w:shd w:val="clear" w:color="auto" w:fill="FFFFFF"/>
+        </w:rPr>
+        <w:t>,</w:t>
+      </w:r>
+      <w:hyperlink r:id="rId1" w:history="1">
+        <w:r>
+          <w:rPr>
+            <w:rStyle w:val="Hyperlink"/>
+            <w:rFonts w:ascii="Calibri" w:hAnsi="Calibri" w:cs="Arial"/>
+            <w:color w:val="auto"/>
+            <w:bdr w:val="none" w:sz="0" w:space="0" w:color="auto" w:frame="1"/>
+            <w:shd w:val="clear" w:color="auto" w:fill="FFFFFF"/>
+          </w:rPr>
+          <w:t xml:space="preserve"> Colouring the near infrared</w:t>
+        </w:r>
+      </w:hyperlink>
+      <w:r>
+        <w:rPr>
+          <w:rFonts w:ascii="Calibri" w:hAnsi="Calibri" w:cs="Arial"/>
+          <w:shd w:val="clear" w:color="auto" w:fill="FFFFFF"/>
+        </w:rPr>
+        <w:t xml:space="preserve">, Proceedings of the IS&amp;T 16th </w:t>
+      </w:r>
+      <w:proofErr w:type="spellStart"/>
+      <w:r>
+        <w:rPr>
+          <w:rFonts w:ascii="Calibri" w:hAnsi="Calibri" w:cs="Arial"/>
+          <w:shd w:val="clear" w:color="auto" w:fill="FFFFFF"/>
+        </w:rPr>
+        <w:t>Color</w:t>
+      </w:r>
+      <w:proofErr w:type="spellEnd"/>
+      <w:r>
+        <w:rPr>
+          <w:rFonts w:ascii="Calibri" w:hAnsi="Calibri" w:cs="Arial"/>
+          <w:shd w:val="clear" w:color="auto" w:fill="FFFFFF"/>
+        </w:rPr>
+        <w:t xml:space="preserve"> Imaging Conference, pp. 176-182, 2008.</w:t>
+      </w:r>
+    </w:p>
+  </w:footnote>
+  <w:footnote w:id="5">
+    <w:p>
+      <w:pPr>
+        <w:pStyle w:val="FootnoteText"/>
+      </w:pPr>
+      <w:r>
+        <w:rPr>
+          <w:rStyle w:val="FootnoteReference"/>
+        </w:rPr>
+        <w:footnoteRef/>
+      </w:r>
+      <w:r>
+        <w:t xml:space="preserve"> </w:t>
+      </w:r>
+      <w:r>
+        <w:t>http://ivrl.epfl.ch/research/infrared/imaging</w:t>
+      </w:r>
+    </w:p>
+  </w:footnote>
+  <w:footnote w:id="6">
     <w:p>
       <w:pPr>
         <w:pStyle w:val="FootnoteText"/>
@@ -2474,7 +3103,6 @@
     <w:basedOn w:val="Normal"/>
     <w:link w:val="FootnoteTextChar"/>
     <w:uiPriority w:val="99"/>
-    <w:semiHidden/>
     <w:unhideWhenUsed/>
     <w:rsid w:val="00AA02D2"/>
     <w:pPr>
@@ -2490,7 +3118,6 @@
     <w:basedOn w:val="DefaultParagraphFont"/>
     <w:link w:val="FootnoteText"/>
     <w:uiPriority w:val="99"/>
-    <w:semiHidden/>
     <w:rsid w:val="00AA02D2"/>
     <w:rPr>
       <w:sz w:val="20"/>
@@ -2516,6 +3143,18 @@
     <w:rsid w:val="0044679F"/>
     <w:rPr>
       <w:color w:val="0000FF" w:themeColor="hyperlink"/>
+      <w:u w:val="single"/>
+    </w:rPr>
+  </w:style>
+  <w:style w:type="character" w:styleId="FollowedHyperlink">
+    <w:name w:val="FollowedHyperlink"/>
+    <w:basedOn w:val="DefaultParagraphFont"/>
+    <w:uiPriority w:val="99"/>
+    <w:semiHidden/>
+    <w:unhideWhenUsed/>
+    <w:rsid w:val="00081A40"/>
+    <w:rPr>
+      <w:color w:val="800080" w:themeColor="followedHyperlink"/>
       <w:u w:val="single"/>
     </w:rPr>
   </w:style>
@@ -2810,7 +3449,7 @@
 </file>
 
 <file path=customXml/itemProps1.xml><?xml version="1.0" encoding="utf-8"?>
-<ds:datastoreItem xmlns:ds="http://schemas.openxmlformats.org/officeDocument/2006/customXml" ds:itemID="{18FA5507-41D9-49ED-A356-746F573AE420}">
+<ds:datastoreItem xmlns:ds="http://schemas.openxmlformats.org/officeDocument/2006/customXml" ds:itemID="{C7F758E1-13D3-4D6B-A2A2-123FC8DE1406}">
   <ds:schemaRefs>
     <ds:schemaRef ds:uri="http://schemas.openxmlformats.org/officeDocument/2006/bibliography"/>
   </ds:schemaRefs>

</xml_diff>

<commit_message>
Finished IR vs Digital
</commit_message>
<xml_diff>
--- a/FYP/InterimReportTemplate.docx
+++ b/FYP/InterimReportTemplate.docx
@@ -779,12 +779,24 @@
       </w:r>
     </w:p>
     <w:p>
+      <w:pPr>
+        <w:jc w:val="both"/>
+      </w:pPr>
       <w:r>
         <w:t>The</w:t>
       </w:r>
       <w:r>
         <w:t>re are two application for the camera chosen to be used in. These are Monitoring an elderly or disabled person in their home and detecting the occupancy of a room in the college to see if its free or occupied. For the applications to perform acceptably, the camera must be able to function is daylight, lowlight and dark conditions.</w:t>
       </w:r>
+      <w:r>
+        <w:t xml:space="preserve"> The digital camera has the ability to produce high quality images in any light, but the issue is having to shine a bright light onto an area 24 hours a day in the case of monitoring a person. The advantage of using an IR camera in this situation is that the IR LED light is invisible to the human eye. While the room is dark for humans the room will be bright enough for the IR camera to pick up. The goal of this application is to detect a person, and the IR camera is in my opinion the best choice as it can provide an image where people can be segmented out and located using feature detection.</w:t>
+      </w:r>
+      <w:r>
+        <w:rPr>
+          <w:rStyle w:val="FootnoteReference"/>
+        </w:rPr>
+        <w:footnoteReference w:id="6"/>
+      </w:r>
     </w:p>
     <w:p>
       <w:r>
@@ -799,6 +811,7 @@
       </w:r>
       <w:proofErr w:type="spellEnd"/>
     </w:p>
+    <w:p/>
     <w:p>
       <w:r>
         <w:t>2.1.4</w:t>
@@ -834,6 +847,7 @@
     </w:p>
     <w:p>
       <w:r>
+        <w:lastRenderedPageBreak/>
         <w:t>2.1.7</w:t>
       </w:r>
       <w:r>
@@ -897,7 +911,6 @@
     </w:p>
     <w:p>
       <w:r>
-        <w:lastRenderedPageBreak/>
         <w:t>2.2.3</w:t>
       </w:r>
       <w:r>
@@ -966,7 +979,7 @@
         <w:rPr>
           <w:rStyle w:val="FootnoteReference"/>
         </w:rPr>
-        <w:footnoteReference w:id="6"/>
+        <w:footnoteReference w:id="7"/>
       </w:r>
     </w:p>
     <w:p>
@@ -1305,6 +1318,7 @@
         </w:numPr>
       </w:pPr>
       <w:r>
+        <w:lastRenderedPageBreak/>
         <w:t>http://www.bogotobogo.com/python/OpenCV_Python/python_opencv3_Image_Non-local_Means_Denoising_Algorithm_Noise_Reduction.php</w:t>
       </w:r>
     </w:p>
@@ -1434,7 +1448,6 @@
         <w:jc w:val="both"/>
       </w:pPr>
       <w:r>
-        <w:lastRenderedPageBreak/>
         <w:t>The problem to be solved is the use of Infrared image processing to measure room occupancy, and to display this information in a user friendly way. The solution to this problem was to design a system</w:t>
       </w:r>
       <w:r>
@@ -1590,6 +1603,7 @@
         <w:ind w:left="0" w:firstLine="0"/>
       </w:pPr>
       <w:r>
+        <w:lastRenderedPageBreak/>
         <w:t>Prototyping</w:t>
       </w:r>
       <w:r>
@@ -1645,7 +1659,6 @@
         <w:ind w:left="0" w:firstLine="0"/>
       </w:pPr>
       <w:r>
-        <w:lastRenderedPageBreak/>
         <w:t>Testing</w:t>
       </w:r>
     </w:p>
@@ -1801,7 +1814,7 @@
             <w:rPr>
               <w:noProof/>
             </w:rPr>
-            <w:t>3</w:t>
+            <w:t>6</w:t>
           </w:r>
         </w:fldSimple>
       </w:p>
@@ -2004,6 +2017,25 @@
     </w:p>
   </w:footnote>
   <w:footnote w:id="6">
+    <w:p>
+      <w:pPr>
+        <w:pStyle w:val="FootnoteText"/>
+      </w:pPr>
+      <w:r>
+        <w:rPr>
+          <w:rStyle w:val="FootnoteReference"/>
+        </w:rPr>
+        <w:footnoteRef/>
+      </w:r>
+      <w:r>
+        <w:t xml:space="preserve"> </w:t>
+      </w:r>
+      <w:r>
+        <w:t>https://pimylifeup.com/raspberry-pi-camera-vs-noir-camera/</w:t>
+      </w:r>
+    </w:p>
+  </w:footnote>
+  <w:footnote w:id="7">
     <w:p>
       <w:pPr>
         <w:pStyle w:val="FootnoteText"/>
@@ -3449,7 +3481,7 @@
 </file>
 
 <file path=customXml/itemProps1.xml><?xml version="1.0" encoding="utf-8"?>
-<ds:datastoreItem xmlns:ds="http://schemas.openxmlformats.org/officeDocument/2006/customXml" ds:itemID="{C7F758E1-13D3-4D6B-A2A2-123FC8DE1406}">
+<ds:datastoreItem xmlns:ds="http://schemas.openxmlformats.org/officeDocument/2006/customXml" ds:itemID="{617C2CDC-8F21-4D56-B4B2-1646B4AD2D63}">
   <ds:schemaRefs>
     <ds:schemaRef ds:uri="http://schemas.openxmlformats.org/officeDocument/2006/bibliography"/>
   </ds:schemaRefs>

</xml_diff>

<commit_message>
progress made on part two four and six
</commit_message>
<xml_diff>
--- a/FYP/InterimReportTemplate.docx
+++ b/FYP/InterimReportTemplate.docx
@@ -11,7 +11,7 @@
           <w:b/>
           <w:bCs/>
           <w:noProof/>
-          <w:lang w:eastAsia="en-IE"/>
+          <w:lang w:val="en-US"/>
         </w:rPr>
         <w:drawing>
           <wp:inline distT="0" distB="0" distL="0" distR="0">
@@ -282,13 +282,8 @@
               <w:jc w:val="center"/>
               <w:outlineLvl w:val="0"/>
             </w:pPr>
-            <w:proofErr w:type="spellStart"/>
             <w:r>
-              <w:t>Yupeng</w:t>
-            </w:r>
-            <w:proofErr w:type="spellEnd"/>
-            <w:r>
-              <w:t xml:space="preserve"> Liu</w:t>
+              <w:t>Yupeng Liu</w:t>
             </w:r>
           </w:p>
         </w:tc>
@@ -346,15 +341,7 @@
         <w:jc w:val="both"/>
       </w:pPr>
       <w:r>
-        <w:t xml:space="preserve">The purpose of this project is to count the number of people in a room using image processing techniques. This application could be used to monitor the elderly people in their homes. The reason for monitoring them could be for example to detect a fall. To detect people in a room, a raspberry pi </w:t>
-      </w:r>
-      <w:proofErr w:type="spellStart"/>
-      <w:r>
-        <w:t>NoIR</w:t>
-      </w:r>
-      <w:proofErr w:type="spellEnd"/>
-      <w:r>
-        <w:t xml:space="preserve"> camera will be used. This camera will be combined with super bright infra red LED's to shine light on the room making people visible. Once an image has been captured, the result will be posted to a web server. The web server will display the image of the room and the number of people in the room. The image and result posted to the server will be stored in a database until the end of the next day.</w:t>
+        <w:t>The purpose of this project is to count the number of people in a room using image processing techniques. This application could be used to monitor the elderly people in their homes. The reason for monitoring them could be for example to detect a fall. To detect people in a room, a raspberry pi NoIR camera will be used. This camera will be combined with super bright infra red LED's to shine light on the room making people visible. Once an image has been captured, the result will be posted to a web server. The web server will display the image of the room and the number of people in the room. The image and result posted to the server will be stored in a database until the end of the next day.</w:t>
       </w:r>
     </w:p>
     <w:p>
@@ -448,14 +435,14 @@
         <w:rPr>
           <w:rStyle w:val="FootnoteReference"/>
         </w:rPr>
-        <w:footnoteReference w:id="1"/>
+        <w:footnoteReference w:id="2"/>
       </w:r>
     </w:p>
     <w:p>
       <w:r>
         <w:rPr>
           <w:noProof/>
-          <w:lang w:eastAsia="en-IE"/>
+          <w:lang w:val="en-US"/>
         </w:rPr>
         <w:lastRenderedPageBreak/>
         <w:drawing>
@@ -498,7 +485,7 @@
         <w:rPr>
           <w:rStyle w:val="FootnoteReference"/>
         </w:rPr>
-        <w:footnoteReference w:id="2"/>
+        <w:footnoteReference w:id="3"/>
       </w:r>
     </w:p>
     <w:p/>
@@ -562,9 +549,98 @@
           <w:szCs w:val="20"/>
           <w:shd w:val="clear" w:color="auto" w:fill="FFFFFF"/>
         </w:rPr>
-        <w:t xml:space="preserve">The near-infrared spectrum is located just after the red wavelength and comprises wavelengths that range from 700 to 1100 </w:t>
-      </w:r>
-      <w:proofErr w:type="spellStart"/>
+        <w:t>The near-infrared spectrum is located just after the red wavelength and comprises wavelengths that range from 700 to 1100 nanometers</w:t>
+      </w:r>
+      <w:r>
+        <w:t>"</w:t>
+      </w:r>
+      <w:r>
+        <w:t xml:space="preserve"> This means that the </w:t>
+      </w:r>
+      <w:r>
+        <w:t xml:space="preserve">infrared wavelength is outside of a humans visual spectrum. </w:t>
+      </w:r>
+      <w:r>
+        <w:rPr>
+          <w:rStyle w:val="FootnoteReference"/>
+        </w:rPr>
+        <w:footnoteReference w:id="4"/>
+      </w:r>
+      <w:r>
+        <w:t xml:space="preserve"> IR LEDS can be used to illuminate dark areas</w:t>
+      </w:r>
+      <w:r>
+        <w:t xml:space="preserve"> with the area only being visible to an IR camera, as the IR wavelength is out of our visual spectrum.</w:t>
+      </w:r>
+      <w:r>
+        <w:t xml:space="preserve"> The IR camera also has the ability to take daytime photos, these images appear drastically different due to the way IR wavelengths interact with the </w:t>
+      </w:r>
+      <w:r>
+        <w:t>environment</w:t>
+      </w:r>
+      <w:r>
+        <w:t>.</w:t>
+      </w:r>
+      <w:r>
+        <w:rPr>
+          <w:rStyle w:val="FootnoteReference"/>
+        </w:rPr>
+        <w:footnoteReference w:id="5"/>
+      </w:r>
+    </w:p>
+    <w:p>
+      <w:pPr>
+        <w:rPr>
+          <w:color w:val="FF0000"/>
+        </w:rPr>
+      </w:pPr>
+      <w:r>
+        <w:rPr>
+          <w:color w:val="FF0000"/>
+        </w:rPr>
+        <w:t>insert an image taken from raspberry pi at home</w:t>
+      </w:r>
+    </w:p>
+    <w:p>
+      <w:pPr>
+        <w:jc w:val="both"/>
+      </w:pPr>
+      <w:r>
+        <w:t>Digital images can b</w:t>
+      </w:r>
+      <w:r>
+        <w:t>e taken with an ordinary camera, t</w:t>
+      </w:r>
+      <w:r>
+        <w:t xml:space="preserve">he light used to capture these images is in our visual spectrum. </w:t>
+      </w:r>
+      <w:r>
+        <w:t>Meaning t</w:t>
+      </w:r>
+      <w:r>
+        <w:t>o capture day and night images</w:t>
+      </w:r>
+      <w:r>
+        <w:t xml:space="preserve"> we need </w:t>
+      </w:r>
+      <w:r>
+        <w:t xml:space="preserve"> a light source to illuminate the area</w:t>
+      </w:r>
+      <w:r>
+        <w:t xml:space="preserve"> E.G. the sun or a lamp</w:t>
+      </w:r>
+      <w:r>
+        <w:t xml:space="preserve">. The reason to keep the IR filter on the camera is to prevent the IR radiation from interfering with the </w:t>
+      </w:r>
+      <w:r>
+        <w:t>quality of the image</w:t>
+      </w:r>
+      <w:r>
+        <w:t xml:space="preserve"> as Clement Fredembach says here </w:t>
+      </w:r>
+      <w:r>
+        <w:t>"</w:t>
+      </w:r>
       <w:r>
         <w:rPr>
           <w:rFonts w:ascii="Arial" w:hAnsi="Arial" w:cs="Arial"/>
@@ -573,117 +649,16 @@
           <w:szCs w:val="20"/>
           <w:shd w:val="clear" w:color="auto" w:fill="FFFFFF"/>
         </w:rPr>
-        <w:t>nanometers</w:t>
-      </w:r>
-      <w:proofErr w:type="spellEnd"/>
-      <w:r>
-        <w:t>"</w:t>
-      </w:r>
-      <w:r>
-        <w:t xml:space="preserve"> This means that the </w:t>
-      </w:r>
-      <w:r>
-        <w:t xml:space="preserve">infrared wavelength is outside of a humans visual spectrum. </w:t>
+        <w:t>digital cameras' sensors are so sensitive to near-infrared that a "hot mirror", a filter that lets only visible light pass, is placed in front of them in order to prevent NIR contamination of the visible signal.</w:t>
+      </w:r>
+      <w:r>
+        <w:t>".</w:t>
       </w:r>
       <w:r>
         <w:rPr>
           <w:rStyle w:val="FootnoteReference"/>
         </w:rPr>
-        <w:footnoteReference w:id="3"/>
-      </w:r>
-      <w:r>
-        <w:t xml:space="preserve"> IR LEDS can be used to illuminate dark areas</w:t>
-      </w:r>
-      <w:r>
-        <w:t xml:space="preserve"> with the area only being visible to an IR camera, as the IR wavelength is out of our visual spectrum.</w:t>
-      </w:r>
-      <w:r>
-        <w:t xml:space="preserve"> The IR camera also has the ability to take daytime photos, these images appear drastically different due to the way IR wavelengths interact with the </w:t>
-      </w:r>
-      <w:r>
-        <w:t>environment</w:t>
-      </w:r>
-      <w:r>
-        <w:t>.</w:t>
-      </w:r>
-      <w:r>
-        <w:rPr>
-          <w:rStyle w:val="FootnoteReference"/>
-        </w:rPr>
-        <w:footnoteReference w:id="4"/>
-      </w:r>
-    </w:p>
-    <w:p>
-      <w:pPr>
-        <w:rPr>
-          <w:color w:val="FF0000"/>
-        </w:rPr>
-      </w:pPr>
-      <w:r>
-        <w:rPr>
-          <w:color w:val="FF0000"/>
-        </w:rPr>
-        <w:t>insert an image taken from raspberry pi at home</w:t>
-      </w:r>
-    </w:p>
-    <w:p>
-      <w:pPr>
-        <w:jc w:val="both"/>
-      </w:pPr>
-      <w:r>
-        <w:t>Digital images can b</w:t>
-      </w:r>
-      <w:r>
-        <w:t>e taken with an ordinary camera, t</w:t>
-      </w:r>
-      <w:r>
-        <w:t xml:space="preserve">he light used to capture these images is in our visual spectrum. </w:t>
-      </w:r>
-      <w:r>
-        <w:t>Meaning t</w:t>
-      </w:r>
-      <w:r>
-        <w:t>o capture day and night images</w:t>
-      </w:r>
-      <w:r>
-        <w:t xml:space="preserve"> we need </w:t>
-      </w:r>
-      <w:r>
-        <w:t xml:space="preserve"> a light source to illuminate the area</w:t>
-      </w:r>
-      <w:r>
-        <w:t xml:space="preserve"> E.G. the sun or a lamp</w:t>
-      </w:r>
-      <w:r>
-        <w:t xml:space="preserve">. The reason to keep the IR filter on the camera is to prevent the IR radiation from interfering with the </w:t>
-      </w:r>
-      <w:r>
-        <w:t>quality of the image</w:t>
-      </w:r>
-      <w:r>
-        <w:t xml:space="preserve"> as Clement Fredembach says here </w:t>
-      </w:r>
-      <w:r>
-        <w:t>"</w:t>
-      </w:r>
-      <w:r>
-        <w:rPr>
-          <w:rFonts w:ascii="Arial" w:hAnsi="Arial" w:cs="Arial"/>
-          <w:i/>
-          <w:sz w:val="20"/>
-          <w:szCs w:val="20"/>
-          <w:shd w:val="clear" w:color="auto" w:fill="FFFFFF"/>
-        </w:rPr>
-        <w:t>digital cameras' sensors are so sensitive to near-infrared that a "hot mirror", a filter that lets only visible light pass, is placed in front of them in order to prevent NIR contamination of the visible signal.</w:t>
-      </w:r>
-      <w:r>
-        <w:t>".</w:t>
-      </w:r>
-      <w:r>
-        <w:rPr>
-          <w:rStyle w:val="FootnoteReference"/>
-        </w:rPr>
-        <w:footnoteReference w:id="5"/>
+        <w:footnoteReference w:id="6"/>
       </w:r>
       <w:r>
         <w:t xml:space="preserve"> Digital </w:t>
@@ -735,7 +710,7 @@
         <w:rPr>
           <w:rStyle w:val="FootnoteReference"/>
         </w:rPr>
-        <w:footnoteReference w:id="6"/>
+        <w:footnoteReference w:id="7"/>
       </w:r>
     </w:p>
     <w:p>
@@ -792,7 +767,6 @@
         </w:rPr>
         <w:t>It assumes that (</w:t>
       </w:r>
-      <w:proofErr w:type="spellStart"/>
       <w:r>
         <w:rPr>
           <w:i/>
@@ -801,7 +775,6 @@
         </w:rPr>
         <w:t>i</w:t>
       </w:r>
-      <w:proofErr w:type="spellEnd"/>
       <w:r>
         <w:rPr>
           <w:i/>
@@ -831,7 +804,7 @@
         <w:rPr>
           <w:rStyle w:val="FootnoteReference"/>
         </w:rPr>
-        <w:footnoteReference w:id="7"/>
+        <w:footnoteReference w:id="8"/>
       </w:r>
     </w:p>
     <w:p>
@@ -844,21 +817,7 @@
         <w:rPr>
           <w:color w:val="FF0000"/>
         </w:rPr>
-        <w:t xml:space="preserve">insert threshold example </w:t>
-      </w:r>
-      <w:proofErr w:type="spellStart"/>
-      <w:r>
-        <w:rPr>
-          <w:color w:val="FF0000"/>
-        </w:rPr>
-        <w:t>pics</w:t>
-      </w:r>
-      <w:proofErr w:type="spellEnd"/>
-      <w:r>
-        <w:rPr>
-          <w:color w:val="FF0000"/>
-        </w:rPr>
-        <w:t>:</w:t>
+        <w:t>insert threshold example pics:</w:t>
       </w:r>
     </w:p>
     <w:p>
@@ -881,7 +840,7 @@
         <w:rPr>
           <w:rStyle w:val="FootnoteReference"/>
         </w:rPr>
-        <w:footnoteReference w:id="8"/>
+        <w:footnoteReference w:id="9"/>
       </w:r>
     </w:p>
     <w:p>
@@ -920,7 +879,7 @@
         <w:rPr>
           <w:rStyle w:val="FootnoteReference"/>
         </w:rPr>
-        <w:footnoteReference w:id="9"/>
+        <w:footnoteReference w:id="10"/>
       </w:r>
     </w:p>
     <w:p>
@@ -955,7 +914,7 @@
         <w:rPr>
           <w:rStyle w:val="FootnoteReference"/>
         </w:rPr>
-        <w:footnoteReference w:id="10"/>
+        <w:footnoteReference w:id="11"/>
       </w:r>
       <w:r>
         <w:t xml:space="preserve"> </w:t>
@@ -995,7 +954,7 @@
       <w:r>
         <w:rPr>
           <w:noProof/>
-          <w:lang w:eastAsia="en-IE"/>
+          <w:lang w:val="en-US"/>
         </w:rPr>
         <w:drawing>
           <wp:inline distT="0" distB="0" distL="0" distR="0">
@@ -1090,19 +1049,6 @@
       </w:r>
     </w:p>
     <w:p>
-      <w:pPr>
-        <w:rPr>
-          <w:color w:val="FF0000"/>
-        </w:rPr>
-      </w:pPr>
-      <w:r>
-        <w:rPr>
-          <w:color w:val="FF0000"/>
-        </w:rPr>
-        <w:t>(Focussing on the architecture and user/functional requirements</w:t>
-      </w:r>
-    </w:p>
-    <w:p>
       <w:r>
         <w:t>2.2.1</w:t>
       </w:r>
@@ -1112,47 +1058,55 @@
       </w:r>
     </w:p>
     <w:p>
+      <w:pPr>
+        <w:jc w:val="both"/>
+      </w:pPr>
       <w:r>
         <w:t>The purpose of this application is to use spectroscopy to increase the effectiveness of pedestrian detection in Advanced Driver Assistance Systems (ADAS).</w:t>
       </w:r>
       <w:r>
-        <w:t xml:space="preserve"> Yusuke </w:t>
-      </w:r>
-      <w:proofErr w:type="spellStart"/>
-      <w:r>
-        <w:t>Kanzawa</w:t>
-      </w:r>
-      <w:proofErr w:type="spellEnd"/>
-      <w:r>
-        <w:t xml:space="preserve">, </w:t>
-      </w:r>
-      <w:proofErr w:type="spellStart"/>
-      <w:r>
-        <w:t>Yoshikatsu</w:t>
-      </w:r>
-      <w:proofErr w:type="spellEnd"/>
-      <w:r>
-        <w:t xml:space="preserve"> Kimura and Takashi Naito define spectroscopy as "</w:t>
+        <w:t xml:space="preserve"> Yusuke Kanzawa, Yoshikatsu Kimura and Takashi Naito define spectroscopy as </w:t>
+      </w:r>
+      <w:r>
+        <w:t>“Spectroscopy</w:t>
+      </w:r>
+      <w:r>
+        <w:t xml:space="preserve"> is the study of how substances absorb, transmit, or reflect light."</w:t>
+      </w:r>
+      <w:r>
+        <w:rPr>
+          <w:rStyle w:val="FootnoteReference"/>
+        </w:rPr>
+        <w:footnoteReference w:id="12"/>
       </w:r>
       <w:r>
         <w:t xml:space="preserve"> </w:t>
       </w:r>
       <w:r>
-        <w:t>Spectroscopy is the study of how substances absorb, transmit, or reflect light."</w:t>
-      </w:r>
-      <w:r>
-        <w:rPr>
-          <w:rStyle w:val="FootnoteReference"/>
-        </w:rPr>
-        <w:footnoteReference w:id="11"/>
-      </w:r>
-      <w:r>
-        <w:t xml:space="preserve"> they go on further to say that use a method to detect human skin using spectroscopy.</w:t>
-      </w:r>
-    </w:p>
-    <w:p>
-      <w:r>
-        <w:t>how is it similar</w:t>
+        <w:t>They</w:t>
+      </w:r>
+      <w:r>
+        <w:t xml:space="preserve"> go on further to say that</w:t>
+      </w:r>
+      <w:r>
+        <w:t xml:space="preserve"> they</w:t>
+      </w:r>
+      <w:r>
+        <w:t xml:space="preserve"> use a method to detect human skin using spectroscopy.</w:t>
+      </w:r>
+    </w:p>
+    <w:p>
+      <w:pPr>
+        <w:jc w:val="both"/>
+      </w:pPr>
+      <w:r>
+        <w:t xml:space="preserve">This solution uses near infrared and visible processing to detect humans. They created their own camera to combine both processing types, as human skin, clouds and the sky share the same wavelength. The NIR camera will find the human skin and the visible camera will </w:t>
+      </w:r>
+      <w:r>
+        <w:t>be</w:t>
+      </w:r>
+      <w:r>
+        <w:t xml:space="preserve"> used to filter out the sky and clouds.</w:t>
       </w:r>
     </w:p>
     <w:p>
@@ -1163,11 +1117,6 @@
     <w:p>
       <w:r>
         <w:t>algorithm use/prototype</w:t>
-      </w:r>
-    </w:p>
-    <w:p>
-      <w:r>
-        <w:t>conclusion</w:t>
       </w:r>
     </w:p>
     <w:p>
@@ -1201,11 +1150,6 @@
     </w:p>
     <w:p>
       <w:r>
-        <w:t>conclusion</w:t>
-      </w:r>
-    </w:p>
-    <w:p>
-      <w:r>
         <w:t>2.2.3</w:t>
       </w:r>
       <w:r>
@@ -1234,11 +1178,6 @@
       </w:r>
     </w:p>
     <w:p>
-      <w:r>
-        <w:t>conclusion</w:t>
-      </w:r>
-    </w:p>
-    <w:p>
       <w:pPr>
         <w:pStyle w:val="Heading2"/>
       </w:pPr>
@@ -1264,43 +1203,19 @@
     </w:p>
     <w:p>
       <w:r>
-        <w:t xml:space="preserve">2.3.1      </w:t>
-      </w:r>
-      <w:proofErr w:type="spellStart"/>
-      <w:r>
-        <w:t>OpenCV</w:t>
-      </w:r>
-      <w:proofErr w:type="spellEnd"/>
-      <w:r>
-        <w:t xml:space="preserve"> VS Mat Lab</w:t>
+        <w:t>2.3.1      OpenCV VS Mat Lab</w:t>
       </w:r>
     </w:p>
     <w:p>
       <w:r>
         <w:lastRenderedPageBreak/>
-        <w:t xml:space="preserve">There are two main independent development environments (IDE) to use when developing an image processing application. For this application I chose </w:t>
-      </w:r>
-      <w:proofErr w:type="spellStart"/>
-      <w:r>
-        <w:t>OpenCV</w:t>
-      </w:r>
-      <w:proofErr w:type="spellEnd"/>
-      <w:r>
-        <w:t xml:space="preserve">, </w:t>
-      </w:r>
-      <w:proofErr w:type="spellStart"/>
-      <w:r>
-        <w:t>OpenCV</w:t>
-      </w:r>
-      <w:proofErr w:type="spellEnd"/>
-      <w:r>
-        <w:t xml:space="preserve"> (Open Source Computer Vision) is an open source library of methods used for image processing.</w:t>
+        <w:t>There are two main independent development environments (IDE) to use when developing an image processing application. For this application I chose OpenCV, OpenCV (Open Source Computer Vision) is an open source library of methods used for image processing.</w:t>
       </w:r>
       <w:r>
         <w:rPr>
           <w:rStyle w:val="FootnoteReference"/>
         </w:rPr>
-        <w:footnoteReference w:id="12"/>
+        <w:footnoteReference w:id="13"/>
       </w:r>
     </w:p>
     <w:p>
@@ -1559,23 +1474,7 @@
           <w:rFonts w:ascii="Calibri" w:hAnsi="Calibri" w:cs="Arial"/>
           <w:shd w:val="clear" w:color="auto" w:fill="FFFFFF"/>
         </w:rPr>
-        <w:t xml:space="preserve">C. Fredembach and S. </w:t>
-      </w:r>
-      <w:proofErr w:type="spellStart"/>
-      <w:r>
-        <w:rPr>
-          <w:rFonts w:ascii="Calibri" w:hAnsi="Calibri" w:cs="Arial"/>
-          <w:shd w:val="clear" w:color="auto" w:fill="FFFFFF"/>
-        </w:rPr>
-        <w:t>Süsstrunk</w:t>
-      </w:r>
-      <w:proofErr w:type="spellEnd"/>
-      <w:r>
-        <w:rPr>
-          <w:rFonts w:ascii="Calibri" w:hAnsi="Calibri" w:cs="Arial"/>
-          <w:shd w:val="clear" w:color="auto" w:fill="FFFFFF"/>
-        </w:rPr>
-        <w:t>,</w:t>
+        <w:t>C. Fredembach and S. Süsstrunk,</w:t>
       </w:r>
       <w:hyperlink r:id="rId17" w:history="1">
         <w:r>
@@ -1594,23 +1493,7 @@
           <w:rFonts w:ascii="Calibri" w:hAnsi="Calibri" w:cs="Arial"/>
           <w:shd w:val="clear" w:color="auto" w:fill="FFFFFF"/>
         </w:rPr>
-        <w:t xml:space="preserve">, Proceedings of the IS&amp;T 16th </w:t>
-      </w:r>
-      <w:proofErr w:type="spellStart"/>
-      <w:r>
-        <w:rPr>
-          <w:rFonts w:ascii="Calibri" w:hAnsi="Calibri" w:cs="Arial"/>
-          <w:shd w:val="clear" w:color="auto" w:fill="FFFFFF"/>
-        </w:rPr>
-        <w:t>Color</w:t>
-      </w:r>
-      <w:proofErr w:type="spellEnd"/>
-      <w:r>
-        <w:rPr>
-          <w:rFonts w:ascii="Calibri" w:hAnsi="Calibri" w:cs="Arial"/>
-          <w:shd w:val="clear" w:color="auto" w:fill="FFFFFF"/>
-        </w:rPr>
-        <w:t xml:space="preserve"> Imaging Conference, pp. 176-182, 2008.</w:t>
+        <w:t>, Proceedings of the IS&amp;T 16th Color Imaging Conference, pp. 176-182, 2008.</w:t>
       </w:r>
     </w:p>
     <w:p>
@@ -1759,15 +1642,27 @@
     </w:p>
     <w:p>
       <w:r>
-        <w:t xml:space="preserve">What is your approach to this project? Are you using any particular software methodology?  </w:t>
-      </w:r>
-      <w:proofErr w:type="spellStart"/>
-      <w:r>
-        <w:t>Eg</w:t>
-      </w:r>
-      <w:proofErr w:type="spellEnd"/>
-      <w:r>
-        <w:t>. Are you delivering design/ code in phases, or are you completing all design up front, followed by all coding? Have you some sections lower priority if time runs short?</w:t>
+        <w:t>What is your approach to this project? Are you using any particular software methodology?  Eg. Are you delivering design/ code in phases, or are you completing all design up front, followed by all coding? Have you some sections lower priority if time runs short?</w:t>
+      </w:r>
+    </w:p>
+    <w:p>
+      <w:r>
+        <w:t>What is agile scrum</w:t>
+      </w:r>
+    </w:p>
+    <w:p>
+      <w:r>
+        <w:t>Why am I using it</w:t>
+      </w:r>
+    </w:p>
+    <w:p>
+      <w:r>
+        <w:t>Product owner and scrum master</w:t>
+      </w:r>
+    </w:p>
+    <w:p>
+      <w:r>
+        <w:t>Sprints</w:t>
       </w:r>
     </w:p>
     <w:p>
@@ -1789,18 +1684,55 @@
         <w:pStyle w:val="Heading2"/>
       </w:pPr>
       <w:r>
+        <w:lastRenderedPageBreak/>
         <w:t xml:space="preserve">Technical architecture diagram: </w:t>
       </w:r>
     </w:p>
     <w:p>
-      <w:r>
-        <w:t>Insert the architecture for your solution</w:t>
-      </w:r>
-    </w:p>
-    <w:p>
       <w:pPr>
         <w:pStyle w:val="Heading2"/>
       </w:pPr>
+      <w:r>
+        <w:rPr>
+          <w:noProof/>
+          <w:lang w:val="en-US"/>
+        </w:rPr>
+        <w:drawing>
+          <wp:inline distT="0" distB="0" distL="0" distR="0">
+            <wp:extent cx="5731510" cy="4298950"/>
+            <wp:effectExtent l="19050" t="0" r="2540" b="0"/>
+            <wp:docPr id="5" name="Picture 4" descr="low level view.jpg"/>
+            <wp:cNvGraphicFramePr>
+              <a:graphicFrameLocks xmlns:a="http://schemas.openxmlformats.org/drawingml/2006/main" noChangeAspect="1"/>
+            </wp:cNvGraphicFramePr>
+            <a:graphic xmlns:a="http://schemas.openxmlformats.org/drawingml/2006/main">
+              <a:graphicData uri="http://schemas.openxmlformats.org/drawingml/2006/picture">
+                <pic:pic xmlns:pic="http://schemas.openxmlformats.org/drawingml/2006/picture">
+                  <pic:nvPicPr>
+                    <pic:cNvPr id="0" name="low level view.jpg"/>
+                    <pic:cNvPicPr/>
+                  </pic:nvPicPr>
+                  <pic:blipFill>
+                    <a:blip r:embed="rId18"/>
+                    <a:stretch>
+                      <a:fillRect/>
+                    </a:stretch>
+                  </pic:blipFill>
+                  <pic:spPr>
+                    <a:xfrm>
+                      <a:off x="0" y="0"/>
+                      <a:ext cx="5731510" cy="4298950"/>
+                    </a:xfrm>
+                    <a:prstGeom prst="rect">
+                      <a:avLst/>
+                    </a:prstGeom>
+                  </pic:spPr>
+                </pic:pic>
+              </a:graphicData>
+            </a:graphic>
+          </wp:inline>
+        </w:drawing>
+      </w:r>
       <w:r>
         <w:br/>
       </w:r>
@@ -1818,6 +1750,155 @@
       </w:r>
       <w:r>
         <w:t xml:space="preserve">ther design artefacts  that explain your system: e.g. Use cases/ ERDs/ Class diagrams </w:t>
+      </w:r>
+    </w:p>
+    <w:p>
+      <w:pPr>
+        <w:pStyle w:val="ListParagraph"/>
+        <w:ind w:left="0"/>
+      </w:pPr>
+      <w:r>
+        <w:rPr>
+          <w:noProof/>
+          <w:lang w:val="en-US"/>
+        </w:rPr>
+        <w:drawing>
+          <wp:inline distT="0" distB="0" distL="0" distR="0">
+            <wp:extent cx="5731510" cy="2687320"/>
+            <wp:effectExtent l="19050" t="0" r="2540" b="0"/>
+            <wp:docPr id="2" name="Picture 1" descr="GanttChart.png"/>
+            <wp:cNvGraphicFramePr>
+              <a:graphicFrameLocks xmlns:a="http://schemas.openxmlformats.org/drawingml/2006/main" noChangeAspect="1"/>
+            </wp:cNvGraphicFramePr>
+            <a:graphic xmlns:a="http://schemas.openxmlformats.org/drawingml/2006/main">
+              <a:graphicData uri="http://schemas.openxmlformats.org/drawingml/2006/picture">
+                <pic:pic xmlns:pic="http://schemas.openxmlformats.org/drawingml/2006/picture">
+                  <pic:nvPicPr>
+                    <pic:cNvPr id="0" name="GanttChart.png"/>
+                    <pic:cNvPicPr/>
+                  </pic:nvPicPr>
+                  <pic:blipFill>
+                    <a:blip r:embed="rId19"/>
+                    <a:stretch>
+                      <a:fillRect/>
+                    </a:stretch>
+                  </pic:blipFill>
+                  <pic:spPr>
+                    <a:xfrm>
+                      <a:off x="0" y="0"/>
+                      <a:ext cx="5731510" cy="2687320"/>
+                    </a:xfrm>
+                    <a:prstGeom prst="rect">
+                      <a:avLst/>
+                    </a:prstGeom>
+                  </pic:spPr>
+                </pic:pic>
+              </a:graphicData>
+            </a:graphic>
+          </wp:inline>
+        </w:drawing>
+      </w:r>
+    </w:p>
+    <w:p>
+      <w:pPr>
+        <w:pStyle w:val="ListParagraph"/>
+        <w:ind w:left="0"/>
+      </w:pPr>
+    </w:p>
+    <w:p>
+      <w:pPr>
+        <w:pStyle w:val="ListParagraph"/>
+        <w:ind w:left="0"/>
+      </w:pPr>
+      <w:r>
+        <w:rPr>
+          <w:noProof/>
+          <w:lang w:val="en-US"/>
+        </w:rPr>
+        <w:lastRenderedPageBreak/>
+        <w:drawing>
+          <wp:inline distT="0" distB="0" distL="0" distR="0">
+            <wp:extent cx="4985385" cy="8863330"/>
+            <wp:effectExtent l="19050" t="0" r="5715" b="0"/>
+            <wp:docPr id="6" name="Picture 5" descr="prototypeIRCamera.jpg"/>
+            <wp:cNvGraphicFramePr>
+              <a:graphicFrameLocks xmlns:a="http://schemas.openxmlformats.org/drawingml/2006/main" noChangeAspect="1"/>
+            </wp:cNvGraphicFramePr>
+            <a:graphic xmlns:a="http://schemas.openxmlformats.org/drawingml/2006/main">
+              <a:graphicData uri="http://schemas.openxmlformats.org/drawingml/2006/picture">
+                <pic:pic xmlns:pic="http://schemas.openxmlformats.org/drawingml/2006/picture">
+                  <pic:nvPicPr>
+                    <pic:cNvPr id="0" name="prototypeIRCamera.jpg"/>
+                    <pic:cNvPicPr/>
+                  </pic:nvPicPr>
+                  <pic:blipFill>
+                    <a:blip r:embed="rId20"/>
+                    <a:stretch>
+                      <a:fillRect/>
+                    </a:stretch>
+                  </pic:blipFill>
+                  <pic:spPr>
+                    <a:xfrm>
+                      <a:off x="0" y="0"/>
+                      <a:ext cx="4985385" cy="8863330"/>
+                    </a:xfrm>
+                    <a:prstGeom prst="rect">
+                      <a:avLst/>
+                    </a:prstGeom>
+                  </pic:spPr>
+                </pic:pic>
+              </a:graphicData>
+            </a:graphic>
+          </wp:inline>
+        </w:drawing>
+      </w:r>
+    </w:p>
+    <w:p>
+      <w:pPr>
+        <w:pStyle w:val="ListParagraph"/>
+        <w:ind w:left="0"/>
+      </w:pPr>
+      <w:r>
+        <w:rPr>
+          <w:noProof/>
+          <w:lang w:val="en-US"/>
+        </w:rPr>
+        <w:lastRenderedPageBreak/>
+        <w:drawing>
+          <wp:inline distT="0" distB="0" distL="0" distR="0">
+            <wp:extent cx="4985385" cy="8863330"/>
+            <wp:effectExtent l="19050" t="0" r="5715" b="0"/>
+            <wp:docPr id="7" name="Picture 6" descr="MotorisedCamera.jpg"/>
+            <wp:cNvGraphicFramePr>
+              <a:graphicFrameLocks xmlns:a="http://schemas.openxmlformats.org/drawingml/2006/main" noChangeAspect="1"/>
+            </wp:cNvGraphicFramePr>
+            <a:graphic xmlns:a="http://schemas.openxmlformats.org/drawingml/2006/main">
+              <a:graphicData uri="http://schemas.openxmlformats.org/drawingml/2006/picture">
+                <pic:pic xmlns:pic="http://schemas.openxmlformats.org/drawingml/2006/picture">
+                  <pic:nvPicPr>
+                    <pic:cNvPr id="0" name="MotorisedCamera.jpg"/>
+                    <pic:cNvPicPr/>
+                  </pic:nvPicPr>
+                  <pic:blipFill>
+                    <a:blip r:embed="rId21"/>
+                    <a:stretch>
+                      <a:fillRect/>
+                    </a:stretch>
+                  </pic:blipFill>
+                  <pic:spPr>
+                    <a:xfrm>
+                      <a:off x="0" y="0"/>
+                      <a:ext cx="4985385" cy="8863330"/>
+                    </a:xfrm>
+                    <a:prstGeom prst="rect">
+                      <a:avLst/>
+                    </a:prstGeom>
+                  </pic:spPr>
+                </pic:pic>
+              </a:graphicData>
+            </a:graphic>
+          </wp:inline>
+        </w:drawing>
       </w:r>
     </w:p>
     <w:p>
@@ -1844,15 +1925,7 @@
     </w:p>
     <w:p>
       <w:r>
-        <w:t xml:space="preserve">The camera I am using for this project is the raspberry pi </w:t>
-      </w:r>
-      <w:proofErr w:type="spellStart"/>
-      <w:r>
-        <w:t>NoIR</w:t>
-      </w:r>
-      <w:proofErr w:type="spellEnd"/>
-      <w:r>
-        <w:t xml:space="preserve"> camera. Th</w:t>
+        <w:t>The camera I am using for this project is the raspberry pi NoIR camera. Th</w:t>
       </w:r>
       <w:r>
         <w:t>e reason for choosing this camera is that it has</w:t>
@@ -1925,7 +1998,6 @@
         <w:ind w:left="0" w:firstLine="0"/>
       </w:pPr>
       <w:r>
-        <w:lastRenderedPageBreak/>
         <w:t>Issues and risks</w:t>
       </w:r>
     </w:p>
@@ -2012,8 +2084,8 @@
     <w:p/>
     <w:p/>
     <w:sectPr>
-      <w:headerReference w:type="default" r:id="rId18"/>
-      <w:footerReference w:type="default" r:id="rId19"/>
+      <w:headerReference w:type="default" r:id="rId22"/>
+      <w:footerReference w:type="default" r:id="rId23"/>
       <w:pgSz w:w="11906" w:h="16838"/>
       <w:pgMar w:top="1440" w:right="1440" w:bottom="1440" w:left="1440" w:header="708" w:footer="708" w:gutter="0"/>
       <w:cols w:space="708"/>
@@ -2026,7 +2098,7 @@
 
 <file path=word/endnotes.xml><?xml version="1.0" encoding="utf-8"?>
 <w:endnotes xmlns:ve="http://schemas.openxmlformats.org/markup-compatibility/2006" xmlns:o="urn:schemas-microsoft-com:office:office" xmlns:r="http://schemas.openxmlformats.org/officeDocument/2006/relationships" xmlns:m="http://schemas.openxmlformats.org/officeDocument/2006/math" xmlns:v="urn:schemas-microsoft-com:vml" xmlns:wp="http://schemas.openxmlformats.org/drawingml/2006/wordprocessingDrawing" xmlns:w10="urn:schemas-microsoft-com:office:word" xmlns:w="http://schemas.openxmlformats.org/wordprocessingml/2006/main" xmlns:wne="http://schemas.microsoft.com/office/word/2006/wordml">
-  <w:endnote w:type="separator" w:id="-1">
+  <w:endnote w:type="separator" w:id="0">
     <w:p>
       <w:pPr>
         <w:spacing w:after="0" w:line="240" w:lineRule="auto"/>
@@ -2036,7 +2108,7 @@
       </w:r>
     </w:p>
   </w:endnote>
-  <w:endnote w:type="continuationSeparator" w:id="0">
+  <w:endnote w:type="continuationSeparator" w:id="1">
     <w:p>
       <w:pPr>
         <w:spacing w:after="0" w:line="240" w:lineRule="auto"/>
@@ -2070,7 +2142,7 @@
             <w:rPr>
               <w:noProof/>
             </w:rPr>
-            <w:t>6</w:t>
+            <w:t>9</w:t>
           </w:r>
         </w:fldSimple>
       </w:p>
@@ -2086,7 +2158,7 @@
 
 <file path=word/footnotes.xml><?xml version="1.0" encoding="utf-8"?>
 <w:footnotes xmlns:ve="http://schemas.openxmlformats.org/markup-compatibility/2006" xmlns:o="urn:schemas-microsoft-com:office:office" xmlns:r="http://schemas.openxmlformats.org/officeDocument/2006/relationships" xmlns:m="http://schemas.openxmlformats.org/officeDocument/2006/math" xmlns:v="urn:schemas-microsoft-com:vml" xmlns:wp="http://schemas.openxmlformats.org/drawingml/2006/wordprocessingDrawing" xmlns:w10="urn:schemas-microsoft-com:office:word" xmlns:w="http://schemas.openxmlformats.org/wordprocessingml/2006/main" xmlns:wne="http://schemas.microsoft.com/office/word/2006/wordml">
-  <w:footnote w:type="separator" w:id="-1">
+  <w:footnote w:type="separator" w:id="0">
     <w:p>
       <w:pPr>
         <w:spacing w:after="0" w:line="240" w:lineRule="auto"/>
@@ -2096,32 +2168,13 @@
       </w:r>
     </w:p>
   </w:footnote>
-  <w:footnote w:type="continuationSeparator" w:id="0">
+  <w:footnote w:type="continuationSeparator" w:id="1">
     <w:p>
       <w:pPr>
         <w:spacing w:after="0" w:line="240" w:lineRule="auto"/>
       </w:pPr>
       <w:r>
         <w:continuationSeparator/>
-      </w:r>
-    </w:p>
-  </w:footnote>
-  <w:footnote w:id="1">
-    <w:p>
-      <w:pPr>
-        <w:pStyle w:val="FootnoteText"/>
-      </w:pPr>
-      <w:r>
-        <w:rPr>
-          <w:rStyle w:val="FootnoteReference"/>
-        </w:rPr>
-        <w:footnoteRef/>
-      </w:r>
-      <w:r>
-        <w:t xml:space="preserve"> </w:t>
-      </w:r>
-      <w:r>
-        <w:t>https://www.tutorialspoint.com/dip/</w:t>
       </w:r>
     </w:p>
   </w:footnote>
@@ -2140,7 +2193,7 @@
         <w:t xml:space="preserve"> </w:t>
       </w:r>
       <w:r>
-        <w:t>http://www.bogotobogo.com/python/OpenCV_Python/python_opencv3_Image_Non-local_Means_Denoising_Algorithm_Noise_Reduction.php</w:t>
+        <w:t>https://www.tutorialspoint.com/dip/</w:t>
       </w:r>
     </w:p>
   </w:footnote>
@@ -2159,7 +2212,7 @@
         <w:t xml:space="preserve"> </w:t>
       </w:r>
       <w:r>
-        <w:t>http://ivrl.epfl.ch/research/infrared/imaging</w:t>
+        <w:t>http://www.bogotobogo.com/python/OpenCV_Python/python_opencv3_Image_Non-local_Means_Denoising_Algorithm_Noise_Reduction.php</w:t>
       </w:r>
     </w:p>
   </w:footnote>
@@ -2178,27 +2231,30 @@
         <w:t xml:space="preserve"> </w:t>
       </w:r>
       <w:r>
+        <w:t>http://ivrl.epfl.ch/research/infrared/imaging</w:t>
+      </w:r>
+    </w:p>
+  </w:footnote>
+  <w:footnote w:id="5">
+    <w:p>
+      <w:pPr>
+        <w:pStyle w:val="FootnoteText"/>
+      </w:pPr>
+      <w:r>
+        <w:rPr>
+          <w:rStyle w:val="FootnoteReference"/>
+        </w:rPr>
+        <w:footnoteRef/>
+      </w:r>
+      <w:r>
+        <w:t xml:space="preserve"> </w:t>
+      </w:r>
+      <w:r>
         <w:rPr>
           <w:rFonts w:ascii="Calibri" w:hAnsi="Calibri" w:cs="Arial"/>
           <w:shd w:val="clear" w:color="auto" w:fill="FFFFFF"/>
         </w:rPr>
-        <w:t xml:space="preserve">C. Fredembach and S. </w:t>
-      </w:r>
-      <w:proofErr w:type="spellStart"/>
-      <w:r>
-        <w:rPr>
-          <w:rFonts w:ascii="Calibri" w:hAnsi="Calibri" w:cs="Arial"/>
-          <w:shd w:val="clear" w:color="auto" w:fill="FFFFFF"/>
-        </w:rPr>
-        <w:t>Süsstrunk</w:t>
-      </w:r>
-      <w:proofErr w:type="spellEnd"/>
-      <w:r>
-        <w:rPr>
-          <w:rFonts w:ascii="Calibri" w:hAnsi="Calibri" w:cs="Arial"/>
-          <w:shd w:val="clear" w:color="auto" w:fill="FFFFFF"/>
-        </w:rPr>
-        <w:t>,</w:t>
+        <w:t>C. Fredembach and S. Süsstrunk,</w:t>
       </w:r>
       <w:hyperlink r:id="rId1" w:history="1">
         <w:r>
@@ -2217,42 +2273,7 @@
           <w:rFonts w:ascii="Calibri" w:hAnsi="Calibri" w:cs="Arial"/>
           <w:shd w:val="clear" w:color="auto" w:fill="FFFFFF"/>
         </w:rPr>
-        <w:t xml:space="preserve">, Proceedings of the IS&amp;T 16th </w:t>
-      </w:r>
-      <w:proofErr w:type="spellStart"/>
-      <w:r>
-        <w:rPr>
-          <w:rFonts w:ascii="Calibri" w:hAnsi="Calibri" w:cs="Arial"/>
-          <w:shd w:val="clear" w:color="auto" w:fill="FFFFFF"/>
-        </w:rPr>
-        <w:t>Color</w:t>
-      </w:r>
-      <w:proofErr w:type="spellEnd"/>
-      <w:r>
-        <w:rPr>
-          <w:rFonts w:ascii="Calibri" w:hAnsi="Calibri" w:cs="Arial"/>
-          <w:shd w:val="clear" w:color="auto" w:fill="FFFFFF"/>
-        </w:rPr>
-        <w:t xml:space="preserve"> Imaging Conference, pp. 176-182, 2008.</w:t>
-      </w:r>
-    </w:p>
-  </w:footnote>
-  <w:footnote w:id="5">
-    <w:p>
-      <w:pPr>
-        <w:pStyle w:val="FootnoteText"/>
-      </w:pPr>
-      <w:r>
-        <w:rPr>
-          <w:rStyle w:val="FootnoteReference"/>
-        </w:rPr>
-        <w:footnoteRef/>
-      </w:r>
-      <w:r>
-        <w:t xml:space="preserve"> </w:t>
-      </w:r>
-      <w:r>
-        <w:t>http://ivrl.epfl.ch/research/infrared/imaging</w:t>
+        <w:t>, Proceedings of the IS&amp;T 16th Color Imaging Conference, pp. 176-182, 2008.</w:t>
       </w:r>
     </w:p>
   </w:footnote>
@@ -2271,7 +2292,7 @@
         <w:t xml:space="preserve"> </w:t>
       </w:r>
       <w:r>
-        <w:t>https://pimylifeup.com/raspberry-pi-camera-vs-noir-camera/</w:t>
+        <w:t>http://ivrl.epfl.ch/research/infrared/imaging</w:t>
       </w:r>
     </w:p>
   </w:footnote>
@@ -2290,7 +2311,7 @@
         <w:t xml:space="preserve"> </w:t>
       </w:r>
       <w:r>
-        <w:t>https://www.cs.auckland.ac.nz/courses/compsci773s1c/lectures/ImageProcessing-html/topic3.htm</w:t>
+        <w:t>https://pimylifeup.com/raspberry-pi-camera-vs-noir-camera/</w:t>
       </w:r>
     </w:p>
   </w:footnote>
@@ -2309,7 +2330,7 @@
         <w:t xml:space="preserve"> </w:t>
       </w:r>
       <w:r>
-        <w:t>https://docs.opencv.org/trunk/d9/d61/tutorial_py_morphological_ops.html</w:t>
+        <w:t>https://www.cs.auckland.ac.nz/courses/compsci773s1c/lectures/ImageProcessing-html/topic3.htm</w:t>
       </w:r>
     </w:p>
   </w:footnote>
@@ -2328,7 +2349,7 @@
         <w:t xml:space="preserve"> </w:t>
       </w:r>
       <w:r>
-        <w:t>http://citeseerx.ist.psu.edu/viewdoc/download?doi=10.1.1.389.6745&amp;rep=rep1&amp;type=pdf</w:t>
+        <w:t>https://docs.opencv.org/trunk/d9/d61/tutorial_py_morphological_ops.html</w:t>
       </w:r>
     </w:p>
   </w:footnote>
@@ -2347,7 +2368,7 @@
         <w:t xml:space="preserve"> </w:t>
       </w:r>
       <w:r>
-        <w:t>https://docs.opencv.org/3.1.0/d4/d73/tutorial_py_contours_begin.html</w:t>
+        <w:t>http://citeseerx.ist.psu.edu/viewdoc/download?doi=10.1.1.389.6745&amp;rep=rep1&amp;type=pdf</w:t>
       </w:r>
     </w:p>
   </w:footnote>
@@ -2366,11 +2387,30 @@
         <w:t xml:space="preserve"> </w:t>
       </w:r>
       <w:r>
-        <w:t>http://citeseerx.ist.psu.edu/viewdoc/download?doi=10.1.1.389.6745&amp;rep=rep1&amp;type=pdf</w:t>
+        <w:t>https://docs.opencv.org/3.1.0/d4/d73/tutorial_py_contours_begin.html</w:t>
       </w:r>
     </w:p>
   </w:footnote>
   <w:footnote w:id="12">
+    <w:p>
+      <w:pPr>
+        <w:pStyle w:val="FootnoteText"/>
+      </w:pPr>
+      <w:r>
+        <w:rPr>
+          <w:rStyle w:val="FootnoteReference"/>
+        </w:rPr>
+        <w:footnoteRef/>
+      </w:r>
+      <w:r>
+        <w:t xml:space="preserve"> </w:t>
+      </w:r>
+      <w:r>
+        <w:t>http://citeseerx.ist.psu.edu/viewdoc/download?doi=10.1.1.389.6745&amp;rep=rep1&amp;type=pdf</w:t>
+      </w:r>
+    </w:p>
+  </w:footnote>
+  <w:footnote w:id="13">
     <w:p>
       <w:pPr>
         <w:pStyle w:val="FootnoteText"/>

</xml_diff>

<commit_message>
finsihed part six working on part 8 and 9
</commit_message>
<xml_diff>
--- a/FYP/InterimReportTemplate.docx
+++ b/FYP/InterimReportTemplate.docx
@@ -1516,8 +1516,42 @@
           <w:numId w:val="6"/>
         </w:numPr>
       </w:pPr>
-      <w:r>
-        <w:t>http://citeseerx.ist.psu.edu/viewdoc/download?doi=10.1.1.389.6745&amp;rep=rep1&amp;type=pdf</w:t>
+      <w:hyperlink r:id="rId18" w:history="1">
+        <w:r>
+          <w:rPr>
+            <w:rStyle w:val="Hyperlink"/>
+          </w:rPr>
+          <w:t>http://citeseerx.ist.psu.edu/viewdoc/download?doi=10.1.1.389.6745&amp;rep=rep1&amp;type=pdf</w:t>
+        </w:r>
+      </w:hyperlink>
+    </w:p>
+    <w:p>
+      <w:pPr>
+        <w:pStyle w:val="ListParagraph"/>
+        <w:numPr>
+          <w:ilvl w:val="0"/>
+          <w:numId w:val="6"/>
+        </w:numPr>
+      </w:pPr>
+      <w:hyperlink r:id="rId19" w:history="1">
+        <w:r>
+          <w:rPr>
+            <w:rStyle w:val="Hyperlink"/>
+          </w:rPr>
+          <w:t>https://www.navicat.com/en/download/navicat-data-modeler</w:t>
+        </w:r>
+      </w:hyperlink>
+    </w:p>
+    <w:p>
+      <w:pPr>
+        <w:pStyle w:val="ListParagraph"/>
+        <w:numPr>
+          <w:ilvl w:val="0"/>
+          <w:numId w:val="6"/>
+        </w:numPr>
+      </w:pPr>
+      <w:r>
+        <w:t>http://staruml.io/download</w:t>
       </w:r>
     </w:p>
     <w:p>
@@ -1578,12 +1612,15 @@
         <w:t xml:space="preserve"> connections from both the user and the raspberry pi but the two never meet.</w:t>
       </w:r>
       <w:r>
-        <w:t xml:space="preserve"> The raspberry pi receives an image from the IR camera, runs an algorithm to count the people in a room and posts it to the web server, the web server stores this in a database where it analyses the data to present it in a user friendly format. The user can then log into the web server, and view the images and data analysed.  </w:t>
-      </w:r>
-    </w:p>
-    <w:p>
+        <w:t xml:space="preserve"> The raspberry pi receives an image from the IR camera, runs an algorithm to count the people in a room and posts it to the web server, the </w:t>
+      </w:r>
       <w:r>
         <w:lastRenderedPageBreak/>
+        <w:t xml:space="preserve">web server stores this in a database where it analyses the data to present it in a user friendly format. The user can then log into the web server, and view the images and data analysed.  </w:t>
+      </w:r>
+    </w:p>
+    <w:p>
+      <w:r>
         <w:t>3.1.2</w:t>
       </w:r>
       <w:r>
@@ -1713,7 +1750,7 @@
                     <pic:cNvPicPr/>
                   </pic:nvPicPr>
                   <pic:blipFill>
-                    <a:blip r:embed="rId18"/>
+                    <a:blip r:embed="rId20"/>
                     <a:stretch>
                       <a:fillRect/>
                     </a:stretch>
@@ -1746,18 +1783,6 @@
         <w:ind w:left="0"/>
       </w:pPr>
       <w:r>
-        <w:t>Insert o</w:t>
-      </w:r>
-      <w:r>
-        <w:t xml:space="preserve">ther design artefacts  that explain your system: e.g. Use cases/ ERDs/ Class diagrams </w:t>
-      </w:r>
-    </w:p>
-    <w:p>
-      <w:pPr>
-        <w:pStyle w:val="ListParagraph"/>
-        <w:ind w:left="0"/>
-      </w:pPr>
-      <w:r>
         <w:rPr>
           <w:noProof/>
           <w:lang w:val="en-US"/>
@@ -1778,7 +1803,7 @@
                     <pic:cNvPicPr/>
                   </pic:nvPicPr>
                   <pic:blipFill>
-                    <a:blip r:embed="rId19"/>
+                    <a:blip r:embed="rId21"/>
                     <a:stretch>
                       <a:fillRect/>
                     </a:stretch>
@@ -1818,6 +1843,173 @@
         <w:lastRenderedPageBreak/>
         <w:drawing>
           <wp:inline distT="0" distB="0" distL="0" distR="0">
+            <wp:extent cx="5731510" cy="3575050"/>
+            <wp:effectExtent l="19050" t="0" r="2540" b="0"/>
+            <wp:docPr id="8" name="Picture 7" descr="ERDFYP.png"/>
+            <wp:cNvGraphicFramePr>
+              <a:graphicFrameLocks xmlns:a="http://schemas.openxmlformats.org/drawingml/2006/main" noChangeAspect="1"/>
+            </wp:cNvGraphicFramePr>
+            <a:graphic xmlns:a="http://schemas.openxmlformats.org/drawingml/2006/main">
+              <a:graphicData uri="http://schemas.openxmlformats.org/drawingml/2006/picture">
+                <pic:pic xmlns:pic="http://schemas.openxmlformats.org/drawingml/2006/picture">
+                  <pic:nvPicPr>
+                    <pic:cNvPr id="0" name="ERDFYP.png"/>
+                    <pic:cNvPicPr/>
+                  </pic:nvPicPr>
+                  <pic:blipFill>
+                    <a:blip r:embed="rId22"/>
+                    <a:stretch>
+                      <a:fillRect/>
+                    </a:stretch>
+                  </pic:blipFill>
+                  <pic:spPr>
+                    <a:xfrm>
+                      <a:off x="0" y="0"/>
+                      <a:ext cx="5731510" cy="3575050"/>
+                    </a:xfrm>
+                    <a:prstGeom prst="rect">
+                      <a:avLst/>
+                    </a:prstGeom>
+                  </pic:spPr>
+                </pic:pic>
+              </a:graphicData>
+            </a:graphic>
+          </wp:inline>
+        </w:drawing>
+      </w:r>
+    </w:p>
+    <w:p>
+      <w:pPr>
+        <w:pStyle w:val="ListParagraph"/>
+        <w:ind w:left="0"/>
+      </w:pPr>
+    </w:p>
+    <w:p>
+      <w:pPr>
+        <w:pStyle w:val="ListParagraph"/>
+        <w:ind w:left="0"/>
+      </w:pPr>
+      <w:r>
+        <w:rPr>
+          <w:noProof/>
+          <w:lang w:val="en-US"/>
+        </w:rPr>
+        <w:drawing>
+          <wp:inline distT="0" distB="0" distL="0" distR="0">
+            <wp:extent cx="5731510" cy="3303905"/>
+            <wp:effectExtent l="19050" t="0" r="2540" b="0"/>
+            <wp:docPr id="9" name="Picture 8" descr="classdiagram.png"/>
+            <wp:cNvGraphicFramePr>
+              <a:graphicFrameLocks xmlns:a="http://schemas.openxmlformats.org/drawingml/2006/main" noChangeAspect="1"/>
+            </wp:cNvGraphicFramePr>
+            <a:graphic xmlns:a="http://schemas.openxmlformats.org/drawingml/2006/main">
+              <a:graphicData uri="http://schemas.openxmlformats.org/drawingml/2006/picture">
+                <pic:pic xmlns:pic="http://schemas.openxmlformats.org/drawingml/2006/picture">
+                  <pic:nvPicPr>
+                    <pic:cNvPr id="0" name="classdiagram.png"/>
+                    <pic:cNvPicPr/>
+                  </pic:nvPicPr>
+                  <pic:blipFill>
+                    <a:blip r:embed="rId23"/>
+                    <a:stretch>
+                      <a:fillRect/>
+                    </a:stretch>
+                  </pic:blipFill>
+                  <pic:spPr>
+                    <a:xfrm>
+                      <a:off x="0" y="0"/>
+                      <a:ext cx="5731510" cy="3303905"/>
+                    </a:xfrm>
+                    <a:prstGeom prst="rect">
+                      <a:avLst/>
+                    </a:prstGeom>
+                  </pic:spPr>
+                </pic:pic>
+              </a:graphicData>
+            </a:graphic>
+          </wp:inline>
+        </w:drawing>
+      </w:r>
+    </w:p>
+    <w:p>
+      <w:pPr>
+        <w:pStyle w:val="ListParagraph"/>
+        <w:ind w:left="0"/>
+      </w:pPr>
+    </w:p>
+    <w:p>
+      <w:pPr>
+        <w:pStyle w:val="ListParagraph"/>
+        <w:ind w:left="0"/>
+      </w:pPr>
+      <w:r>
+        <w:rPr>
+          <w:noProof/>
+          <w:lang w:val="en-US"/>
+        </w:rPr>
+        <w:lastRenderedPageBreak/>
+        <w:drawing>
+          <wp:inline distT="0" distB="0" distL="0" distR="0">
+            <wp:extent cx="5731510" cy="2556510"/>
+            <wp:effectExtent l="19050" t="0" r="2540" b="0"/>
+            <wp:docPr id="10" name="Picture 9" descr="usecasediagram.png"/>
+            <wp:cNvGraphicFramePr>
+              <a:graphicFrameLocks xmlns:a="http://schemas.openxmlformats.org/drawingml/2006/main" noChangeAspect="1"/>
+            </wp:cNvGraphicFramePr>
+            <a:graphic xmlns:a="http://schemas.openxmlformats.org/drawingml/2006/main">
+              <a:graphicData uri="http://schemas.openxmlformats.org/drawingml/2006/picture">
+                <pic:pic xmlns:pic="http://schemas.openxmlformats.org/drawingml/2006/picture">
+                  <pic:nvPicPr>
+                    <pic:cNvPr id="0" name="usecasediagram.png"/>
+                    <pic:cNvPicPr/>
+                  </pic:nvPicPr>
+                  <pic:blipFill>
+                    <a:blip r:embed="rId24"/>
+                    <a:stretch>
+                      <a:fillRect/>
+                    </a:stretch>
+                  </pic:blipFill>
+                  <pic:spPr>
+                    <a:xfrm>
+                      <a:off x="0" y="0"/>
+                      <a:ext cx="5731510" cy="2556510"/>
+                    </a:xfrm>
+                    <a:prstGeom prst="rect">
+                      <a:avLst/>
+                    </a:prstGeom>
+                  </pic:spPr>
+                </pic:pic>
+              </a:graphicData>
+            </a:graphic>
+          </wp:inline>
+        </w:drawing>
+      </w:r>
+    </w:p>
+    <w:p>
+      <w:pPr>
+        <w:pStyle w:val="ListParagraph"/>
+        <w:ind w:left="0"/>
+      </w:pPr>
+    </w:p>
+    <w:p>
+      <w:pPr>
+        <w:pStyle w:val="ListParagraph"/>
+        <w:ind w:left="0"/>
+      </w:pPr>
+    </w:p>
+    <w:p>
+      <w:pPr>
+        <w:pStyle w:val="ListParagraph"/>
+        <w:ind w:left="0"/>
+      </w:pPr>
+      <w:r>
+        <w:rPr>
+          <w:noProof/>
+          <w:lang w:val="en-US"/>
+        </w:rPr>
+        <w:lastRenderedPageBreak/>
+        <w:drawing>
+          <wp:inline distT="0" distB="0" distL="0" distR="0">
             <wp:extent cx="4985385" cy="8863330"/>
             <wp:effectExtent l="19050" t="0" r="5715" b="0"/>
             <wp:docPr id="6" name="Picture 5" descr="prototypeIRCamera.jpg"/>
@@ -1832,7 +2024,7 @@
                     <pic:cNvPicPr/>
                   </pic:nvPicPr>
                   <pic:blipFill>
-                    <a:blip r:embed="rId20"/>
+                    <a:blip r:embed="rId25"/>
                     <a:stretch>
                       <a:fillRect/>
                     </a:stretch>
@@ -1880,7 +2072,7 @@
                     <pic:cNvPicPr/>
                   </pic:nvPicPr>
                   <pic:blipFill>
-                    <a:blip r:embed="rId21"/>
+                    <a:blip r:embed="rId26"/>
                     <a:stretch>
                       <a:fillRect/>
                     </a:stretch>
@@ -2014,12 +2206,12 @@
     </w:p>
     <w:p>
       <w:r>
-        <w:t>prototype camera.</w:t>
-      </w:r>
-    </w:p>
-    <w:p>
-      <w:r>
-        <w:t>server security.</w:t>
+        <w:t>The prototype camera designed to take the IR photos did not arrive on time. This has stalled my work on the algorithm for person detection. I contacted the company, who posted my piece of equipment, and they said “on this occasion our postal service has failed you and we will be sending you out a replacement part.  Please contact us if you do receive your first package.” The package has arrived since the message was sent and I hope to begin construction of the prototype before or after Christmas. It is regrettable that it will not be complete for the presentation.</w:t>
+      </w:r>
+    </w:p>
+    <w:p>
+      <w:r>
+        <w:t xml:space="preserve">The web server currently has no security, my goal for after Christmas is to encrypt the user passwords and store them in the database and to create security for SQL injections </w:t>
       </w:r>
     </w:p>
     <w:p>
@@ -2070,6 +2262,7 @@
         <w:ind w:left="0" w:firstLine="0"/>
       </w:pPr>
       <w:r>
+        <w:lastRenderedPageBreak/>
         <w:t>Conclusions</w:t>
       </w:r>
     </w:p>
@@ -2084,8 +2277,8 @@
     <w:p/>
     <w:p/>
     <w:sectPr>
-      <w:headerReference w:type="default" r:id="rId22"/>
-      <w:footerReference w:type="default" r:id="rId23"/>
+      <w:headerReference w:type="default" r:id="rId27"/>
+      <w:footerReference w:type="default" r:id="rId28"/>
       <w:pgSz w:w="11906" w:h="16838"/>
       <w:pgMar w:top="1440" w:right="1440" w:bottom="1440" w:left="1440" w:header="708" w:footer="708" w:gutter="0"/>
       <w:cols w:space="708"/>

</xml_diff>

<commit_message>
finished part 8 and 9
</commit_message>
<xml_diff>
--- a/FYP/InterimReportTemplate.docx
+++ b/FYP/InterimReportTemplate.docx
@@ -1770,6 +1770,31 @@
           </wp:inline>
         </w:drawing>
       </w:r>
+    </w:p>
+    <w:p>
+      <w:pPr>
+        <w:pStyle w:val="Heading2"/>
+        <w:rPr>
+          <w:b w:val="0"/>
+          <w:color w:val="000000" w:themeColor="text1"/>
+          <w:sz w:val="22"/>
+          <w:szCs w:val="22"/>
+        </w:rPr>
+      </w:pPr>
+      <w:r>
+        <w:rPr>
+          <w:b w:val="0"/>
+          <w:color w:val="000000" w:themeColor="text1"/>
+          <w:sz w:val="22"/>
+          <w:szCs w:val="22"/>
+        </w:rPr>
+        <w:t>The above image is a low level design of my system. It shows how each individual piece is connected.</w:t>
+      </w:r>
+    </w:p>
+    <w:p>
+      <w:pPr>
+        <w:pStyle w:val="Heading2"/>
+      </w:pPr>
       <w:r>
         <w:br/>
       </w:r>
@@ -1822,6 +1847,15 @@
             </a:graphic>
           </wp:inline>
         </w:drawing>
+      </w:r>
+    </w:p>
+    <w:p>
+      <w:pPr>
+        <w:pStyle w:val="ListParagraph"/>
+        <w:ind w:left="0"/>
+      </w:pPr>
+      <w:r>
+        <w:t>The above image is a Gantt chart of the work I have planned for the year.</w:t>
       </w:r>
     </w:p>
     <w:p>
@@ -1883,6 +1917,15 @@
         <w:pStyle w:val="ListParagraph"/>
         <w:ind w:left="0"/>
       </w:pPr>
+      <w:r>
+        <w:t>The above image is of the entity relationship diagram for my MYSQL database. It shows two tables login and store image.</w:t>
+      </w:r>
+    </w:p>
+    <w:p>
+      <w:pPr>
+        <w:pStyle w:val="ListParagraph"/>
+        <w:ind w:left="0"/>
+      </w:pPr>
     </w:p>
     <w:p>
       <w:pPr>
@@ -1929,6 +1972,15 @@
             </a:graphic>
           </wp:inline>
         </w:drawing>
+      </w:r>
+    </w:p>
+    <w:p>
+      <w:pPr>
+        <w:pStyle w:val="ListParagraph"/>
+        <w:ind w:left="0"/>
+      </w:pPr>
+      <w:r>
+        <w:t>The above image is the class diagram for my web server and client programs. It shows the methods used in the classes.</w:t>
       </w:r>
     </w:p>
     <w:p>
@@ -1990,6 +2042,15 @@
         <w:pStyle w:val="ListParagraph"/>
         <w:ind w:left="0"/>
       </w:pPr>
+      <w:r>
+        <w:t>The above image is the use case diagram for my system. It shows the basic functionality for the user and each system component.</w:t>
+      </w:r>
+    </w:p>
+    <w:p>
+      <w:pPr>
+        <w:pStyle w:val="ListParagraph"/>
+        <w:ind w:left="0"/>
+      </w:pPr>
     </w:p>
     <w:p>
       <w:pPr>
@@ -2010,8 +2071,8 @@
         <w:lastRenderedPageBreak/>
         <w:drawing>
           <wp:inline distT="0" distB="0" distL="0" distR="0">
-            <wp:extent cx="4985385" cy="8863330"/>
-            <wp:effectExtent l="19050" t="0" r="5715" b="0"/>
+            <wp:extent cx="4184460" cy="7439394"/>
+            <wp:effectExtent l="19050" t="0" r="6540" b="0"/>
             <wp:docPr id="6" name="Picture 5" descr="prototypeIRCamera.jpg"/>
             <wp:cNvGraphicFramePr>
               <a:graphicFrameLocks xmlns:a="http://schemas.openxmlformats.org/drawingml/2006/main" noChangeAspect="1"/>
@@ -2032,7 +2093,7 @@
                   <pic:spPr>
                     <a:xfrm>
                       <a:off x="0" y="0"/>
-                      <a:ext cx="4985385" cy="8863330"/>
+                      <a:ext cx="4188722" cy="7446971"/>
                     </a:xfrm>
                     <a:prstGeom prst="rect">
                       <a:avLst/>
@@ -2051,6 +2112,15 @@
         <w:ind w:left="0"/>
       </w:pPr>
       <w:r>
+        <w:t>The above image is the prototype camera for the project. It shows how the Infrared camera will be assembled.</w:t>
+      </w:r>
+    </w:p>
+    <w:p>
+      <w:pPr>
+        <w:pStyle w:val="ListParagraph"/>
+        <w:ind w:left="0"/>
+      </w:pPr>
+      <w:r>
         <w:rPr>
           <w:noProof/>
           <w:lang w:val="en-US"/>
@@ -2058,8 +2128,8 @@
         <w:lastRenderedPageBreak/>
         <w:drawing>
           <wp:inline distT="0" distB="0" distL="0" distR="0">
-            <wp:extent cx="4985385" cy="8863330"/>
-            <wp:effectExtent l="19050" t="0" r="5715" b="0"/>
+            <wp:extent cx="4498359" cy="7997464"/>
+            <wp:effectExtent l="19050" t="0" r="0" b="0"/>
             <wp:docPr id="7" name="Picture 6" descr="MotorisedCamera.jpg"/>
             <wp:cNvGraphicFramePr>
               <a:graphicFrameLocks xmlns:a="http://schemas.openxmlformats.org/drawingml/2006/main" noChangeAspect="1"/>
@@ -2080,7 +2150,7 @@
                   <pic:spPr>
                     <a:xfrm>
                       <a:off x="0" y="0"/>
-                      <a:ext cx="4985385" cy="8863330"/>
+                      <a:ext cx="4501372" cy="8002821"/>
                     </a:xfrm>
                     <a:prstGeom prst="rect">
                       <a:avLst/>
@@ -2098,6 +2168,15 @@
         <w:pStyle w:val="ListParagraph"/>
         <w:ind w:left="0"/>
       </w:pPr>
+      <w:r>
+        <w:t>The above image is of the proposed approach to obtaining a wide angle shot of the room using a motor to rotate the camera.</w:t>
+      </w:r>
+    </w:p>
+    <w:p>
+      <w:pPr>
+        <w:pStyle w:val="ListParagraph"/>
+        <w:ind w:left="0"/>
+      </w:pPr>
     </w:p>
     <w:p>
       <w:pPr>
@@ -2109,6 +2188,7 @@
         <w:ind w:left="0" w:firstLine="0"/>
       </w:pPr>
       <w:r>
+        <w:lastRenderedPageBreak/>
         <w:t>Prototyping</w:t>
       </w:r>
       <w:r>
@@ -2135,16 +2215,86 @@
         <w:t xml:space="preserve">For this camera to take infra red(IR) images, IR LEDS must be shined onto the target area. </w:t>
       </w:r>
     </w:p>
+    <w:p>
+      <w:r>
+        <w:t>Creating the web server.</w:t>
+      </w:r>
+    </w:p>
+    <w:p>
+      <w:r>
+        <w:t>Setting up the domain name and hosting.</w:t>
+      </w:r>
+    </w:p>
+    <w:p>
+      <w:r>
+        <w:t>Creating the database.</w:t>
+      </w:r>
+    </w:p>
+    <w:p>
+      <w:r>
+        <w:t>Creating the client.</w:t>
+      </w:r>
+    </w:p>
     <w:p/>
     <w:p>
-      <w:r>
-        <w:t>https://www.raspberrypi.org/blog/infrared-camera-you-asked/</w:t>
-      </w:r>
-    </w:p>
-    <w:p>
-      <w:r>
-        <w:t>https://www.amazon.co.uk/Raspberry-Pi-1080p-Camera-Module/dp/B01ER2SMHY</w:t>
-      </w:r>
+      <w:hyperlink r:id="rId27" w:history="1">
+        <w:r>
+          <w:rPr>
+            <w:rStyle w:val="Hyperlink"/>
+          </w:rPr>
+          <w:t>https://www.raspberrypi.org/blog/infrared-camera-you-asked/</w:t>
+        </w:r>
+      </w:hyperlink>
+    </w:p>
+    <w:p>
+      <w:hyperlink r:id="rId28" w:history="1">
+        <w:r>
+          <w:rPr>
+            <w:rStyle w:val="Hyperlink"/>
+          </w:rPr>
+          <w:t>https://www.dynu.com/en-US/ControlPanel/BasicEdit?ATVPDKIKX0DER=SQBEAD0AOAAwADEANQA4ADMAMwA%7C</w:t>
+        </w:r>
+      </w:hyperlink>
+    </w:p>
+    <w:p>
+      <w:hyperlink r:id="rId29" w:history="1">
+        <w:r>
+          <w:rPr>
+            <w:rStyle w:val="Hyperlink"/>
+          </w:rPr>
+          <w:t>https://code.tutsplus.com/tutorials/creating-a-web-app-from-scratch-using-python-flask-and-mysql--cms-22972</w:t>
+        </w:r>
+      </w:hyperlink>
+    </w:p>
+    <w:p>
+      <w:hyperlink r:id="rId30" w:history="1">
+        <w:r>
+          <w:rPr>
+            <w:rStyle w:val="Hyperlink"/>
+          </w:rPr>
+          <w:t>https://www.youtube.com/watch?v=vzojwG7OB7c&amp;t=2959s&amp;index=6&amp;list=WL</w:t>
+        </w:r>
+      </w:hyperlink>
+    </w:p>
+    <w:p>
+      <w:hyperlink r:id="rId31" w:history="1">
+        <w:r>
+          <w:rPr>
+            <w:rStyle w:val="Hyperlink"/>
+          </w:rPr>
+          <w:t>https://www.amazon.co.uk/Raspberry-Pi-1080p-Camera-Module/dp/B01ER2SMHY</w:t>
+        </w:r>
+      </w:hyperlink>
+    </w:p>
+    <w:p>
+      <w:hyperlink r:id="rId32" w:history="1">
+        <w:r>
+          <w:rPr>
+            <w:rStyle w:val="Hyperlink"/>
+          </w:rPr>
+          <w:t>https://www.youtube.com/watch?v=Y2fMCxLz6wM&amp;t=472s&amp;index=7&amp;list=WL</w:t>
+        </w:r>
+      </w:hyperlink>
     </w:p>
     <w:p>
       <w:pPr>
@@ -2161,16 +2311,22 @@
     </w:p>
     <w:p>
       <w:r>
-        <w:t>Explai</w:t>
-      </w:r>
-      <w:r>
-        <w:t xml:space="preserve">n your planned testing approach: </w:t>
-      </w:r>
-      <w:r>
-        <w:t xml:space="preserve">For example: </w:t>
-      </w:r>
-      <w:r>
-        <w:t>who will be involved, what test scripts are planned, how will the testing be executed.</w:t>
+        <w:t>Monitoring the results being posted.</w:t>
+      </w:r>
+    </w:p>
+    <w:p>
+      <w:r>
+        <w:t>Code to prevent unwanted code.</w:t>
+      </w:r>
+    </w:p>
+    <w:p>
+      <w:r>
+        <w:t>Unit tests</w:t>
+      </w:r>
+    </w:p>
+    <w:p>
+      <w:r>
+        <w:t xml:space="preserve">Usability test </w:t>
       </w:r>
     </w:p>
     <w:p>
@@ -2194,38 +2350,62 @@
       </w:r>
     </w:p>
     <w:p>
-      <w:r>
-        <w:t>Explain the main issues / challenges that are unresolved on your project.</w:t>
-      </w:r>
-      <w:r>
-        <w:t xml:space="preserve"> – and your suggested approach to solving them. </w:t>
-      </w:r>
-      <w:r>
-        <w:t>This is a critical part of your report to show that you understand what is required to complete the project.</w:t>
-      </w:r>
-    </w:p>
-    <w:p>
+      <w:pPr>
+        <w:jc w:val="both"/>
+      </w:pPr>
       <w:r>
         <w:t>The prototype camera designed to take the IR photos did not arrive on time. This has stalled my work on the algorithm for person detection. I contacted the company, who posted my piece of equipment, and they said “on this occasion our postal service has failed you and we will be sending you out a replacement part.  Please contact us if you do receive your first package.” The package has arrived since the message was sent and I hope to begin construction of the prototype before or after Christmas. It is regrettable that it will not be complete for the presentation.</w:t>
       </w:r>
     </w:p>
     <w:p>
-      <w:r>
-        <w:t xml:space="preserve">The web server currently has no security, my goal for after Christmas is to encrypt the user passwords and store them in the database and to create security for SQL injections </w:t>
-      </w:r>
-    </w:p>
-    <w:p>
-      <w:r>
-        <w:t>algorithm.</w:t>
-      </w:r>
-    </w:p>
-    <w:p>
-      <w:r>
-        <w:t>raspberry pi image post error.</w:t>
+      <w:pPr>
+        <w:jc w:val="both"/>
+      </w:pPr>
+      <w:r>
+        <w:lastRenderedPageBreak/>
+        <w:t>The web server currently has no security, my goal for after Christmas is to encrypt the user passwords and store them in the database and to cre</w:t>
+      </w:r>
+      <w:r>
+        <w:t xml:space="preserve">ate security for SQL injections. I propose to use an encryption algorithm to encrypt the passwords, and to use regular expressions to prevent the use of </w:t>
+      </w:r>
+      <w:r>
+        <w:t>SQL</w:t>
+      </w:r>
+      <w:r>
+        <w:t xml:space="preserve"> injections on the server. </w:t>
+      </w:r>
+      <w:r>
+        <w:t>I will also need to setup sessions so a user who isn’t logged in can’t piggyback off the current users session.</w:t>
       </w:r>
       <w:r>
         <w:t xml:space="preserve"> </w:t>
       </w:r>
+    </w:p>
+    <w:p>
+      <w:pPr>
+        <w:jc w:val="both"/>
+      </w:pPr>
+      <w:r>
+        <w:t>From the research I have done so far I am worried that the IR camera may not be able to detect people at its current state. The project using spectroscopy to find people uses a 6 band camera to find a person, while I am using a lone infrared camera with IR led’s. I hope to solve this problem by finishing the prototype and getting to test it with real world examples.</w:t>
+      </w:r>
+    </w:p>
+    <w:p>
+      <w:pPr>
+        <w:jc w:val="both"/>
+      </w:pPr>
+      <w:r>
+        <w:t>There is a small error with the raspberry pi where the images being returned to the web server are unusable. Currently working on a fix to the problem but it may be a problem with the format they are saved in.</w:t>
+      </w:r>
+    </w:p>
+    <w:p>
+      <w:pPr>
+        <w:jc w:val="both"/>
+      </w:pPr>
+    </w:p>
+    <w:p>
+      <w:pPr>
+        <w:jc w:val="both"/>
+      </w:pPr>
     </w:p>
     <w:p>
       <w:pPr>
@@ -2241,8 +2421,78 @@
       </w:r>
     </w:p>
     <w:p>
-      <w:r>
-        <w:t>What are the key deliverables and date for the remainder of the project?</w:t>
+      <w:pPr>
+        <w:pStyle w:val="ListParagraph"/>
+        <w:numPr>
+          <w:ilvl w:val="0"/>
+          <w:numId w:val="7"/>
+        </w:numPr>
+      </w:pPr>
+      <w:r>
+        <w:t>Create the prototype Infrared camera and test it.</w:t>
+      </w:r>
+    </w:p>
+    <w:p>
+      <w:pPr>
+        <w:pStyle w:val="ListParagraph"/>
+        <w:numPr>
+          <w:ilvl w:val="0"/>
+          <w:numId w:val="7"/>
+        </w:numPr>
+      </w:pPr>
+      <w:r>
+        <w:t>Setup Security for the web server in the form of Regex and encryption algorithms.</w:t>
+      </w:r>
+    </w:p>
+    <w:p>
+      <w:pPr>
+        <w:pStyle w:val="ListParagraph"/>
+        <w:numPr>
+          <w:ilvl w:val="0"/>
+          <w:numId w:val="7"/>
+        </w:numPr>
+      </w:pPr>
+      <w:r>
+        <w:t>Continue creating an algorithm to find locate people in a room.</w:t>
+      </w:r>
+    </w:p>
+    <w:p>
+      <w:pPr>
+        <w:pStyle w:val="ListParagraph"/>
+        <w:numPr>
+          <w:ilvl w:val="0"/>
+          <w:numId w:val="7"/>
+        </w:numPr>
+      </w:pPr>
+      <w:r>
+        <w:t>Running analysis on the data in the database to for example find the average number of people for the time of day.</w:t>
+      </w:r>
+    </w:p>
+    <w:p>
+      <w:pPr>
+        <w:pStyle w:val="ListParagraph"/>
+        <w:numPr>
+          <w:ilvl w:val="0"/>
+          <w:numId w:val="7"/>
+        </w:numPr>
+      </w:pPr>
+      <w:r>
+        <w:t xml:space="preserve">Usability testing on the website to insure </w:t>
+      </w:r>
+      <w:r>
+        <w:t>user satisfaction.</w:t>
+      </w:r>
+    </w:p>
+    <w:p>
+      <w:pPr>
+        <w:pStyle w:val="ListParagraph"/>
+        <w:numPr>
+          <w:ilvl w:val="0"/>
+          <w:numId w:val="7"/>
+        </w:numPr>
+      </w:pPr>
+      <w:r>
+        <w:t>Creating unit tests for the expected results from client, server and database, especially the database as the content maybe confidential.</w:t>
       </w:r>
     </w:p>
     <w:p>
@@ -2262,7 +2512,6 @@
         <w:ind w:left="0" w:firstLine="0"/>
       </w:pPr>
       <w:r>
-        <w:lastRenderedPageBreak/>
         <w:t>Conclusions</w:t>
       </w:r>
     </w:p>
@@ -2277,8 +2526,8 @@
     <w:p/>
     <w:p/>
     <w:sectPr>
-      <w:headerReference w:type="default" r:id="rId27"/>
-      <w:footerReference w:type="default" r:id="rId28"/>
+      <w:headerReference w:type="default" r:id="rId33"/>
+      <w:footerReference w:type="default" r:id="rId34"/>
       <w:pgSz w:w="11906" w:h="16838"/>
       <w:pgMar w:top="1440" w:right="1440" w:bottom="1440" w:left="1440" w:header="708" w:footer="708" w:gutter="0"/>
       <w:cols w:space="708"/>
@@ -2335,7 +2584,7 @@
             <w:rPr>
               <w:noProof/>
             </w:rPr>
-            <w:t>9</w:t>
+            <w:t>2</w:t>
           </w:r>
         </w:fldSimple>
       </w:p>
@@ -2763,6 +3012,119 @@
     </w:lvl>
   </w:abstractNum>
   <w:abstractNum w:abstractNumId="1">
+    <w:nsid w:val="191576D1"/>
+    <w:multiLevelType w:val="hybridMultilevel"/>
+    <w:tmpl w:val="01F2E59A"/>
+    <w:lvl w:ilvl="0" w:tplc="04090001">
+      <w:start w:val="1"/>
+      <w:numFmt w:val="bullet"/>
+      <w:lvlText w:val=""/>
+      <w:lvlJc w:val="left"/>
+      <w:pPr>
+        <w:ind w:left="720" w:hanging="360"/>
+      </w:pPr>
+      <w:rPr>
+        <w:rFonts w:ascii="Symbol" w:hAnsi="Symbol" w:hint="default"/>
+      </w:rPr>
+    </w:lvl>
+    <w:lvl w:ilvl="1" w:tplc="04090003" w:tentative="1">
+      <w:start w:val="1"/>
+      <w:numFmt w:val="bullet"/>
+      <w:lvlText w:val="o"/>
+      <w:lvlJc w:val="left"/>
+      <w:pPr>
+        <w:ind w:left="1440" w:hanging="360"/>
+      </w:pPr>
+      <w:rPr>
+        <w:rFonts w:ascii="Courier New" w:hAnsi="Courier New" w:cs="Courier New" w:hint="default"/>
+      </w:rPr>
+    </w:lvl>
+    <w:lvl w:ilvl="2" w:tplc="04090005" w:tentative="1">
+      <w:start w:val="1"/>
+      <w:numFmt w:val="bullet"/>
+      <w:lvlText w:val=""/>
+      <w:lvlJc w:val="left"/>
+      <w:pPr>
+        <w:ind w:left="2160" w:hanging="360"/>
+      </w:pPr>
+      <w:rPr>
+        <w:rFonts w:ascii="Wingdings" w:hAnsi="Wingdings" w:hint="default"/>
+      </w:rPr>
+    </w:lvl>
+    <w:lvl w:ilvl="3" w:tplc="04090001" w:tentative="1">
+      <w:start w:val="1"/>
+      <w:numFmt w:val="bullet"/>
+      <w:lvlText w:val=""/>
+      <w:lvlJc w:val="left"/>
+      <w:pPr>
+        <w:ind w:left="2880" w:hanging="360"/>
+      </w:pPr>
+      <w:rPr>
+        <w:rFonts w:ascii="Symbol" w:hAnsi="Symbol" w:hint="default"/>
+      </w:rPr>
+    </w:lvl>
+    <w:lvl w:ilvl="4" w:tplc="04090003" w:tentative="1">
+      <w:start w:val="1"/>
+      <w:numFmt w:val="bullet"/>
+      <w:lvlText w:val="o"/>
+      <w:lvlJc w:val="left"/>
+      <w:pPr>
+        <w:ind w:left="3600" w:hanging="360"/>
+      </w:pPr>
+      <w:rPr>
+        <w:rFonts w:ascii="Courier New" w:hAnsi="Courier New" w:cs="Courier New" w:hint="default"/>
+      </w:rPr>
+    </w:lvl>
+    <w:lvl w:ilvl="5" w:tplc="04090005" w:tentative="1">
+      <w:start w:val="1"/>
+      <w:numFmt w:val="bullet"/>
+      <w:lvlText w:val=""/>
+      <w:lvlJc w:val="left"/>
+      <w:pPr>
+        <w:ind w:left="4320" w:hanging="360"/>
+      </w:pPr>
+      <w:rPr>
+        <w:rFonts w:ascii="Wingdings" w:hAnsi="Wingdings" w:hint="default"/>
+      </w:rPr>
+    </w:lvl>
+    <w:lvl w:ilvl="6" w:tplc="04090001" w:tentative="1">
+      <w:start w:val="1"/>
+      <w:numFmt w:val="bullet"/>
+      <w:lvlText w:val=""/>
+      <w:lvlJc w:val="left"/>
+      <w:pPr>
+        <w:ind w:left="5040" w:hanging="360"/>
+      </w:pPr>
+      <w:rPr>
+        <w:rFonts w:ascii="Symbol" w:hAnsi="Symbol" w:hint="default"/>
+      </w:rPr>
+    </w:lvl>
+    <w:lvl w:ilvl="7" w:tplc="04090003" w:tentative="1">
+      <w:start w:val="1"/>
+      <w:numFmt w:val="bullet"/>
+      <w:lvlText w:val="o"/>
+      <w:lvlJc w:val="left"/>
+      <w:pPr>
+        <w:ind w:left="5760" w:hanging="360"/>
+      </w:pPr>
+      <w:rPr>
+        <w:rFonts w:ascii="Courier New" w:hAnsi="Courier New" w:cs="Courier New" w:hint="default"/>
+      </w:rPr>
+    </w:lvl>
+    <w:lvl w:ilvl="8" w:tplc="04090005" w:tentative="1">
+      <w:start w:val="1"/>
+      <w:numFmt w:val="bullet"/>
+      <w:lvlText w:val=""/>
+      <w:lvlJc w:val="left"/>
+      <w:pPr>
+        <w:ind w:left="6480" w:hanging="360"/>
+      </w:pPr>
+      <w:rPr>
+        <w:rFonts w:ascii="Wingdings" w:hAnsi="Wingdings" w:hint="default"/>
+      </w:rPr>
+    </w:lvl>
+  </w:abstractNum>
+  <w:abstractNum w:abstractNumId="2">
     <w:nsid w:val="2EDF5DAB"/>
     <w:multiLevelType w:val="hybridMultilevel"/>
     <w:tmpl w:val="4BAA2E96"/>
@@ -2875,7 +3237,7 @@
       </w:rPr>
     </w:lvl>
   </w:abstractNum>
-  <w:abstractNum w:abstractNumId="2">
+  <w:abstractNum w:abstractNumId="3">
     <w:nsid w:val="37BC73EF"/>
     <w:multiLevelType w:val="hybridMultilevel"/>
     <w:tmpl w:val="F1D8989C"/>
@@ -2988,7 +3350,7 @@
       </w:rPr>
     </w:lvl>
   </w:abstractNum>
-  <w:abstractNum w:abstractNumId="3">
+  <w:abstractNum w:abstractNumId="4">
     <w:nsid w:val="4A782BC9"/>
     <w:multiLevelType w:val="hybridMultilevel"/>
     <w:tmpl w:val="DD50E866"/>
@@ -3101,7 +3463,7 @@
       </w:rPr>
     </w:lvl>
   </w:abstractNum>
-  <w:abstractNum w:abstractNumId="4">
+  <w:abstractNum w:abstractNumId="5">
     <w:nsid w:val="5DCD4E1C"/>
     <w:multiLevelType w:val="hybridMultilevel"/>
     <w:tmpl w:val="95DECEE2"/>
@@ -3214,7 +3576,7 @@
       </w:rPr>
     </w:lvl>
   </w:abstractNum>
-  <w:abstractNum w:abstractNumId="5">
+  <w:abstractNum w:abstractNumId="6">
     <w:nsid w:val="607D75DC"/>
     <w:multiLevelType w:val="hybridMultilevel"/>
     <w:tmpl w:val="491045A8"/>
@@ -3304,19 +3666,22 @@
     <w:abstractNumId w:val="0"/>
   </w:num>
   <w:num w:numId="2">
-    <w:abstractNumId w:val="1"/>
+    <w:abstractNumId w:val="2"/>
   </w:num>
   <w:num w:numId="3">
+    <w:abstractNumId w:val="5"/>
+  </w:num>
+  <w:num w:numId="4">
+    <w:abstractNumId w:val="3"/>
+  </w:num>
+  <w:num w:numId="5">
+    <w:abstractNumId w:val="6"/>
+  </w:num>
+  <w:num w:numId="6">
     <w:abstractNumId w:val="4"/>
   </w:num>
-  <w:num w:numId="4">
-    <w:abstractNumId w:val="2"/>
-  </w:num>
-  <w:num w:numId="5">
-    <w:abstractNumId w:val="5"/>
-  </w:num>
-  <w:num w:numId="6">
-    <w:abstractNumId w:val="3"/>
+  <w:num w:numId="7">
+    <w:abstractNumId w:val="1"/>
   </w:num>
 </w:numbering>
 </file>

</xml_diff>

<commit_message>
More work on the interim report
</commit_message>
<xml_diff>
--- a/FYP/InterimReportTemplate.docx
+++ b/FYP/InterimReportTemplate.docx
@@ -11,7 +11,7 @@
           <w:b/>
           <w:bCs/>
           <w:noProof/>
-          <w:lang w:val="en-US"/>
+          <w:lang w:eastAsia="en-IE"/>
         </w:rPr>
         <w:drawing>
           <wp:inline distT="0" distB="0" distL="0" distR="0">
@@ -282,8 +282,13 @@
               <w:jc w:val="center"/>
               <w:outlineLvl w:val="0"/>
             </w:pPr>
+            <w:proofErr w:type="spellStart"/>
             <w:r>
-              <w:t>Yupeng Liu</w:t>
+              <w:t>Yupeng</w:t>
+            </w:r>
+            <w:proofErr w:type="spellEnd"/>
+            <w:r>
+              <w:t xml:space="preserve"> Liu</w:t>
             </w:r>
           </w:p>
         </w:tc>
@@ -341,7 +346,15 @@
         <w:jc w:val="both"/>
       </w:pPr>
       <w:r>
-        <w:t>The purpose of this project is to count the number of people in a room using image processing techniques. This application could be used to monitor the elderly people in their homes. The reason for monitoring them could be for example to detect a fall. To detect people in a room, a raspberry pi NoIR camera will be used. This camera will be combined with super bright infra red LED's to shine light on the room making people visible. Once an image has been captured, the result will be posted to a web server. The web server will display the image of the room and the number of people in the room. The image and result posted to the server will be stored in a database until the end of the next day.</w:t>
+        <w:t xml:space="preserve">The purpose of this project is to count the number of people in a room using image processing techniques. This application could be used to monitor the elderly people in their homes. The reason for monitoring them could be for example to detect a fall. To detect people in a room, a raspberry pi </w:t>
+      </w:r>
+      <w:proofErr w:type="spellStart"/>
+      <w:r>
+        <w:t>NoIR</w:t>
+      </w:r>
+      <w:proofErr w:type="spellEnd"/>
+      <w:r>
+        <w:t xml:space="preserve"> camera will be used. This camera will be combined with super bright infra red LED's to shine light on the room making people visible. Once an image has been captured, the result will be posted to a web server. The web server will display the image of the room and the number of people in the room. The image and result posted to the server will be stored in a database until the end of the next day.</w:t>
       </w:r>
     </w:p>
     <w:p>
@@ -435,14 +448,14 @@
         <w:rPr>
           <w:rStyle w:val="FootnoteReference"/>
         </w:rPr>
-        <w:footnoteReference w:id="2"/>
+        <w:footnoteReference w:id="1"/>
       </w:r>
     </w:p>
     <w:p>
       <w:r>
         <w:rPr>
           <w:noProof/>
-          <w:lang w:val="en-US"/>
+          <w:lang w:eastAsia="en-IE"/>
         </w:rPr>
         <w:lastRenderedPageBreak/>
         <w:drawing>
@@ -485,7 +498,7 @@
         <w:rPr>
           <w:rStyle w:val="FootnoteReference"/>
         </w:rPr>
-        <w:footnoteReference w:id="3"/>
+        <w:footnoteReference w:id="2"/>
       </w:r>
     </w:p>
     <w:p/>
@@ -549,98 +562,9 @@
           <w:szCs w:val="20"/>
           <w:shd w:val="clear" w:color="auto" w:fill="FFFFFF"/>
         </w:rPr>
-        <w:t>The near-infrared spectrum is located just after the red wavelength and comprises wavelengths that range from 700 to 1100 nanometers</w:t>
-      </w:r>
-      <w:r>
-        <w:t>"</w:t>
-      </w:r>
-      <w:r>
-        <w:t xml:space="preserve"> This means that the </w:t>
-      </w:r>
-      <w:r>
-        <w:t xml:space="preserve">infrared wavelength is outside of a humans visual spectrum. </w:t>
-      </w:r>
-      <w:r>
-        <w:rPr>
-          <w:rStyle w:val="FootnoteReference"/>
-        </w:rPr>
-        <w:footnoteReference w:id="4"/>
-      </w:r>
-      <w:r>
-        <w:t xml:space="preserve"> IR LEDS can be used to illuminate dark areas</w:t>
-      </w:r>
-      <w:r>
-        <w:t xml:space="preserve"> with the area only being visible to an IR camera, as the IR wavelength is out of our visual spectrum.</w:t>
-      </w:r>
-      <w:r>
-        <w:t xml:space="preserve"> The IR camera also has the ability to take daytime photos, these images appear drastically different due to the way IR wavelengths interact with the </w:t>
-      </w:r>
-      <w:r>
-        <w:t>environment</w:t>
-      </w:r>
-      <w:r>
-        <w:t>.</w:t>
-      </w:r>
-      <w:r>
-        <w:rPr>
-          <w:rStyle w:val="FootnoteReference"/>
-        </w:rPr>
-        <w:footnoteReference w:id="5"/>
-      </w:r>
-    </w:p>
-    <w:p>
-      <w:pPr>
-        <w:rPr>
-          <w:color w:val="FF0000"/>
-        </w:rPr>
-      </w:pPr>
-      <w:r>
-        <w:rPr>
-          <w:color w:val="FF0000"/>
-        </w:rPr>
-        <w:t>insert an image taken from raspberry pi at home</w:t>
-      </w:r>
-    </w:p>
-    <w:p>
-      <w:pPr>
-        <w:jc w:val="both"/>
-      </w:pPr>
-      <w:r>
-        <w:t>Digital images can b</w:t>
-      </w:r>
-      <w:r>
-        <w:t>e taken with an ordinary camera, t</w:t>
-      </w:r>
-      <w:r>
-        <w:t xml:space="preserve">he light used to capture these images is in our visual spectrum. </w:t>
-      </w:r>
-      <w:r>
-        <w:t>Meaning t</w:t>
-      </w:r>
-      <w:r>
-        <w:t>o capture day and night images</w:t>
-      </w:r>
-      <w:r>
-        <w:t xml:space="preserve"> we need </w:t>
-      </w:r>
-      <w:r>
-        <w:t xml:space="preserve"> a light source to illuminate the area</w:t>
-      </w:r>
-      <w:r>
-        <w:t xml:space="preserve"> E.G. the sun or a lamp</w:t>
-      </w:r>
-      <w:r>
-        <w:t xml:space="preserve">. The reason to keep the IR filter on the camera is to prevent the IR radiation from interfering with the </w:t>
-      </w:r>
-      <w:r>
-        <w:t>quality of the image</w:t>
-      </w:r>
-      <w:r>
-        <w:t xml:space="preserve"> as Clement Fredembach says here </w:t>
-      </w:r>
-      <w:r>
-        <w:t>"</w:t>
-      </w:r>
+        <w:t xml:space="preserve">The near-infrared spectrum is located just after the red wavelength and comprises wavelengths that range from 700 to 1100 </w:t>
+      </w:r>
+      <w:proofErr w:type="spellStart"/>
       <w:r>
         <w:rPr>
           <w:rFonts w:ascii="Arial" w:hAnsi="Arial" w:cs="Arial"/>
@@ -649,6 +573,107 @@
           <w:szCs w:val="20"/>
           <w:shd w:val="clear" w:color="auto" w:fill="FFFFFF"/>
         </w:rPr>
+        <w:t>nanometers</w:t>
+      </w:r>
+      <w:proofErr w:type="spellEnd"/>
+      <w:r>
+        <w:t>"</w:t>
+      </w:r>
+      <w:r>
+        <w:t xml:space="preserve"> This means that the </w:t>
+      </w:r>
+      <w:r>
+        <w:t xml:space="preserve">infrared wavelength is outside of a humans visual spectrum. </w:t>
+      </w:r>
+      <w:r>
+        <w:rPr>
+          <w:rStyle w:val="FootnoteReference"/>
+        </w:rPr>
+        <w:footnoteReference w:id="3"/>
+      </w:r>
+      <w:r>
+        <w:t xml:space="preserve"> IR LEDS can be used to illuminate dark areas</w:t>
+      </w:r>
+      <w:r>
+        <w:t xml:space="preserve"> with the area only being visible to an IR camera, as the IR wavelength is out of our visual spectrum.</w:t>
+      </w:r>
+      <w:r>
+        <w:t xml:space="preserve"> The IR camera also has the ability to take daytime photos, these images appear drastically different due to the way IR wavelengths interact with the </w:t>
+      </w:r>
+      <w:r>
+        <w:t>environment</w:t>
+      </w:r>
+      <w:r>
+        <w:t>.</w:t>
+      </w:r>
+      <w:r>
+        <w:rPr>
+          <w:rStyle w:val="FootnoteReference"/>
+        </w:rPr>
+        <w:footnoteReference w:id="4"/>
+      </w:r>
+    </w:p>
+    <w:p>
+      <w:pPr>
+        <w:rPr>
+          <w:color w:val="FF0000"/>
+        </w:rPr>
+      </w:pPr>
+      <w:r>
+        <w:rPr>
+          <w:color w:val="FF0000"/>
+        </w:rPr>
+        <w:t>insert an image taken from raspberry pi at home</w:t>
+      </w:r>
+    </w:p>
+    <w:p>
+      <w:pPr>
+        <w:jc w:val="both"/>
+      </w:pPr>
+      <w:r>
+        <w:t>Digital images can b</w:t>
+      </w:r>
+      <w:r>
+        <w:t>e taken with an ordinary camera, t</w:t>
+      </w:r>
+      <w:r>
+        <w:t xml:space="preserve">he light used to capture these images is in our visual spectrum. </w:t>
+      </w:r>
+      <w:r>
+        <w:t>Meaning t</w:t>
+      </w:r>
+      <w:r>
+        <w:t>o capture day and night images</w:t>
+      </w:r>
+      <w:r>
+        <w:t xml:space="preserve"> we need </w:t>
+      </w:r>
+      <w:r>
+        <w:t xml:space="preserve"> a light source to illuminate the area</w:t>
+      </w:r>
+      <w:r>
+        <w:t xml:space="preserve"> E.G. the sun or a lamp</w:t>
+      </w:r>
+      <w:r>
+        <w:t xml:space="preserve">. The reason to keep the IR filter on the camera is to prevent the IR radiation from interfering with the </w:t>
+      </w:r>
+      <w:r>
+        <w:t>quality of the image</w:t>
+      </w:r>
+      <w:r>
+        <w:t xml:space="preserve"> as Clement Fredembach says here </w:t>
+      </w:r>
+      <w:r>
+        <w:t>"</w:t>
+      </w:r>
+      <w:r>
+        <w:rPr>
+          <w:rFonts w:ascii="Arial" w:hAnsi="Arial" w:cs="Arial"/>
+          <w:i/>
+          <w:sz w:val="20"/>
+          <w:szCs w:val="20"/>
+          <w:shd w:val="clear" w:color="auto" w:fill="FFFFFF"/>
+        </w:rPr>
         <w:t>digital cameras' sensors are so sensitive to near-infrared that a "hot mirror", a filter that lets only visible light pass, is placed in front of them in order to prevent NIR contamination of the visible signal.</w:t>
       </w:r>
       <w:r>
@@ -658,7 +683,7 @@
         <w:rPr>
           <w:rStyle w:val="FootnoteReference"/>
         </w:rPr>
-        <w:footnoteReference w:id="6"/>
+        <w:footnoteReference w:id="5"/>
       </w:r>
       <w:r>
         <w:t xml:space="preserve"> Digital </w:t>
@@ -710,7 +735,7 @@
         <w:rPr>
           <w:rStyle w:val="FootnoteReference"/>
         </w:rPr>
-        <w:footnoteReference w:id="7"/>
+        <w:footnoteReference w:id="6"/>
       </w:r>
     </w:p>
     <w:p>
@@ -767,6 +792,7 @@
         </w:rPr>
         <w:t>It assumes that (</w:t>
       </w:r>
+      <w:proofErr w:type="spellStart"/>
       <w:r>
         <w:rPr>
           <w:i/>
@@ -775,6 +801,7 @@
         </w:rPr>
         <w:t>i</w:t>
       </w:r>
+      <w:proofErr w:type="spellEnd"/>
       <w:r>
         <w:rPr>
           <w:i/>
@@ -804,43 +831,57 @@
         <w:rPr>
           <w:rStyle w:val="FootnoteReference"/>
         </w:rPr>
+        <w:footnoteReference w:id="7"/>
+      </w:r>
+    </w:p>
+    <w:p>
+      <w:pPr>
+        <w:rPr>
+          <w:color w:val="FF0000"/>
+        </w:rPr>
+      </w:pPr>
+      <w:r>
+        <w:rPr>
+          <w:color w:val="FF0000"/>
+        </w:rPr>
+        <w:t xml:space="preserve">insert threshold example </w:t>
+      </w:r>
+      <w:proofErr w:type="spellStart"/>
+      <w:r>
+        <w:rPr>
+          <w:color w:val="FF0000"/>
+        </w:rPr>
+        <w:t>pics</w:t>
+      </w:r>
+      <w:proofErr w:type="spellEnd"/>
+      <w:r>
+        <w:rPr>
+          <w:color w:val="FF0000"/>
+        </w:rPr>
+        <w:t>:</w:t>
+      </w:r>
+    </w:p>
+    <w:p>
+      <w:pPr>
+        <w:jc w:val="both"/>
+      </w:pPr>
+      <w:r>
+        <w:t>Morphology</w:t>
+      </w:r>
+      <w:r>
+        <w:t xml:space="preserve"> is the use of morphological transformations which are algorithms, to alter an image based on its shape. These algorithms are performed on binary masks which can have jagged edges or spots of noise in the background</w:t>
+      </w:r>
+      <w:r>
+        <w:t xml:space="preserve">, and can be used to extract and clean the overall look of an image. There are four main types of morphological transformations and these are Erosion, Dilation, Opening, and closing. Erosion and Dilation are opposites of each other, Erosion will shrink the white areas of an image while also removing noise. Dilation increases the white in an image and is usually paired with Erosion to return the image to its previous size. </w:t>
+      </w:r>
+      <w:r>
+        <w:t xml:space="preserve"> Opening is erosion followed by dilation, it's a algorithm which combines Erosion and dilation. Closing is Dilation followed by Erosion, this is useful for cleaning the objects in the image itself.</w:t>
+      </w:r>
+      <w:r>
+        <w:rPr>
+          <w:rStyle w:val="FootnoteReference"/>
+        </w:rPr>
         <w:footnoteReference w:id="8"/>
-      </w:r>
-    </w:p>
-    <w:p>
-      <w:pPr>
-        <w:rPr>
-          <w:color w:val="FF0000"/>
-        </w:rPr>
-      </w:pPr>
-      <w:r>
-        <w:rPr>
-          <w:color w:val="FF0000"/>
-        </w:rPr>
-        <w:t>insert threshold example pics:</w:t>
-      </w:r>
-    </w:p>
-    <w:p>
-      <w:pPr>
-        <w:jc w:val="both"/>
-      </w:pPr>
-      <w:r>
-        <w:t>Morphology</w:t>
-      </w:r>
-      <w:r>
-        <w:t xml:space="preserve"> is the use of morphological transformations which are algorithms, to alter an image based on its shape. These algorithms are performed on binary masks which can have jagged edges or spots of noise in the background</w:t>
-      </w:r>
-      <w:r>
-        <w:t xml:space="preserve">, and can be used to extract and clean the overall look of an image. There are four main types of morphological transformations and these are Erosion, Dilation, Opening, and closing. Erosion and Dilation are opposites of each other, Erosion will shrink the white areas of an image while also removing noise. Dilation increases the white in an image and is usually paired with Erosion to return the image to its previous size. </w:t>
-      </w:r>
-      <w:r>
-        <w:t xml:space="preserve"> Opening is erosion followed by dilation, it's a algorithm which combines Erosion and dilation. Closing is Dilation followed by Erosion, this is useful for cleaning the objects in the image itself.</w:t>
-      </w:r>
-      <w:r>
-        <w:rPr>
-          <w:rStyle w:val="FootnoteReference"/>
-        </w:rPr>
-        <w:footnoteReference w:id="9"/>
       </w:r>
     </w:p>
     <w:p>
@@ -879,7 +920,7 @@
         <w:rPr>
           <w:rStyle w:val="FootnoteReference"/>
         </w:rPr>
-        <w:footnoteReference w:id="10"/>
+        <w:footnoteReference w:id="9"/>
       </w:r>
     </w:p>
     <w:p>
@@ -914,7 +955,7 @@
         <w:rPr>
           <w:rStyle w:val="FootnoteReference"/>
         </w:rPr>
-        <w:footnoteReference w:id="11"/>
+        <w:footnoteReference w:id="10"/>
       </w:r>
       <w:r>
         <w:t xml:space="preserve"> </w:t>
@@ -954,7 +995,7 @@
       <w:r>
         <w:rPr>
           <w:noProof/>
-          <w:lang w:val="en-US"/>
+          <w:lang w:eastAsia="en-IE"/>
         </w:rPr>
         <w:drawing>
           <wp:inline distT="0" distB="0" distL="0" distR="0">
@@ -1065,7 +1106,23 @@
         <w:t>The purpose of this application is to use spectroscopy to increase the effectiveness of pedestrian detection in Advanced Driver Assistance Systems (ADAS).</w:t>
       </w:r>
       <w:r>
-        <w:t xml:space="preserve"> Yusuke Kanzawa, Yoshikatsu Kimura and Takashi Naito define spectroscopy as </w:t>
+        <w:t xml:space="preserve"> Yusuke </w:t>
+      </w:r>
+      <w:proofErr w:type="spellStart"/>
+      <w:r>
+        <w:t>Kanzawa</w:t>
+      </w:r>
+      <w:proofErr w:type="spellEnd"/>
+      <w:r>
+        <w:t xml:space="preserve">, </w:t>
+      </w:r>
+      <w:proofErr w:type="spellStart"/>
+      <w:r>
+        <w:t>Yoshikatsu</w:t>
+      </w:r>
+      <w:proofErr w:type="spellEnd"/>
+      <w:r>
+        <w:t xml:space="preserve"> Kimura and Takashi Naito define spectroscopy as </w:t>
       </w:r>
       <w:r>
         <w:t>“Spectroscopy</w:t>
@@ -1077,7 +1134,7 @@
         <w:rPr>
           <w:rStyle w:val="FootnoteReference"/>
         </w:rPr>
-        <w:footnoteReference w:id="12"/>
+        <w:footnoteReference w:id="11"/>
       </w:r>
       <w:r>
         <w:t xml:space="preserve"> </w:t>
@@ -1203,19 +1260,43 @@
     </w:p>
     <w:p>
       <w:r>
-        <w:t>2.3.1      OpenCV VS Mat Lab</w:t>
+        <w:t xml:space="preserve">2.3.1      </w:t>
+      </w:r>
+      <w:proofErr w:type="spellStart"/>
+      <w:r>
+        <w:t>OpenCV</w:t>
+      </w:r>
+      <w:proofErr w:type="spellEnd"/>
+      <w:r>
+        <w:t xml:space="preserve"> VS Mat Lab</w:t>
       </w:r>
     </w:p>
     <w:p>
       <w:r>
         <w:lastRenderedPageBreak/>
-        <w:t>There are two main independent development environments (IDE) to use when developing an image processing application. For this application I chose OpenCV, OpenCV (Open Source Computer Vision) is an open source library of methods used for image processing.</w:t>
+        <w:t xml:space="preserve">There are two main independent development environments (IDE) to use when developing an image processing application. For this application I chose </w:t>
+      </w:r>
+      <w:proofErr w:type="spellStart"/>
+      <w:r>
+        <w:t>OpenCV</w:t>
+      </w:r>
+      <w:proofErr w:type="spellEnd"/>
+      <w:r>
+        <w:t xml:space="preserve">, </w:t>
+      </w:r>
+      <w:proofErr w:type="spellStart"/>
+      <w:r>
+        <w:t>OpenCV</w:t>
+      </w:r>
+      <w:proofErr w:type="spellEnd"/>
+      <w:r>
+        <w:t xml:space="preserve"> (Open Source Computer Vision) is an open source library of methods used for image processing.</w:t>
       </w:r>
       <w:r>
         <w:rPr>
           <w:rStyle w:val="FootnoteReference"/>
         </w:rPr>
-        <w:footnoteReference w:id="13"/>
+        <w:footnoteReference w:id="12"/>
       </w:r>
     </w:p>
     <w:p>
@@ -1474,7 +1555,23 @@
           <w:rFonts w:ascii="Calibri" w:hAnsi="Calibri" w:cs="Arial"/>
           <w:shd w:val="clear" w:color="auto" w:fill="FFFFFF"/>
         </w:rPr>
-        <w:t>C. Fredembach and S. Süsstrunk,</w:t>
+        <w:t xml:space="preserve">C. Fredembach and S. </w:t>
+      </w:r>
+      <w:proofErr w:type="spellStart"/>
+      <w:r>
+        <w:rPr>
+          <w:rFonts w:ascii="Calibri" w:hAnsi="Calibri" w:cs="Arial"/>
+          <w:shd w:val="clear" w:color="auto" w:fill="FFFFFF"/>
+        </w:rPr>
+        <w:t>Süsstrunk</w:t>
+      </w:r>
+      <w:proofErr w:type="spellEnd"/>
+      <w:r>
+        <w:rPr>
+          <w:rFonts w:ascii="Calibri" w:hAnsi="Calibri" w:cs="Arial"/>
+          <w:shd w:val="clear" w:color="auto" w:fill="FFFFFF"/>
+        </w:rPr>
+        <w:t>,</w:t>
       </w:r>
       <w:hyperlink r:id="rId17" w:history="1">
         <w:r>
@@ -1493,7 +1590,23 @@
           <w:rFonts w:ascii="Calibri" w:hAnsi="Calibri" w:cs="Arial"/>
           <w:shd w:val="clear" w:color="auto" w:fill="FFFFFF"/>
         </w:rPr>
-        <w:t>, Proceedings of the IS&amp;T 16th Color Imaging Conference, pp. 176-182, 2008.</w:t>
+        <w:t xml:space="preserve">, Proceedings of the IS&amp;T 16th </w:t>
+      </w:r>
+      <w:proofErr w:type="spellStart"/>
+      <w:r>
+        <w:rPr>
+          <w:rFonts w:ascii="Calibri" w:hAnsi="Calibri" w:cs="Arial"/>
+          <w:shd w:val="clear" w:color="auto" w:fill="FFFFFF"/>
+        </w:rPr>
+        <w:t>Color</w:t>
+      </w:r>
+      <w:proofErr w:type="spellEnd"/>
+      <w:r>
+        <w:rPr>
+          <w:rFonts w:ascii="Calibri" w:hAnsi="Calibri" w:cs="Arial"/>
+          <w:shd w:val="clear" w:color="auto" w:fill="FFFFFF"/>
+        </w:rPr>
+        <w:t xml:space="preserve"> Imaging Conference, pp. 176-182, 2008.</w:t>
       </w:r>
     </w:p>
     <w:p>
@@ -1625,6 +1738,8 @@
       </w:r>
       <w:r>
         <w:tab/>
+      </w:r>
+      <w:r>
         <w:t>Person Detection Algorithm</w:t>
       </w:r>
     </w:p>
@@ -1679,7 +1794,15 @@
     </w:p>
     <w:p>
       <w:r>
-        <w:t>What is your approach to this project? Are you using any particular software methodology?  Eg. Are you delivering design/ code in phases, or are you completing all design up front, followed by all coding? Have you some sections lower priority if time runs short?</w:t>
+        <w:t xml:space="preserve">What is your approach to this project? Are you using any particular software methodology?  </w:t>
+      </w:r>
+      <w:proofErr w:type="spellStart"/>
+      <w:r>
+        <w:t>Eg</w:t>
+      </w:r>
+      <w:proofErr w:type="spellEnd"/>
+      <w:r>
+        <w:t>. Are you delivering design/ code in phases, or are you completing all design up front, followed by all coding? Have you some sections lower priority if time runs short?</w:t>
       </w:r>
     </w:p>
     <w:p>
@@ -1732,7 +1855,7 @@
       <w:r>
         <w:rPr>
           <w:noProof/>
-          <w:lang w:val="en-US"/>
+          <w:lang w:eastAsia="en-IE"/>
         </w:rPr>
         <w:drawing>
           <wp:inline distT="0" distB="0" distL="0" distR="0">
@@ -1750,7 +1873,7 @@
                     <pic:cNvPicPr/>
                   </pic:nvPicPr>
                   <pic:blipFill>
-                    <a:blip r:embed="rId20"/>
+                    <a:blip r:embed="rId20" cstate="print"/>
                     <a:stretch>
                       <a:fillRect/>
                     </a:stretch>
@@ -1792,6 +1915,50 @@
       </w:r>
     </w:p>
     <w:p>
+      <w:r>
+        <w:rPr>
+          <w:noProof/>
+          <w:lang w:eastAsia="en-IE"/>
+        </w:rPr>
+        <w:lastRenderedPageBreak/>
+        <w:drawing>
+          <wp:inline distT="0" distB="0" distL="0" distR="0">
+            <wp:extent cx="5731510" cy="4298950"/>
+            <wp:effectExtent l="19050" t="0" r="2540" b="0"/>
+            <wp:docPr id="11" name="Picture 10" descr="IMG_20171127_110012.jpg"/>
+            <wp:cNvGraphicFramePr>
+              <a:graphicFrameLocks xmlns:a="http://schemas.openxmlformats.org/drawingml/2006/main" noChangeAspect="1"/>
+            </wp:cNvGraphicFramePr>
+            <a:graphic xmlns:a="http://schemas.openxmlformats.org/drawingml/2006/main">
+              <a:graphicData uri="http://schemas.openxmlformats.org/drawingml/2006/picture">
+                <pic:pic xmlns:pic="http://schemas.openxmlformats.org/drawingml/2006/picture">
+                  <pic:nvPicPr>
+                    <pic:cNvPr id="0" name="IMG_20171127_110012.jpg"/>
+                    <pic:cNvPicPr/>
+                  </pic:nvPicPr>
+                  <pic:blipFill>
+                    <a:blip r:embed="rId21" cstate="print"/>
+                    <a:stretch>
+                      <a:fillRect/>
+                    </a:stretch>
+                  </pic:blipFill>
+                  <pic:spPr>
+                    <a:xfrm>
+                      <a:off x="0" y="0"/>
+                      <a:ext cx="5731510" cy="4298950"/>
+                    </a:xfrm>
+                    <a:prstGeom prst="rect">
+                      <a:avLst/>
+                    </a:prstGeom>
+                  </pic:spPr>
+                </pic:pic>
+              </a:graphicData>
+            </a:graphic>
+          </wp:inline>
+        </w:drawing>
+      </w:r>
+    </w:p>
+    <w:p>
       <w:pPr>
         <w:pStyle w:val="Heading2"/>
       </w:pPr>
@@ -1810,7 +1977,7 @@
       <w:r>
         <w:rPr>
           <w:noProof/>
-          <w:lang w:val="en-US"/>
+          <w:lang w:eastAsia="en-IE"/>
         </w:rPr>
         <w:drawing>
           <wp:inline distT="0" distB="0" distL="0" distR="0">
@@ -1828,7 +1995,7 @@
                     <pic:cNvPicPr/>
                   </pic:nvPicPr>
                   <pic:blipFill>
-                    <a:blip r:embed="rId21"/>
+                    <a:blip r:embed="rId22" cstate="print"/>
                     <a:stretch>
                       <a:fillRect/>
                     </a:stretch>
@@ -1872,7 +2039,7 @@
       <w:r>
         <w:rPr>
           <w:noProof/>
-          <w:lang w:val="en-US"/>
+          <w:lang w:eastAsia="en-IE"/>
         </w:rPr>
         <w:lastRenderedPageBreak/>
         <w:drawing>
@@ -1891,7 +2058,7 @@
                     <pic:cNvPicPr/>
                   </pic:nvPicPr>
                   <pic:blipFill>
-                    <a:blip r:embed="rId22"/>
+                    <a:blip r:embed="rId23" cstate="print"/>
                     <a:stretch>
                       <a:fillRect/>
                     </a:stretch>
@@ -1935,7 +2102,7 @@
       <w:r>
         <w:rPr>
           <w:noProof/>
-          <w:lang w:val="en-US"/>
+          <w:lang w:eastAsia="en-IE"/>
         </w:rPr>
         <w:drawing>
           <wp:inline distT="0" distB="0" distL="0" distR="0">
@@ -1953,7 +2120,7 @@
                     <pic:cNvPicPr/>
                   </pic:nvPicPr>
                   <pic:blipFill>
-                    <a:blip r:embed="rId23"/>
+                    <a:blip r:embed="rId24" cstate="print"/>
                     <a:stretch>
                       <a:fillRect/>
                     </a:stretch>
@@ -1997,7 +2164,7 @@
       <w:r>
         <w:rPr>
           <w:noProof/>
-          <w:lang w:val="en-US"/>
+          <w:lang w:eastAsia="en-IE"/>
         </w:rPr>
         <w:lastRenderedPageBreak/>
         <w:drawing>
@@ -2016,7 +2183,7 @@
                     <pic:cNvPicPr/>
                   </pic:nvPicPr>
                   <pic:blipFill>
-                    <a:blip r:embed="rId24"/>
+                    <a:blip r:embed="rId25" cstate="print"/>
                     <a:stretch>
                       <a:fillRect/>
                     </a:stretch>
@@ -2066,7 +2233,7 @@
       <w:r>
         <w:rPr>
           <w:noProof/>
-          <w:lang w:val="en-US"/>
+          <w:lang w:eastAsia="en-IE"/>
         </w:rPr>
         <w:lastRenderedPageBreak/>
         <w:drawing>
@@ -2085,7 +2252,7 @@
                     <pic:cNvPicPr/>
                   </pic:nvPicPr>
                   <pic:blipFill>
-                    <a:blip r:embed="rId25"/>
+                    <a:blip r:embed="rId26" cstate="print"/>
                     <a:stretch>
                       <a:fillRect/>
                     </a:stretch>
@@ -2123,7 +2290,7 @@
       <w:r>
         <w:rPr>
           <w:noProof/>
-          <w:lang w:val="en-US"/>
+          <w:lang w:eastAsia="en-IE"/>
         </w:rPr>
         <w:lastRenderedPageBreak/>
         <w:drawing>
@@ -2142,7 +2309,7 @@
                     <pic:cNvPicPr/>
                   </pic:nvPicPr>
                   <pic:blipFill>
-                    <a:blip r:embed="rId26"/>
+                    <a:blip r:embed="rId27" cstate="print"/>
                     <a:stretch>
                       <a:fillRect/>
                     </a:stretch>
@@ -2197,7 +2364,15 @@
     </w:p>
     <w:p>
       <w:r>
-        <w:t>The camera I am using for this project is the raspberry pi NoIR camera. Th</w:t>
+        <w:t xml:space="preserve">The camera I am using for this project is the raspberry pi </w:t>
+      </w:r>
+      <w:proofErr w:type="spellStart"/>
+      <w:r>
+        <w:t>NoIR</w:t>
+      </w:r>
+      <w:proofErr w:type="spellEnd"/>
+      <w:r>
+        <w:t xml:space="preserve"> camera. Th</w:t>
       </w:r>
       <w:r>
         <w:t>e reason for choosing this camera is that it has</w:t>
@@ -2237,7 +2412,7 @@
     </w:p>
     <w:p/>
     <w:p>
-      <w:hyperlink r:id="rId27" w:history="1">
+      <w:hyperlink r:id="rId28" w:history="1">
         <w:r>
           <w:rPr>
             <w:rStyle w:val="Hyperlink"/>
@@ -2247,7 +2422,7 @@
       </w:hyperlink>
     </w:p>
     <w:p>
-      <w:hyperlink r:id="rId28" w:history="1">
+      <w:hyperlink r:id="rId29" w:history="1">
         <w:r>
           <w:rPr>
             <w:rStyle w:val="Hyperlink"/>
@@ -2257,7 +2432,7 @@
       </w:hyperlink>
     </w:p>
     <w:p>
-      <w:hyperlink r:id="rId29" w:history="1">
+      <w:hyperlink r:id="rId30" w:history="1">
         <w:r>
           <w:rPr>
             <w:rStyle w:val="Hyperlink"/>
@@ -2267,7 +2442,7 @@
       </w:hyperlink>
     </w:p>
     <w:p>
-      <w:hyperlink r:id="rId30" w:history="1">
+      <w:hyperlink r:id="rId31" w:history="1">
         <w:r>
           <w:rPr>
             <w:rStyle w:val="Hyperlink"/>
@@ -2277,7 +2452,7 @@
       </w:hyperlink>
     </w:p>
     <w:p>
-      <w:hyperlink r:id="rId31" w:history="1">
+      <w:hyperlink r:id="rId32" w:history="1">
         <w:r>
           <w:rPr>
             <w:rStyle w:val="Hyperlink"/>
@@ -2287,7 +2462,7 @@
       </w:hyperlink>
     </w:p>
     <w:p>
-      <w:hyperlink r:id="rId32" w:history="1">
+      <w:hyperlink r:id="rId33" w:history="1">
         <w:r>
           <w:rPr>
             <w:rStyle w:val="Hyperlink"/>
@@ -2311,20 +2486,64 @@
     </w:p>
     <w:p>
       <w:r>
-        <w:t>Monitoring the results being posted.</w:t>
-      </w:r>
-    </w:p>
-    <w:p>
-      <w:r>
-        <w:t>Code to prevent unwanted code.</w:t>
-      </w:r>
-    </w:p>
-    <w:p>
-      <w:r>
-        <w:t>Unit tests</w:t>
-      </w:r>
-    </w:p>
-    <w:p>
+        <w:t>7.1</w:t>
+      </w:r>
+      <w:r>
+        <w:tab/>
+        <w:t>Testing Outputs</w:t>
+      </w:r>
+    </w:p>
+    <w:p>
+      <w:r>
+        <w:t xml:space="preserve">The first step I chose to take when testing was that the </w:t>
+      </w:r>
+      <w:r>
+        <w:t>expected output where being returned to the server. What I mean by this is that if I posted an image to the web server I would expect to see that image on the web server. The same can be said about the database, The point of me doing this was to understand the flow of data between the applications and to make sure that they are connecting to the correct areas.</w:t>
+      </w:r>
+    </w:p>
+    <w:p>
+      <w:r>
+        <w:t>7.2</w:t>
+      </w:r>
+      <w:r>
+        <w:tab/>
+        <w:t>Regular Expressions and test functions</w:t>
+      </w:r>
+    </w:p>
+    <w:p>
+      <w:r>
+        <w:t>Now that I have tested that physical data is being sent to the server, I created functions such as the function allowed file. The purpose of this function is to only allow jpg files into the server. This puts a layer of security in case that if an entity can post to the web server, that the web server will only accept a jpg image.</w:t>
+      </w:r>
+      <w:r>
+        <w:t xml:space="preserve"> </w:t>
+      </w:r>
+      <w:r>
+        <w:t>The login and registration page for the user will also be tested for SQL injections through the use of regular expressions. Regular expressions allow the program to disallow certain characters such as "&gt;" from being used in a username or password.</w:t>
+      </w:r>
+    </w:p>
+    <w:p/>
+    <w:p>
+      <w:r>
+        <w:lastRenderedPageBreak/>
+        <w:t>7.3</w:t>
+      </w:r>
+      <w:r>
+        <w:tab/>
+        <w:t>Unit Testing</w:t>
+      </w:r>
+    </w:p>
+    <w:p>
+      <w:r>
+        <w:t xml:space="preserve">The purpose of a unit test is to ensure that the output of a program does not change as a programmer is making changes to the codebase. Unless it is intended for the output to change Unit Tests are a great way to ensure </w:t>
+      </w:r>
+    </w:p>
+    <w:p>
+      <w:r>
+        <w:t>7.4</w:t>
+      </w:r>
+      <w:r>
+        <w:tab/>
+      </w:r>
       <w:r>
         <w:t xml:space="preserve">Usability test </w:t>
       </w:r>
@@ -2362,7 +2581,6 @@
         <w:jc w:val="both"/>
       </w:pPr>
       <w:r>
-        <w:lastRenderedPageBreak/>
         <w:t>The web server currently has no security, my goal for after Christmas is to encrypt the user passwords and store them in the database and to cre</w:t>
       </w:r>
       <w:r>
@@ -2386,7 +2604,15 @@
         <w:jc w:val="both"/>
       </w:pPr>
       <w:r>
-        <w:t>From the research I have done so far I am worried that the IR camera may not be able to detect people at its current state. The project using spectroscopy to find people uses a 6 band camera to find a person, while I am using a lone infrared camera with IR led’s. I hope to solve this problem by finishing the prototype and getting to test it with real world examples.</w:t>
+        <w:t xml:space="preserve">From the research I have done so far I am worried that the IR camera may not be able to detect people at its current state. The project using spectroscopy to find people uses a 6 band camera to find a person, while I am using a lone infrared camera with IR </w:t>
+      </w:r>
+      <w:proofErr w:type="spellStart"/>
+      <w:r>
+        <w:t>led’s</w:t>
+      </w:r>
+      <w:proofErr w:type="spellEnd"/>
+      <w:r>
+        <w:t>. I hope to solve this problem by finishing the prototype and getting to test it with real world examples.</w:t>
       </w:r>
     </w:p>
     <w:p>
@@ -2441,7 +2667,15 @@
         </w:numPr>
       </w:pPr>
       <w:r>
-        <w:t>Setup Security for the web server in the form of Regex and encryption algorithms.</w:t>
+        <w:t xml:space="preserve">Setup Security for the web server in the form of </w:t>
+      </w:r>
+      <w:proofErr w:type="spellStart"/>
+      <w:r>
+        <w:t>Regex</w:t>
+      </w:r>
+      <w:proofErr w:type="spellEnd"/>
+      <w:r>
+        <w:t xml:space="preserve"> and encryption algorithms.</w:t>
       </w:r>
     </w:p>
     <w:p>
@@ -2526,8 +2760,8 @@
     <w:p/>
     <w:p/>
     <w:sectPr>
-      <w:headerReference w:type="default" r:id="rId33"/>
-      <w:footerReference w:type="default" r:id="rId34"/>
+      <w:headerReference w:type="default" r:id="rId34"/>
+      <w:footerReference w:type="default" r:id="rId35"/>
       <w:pgSz w:w="11906" w:h="16838"/>
       <w:pgMar w:top="1440" w:right="1440" w:bottom="1440" w:left="1440" w:header="708" w:footer="708" w:gutter="0"/>
       <w:cols w:space="708"/>
@@ -2540,7 +2774,7 @@
 
 <file path=word/endnotes.xml><?xml version="1.0" encoding="utf-8"?>
 <w:endnotes xmlns:ve="http://schemas.openxmlformats.org/markup-compatibility/2006" xmlns:o="urn:schemas-microsoft-com:office:office" xmlns:r="http://schemas.openxmlformats.org/officeDocument/2006/relationships" xmlns:m="http://schemas.openxmlformats.org/officeDocument/2006/math" xmlns:v="urn:schemas-microsoft-com:vml" xmlns:wp="http://schemas.openxmlformats.org/drawingml/2006/wordprocessingDrawing" xmlns:w10="urn:schemas-microsoft-com:office:word" xmlns:w="http://schemas.openxmlformats.org/wordprocessingml/2006/main" xmlns:wne="http://schemas.microsoft.com/office/word/2006/wordml">
-  <w:endnote w:type="separator" w:id="0">
+  <w:endnote w:type="separator" w:id="-1">
     <w:p>
       <w:pPr>
         <w:spacing w:after="0" w:line="240" w:lineRule="auto"/>
@@ -2550,7 +2784,7 @@
       </w:r>
     </w:p>
   </w:endnote>
-  <w:endnote w:type="continuationSeparator" w:id="1">
+  <w:endnote w:type="continuationSeparator" w:id="0">
     <w:p>
       <w:pPr>
         <w:spacing w:after="0" w:line="240" w:lineRule="auto"/>
@@ -2584,7 +2818,7 @@
             <w:rPr>
               <w:noProof/>
             </w:rPr>
-            <w:t>2</w:t>
+            <w:t>16</w:t>
           </w:r>
         </w:fldSimple>
       </w:p>
@@ -2600,7 +2834,7 @@
 
 <file path=word/footnotes.xml><?xml version="1.0" encoding="utf-8"?>
 <w:footnotes xmlns:ve="http://schemas.openxmlformats.org/markup-compatibility/2006" xmlns:o="urn:schemas-microsoft-com:office:office" xmlns:r="http://schemas.openxmlformats.org/officeDocument/2006/relationships" xmlns:m="http://schemas.openxmlformats.org/officeDocument/2006/math" xmlns:v="urn:schemas-microsoft-com:vml" xmlns:wp="http://schemas.openxmlformats.org/drawingml/2006/wordprocessingDrawing" xmlns:w10="urn:schemas-microsoft-com:office:word" xmlns:w="http://schemas.openxmlformats.org/wordprocessingml/2006/main" xmlns:wne="http://schemas.microsoft.com/office/word/2006/wordml">
-  <w:footnote w:type="separator" w:id="0">
+  <w:footnote w:type="separator" w:id="-1">
     <w:p>
       <w:pPr>
         <w:spacing w:after="0" w:line="240" w:lineRule="auto"/>
@@ -2610,13 +2844,32 @@
       </w:r>
     </w:p>
   </w:footnote>
-  <w:footnote w:type="continuationSeparator" w:id="1">
+  <w:footnote w:type="continuationSeparator" w:id="0">
     <w:p>
       <w:pPr>
         <w:spacing w:after="0" w:line="240" w:lineRule="auto"/>
       </w:pPr>
       <w:r>
         <w:continuationSeparator/>
+      </w:r>
+    </w:p>
+  </w:footnote>
+  <w:footnote w:id="1">
+    <w:p>
+      <w:pPr>
+        <w:pStyle w:val="FootnoteText"/>
+      </w:pPr>
+      <w:r>
+        <w:rPr>
+          <w:rStyle w:val="FootnoteReference"/>
+        </w:rPr>
+        <w:footnoteRef/>
+      </w:r>
+      <w:r>
+        <w:t xml:space="preserve"> </w:t>
+      </w:r>
+      <w:r>
+        <w:t>https://www.tutorialspoint.com/dip/</w:t>
       </w:r>
     </w:p>
   </w:footnote>
@@ -2635,7 +2888,7 @@
         <w:t xml:space="preserve"> </w:t>
       </w:r>
       <w:r>
-        <w:t>https://www.tutorialspoint.com/dip/</w:t>
+        <w:t>http://www.bogotobogo.com/python/OpenCV_Python/python_opencv3_Image_Non-local_Means_Denoising_Algorithm_Noise_Reduction.php</w:t>
       </w:r>
     </w:p>
   </w:footnote>
@@ -2654,7 +2907,7 @@
         <w:t xml:space="preserve"> </w:t>
       </w:r>
       <w:r>
-        <w:t>http://www.bogotobogo.com/python/OpenCV_Python/python_opencv3_Image_Non-local_Means_Denoising_Algorithm_Noise_Reduction.php</w:t>
+        <w:t>http://ivrl.epfl.ch/research/infrared/imaging</w:t>
       </w:r>
     </w:p>
   </w:footnote>
@@ -2673,30 +2926,27 @@
         <w:t xml:space="preserve"> </w:t>
       </w:r>
       <w:r>
-        <w:t>http://ivrl.epfl.ch/research/infrared/imaging</w:t>
-      </w:r>
-    </w:p>
-  </w:footnote>
-  <w:footnote w:id="5">
-    <w:p>
-      <w:pPr>
-        <w:pStyle w:val="FootnoteText"/>
-      </w:pPr>
-      <w:r>
-        <w:rPr>
-          <w:rStyle w:val="FootnoteReference"/>
-        </w:rPr>
-        <w:footnoteRef/>
-      </w:r>
-      <w:r>
-        <w:t xml:space="preserve"> </w:t>
-      </w:r>
-      <w:r>
         <w:rPr>
           <w:rFonts w:ascii="Calibri" w:hAnsi="Calibri" w:cs="Arial"/>
           <w:shd w:val="clear" w:color="auto" w:fill="FFFFFF"/>
         </w:rPr>
-        <w:t>C. Fredembach and S. Süsstrunk,</w:t>
+        <w:t xml:space="preserve">C. Fredembach and S. </w:t>
+      </w:r>
+      <w:proofErr w:type="spellStart"/>
+      <w:r>
+        <w:rPr>
+          <w:rFonts w:ascii="Calibri" w:hAnsi="Calibri" w:cs="Arial"/>
+          <w:shd w:val="clear" w:color="auto" w:fill="FFFFFF"/>
+        </w:rPr>
+        <w:t>Süsstrunk</w:t>
+      </w:r>
+      <w:proofErr w:type="spellEnd"/>
+      <w:r>
+        <w:rPr>
+          <w:rFonts w:ascii="Calibri" w:hAnsi="Calibri" w:cs="Arial"/>
+          <w:shd w:val="clear" w:color="auto" w:fill="FFFFFF"/>
+        </w:rPr>
+        <w:t>,</w:t>
       </w:r>
       <w:hyperlink r:id="rId1" w:history="1">
         <w:r>
@@ -2715,7 +2965,42 @@
           <w:rFonts w:ascii="Calibri" w:hAnsi="Calibri" w:cs="Arial"/>
           <w:shd w:val="clear" w:color="auto" w:fill="FFFFFF"/>
         </w:rPr>
-        <w:t>, Proceedings of the IS&amp;T 16th Color Imaging Conference, pp. 176-182, 2008.</w:t>
+        <w:t xml:space="preserve">, Proceedings of the IS&amp;T 16th </w:t>
+      </w:r>
+      <w:proofErr w:type="spellStart"/>
+      <w:r>
+        <w:rPr>
+          <w:rFonts w:ascii="Calibri" w:hAnsi="Calibri" w:cs="Arial"/>
+          <w:shd w:val="clear" w:color="auto" w:fill="FFFFFF"/>
+        </w:rPr>
+        <w:t>Color</w:t>
+      </w:r>
+      <w:proofErr w:type="spellEnd"/>
+      <w:r>
+        <w:rPr>
+          <w:rFonts w:ascii="Calibri" w:hAnsi="Calibri" w:cs="Arial"/>
+          <w:shd w:val="clear" w:color="auto" w:fill="FFFFFF"/>
+        </w:rPr>
+        <w:t xml:space="preserve"> Imaging Conference, pp. 176-182, 2008.</w:t>
+      </w:r>
+    </w:p>
+  </w:footnote>
+  <w:footnote w:id="5">
+    <w:p>
+      <w:pPr>
+        <w:pStyle w:val="FootnoteText"/>
+      </w:pPr>
+      <w:r>
+        <w:rPr>
+          <w:rStyle w:val="FootnoteReference"/>
+        </w:rPr>
+        <w:footnoteRef/>
+      </w:r>
+      <w:r>
+        <w:t xml:space="preserve"> </w:t>
+      </w:r>
+      <w:r>
+        <w:t>http://ivrl.epfl.ch/research/infrared/imaging</w:t>
       </w:r>
     </w:p>
   </w:footnote>
@@ -2734,7 +3019,7 @@
         <w:t xml:space="preserve"> </w:t>
       </w:r>
       <w:r>
-        <w:t>http://ivrl.epfl.ch/research/infrared/imaging</w:t>
+        <w:t>https://pimylifeup.com/raspberry-pi-camera-vs-noir-camera/</w:t>
       </w:r>
     </w:p>
   </w:footnote>
@@ -2753,7 +3038,7 @@
         <w:t xml:space="preserve"> </w:t>
       </w:r>
       <w:r>
-        <w:t>https://pimylifeup.com/raspberry-pi-camera-vs-noir-camera/</w:t>
+        <w:t>https://www.cs.auckland.ac.nz/courses/compsci773s1c/lectures/ImageProcessing-html/topic3.htm</w:t>
       </w:r>
     </w:p>
   </w:footnote>
@@ -2772,7 +3057,7 @@
         <w:t xml:space="preserve"> </w:t>
       </w:r>
       <w:r>
-        <w:t>https://www.cs.auckland.ac.nz/courses/compsci773s1c/lectures/ImageProcessing-html/topic3.htm</w:t>
+        <w:t>https://docs.opencv.org/trunk/d9/d61/tutorial_py_morphological_ops.html</w:t>
       </w:r>
     </w:p>
   </w:footnote>
@@ -2791,7 +3076,7 @@
         <w:t xml:space="preserve"> </w:t>
       </w:r>
       <w:r>
-        <w:t>https://docs.opencv.org/trunk/d9/d61/tutorial_py_morphological_ops.html</w:t>
+        <w:t>http://citeseerx.ist.psu.edu/viewdoc/download?doi=10.1.1.389.6745&amp;rep=rep1&amp;type=pdf</w:t>
       </w:r>
     </w:p>
   </w:footnote>
@@ -2810,7 +3095,7 @@
         <w:t xml:space="preserve"> </w:t>
       </w:r>
       <w:r>
-        <w:t>http://citeseerx.ist.psu.edu/viewdoc/download?doi=10.1.1.389.6745&amp;rep=rep1&amp;type=pdf</w:t>
+        <w:t>https://docs.opencv.org/3.1.0/d4/d73/tutorial_py_contours_begin.html</w:t>
       </w:r>
     </w:p>
   </w:footnote>
@@ -2829,30 +3114,11 @@
         <w:t xml:space="preserve"> </w:t>
       </w:r>
       <w:r>
-        <w:t>https://docs.opencv.org/3.1.0/d4/d73/tutorial_py_contours_begin.html</w:t>
+        <w:t>http://citeseerx.ist.psu.edu/viewdoc/download?doi=10.1.1.389.6745&amp;rep=rep1&amp;type=pdf</w:t>
       </w:r>
     </w:p>
   </w:footnote>
   <w:footnote w:id="12">
-    <w:p>
-      <w:pPr>
-        <w:pStyle w:val="FootnoteText"/>
-      </w:pPr>
-      <w:r>
-        <w:rPr>
-          <w:rStyle w:val="FootnoteReference"/>
-        </w:rPr>
-        <w:footnoteRef/>
-      </w:r>
-      <w:r>
-        <w:t xml:space="preserve"> </w:t>
-      </w:r>
-      <w:r>
-        <w:t>http://citeseerx.ist.psu.edu/viewdoc/download?doi=10.1.1.389.6745&amp;rep=rep1&amp;type=pdf</w:t>
-      </w:r>
-    </w:p>
-  </w:footnote>
-  <w:footnote w:id="13">
     <w:p>
       <w:pPr>
         <w:pStyle w:val="FootnoteText"/>
@@ -4414,7 +4680,7 @@
 </file>
 
 <file path=customXml/itemProps1.xml><?xml version="1.0" encoding="utf-8"?>
-<ds:datastoreItem xmlns:ds="http://schemas.openxmlformats.org/officeDocument/2006/customXml" ds:itemID="{08E9817B-92EF-4DFD-BBB0-BD2B7DA31B9A}">
+<ds:datastoreItem xmlns:ds="http://schemas.openxmlformats.org/officeDocument/2006/customXml" ds:itemID="{AD9D5FF0-0E7C-49ED-AD3F-0D7AD2AA0611}">
   <ds:schemaRefs>
     <ds:schemaRef ds:uri="http://schemas.openxmlformats.org/officeDocument/2006/bibliography"/>
   </ds:schemaRefs>

</xml_diff>

<commit_message>
working on part 6
</commit_message>
<xml_diff>
--- a/FYP/InterimReportTemplate.docx
+++ b/FYP/InterimReportTemplate.docx
@@ -1646,6 +1646,113 @@
     </w:p>
     <w:p>
       <w:pPr>
+        <w:pStyle w:val="ListParagraph"/>
+        <w:numPr>
+          <w:ilvl w:val="0"/>
+          <w:numId w:val="6"/>
+        </w:numPr>
+      </w:pPr>
+      <w:hyperlink r:id="rId20" w:history="1">
+        <w:r>
+          <w:rPr>
+            <w:rStyle w:val="Hyperlink"/>
+          </w:rPr>
+          <w:t>https://www.raspberrypi.org/blog/infrared-camera-you-asked/</w:t>
+        </w:r>
+      </w:hyperlink>
+    </w:p>
+    <w:p>
+      <w:pPr>
+        <w:pStyle w:val="ListParagraph"/>
+        <w:numPr>
+          <w:ilvl w:val="0"/>
+          <w:numId w:val="6"/>
+        </w:numPr>
+      </w:pPr>
+      <w:hyperlink r:id="rId21" w:history="1">
+        <w:r>
+          <w:rPr>
+            <w:rStyle w:val="Hyperlink"/>
+          </w:rPr>
+          <w:t>https://www.dynu.com/en-US/ControlPanel/BasicEdit?ATVPDKIKX0DER=SQBEAD0AOAAwADEANQA4ADMAMwA%7C</w:t>
+        </w:r>
+      </w:hyperlink>
+    </w:p>
+    <w:p>
+      <w:pPr>
+        <w:pStyle w:val="ListParagraph"/>
+        <w:numPr>
+          <w:ilvl w:val="0"/>
+          <w:numId w:val="6"/>
+        </w:numPr>
+      </w:pPr>
+      <w:hyperlink r:id="rId22" w:history="1">
+        <w:r>
+          <w:rPr>
+            <w:rStyle w:val="Hyperlink"/>
+          </w:rPr>
+          <w:t>https://code.tutsplus.com/tutorials/creating-a-web-app-from-scratch-using-python-flask-and-mysql--cms-22972</w:t>
+        </w:r>
+      </w:hyperlink>
+    </w:p>
+    <w:p>
+      <w:pPr>
+        <w:pStyle w:val="ListParagraph"/>
+        <w:numPr>
+          <w:ilvl w:val="0"/>
+          <w:numId w:val="6"/>
+        </w:numPr>
+      </w:pPr>
+      <w:hyperlink r:id="rId23" w:history="1">
+        <w:r>
+          <w:rPr>
+            <w:rStyle w:val="Hyperlink"/>
+          </w:rPr>
+          <w:t>https://www.youtube.com/watch?v=vzojwG7OB7c&amp;t=2959s&amp;index=6&amp;list=WL</w:t>
+        </w:r>
+      </w:hyperlink>
+    </w:p>
+    <w:p>
+      <w:pPr>
+        <w:pStyle w:val="ListParagraph"/>
+        <w:numPr>
+          <w:ilvl w:val="0"/>
+          <w:numId w:val="6"/>
+        </w:numPr>
+      </w:pPr>
+      <w:hyperlink r:id="rId24" w:history="1">
+        <w:r>
+          <w:rPr>
+            <w:rStyle w:val="Hyperlink"/>
+          </w:rPr>
+          <w:t>https://www.amazon.co.uk/Raspberry-Pi-1080p-Camera-Module/dp/B01ER2SMHY</w:t>
+        </w:r>
+      </w:hyperlink>
+    </w:p>
+    <w:p>
+      <w:pPr>
+        <w:pStyle w:val="ListParagraph"/>
+        <w:numPr>
+          <w:ilvl w:val="0"/>
+          <w:numId w:val="6"/>
+        </w:numPr>
+      </w:pPr>
+      <w:hyperlink r:id="rId25" w:history="1">
+        <w:r>
+          <w:rPr>
+            <w:rStyle w:val="Hyperlink"/>
+          </w:rPr>
+          <w:t>https://www.youtube.com/watch?v=Y2fMCxLz6wM&amp;t=472s&amp;index=7&amp;list=WL</w:t>
+        </w:r>
+      </w:hyperlink>
+    </w:p>
+    <w:p>
+      <w:pPr>
+        <w:pStyle w:val="ListParagraph"/>
+      </w:pPr>
+    </w:p>
+    <w:p>
+      <w:pPr>
         <w:pStyle w:val="Heading1"/>
         <w:numPr>
           <w:ilvl w:val="0"/>
@@ -1707,6 +1814,7 @@
     </w:p>
     <w:p>
       <w:r>
+        <w:lastRenderedPageBreak/>
         <w:t>3.1.2</w:t>
       </w:r>
       <w:r>
@@ -1762,7 +1870,6 @@
         <w:ind w:left="0" w:firstLine="0"/>
       </w:pPr>
       <w:r>
-        <w:lastRenderedPageBreak/>
         <w:t>Approach and Methodology</w:t>
       </w:r>
     </w:p>
@@ -1847,7 +1954,7 @@
                     <pic:cNvPicPr/>
                   </pic:nvPicPr>
                   <pic:blipFill>
-                    <a:blip r:embed="rId20" cstate="print"/>
+                    <a:blip r:embed="rId26" cstate="print"/>
                     <a:stretch>
                       <a:fillRect/>
                     </a:stretch>
@@ -1911,7 +2018,7 @@
                     <pic:cNvPicPr/>
                   </pic:nvPicPr>
                   <pic:blipFill>
-                    <a:blip r:embed="rId21" cstate="print"/>
+                    <a:blip r:embed="rId27" cstate="print"/>
                     <a:stretch>
                       <a:fillRect/>
                     </a:stretch>
@@ -1969,7 +2076,7 @@
                     <pic:cNvPicPr/>
                   </pic:nvPicPr>
                   <pic:blipFill>
-                    <a:blip r:embed="rId22" cstate="print"/>
+                    <a:blip r:embed="rId28" cstate="print"/>
                     <a:stretch>
                       <a:fillRect/>
                     </a:stretch>
@@ -2032,7 +2139,7 @@
                     <pic:cNvPicPr/>
                   </pic:nvPicPr>
                   <pic:blipFill>
-                    <a:blip r:embed="rId23" cstate="print"/>
+                    <a:blip r:embed="rId29" cstate="print"/>
                     <a:stretch>
                       <a:fillRect/>
                     </a:stretch>
@@ -2094,7 +2201,7 @@
                     <pic:cNvPicPr/>
                   </pic:nvPicPr>
                   <pic:blipFill>
-                    <a:blip r:embed="rId24" cstate="print"/>
+                    <a:blip r:embed="rId30" cstate="print"/>
                     <a:stretch>
                       <a:fillRect/>
                     </a:stretch>
@@ -2157,7 +2264,7 @@
                     <pic:cNvPicPr/>
                   </pic:nvPicPr>
                   <pic:blipFill>
-                    <a:blip r:embed="rId25" cstate="print"/>
+                    <a:blip r:embed="rId31" cstate="print"/>
                     <a:stretch>
                       <a:fillRect/>
                     </a:stretch>
@@ -2226,7 +2333,7 @@
                     <pic:cNvPicPr/>
                   </pic:nvPicPr>
                   <pic:blipFill>
-                    <a:blip r:embed="rId26" cstate="print"/>
+                    <a:blip r:embed="rId32" cstate="print"/>
                     <a:stretch>
                       <a:fillRect/>
                     </a:stretch>
@@ -2283,7 +2390,7 @@
                     <pic:cNvPicPr/>
                   </pic:nvPicPr>
                   <pic:blipFill>
-                    <a:blip r:embed="rId27" cstate="print"/>
+                    <a:blip r:embed="rId33" cstate="print"/>
                     <a:stretch>
                       <a:fillRect/>
                     </a:stretch>
@@ -2357,7 +2464,7 @@
                     <pic:cNvPicPr/>
                   </pic:nvPicPr>
                   <pic:blipFill>
-                    <a:blip r:embed="rId28" cstate="print"/>
+                    <a:blip r:embed="rId34" cstate="print"/>
                     <a:stretch>
                       <a:fillRect/>
                     </a:stretch>
@@ -2453,84 +2560,85 @@
       </w:r>
       <w:proofErr w:type="spellEnd"/>
       <w:r>
-        <w:t xml:space="preserve"> on my home network. It has now been </w:t>
-      </w:r>
-    </w:p>
-    <w:p>
+        <w:t xml:space="preserve"> on m</w:t>
+      </w:r>
+      <w:r>
+        <w:t>y home network. As of now it is being hosted on a domain name website using my home computers IP address.</w:t>
+      </w:r>
+      <w:r>
+        <w:t xml:space="preserve"> </w:t>
+      </w:r>
+      <w:r>
+        <w:t xml:space="preserve"> </w:t>
+      </w:r>
+      <w:r>
+        <w:t xml:space="preserve">The web server will display three pages, these are the login, register and </w:t>
+      </w:r>
+      <w:r>
+        <w:t>display image pages.</w:t>
+      </w:r>
+      <w:r>
+        <w:t xml:space="preserve"> The login </w:t>
+      </w:r>
+      <w:r>
+        <w:t>and registration pages are straightforward a user enters their details into a form and the server stores them in a database, the server will retrieve them to compare login credentials. The display image page allows a client application to post an image to the server, the server will then store this image on the Hard disk drive of my home computer and save the path to the database.</w:t>
+      </w:r>
+    </w:p>
+    <w:p>
+      <w:r>
+        <w:t xml:space="preserve">6.3          </w:t>
+      </w:r>
       <w:r>
         <w:t>Setting up the domain name and hosting.</w:t>
       </w:r>
     </w:p>
     <w:p>
       <w:r>
+        <w:t xml:space="preserve">To host my web server I used the site dynu.com and chose the domain name </w:t>
+      </w:r>
+      <w:proofErr w:type="spellStart"/>
+      <w:r>
+        <w:t>MichaelKanefyp</w:t>
+      </w:r>
+      <w:proofErr w:type="spellEnd"/>
+      <w:r>
+        <w:t>, this is open to change but for now it's just a temporary name.</w:t>
+      </w:r>
+      <w:r>
+        <w:t xml:space="preserve"> To allow traffic to connect to the web server the home router needed to enable port forwarding on the address and port number. With port forwarding enabled the domain name was configured to mask my IP address with the domain name. There were some issues with this as the port number would have to be appended to the domain name. This was fixed by adding the port number to the masked domain name. </w:t>
+      </w:r>
+    </w:p>
+    <w:p>
+      <w:r>
+        <w:t>6.4</w:t>
+      </w:r>
+      <w:r>
+        <w:tab/>
+      </w:r>
+      <w:r>
         <w:t>Creating the database.</w:t>
       </w:r>
     </w:p>
     <w:p>
       <w:r>
+        <w:t>The database is created with MYSQL and will have two tables. The first table is the login table, this table will store the username, email address, and the encrypted password for the user account. The primary key for this table will be the email address. The second table will be the store image table, this table will store the directory path to the image on the web server and will also store the number of people found in that image as an integer value. The primary key for this table will be the directory.</w:t>
+      </w:r>
+    </w:p>
+    <w:p>
+      <w:r>
+        <w:t>6.5</w:t>
+      </w:r>
+      <w:r>
+        <w:tab/>
+      </w:r>
+      <w:r>
         <w:t>Creating the client.</w:t>
       </w:r>
     </w:p>
-    <w:p/>
-    <w:p>
-      <w:hyperlink r:id="rId29" w:history="1">
-        <w:r>
-          <w:rPr>
-            <w:rStyle w:val="Hyperlink"/>
-          </w:rPr>
-          <w:t>https://www.raspberrypi.org/blog/infrared-camera-you-asked/</w:t>
-        </w:r>
-      </w:hyperlink>
-    </w:p>
-    <w:p>
-      <w:hyperlink r:id="rId30" w:history="1">
-        <w:r>
-          <w:rPr>
-            <w:rStyle w:val="Hyperlink"/>
-          </w:rPr>
-          <w:t>https://www.dynu.com/en-US/ControlPanel/BasicEdit?ATVPDKIKX0DER=SQBEAD0AOAAwADEANQA4ADMAMwA%7C</w:t>
-        </w:r>
-      </w:hyperlink>
-    </w:p>
-    <w:p>
-      <w:hyperlink r:id="rId31" w:history="1">
-        <w:r>
-          <w:rPr>
-            <w:rStyle w:val="Hyperlink"/>
-          </w:rPr>
-          <w:t>https://code.tutsplus.com/tutorials/creating-a-web-app-from-scratch-using-python-flask-and-mysql--cms-22972</w:t>
-        </w:r>
-      </w:hyperlink>
-    </w:p>
-    <w:p>
-      <w:hyperlink r:id="rId32" w:history="1">
-        <w:r>
-          <w:rPr>
-            <w:rStyle w:val="Hyperlink"/>
-          </w:rPr>
-          <w:t>https://www.youtube.com/watch?v=vzojwG7OB7c&amp;t=2959s&amp;index=6&amp;list=WL</w:t>
-        </w:r>
-      </w:hyperlink>
-    </w:p>
-    <w:p>
-      <w:hyperlink r:id="rId33" w:history="1">
-        <w:r>
-          <w:rPr>
-            <w:rStyle w:val="Hyperlink"/>
-          </w:rPr>
-          <w:t>https://www.amazon.co.uk/Raspberry-Pi-1080p-Camera-Module/dp/B01ER2SMHY</w:t>
-        </w:r>
-      </w:hyperlink>
-    </w:p>
-    <w:p>
-      <w:hyperlink r:id="rId34" w:history="1">
-        <w:r>
-          <w:rPr>
-            <w:rStyle w:val="Hyperlink"/>
-          </w:rPr>
-          <w:t>https://www.youtube.com/watch?v=Y2fMCxLz6wM&amp;t=472s&amp;index=7&amp;list=WL</w:t>
-        </w:r>
-      </w:hyperlink>
+    <w:p>
+      <w:r>
+        <w:t xml:space="preserve">The client is hosted on a raspberry pi and uses Python with OPENCV and Anaconda to create the image processing application.  </w:t>
+      </w:r>
     </w:p>
     <w:p>
       <w:pPr>
@@ -2555,6 +2663,9 @@
       </w:r>
     </w:p>
     <w:p>
+      <w:pPr>
+        <w:jc w:val="both"/>
+      </w:pPr>
       <w:r>
         <w:t xml:space="preserve">The first step I chose to take when testing was that the </w:t>
       </w:r>
@@ -2563,6 +2674,9 @@
       </w:r>
     </w:p>
     <w:p>
+      <w:pPr>
+        <w:jc w:val="both"/>
+      </w:pPr>
       <w:r>
         <w:t>7.2</w:t>
       </w:r>
@@ -2572,7 +2686,11 @@
       </w:r>
     </w:p>
     <w:p>
-      <w:r>
+      <w:pPr>
+        <w:jc w:val="both"/>
+      </w:pPr>
+      <w:r>
+        <w:lastRenderedPageBreak/>
         <w:t>Now that I have tested that physical data is being sent to the server, I created functions such as the function allowed file. The purpose of this function is to only allow jpg files into the server. This puts a layer of security in case that if an entity can post to the web server, that the web server will only accept a jpg image.</w:t>
       </w:r>
       <w:r>
@@ -2582,8 +2700,15 @@
         <w:t>The login and registration page for the user will also be tested for SQL injections through the use of regular expressions. Regular expressions allow the program to disallow certain characters such as "&gt;" from being used in a username or password.</w:t>
       </w:r>
     </w:p>
-    <w:p/>
-    <w:p>
+    <w:p>
+      <w:pPr>
+        <w:jc w:val="both"/>
+      </w:pPr>
+    </w:p>
+    <w:p>
+      <w:pPr>
+        <w:jc w:val="both"/>
+      </w:pPr>
       <w:r>
         <w:t>7.3</w:t>
       </w:r>
@@ -2593,6 +2718,9 @@
       </w:r>
     </w:p>
     <w:p>
+      <w:pPr>
+        <w:jc w:val="both"/>
+      </w:pPr>
       <w:r>
         <w:t>The purpose of a unit test is to ensure that the output of a program does not change as a programmer is making changes to the codebase. Unless it is intended for the output to change</w:t>
       </w:r>
@@ -2610,6 +2738,9 @@
       </w:r>
     </w:p>
     <w:p>
+      <w:pPr>
+        <w:jc w:val="both"/>
+      </w:pPr>
       <w:r>
         <w:t xml:space="preserve">7.4          </w:t>
       </w:r>
@@ -2618,6 +2749,9 @@
       </w:r>
     </w:p>
     <w:p>
+      <w:pPr>
+        <w:jc w:val="both"/>
+      </w:pPr>
       <w:r>
         <w:t>To test the usability of the system I intend to get friends, family and people I do not know to test the system. This will take the form of a heuristic evaluation of the system.</w:t>
       </w:r>
@@ -2636,6 +2770,15 @@
       </w:r>
     </w:p>
     <w:p>
+      <w:r>
+        <w:t>8.1</w:t>
+      </w:r>
+      <w:r>
+        <w:tab/>
+        <w:t>Prototype camera</w:t>
+      </w:r>
+    </w:p>
+    <w:p>
       <w:pPr>
         <w:jc w:val="both"/>
       </w:pPr>
@@ -2648,6 +2791,18 @@
         <w:jc w:val="both"/>
       </w:pPr>
       <w:r>
+        <w:t>8.2</w:t>
+      </w:r>
+      <w:r>
+        <w:tab/>
+        <w:t>Security</w:t>
+      </w:r>
+    </w:p>
+    <w:p>
+      <w:pPr>
+        <w:jc w:val="both"/>
+      </w:pPr>
+      <w:r>
         <w:t>The web server currently has no security, my goal for after Christmas is to encrypt the user passwords and store them in the database and to cre</w:t>
       </w:r>
       <w:r>
@@ -2671,6 +2826,18 @@
         <w:jc w:val="both"/>
       </w:pPr>
       <w:r>
+        <w:t>8.3</w:t>
+      </w:r>
+      <w:r>
+        <w:tab/>
+        <w:t>Person Detection using Infra Red</w:t>
+      </w:r>
+    </w:p>
+    <w:p>
+      <w:pPr>
+        <w:jc w:val="both"/>
+      </w:pPr>
+      <w:r>
         <w:t xml:space="preserve">From the research I have done so far I am worried that the IR camera may not be able to detect people at its current state. The project using spectroscopy to find people uses a 6 band camera to find a person, while I am using a lone infrared camera with IR </w:t>
       </w:r>
       <w:proofErr w:type="spellStart"/>
@@ -2687,18 +2854,21 @@
         <w:jc w:val="both"/>
       </w:pPr>
       <w:r>
+        <w:t>8.4</w:t>
+      </w:r>
+      <w:r>
+        <w:tab/>
+        <w:t>Posting Error Raspberry pi</w:t>
+      </w:r>
+    </w:p>
+    <w:p>
+      <w:pPr>
+        <w:jc w:val="both"/>
+      </w:pPr>
+      <w:r>
+        <w:lastRenderedPageBreak/>
         <w:t>There is a small error with the raspberry pi where the images being returned to the web server are unusable. Currently working on a fix to the problem but it may be a problem with the format they are saved in.</w:t>
       </w:r>
-    </w:p>
-    <w:p>
-      <w:pPr>
-        <w:jc w:val="both"/>
-      </w:pPr>
-    </w:p>
-    <w:p>
-      <w:pPr>
-        <w:jc w:val="both"/>
-      </w:pPr>
     </w:p>
     <w:p>
       <w:pPr>
@@ -2715,7 +2885,7 @@
     </w:p>
     <w:p>
       <w:pPr>
-        <w:ind w:left="360"/>
+        <w:jc w:val="both"/>
       </w:pPr>
       <w:r>
         <w:t xml:space="preserve">9.1          </w:t>
@@ -2729,22 +2899,18 @@
     </w:p>
     <w:p>
       <w:pPr>
-        <w:ind w:left="360"/>
+        <w:jc w:val="both"/>
       </w:pPr>
       <w:r>
         <w:t>The work to be completed for the prototype camera is to daisy c</w:t>
       </w:r>
       <w:r>
-        <w:t xml:space="preserve">hain the infrared LEDS together, connect them to a low voltage resistor to increase the light intensity, then connect them to a battery pack to power the prototype. Once the basic shell is completed the idea is to laser cut a </w:t>
-      </w:r>
-      <w:r>
-        <w:lastRenderedPageBreak/>
-        <w:t>piece of metal to hold the prototype, this will keep the prototype held in place and opens it up to be used with a motor to rotate the camera.</w:t>
-      </w:r>
-    </w:p>
-    <w:p>
-      <w:pPr>
-        <w:ind w:left="360"/>
+        <w:t>hain the infrared LEDS together, connect them to a low voltage resistor to increase the light intensity, then connect them to a battery pack to power the prototype. Once the basic shell is completed the idea is to laser cut a piece of metal to hold the prototype, this will keep the prototype held in place and opens it up to be used with a motor to rotate the camera.</w:t>
+      </w:r>
+    </w:p>
+    <w:p>
+      <w:pPr>
+        <w:jc w:val="both"/>
       </w:pPr>
       <w:r>
         <w:t xml:space="preserve">9.2          </w:t>
@@ -2755,7 +2921,7 @@
     </w:p>
     <w:p>
       <w:pPr>
-        <w:ind w:left="360"/>
+        <w:jc w:val="both"/>
       </w:pPr>
       <w:r>
         <w:t>The web server currently has no security installed, I would hope to setup and encryption algorithm to encrypt user passwords and store them in the database.</w:t>
@@ -2766,7 +2932,7 @@
     </w:p>
     <w:p>
       <w:pPr>
-        <w:ind w:left="360"/>
+        <w:jc w:val="both"/>
       </w:pPr>
       <w:r>
         <w:t>9.3          C</w:t>
@@ -2780,7 +2946,7 @@
     </w:p>
     <w:p>
       <w:pPr>
-        <w:ind w:left="360"/>
+        <w:jc w:val="both"/>
       </w:pPr>
       <w:r>
         <w:t>Currently all the algorithm will do is post an image to the web server with some slight modifications. The idea is to create an algorithm which will threshold the image, segment out a person, then use contours to count the number of people and return it as an integer value to the server.</w:t>
@@ -2791,7 +2957,7 @@
     </w:p>
     <w:p>
       <w:pPr>
-        <w:ind w:left="360"/>
+        <w:jc w:val="both"/>
       </w:pPr>
       <w:r>
         <w:t xml:space="preserve">9.4          </w:t>
@@ -2805,7 +2971,7 @@
     </w:p>
     <w:p>
       <w:pPr>
-        <w:ind w:left="360"/>
+        <w:jc w:val="both"/>
       </w:pPr>
       <w:r>
         <w:t>The number of people will be stored in the database with a date time stamp. The server will pull the data for each day and get the average number of people per time of day. This will give the user an idea of when a room will be free or when a person is usually in a room.</w:t>
@@ -2813,7 +2979,7 @@
     </w:p>
     <w:p>
       <w:pPr>
-        <w:ind w:left="360"/>
+        <w:jc w:val="both"/>
       </w:pPr>
       <w:r>
         <w:t xml:space="preserve">9.5          </w:t>
@@ -2827,7 +2993,7 @@
     </w:p>
     <w:p>
       <w:pPr>
-        <w:ind w:left="360"/>
+        <w:jc w:val="both"/>
       </w:pPr>
       <w:r>
         <w:t>The web server will need a usability test to see how usable it is for a user. This will involve the use of N</w:t>
@@ -2841,7 +3007,7 @@
     </w:p>
     <w:p>
       <w:pPr>
-        <w:ind w:left="360"/>
+        <w:jc w:val="both"/>
       </w:pPr>
       <w:r>
         <w:t xml:space="preserve">9.6          </w:t>
@@ -2852,7 +3018,7 @@
     </w:p>
     <w:p>
       <w:pPr>
-        <w:ind w:left="360"/>
+        <w:jc w:val="both"/>
       </w:pPr>
       <w:r>
         <w:t>It will be important to have static unit tests where the result should always be the same. The code will change drastically as the project moves forward but as of now the output from each source should not change. So for future work unit tests will be created to make sure I keep on track with the work.</w:t>
@@ -2947,7 +3113,7 @@
             <w:rPr>
               <w:noProof/>
             </w:rPr>
-            <w:t>18</w:t>
+            <w:t>16</w:t>
           </w:r>
         </w:fldSimple>
       </w:p>
@@ -4809,7 +4975,7 @@
 </file>
 
 <file path=customXml/itemProps1.xml><?xml version="1.0" encoding="utf-8"?>
-<ds:datastoreItem xmlns:ds="http://schemas.openxmlformats.org/officeDocument/2006/customXml" ds:itemID="{678A330F-9CC5-4DA8-9DC1-A18B72B9533C}">
+<ds:datastoreItem xmlns:ds="http://schemas.openxmlformats.org/officeDocument/2006/customXml" ds:itemID="{48DDA888-3ADF-4C46-B108-A0725C7A9603}">
   <ds:schemaRefs>
     <ds:schemaRef ds:uri="http://schemas.openxmlformats.org/officeDocument/2006/bibliography"/>
   </ds:schemaRefs>

</xml_diff>

<commit_message>
Finished part 3. Parts 2 and 4 remain. part 4 will be completed next
</commit_message>
<xml_diff>
--- a/FYP/InterimReportTemplate.docx
+++ b/FYP/InterimReportTemplate.docx
@@ -1807,6 +1807,9 @@
       </w:r>
     </w:p>
     <w:p>
+      <w:pPr>
+        <w:jc w:val="both"/>
+      </w:pPr>
       <w:r>
         <w:lastRenderedPageBreak/>
         <w:t>3</w:t>
@@ -1822,11 +1825,17 @@
       </w:r>
     </w:p>
     <w:p>
+      <w:pPr>
+        <w:jc w:val="both"/>
+      </w:pPr>
       <w:r>
         <w:t xml:space="preserve">The algorithm will use thresholding to find lightest and darkest pixels. In the case of this application the darkest pixels will be the areas which do not have infra red light shining on them. Once a mask has been created from the threshold value the image will be segmented, the area we are looking for in the image for a proof of concept will be the brightest areas. For example the application will try to find skin over clothing. Once the person's skin has been found contours will be used to show how many areas in the image are recognised as skin, for now the application will count these areas and return them to the server. For future work it is hoped that the application will use machine learning to understand that a grouping of body parts are equal to one person from a side view, or from a top down view when the camera detects a person head or arms that they are recognised as a person. </w:t>
       </w:r>
     </w:p>
     <w:p>
+      <w:pPr>
+        <w:jc w:val="both"/>
+      </w:pPr>
       <w:r>
         <w:t>3.3</w:t>
       </w:r>
@@ -1836,8 +1845,14 @@
       </w:r>
     </w:p>
     <w:p>
-      <w:r>
-        <w:t xml:space="preserve">The raspberry pi 3 is used to host the client and is also used to mount the Pi </w:t>
+      <w:pPr>
+        <w:jc w:val="both"/>
+      </w:pPr>
+      <w:r>
+        <w:t>The raspberry pi 3 is used to host the client and is also used to mount the Pi</w:t>
+      </w:r>
+      <w:r>
+        <w:t xml:space="preserve"> </w:t>
       </w:r>
       <w:proofErr w:type="spellStart"/>
       <w:r>
@@ -1845,7 +1860,16 @@
       </w:r>
       <w:proofErr w:type="spellEnd"/>
       <w:r>
-        <w:t xml:space="preserve"> camera to take photos. The raspberry pi can be taken and positioned anywhere with a </w:t>
+        <w:t xml:space="preserve"> camera to take photos. The reason for using the</w:t>
+      </w:r>
+      <w:r>
+        <w:t xml:space="preserve"> raspberry pi</w:t>
+      </w:r>
+      <w:r>
+        <w:t xml:space="preserve"> is that it</w:t>
+      </w:r>
+      <w:r>
+        <w:t xml:space="preserve"> can be taken and positioned anywhere with a </w:t>
       </w:r>
       <w:proofErr w:type="spellStart"/>
       <w:r>
@@ -1855,8 +1879,14 @@
       <w:r>
         <w:t xml:space="preserve"> connection and can begin taking photos and posting them back to the server.</w:t>
       </w:r>
-    </w:p>
-    <w:p>
+      <w:r>
+        <w:t xml:space="preserve"> The raspberry pi will run the person detection algorithm which involves thresholding, segmenting and contouring the image. The finished image is then posted back to the web server along with the number of people detected.</w:t>
+      </w:r>
+    </w:p>
+    <w:p>
+      <w:pPr>
+        <w:jc w:val="both"/>
+      </w:pPr>
       <w:r>
         <w:t>3.4</w:t>
       </w:r>
@@ -1868,6 +1898,9 @@
       </w:r>
     </w:p>
     <w:p>
+      <w:pPr>
+        <w:jc w:val="both"/>
+      </w:pPr>
       <w:r>
         <w:t xml:space="preserve">The web server is based on my home pc and the IP of my machine is being projected from a domain name server. </w:t>
       </w:r>
@@ -1885,6 +1918,9 @@
       </w:r>
     </w:p>
     <w:p>
+      <w:pPr>
+        <w:jc w:val="both"/>
+      </w:pPr>
       <w:r>
         <w:t>3</w:t>
       </w:r>
@@ -1897,11 +1933,17 @@
       </w:r>
     </w:p>
     <w:p>
+      <w:pPr>
+        <w:jc w:val="both"/>
+      </w:pPr>
       <w:r>
         <w:t>The MYSQL database will be installed on the home computer just like the web server. The images and data posted to the web server will be stored in this database. The schema for this database will consist of two tables. The first table is the login table and will store the username and password which will be varchars, and will also store the email address which will also be a varchar and a primary key for the table. The second table will be the data storage table, this table will have two values the first will be the directory path for the images, and this will be a varchar and primary key. The second attribute will be the number of people counted or occupancy measurement, this will take the form of a Number in the database.</w:t>
       </w:r>
     </w:p>
     <w:p>
+      <w:pPr>
+        <w:jc w:val="both"/>
+      </w:pPr>
       <w:r>
         <w:t>3</w:t>
       </w:r>
@@ -1910,10 +1952,27 @@
       </w:r>
       <w:r>
         <w:tab/>
-        <w:t>Security</w:t>
-      </w:r>
-    </w:p>
-    <w:p>
+      </w:r>
+      <w:r>
+        <w:t>Accessing the web server and client.</w:t>
+      </w:r>
+    </w:p>
+    <w:p>
+      <w:pPr>
+        <w:jc w:val="both"/>
+      </w:pPr>
+      <w:r>
+        <w:lastRenderedPageBreak/>
+        <w:t xml:space="preserve">For administration purposes the user will be able to SSH into the server and the raspberry pi client. The purpose for this is to allow </w:t>
+      </w:r>
+      <w:r>
+        <w:t>an administrative user to make changes to the server, database or the code running on the raspberry pi client. It also allows an admin to troubleshot any errors off site.</w:t>
+      </w:r>
+    </w:p>
+    <w:p>
+      <w:pPr>
+        <w:jc w:val="both"/>
+      </w:pPr>
       <w:r>
         <w:t>3</w:t>
       </w:r>
@@ -1922,7 +1981,23 @@
       </w:r>
       <w:r>
         <w:tab/>
-        <w:t>Accessing the web server and client.</w:t>
+      </w:r>
+      <w:r>
+        <w:t xml:space="preserve">Security </w:t>
+      </w:r>
+    </w:p>
+    <w:p>
+      <w:pPr>
+        <w:jc w:val="both"/>
+      </w:pPr>
+      <w:r>
+        <w:t>The web server will be available through a domain name so it is important to protect it from unaut</w:t>
+      </w:r>
+      <w:r>
+        <w:t xml:space="preserve">horized users. The use of regular expression will help prevent SQL injections through the login and registration page, and encrypting the user passwords before they are stored in the database will help protect the user accounts. When using SSH between the </w:t>
+      </w:r>
+      <w:r>
+        <w:t>client and server authentication mechanisms such as password and public/private SSH keys will be used.</w:t>
       </w:r>
     </w:p>
     <w:p>
@@ -1935,7 +2010,6 @@
         <w:ind w:left="0" w:firstLine="0"/>
       </w:pPr>
       <w:r>
-        <w:lastRenderedPageBreak/>
         <w:t>Approach and Methodology</w:t>
       </w:r>
     </w:p>
@@ -3247,7 +3321,7 @@
             <w:rPr>
               <w:noProof/>
             </w:rPr>
-            <w:t>8</w:t>
+            <w:t>9</w:t>
           </w:r>
         </w:fldSimple>
       </w:p>
@@ -5109,7 +5183,7 @@
 </file>
 
 <file path=customXml/itemProps1.xml><?xml version="1.0" encoding="utf-8"?>
-<ds:datastoreItem xmlns:ds="http://schemas.openxmlformats.org/officeDocument/2006/customXml" ds:itemID="{5F5DA370-118F-4E5E-A534-405277E5BD3C}">
+<ds:datastoreItem xmlns:ds="http://schemas.openxmlformats.org/officeDocument/2006/customXml" ds:itemID="{12A98B41-9463-4EEF-96A9-D2BC34E2AD46}">
   <ds:schemaRefs>
     <ds:schemaRef ds:uri="http://schemas.openxmlformats.org/officeDocument/2006/bibliography"/>
   </ds:schemaRefs>

</xml_diff>

<commit_message>
added table of contents and figures
</commit_message>
<xml_diff>
--- a/FYP/InterimReportTemplate.docx
+++ b/FYP/InterimReportTemplate.docx
@@ -11,7 +11,7 @@
           <w:b/>
           <w:bCs/>
           <w:noProof/>
-          <w:lang w:eastAsia="en-IE"/>
+          <w:lang w:val="en-US"/>
         </w:rPr>
         <w:drawing>
           <wp:inline distT="0" distB="0" distL="0" distR="0">
@@ -282,13 +282,8 @@
               <w:jc w:val="center"/>
               <w:outlineLvl w:val="0"/>
             </w:pPr>
-            <w:proofErr w:type="spellStart"/>
             <w:r>
-              <w:t>Yupeng</w:t>
-            </w:r>
-            <w:proofErr w:type="spellEnd"/>
-            <w:r>
-              <w:t xml:space="preserve"> Liu</w:t>
+              <w:t>Yupeng Liu</w:t>
             </w:r>
           </w:p>
         </w:tc>
@@ -323,6 +318,7 @@
     <w:p/>
     <w:p>
       <w:pPr>
+        <w:jc w:val="center"/>
         <w:rPr>
           <w:rFonts w:asciiTheme="majorHAnsi" w:hAnsiTheme="majorHAnsi"/>
           <w:color w:val="1F497D" w:themeColor="text2"/>
@@ -338,6 +334,1416 @@
           <w:szCs w:val="28"/>
         </w:rPr>
         <w:lastRenderedPageBreak/>
+        <w:t>Table of Contents:</w:t>
+      </w:r>
+    </w:p>
+    <w:p>
+      <w:pPr>
+        <w:spacing w:line="240" w:lineRule="auto"/>
+        <w:rPr>
+          <w:rFonts w:asciiTheme="majorHAnsi" w:hAnsiTheme="majorHAnsi"/>
+        </w:rPr>
+      </w:pPr>
+      <w:r>
+        <w:rPr>
+          <w:rFonts w:asciiTheme="majorHAnsi" w:hAnsiTheme="majorHAnsi"/>
+        </w:rPr>
+        <w:t>1. Project Statement........................................</w:t>
+      </w:r>
+      <w:r>
+        <w:rPr>
+          <w:rFonts w:asciiTheme="majorHAnsi" w:hAnsiTheme="majorHAnsi"/>
+        </w:rPr>
+        <w:t>.....................................................................................................................</w:t>
+      </w:r>
+    </w:p>
+    <w:p>
+      <w:pPr>
+        <w:spacing w:line="240" w:lineRule="auto"/>
+        <w:rPr>
+          <w:rFonts w:asciiTheme="majorHAnsi" w:hAnsiTheme="majorHAnsi"/>
+        </w:rPr>
+      </w:pPr>
+      <w:r>
+        <w:rPr>
+          <w:rFonts w:asciiTheme="majorHAnsi" w:hAnsiTheme="majorHAnsi"/>
+        </w:rPr>
+        <w:t>2. What research has bee</w:t>
+      </w:r>
+      <w:r>
+        <w:rPr>
+          <w:rFonts w:asciiTheme="majorHAnsi" w:hAnsiTheme="majorHAnsi"/>
+        </w:rPr>
+        <w:t>n done and what are the outputs..............................................................................</w:t>
+      </w:r>
+    </w:p>
+    <w:p>
+      <w:pPr>
+        <w:spacing w:line="240" w:lineRule="auto"/>
+        <w:rPr>
+          <w:rFonts w:asciiTheme="majorHAnsi" w:hAnsiTheme="majorHAnsi"/>
+        </w:rPr>
+      </w:pPr>
+      <w:r>
+        <w:rPr>
+          <w:rFonts w:asciiTheme="majorHAnsi" w:hAnsiTheme="majorHAnsi"/>
+        </w:rPr>
+        <w:t xml:space="preserve">    2.1 Background research</w:t>
+      </w:r>
+      <w:r>
+        <w:rPr>
+          <w:rFonts w:asciiTheme="majorHAnsi" w:hAnsiTheme="majorHAnsi"/>
+        </w:rPr>
+        <w:t>..............................................................................</w:t>
+      </w:r>
+    </w:p>
+    <w:p>
+      <w:pPr>
+        <w:spacing w:line="240" w:lineRule="auto"/>
+        <w:rPr>
+          <w:rFonts w:asciiTheme="majorHAnsi" w:hAnsiTheme="majorHAnsi"/>
+        </w:rPr>
+      </w:pPr>
+      <w:r>
+        <w:rPr>
+          <w:rFonts w:asciiTheme="majorHAnsi" w:hAnsiTheme="majorHAnsi"/>
+        </w:rPr>
+        <w:t xml:space="preserve">        2.1.1 </w:t>
+      </w:r>
+      <w:r>
+        <w:rPr>
+          <w:rFonts w:asciiTheme="majorHAnsi" w:hAnsiTheme="majorHAnsi"/>
+        </w:rPr>
+        <w:t>Digital Image Processing..............................................................................</w:t>
+      </w:r>
+    </w:p>
+    <w:p>
+      <w:pPr>
+        <w:spacing w:line="240" w:lineRule="auto"/>
+        <w:rPr>
+          <w:rFonts w:asciiTheme="majorHAnsi" w:hAnsiTheme="majorHAnsi"/>
+        </w:rPr>
+      </w:pPr>
+      <w:r>
+        <w:rPr>
+          <w:rFonts w:asciiTheme="majorHAnsi" w:hAnsiTheme="majorHAnsi"/>
+        </w:rPr>
+        <w:t xml:space="preserve">        2.1.2 </w:t>
+      </w:r>
+      <w:r>
+        <w:rPr>
+          <w:rFonts w:asciiTheme="majorHAnsi" w:hAnsiTheme="majorHAnsi"/>
+        </w:rPr>
+        <w:t>Infrared VS digital camera..............................................................................</w:t>
+      </w:r>
+    </w:p>
+    <w:p>
+      <w:pPr>
+        <w:spacing w:line="240" w:lineRule="auto"/>
+        <w:rPr>
+          <w:rFonts w:asciiTheme="majorHAnsi" w:hAnsiTheme="majorHAnsi"/>
+        </w:rPr>
+      </w:pPr>
+      <w:r>
+        <w:rPr>
+          <w:rFonts w:asciiTheme="majorHAnsi" w:hAnsiTheme="majorHAnsi"/>
+        </w:rPr>
+        <w:t xml:space="preserve">        2.1.3 </w:t>
+      </w:r>
+      <w:r>
+        <w:rPr>
+          <w:rFonts w:asciiTheme="majorHAnsi" w:hAnsiTheme="majorHAnsi"/>
+        </w:rPr>
+        <w:t>Segmentation..............................................................................</w:t>
+      </w:r>
+    </w:p>
+    <w:p>
+      <w:pPr>
+        <w:spacing w:line="240" w:lineRule="auto"/>
+        <w:rPr>
+          <w:rFonts w:asciiTheme="majorHAnsi" w:hAnsiTheme="majorHAnsi"/>
+        </w:rPr>
+      </w:pPr>
+      <w:r>
+        <w:rPr>
+          <w:rFonts w:asciiTheme="majorHAnsi" w:hAnsiTheme="majorHAnsi"/>
+        </w:rPr>
+        <w:t xml:space="preserve">        2.1.4</w:t>
+      </w:r>
+      <w:r>
+        <w:rPr>
+          <w:rFonts w:asciiTheme="majorHAnsi" w:hAnsiTheme="majorHAnsi"/>
+        </w:rPr>
+        <w:t xml:space="preserve"> Flesh Detection..............................................................................</w:t>
+      </w:r>
+    </w:p>
+    <w:p>
+      <w:pPr>
+        <w:spacing w:line="240" w:lineRule="auto"/>
+        <w:rPr>
+          <w:rFonts w:asciiTheme="majorHAnsi" w:hAnsiTheme="majorHAnsi"/>
+        </w:rPr>
+      </w:pPr>
+      <w:r>
+        <w:rPr>
+          <w:rFonts w:asciiTheme="majorHAnsi" w:hAnsiTheme="majorHAnsi"/>
+        </w:rPr>
+        <w:t xml:space="preserve">        2.1.5</w:t>
+      </w:r>
+      <w:r>
+        <w:rPr>
+          <w:rFonts w:asciiTheme="majorHAnsi" w:hAnsiTheme="majorHAnsi"/>
+        </w:rPr>
+        <w:t xml:space="preserve"> Contouring and object Detection..............................................................................</w:t>
+      </w:r>
+    </w:p>
+    <w:p>
+      <w:pPr>
+        <w:spacing w:line="240" w:lineRule="auto"/>
+        <w:rPr>
+          <w:rFonts w:asciiTheme="majorHAnsi" w:hAnsiTheme="majorHAnsi"/>
+        </w:rPr>
+      </w:pPr>
+      <w:r>
+        <w:rPr>
+          <w:rFonts w:asciiTheme="majorHAnsi" w:hAnsiTheme="majorHAnsi"/>
+        </w:rPr>
+        <w:t xml:space="preserve">        2.1.6</w:t>
+      </w:r>
+      <w:r>
+        <w:rPr>
+          <w:rFonts w:asciiTheme="majorHAnsi" w:hAnsiTheme="majorHAnsi"/>
+        </w:rPr>
+        <w:t xml:space="preserve"> Conclusion..............................................................................</w:t>
+      </w:r>
+    </w:p>
+    <w:p>
+      <w:pPr>
+        <w:spacing w:line="240" w:lineRule="auto"/>
+        <w:rPr>
+          <w:rFonts w:asciiTheme="majorHAnsi" w:hAnsiTheme="majorHAnsi"/>
+        </w:rPr>
+      </w:pPr>
+      <w:r>
+        <w:rPr>
+          <w:rFonts w:asciiTheme="majorHAnsi" w:hAnsiTheme="majorHAnsi"/>
+        </w:rPr>
+        <w:t xml:space="preserve">    2.2</w:t>
+      </w:r>
+      <w:r>
+        <w:rPr>
+          <w:rFonts w:asciiTheme="majorHAnsi" w:hAnsiTheme="majorHAnsi"/>
+        </w:rPr>
+        <w:t xml:space="preserve"> Alternative existing solutions to the problem you are solving</w:t>
+      </w:r>
+    </w:p>
+    <w:p>
+      <w:pPr>
+        <w:spacing w:line="240" w:lineRule="auto"/>
+        <w:rPr>
+          <w:rFonts w:asciiTheme="majorHAnsi" w:hAnsiTheme="majorHAnsi"/>
+        </w:rPr>
+      </w:pPr>
+      <w:r>
+        <w:rPr>
+          <w:rFonts w:asciiTheme="majorHAnsi" w:hAnsiTheme="majorHAnsi"/>
+        </w:rPr>
+        <w:t xml:space="preserve">        2.2.1</w:t>
+      </w:r>
+      <w:r>
+        <w:rPr>
+          <w:rFonts w:asciiTheme="majorHAnsi" w:hAnsiTheme="majorHAnsi"/>
+        </w:rPr>
+        <w:t xml:space="preserve"> Human Skin Detection by Visible and Near-Infrared Imaging</w:t>
+      </w:r>
+    </w:p>
+    <w:p>
+      <w:pPr>
+        <w:spacing w:line="240" w:lineRule="auto"/>
+        <w:rPr>
+          <w:rFonts w:asciiTheme="majorHAnsi" w:hAnsiTheme="majorHAnsi"/>
+        </w:rPr>
+      </w:pPr>
+      <w:r>
+        <w:rPr>
+          <w:rFonts w:asciiTheme="majorHAnsi" w:hAnsiTheme="majorHAnsi"/>
+        </w:rPr>
+        <w:t xml:space="preserve">    2.</w:t>
+      </w:r>
+      <w:r>
+        <w:rPr>
+          <w:rFonts w:asciiTheme="majorHAnsi" w:hAnsiTheme="majorHAnsi"/>
+        </w:rPr>
+        <w:t>3 Technologies Researched</w:t>
+      </w:r>
+    </w:p>
+    <w:p>
+      <w:pPr>
+        <w:spacing w:line="240" w:lineRule="auto"/>
+        <w:rPr>
+          <w:rFonts w:asciiTheme="majorHAnsi" w:hAnsiTheme="majorHAnsi"/>
+        </w:rPr>
+      </w:pPr>
+      <w:r>
+        <w:rPr>
+          <w:rFonts w:asciiTheme="majorHAnsi" w:hAnsiTheme="majorHAnsi"/>
+        </w:rPr>
+        <w:t xml:space="preserve">        2.</w:t>
+      </w:r>
+      <w:r>
+        <w:rPr>
+          <w:rFonts w:asciiTheme="majorHAnsi" w:hAnsiTheme="majorHAnsi"/>
+        </w:rPr>
+        <w:t>3</w:t>
+      </w:r>
+      <w:r>
+        <w:rPr>
+          <w:rFonts w:asciiTheme="majorHAnsi" w:hAnsiTheme="majorHAnsi"/>
+        </w:rPr>
+        <w:t>.1</w:t>
+      </w:r>
+      <w:r>
+        <w:rPr>
+          <w:rFonts w:asciiTheme="majorHAnsi" w:hAnsiTheme="majorHAnsi"/>
+        </w:rPr>
+        <w:t xml:space="preserve"> OpenCV VS Mat Lab</w:t>
+      </w:r>
+    </w:p>
+    <w:p>
+      <w:pPr>
+        <w:spacing w:line="240" w:lineRule="auto"/>
+        <w:rPr>
+          <w:rFonts w:asciiTheme="majorHAnsi" w:hAnsiTheme="majorHAnsi"/>
+        </w:rPr>
+      </w:pPr>
+      <w:r>
+        <w:rPr>
+          <w:rFonts w:asciiTheme="majorHAnsi" w:hAnsiTheme="majorHAnsi"/>
+        </w:rPr>
+        <w:t xml:space="preserve">        2.</w:t>
+      </w:r>
+      <w:r>
+        <w:rPr>
+          <w:rFonts w:asciiTheme="majorHAnsi" w:hAnsiTheme="majorHAnsi"/>
+        </w:rPr>
+        <w:t>3</w:t>
+      </w:r>
+      <w:r>
+        <w:rPr>
+          <w:rFonts w:asciiTheme="majorHAnsi" w:hAnsiTheme="majorHAnsi"/>
+        </w:rPr>
+        <w:t>.</w:t>
+      </w:r>
+      <w:r>
+        <w:rPr>
+          <w:rFonts w:asciiTheme="majorHAnsi" w:hAnsiTheme="majorHAnsi"/>
+        </w:rPr>
+        <w:t>2 Python VS C++</w:t>
+      </w:r>
+    </w:p>
+    <w:p>
+      <w:pPr>
+        <w:spacing w:line="240" w:lineRule="auto"/>
+        <w:rPr>
+          <w:rFonts w:asciiTheme="majorHAnsi" w:hAnsiTheme="majorHAnsi"/>
+        </w:rPr>
+      </w:pPr>
+      <w:r>
+        <w:rPr>
+          <w:rFonts w:asciiTheme="majorHAnsi" w:hAnsiTheme="majorHAnsi"/>
+        </w:rPr>
+        <w:t xml:space="preserve">        2.</w:t>
+      </w:r>
+      <w:r>
+        <w:rPr>
+          <w:rFonts w:asciiTheme="majorHAnsi" w:hAnsiTheme="majorHAnsi"/>
+        </w:rPr>
+        <w:t>3</w:t>
+      </w:r>
+      <w:r>
+        <w:rPr>
+          <w:rFonts w:asciiTheme="majorHAnsi" w:hAnsiTheme="majorHAnsi"/>
+        </w:rPr>
+        <w:t>.</w:t>
+      </w:r>
+      <w:r>
+        <w:rPr>
+          <w:rFonts w:asciiTheme="majorHAnsi" w:hAnsiTheme="majorHAnsi"/>
+        </w:rPr>
+        <w:t>3 Raspberry Pi</w:t>
+      </w:r>
+    </w:p>
+    <w:p>
+      <w:pPr>
+        <w:spacing w:line="240" w:lineRule="auto"/>
+        <w:rPr>
+          <w:rFonts w:asciiTheme="majorHAnsi" w:hAnsiTheme="majorHAnsi"/>
+        </w:rPr>
+      </w:pPr>
+      <w:r>
+        <w:rPr>
+          <w:rFonts w:asciiTheme="majorHAnsi" w:hAnsiTheme="majorHAnsi"/>
+        </w:rPr>
+        <w:t xml:space="preserve">        2.</w:t>
+      </w:r>
+      <w:r>
+        <w:rPr>
+          <w:rFonts w:asciiTheme="majorHAnsi" w:hAnsiTheme="majorHAnsi"/>
+        </w:rPr>
+        <w:t>3</w:t>
+      </w:r>
+      <w:r>
+        <w:rPr>
+          <w:rFonts w:asciiTheme="majorHAnsi" w:hAnsiTheme="majorHAnsi"/>
+        </w:rPr>
+        <w:t>.</w:t>
+      </w:r>
+      <w:r>
+        <w:rPr>
+          <w:rFonts w:asciiTheme="majorHAnsi" w:hAnsiTheme="majorHAnsi"/>
+        </w:rPr>
+        <w:t>4 Web Server Technology</w:t>
+      </w:r>
+    </w:p>
+    <w:p>
+      <w:pPr>
+        <w:spacing w:line="240" w:lineRule="auto"/>
+        <w:rPr>
+          <w:rFonts w:asciiTheme="majorHAnsi" w:hAnsiTheme="majorHAnsi"/>
+        </w:rPr>
+      </w:pPr>
+      <w:r>
+        <w:rPr>
+          <w:rFonts w:asciiTheme="majorHAnsi" w:hAnsiTheme="majorHAnsi"/>
+        </w:rPr>
+        <w:t xml:space="preserve">        2.</w:t>
+      </w:r>
+      <w:r>
+        <w:rPr>
+          <w:rFonts w:asciiTheme="majorHAnsi" w:hAnsiTheme="majorHAnsi"/>
+        </w:rPr>
+        <w:t>3</w:t>
+      </w:r>
+      <w:r>
+        <w:rPr>
+          <w:rFonts w:asciiTheme="majorHAnsi" w:hAnsiTheme="majorHAnsi"/>
+        </w:rPr>
+        <w:t>.</w:t>
+      </w:r>
+      <w:r>
+        <w:rPr>
+          <w:rFonts w:asciiTheme="majorHAnsi" w:hAnsiTheme="majorHAnsi"/>
+        </w:rPr>
+        <w:t>5 Database Technology</w:t>
+      </w:r>
+    </w:p>
+    <w:p>
+      <w:pPr>
+        <w:spacing w:line="240" w:lineRule="auto"/>
+        <w:rPr>
+          <w:rFonts w:asciiTheme="majorHAnsi" w:hAnsiTheme="majorHAnsi"/>
+        </w:rPr>
+      </w:pPr>
+      <w:r>
+        <w:rPr>
+          <w:rFonts w:asciiTheme="majorHAnsi" w:hAnsiTheme="majorHAnsi"/>
+        </w:rPr>
+        <w:t xml:space="preserve">    2.4 Resultant Findings / requirements</w:t>
+      </w:r>
+    </w:p>
+    <w:p>
+      <w:pPr>
+        <w:spacing w:line="240" w:lineRule="auto"/>
+        <w:rPr>
+          <w:rFonts w:asciiTheme="majorHAnsi" w:hAnsiTheme="majorHAnsi"/>
+        </w:rPr>
+      </w:pPr>
+      <w:r>
+        <w:rPr>
+          <w:rFonts w:asciiTheme="majorHAnsi" w:hAnsiTheme="majorHAnsi"/>
+        </w:rPr>
+        <w:t xml:space="preserve">    2.5 Bibliography</w:t>
+      </w:r>
+    </w:p>
+    <w:p>
+      <w:pPr>
+        <w:spacing w:line="240" w:lineRule="auto"/>
+        <w:rPr>
+          <w:rFonts w:asciiTheme="majorHAnsi" w:hAnsiTheme="majorHAnsi"/>
+        </w:rPr>
+      </w:pPr>
+      <w:r>
+        <w:rPr>
+          <w:rFonts w:asciiTheme="majorHAnsi" w:hAnsiTheme="majorHAnsi"/>
+        </w:rPr>
+        <w:t>3. Analysis: Describe clearly what your solution will do</w:t>
+      </w:r>
+    </w:p>
+    <w:p>
+      <w:pPr>
+        <w:spacing w:line="240" w:lineRule="auto"/>
+        <w:rPr>
+          <w:rFonts w:asciiTheme="majorHAnsi" w:hAnsiTheme="majorHAnsi"/>
+        </w:rPr>
+      </w:pPr>
+      <w:r>
+        <w:rPr>
+          <w:rFonts w:asciiTheme="majorHAnsi" w:hAnsiTheme="majorHAnsi"/>
+        </w:rPr>
+        <w:t xml:space="preserve">    3.1 Problem and solution created</w:t>
+      </w:r>
+    </w:p>
+    <w:p>
+      <w:pPr>
+        <w:spacing w:line="240" w:lineRule="auto"/>
+        <w:rPr>
+          <w:rFonts w:asciiTheme="majorHAnsi" w:hAnsiTheme="majorHAnsi"/>
+        </w:rPr>
+      </w:pPr>
+      <w:r>
+        <w:rPr>
+          <w:rFonts w:asciiTheme="majorHAnsi" w:hAnsiTheme="majorHAnsi"/>
+        </w:rPr>
+        <w:t xml:space="preserve">    3.2 Person Detection Algorithm</w:t>
+      </w:r>
+    </w:p>
+    <w:p>
+      <w:pPr>
+        <w:spacing w:line="240" w:lineRule="auto"/>
+        <w:rPr>
+          <w:rFonts w:asciiTheme="majorHAnsi" w:hAnsiTheme="majorHAnsi"/>
+        </w:rPr>
+      </w:pPr>
+      <w:r>
+        <w:rPr>
+          <w:rFonts w:asciiTheme="majorHAnsi" w:hAnsiTheme="majorHAnsi"/>
+        </w:rPr>
+        <w:t xml:space="preserve">    3.3 Raspberry Pi</w:t>
+      </w:r>
+    </w:p>
+    <w:p>
+      <w:pPr>
+        <w:spacing w:line="240" w:lineRule="auto"/>
+        <w:rPr>
+          <w:rFonts w:asciiTheme="majorHAnsi" w:hAnsiTheme="majorHAnsi"/>
+        </w:rPr>
+      </w:pPr>
+      <w:r>
+        <w:rPr>
+          <w:rFonts w:asciiTheme="majorHAnsi" w:hAnsiTheme="majorHAnsi"/>
+        </w:rPr>
+        <w:t xml:space="preserve">    3.4 Web Server</w:t>
+      </w:r>
+    </w:p>
+    <w:p>
+      <w:pPr>
+        <w:spacing w:line="240" w:lineRule="auto"/>
+        <w:rPr>
+          <w:rFonts w:asciiTheme="majorHAnsi" w:hAnsiTheme="majorHAnsi"/>
+        </w:rPr>
+      </w:pPr>
+      <w:r>
+        <w:rPr>
+          <w:rFonts w:asciiTheme="majorHAnsi" w:hAnsiTheme="majorHAnsi"/>
+        </w:rPr>
+        <w:t xml:space="preserve">    3.5 Storing Data</w:t>
+      </w:r>
+    </w:p>
+    <w:p>
+      <w:pPr>
+        <w:spacing w:line="240" w:lineRule="auto"/>
+        <w:rPr>
+          <w:rFonts w:asciiTheme="majorHAnsi" w:hAnsiTheme="majorHAnsi"/>
+        </w:rPr>
+      </w:pPr>
+      <w:r>
+        <w:rPr>
+          <w:rFonts w:asciiTheme="majorHAnsi" w:hAnsiTheme="majorHAnsi"/>
+        </w:rPr>
+        <w:t xml:space="preserve">    3.6 Accessing the web server and client.</w:t>
+      </w:r>
+    </w:p>
+    <w:p>
+      <w:pPr>
+        <w:spacing w:line="240" w:lineRule="auto"/>
+        <w:rPr>
+          <w:rFonts w:asciiTheme="majorHAnsi" w:hAnsiTheme="majorHAnsi"/>
+        </w:rPr>
+      </w:pPr>
+      <w:r>
+        <w:rPr>
+          <w:rFonts w:asciiTheme="majorHAnsi" w:hAnsiTheme="majorHAnsi"/>
+        </w:rPr>
+        <w:t xml:space="preserve">    3.7 Security</w:t>
+      </w:r>
+    </w:p>
+    <w:p>
+      <w:pPr>
+        <w:spacing w:line="240" w:lineRule="auto"/>
+        <w:rPr>
+          <w:rFonts w:asciiTheme="majorHAnsi" w:hAnsiTheme="majorHAnsi"/>
+        </w:rPr>
+      </w:pPr>
+      <w:r>
+        <w:rPr>
+          <w:rFonts w:asciiTheme="majorHAnsi" w:hAnsiTheme="majorHAnsi"/>
+        </w:rPr>
+        <w:t>4. Approach and methodology</w:t>
+      </w:r>
+    </w:p>
+    <w:p>
+      <w:pPr>
+        <w:spacing w:line="240" w:lineRule="auto"/>
+        <w:rPr>
+          <w:rFonts w:asciiTheme="majorHAnsi" w:hAnsiTheme="majorHAnsi"/>
+        </w:rPr>
+      </w:pPr>
+      <w:r>
+        <w:rPr>
+          <w:rFonts w:asciiTheme="majorHAnsi" w:hAnsiTheme="majorHAnsi"/>
+        </w:rPr>
+        <w:t xml:space="preserve">    4.1 What is Agile Scrum</w:t>
+      </w:r>
+    </w:p>
+    <w:p>
+      <w:pPr>
+        <w:spacing w:line="240" w:lineRule="auto"/>
+        <w:rPr>
+          <w:rFonts w:asciiTheme="majorHAnsi" w:hAnsiTheme="majorHAnsi"/>
+        </w:rPr>
+      </w:pPr>
+      <w:r>
+        <w:rPr>
+          <w:rFonts w:asciiTheme="majorHAnsi" w:hAnsiTheme="majorHAnsi"/>
+        </w:rPr>
+        <w:lastRenderedPageBreak/>
+        <w:t xml:space="preserve">    4.2 Why use Agile Scrum</w:t>
+      </w:r>
+    </w:p>
+    <w:p>
+      <w:pPr>
+        <w:spacing w:line="240" w:lineRule="auto"/>
+        <w:rPr>
+          <w:rFonts w:asciiTheme="majorHAnsi" w:hAnsiTheme="majorHAnsi"/>
+        </w:rPr>
+      </w:pPr>
+      <w:r>
+        <w:rPr>
+          <w:rFonts w:asciiTheme="majorHAnsi" w:hAnsiTheme="majorHAnsi"/>
+        </w:rPr>
+        <w:t xml:space="preserve">    4.3 Who are the product owner and the scrum master</w:t>
+      </w:r>
+    </w:p>
+    <w:p>
+      <w:pPr>
+        <w:spacing w:line="240" w:lineRule="auto"/>
+        <w:rPr>
+          <w:rFonts w:asciiTheme="majorHAnsi" w:hAnsiTheme="majorHAnsi"/>
+        </w:rPr>
+      </w:pPr>
+      <w:r>
+        <w:rPr>
+          <w:rFonts w:asciiTheme="majorHAnsi" w:hAnsiTheme="majorHAnsi"/>
+        </w:rPr>
+        <w:t>5. Design</w:t>
+      </w:r>
+    </w:p>
+    <w:p>
+      <w:pPr>
+        <w:spacing w:line="240" w:lineRule="auto"/>
+        <w:rPr>
+          <w:rFonts w:asciiTheme="majorHAnsi" w:hAnsiTheme="majorHAnsi"/>
+        </w:rPr>
+      </w:pPr>
+      <w:r>
+        <w:rPr>
+          <w:rFonts w:asciiTheme="majorHAnsi" w:hAnsiTheme="majorHAnsi"/>
+        </w:rPr>
+        <w:t>6. Prototyping and Development</w:t>
+      </w:r>
+    </w:p>
+    <w:p>
+      <w:pPr>
+        <w:spacing w:line="240" w:lineRule="auto"/>
+        <w:rPr>
+          <w:rFonts w:asciiTheme="majorHAnsi" w:hAnsiTheme="majorHAnsi"/>
+        </w:rPr>
+      </w:pPr>
+      <w:r>
+        <w:rPr>
+          <w:rFonts w:asciiTheme="majorHAnsi" w:hAnsiTheme="majorHAnsi"/>
+        </w:rPr>
+        <w:t xml:space="preserve">    6.1 </w:t>
+      </w:r>
+      <w:r>
+        <w:rPr>
+          <w:rFonts w:asciiTheme="majorHAnsi" w:hAnsiTheme="majorHAnsi"/>
+        </w:rPr>
+        <w:t>Creating the prototype camera</w:t>
+      </w:r>
+    </w:p>
+    <w:p>
+      <w:pPr>
+        <w:spacing w:line="240" w:lineRule="auto"/>
+        <w:rPr>
+          <w:rFonts w:asciiTheme="majorHAnsi" w:hAnsiTheme="majorHAnsi"/>
+        </w:rPr>
+      </w:pPr>
+      <w:r>
+        <w:rPr>
+          <w:rFonts w:asciiTheme="majorHAnsi" w:hAnsiTheme="majorHAnsi"/>
+        </w:rPr>
+        <w:t xml:space="preserve">    6.2 </w:t>
+      </w:r>
+      <w:r>
+        <w:rPr>
+          <w:rFonts w:asciiTheme="majorHAnsi" w:hAnsiTheme="majorHAnsi"/>
+        </w:rPr>
+        <w:t xml:space="preserve">Creating the web server </w:t>
+      </w:r>
+    </w:p>
+    <w:p>
+      <w:pPr>
+        <w:spacing w:line="240" w:lineRule="auto"/>
+        <w:rPr>
+          <w:rFonts w:asciiTheme="majorHAnsi" w:hAnsiTheme="majorHAnsi"/>
+        </w:rPr>
+      </w:pPr>
+      <w:r>
+        <w:rPr>
+          <w:rFonts w:asciiTheme="majorHAnsi" w:hAnsiTheme="majorHAnsi"/>
+        </w:rPr>
+        <w:t xml:space="preserve">    6.3 </w:t>
+      </w:r>
+      <w:r>
+        <w:rPr>
+          <w:rFonts w:asciiTheme="majorHAnsi" w:hAnsiTheme="majorHAnsi"/>
+        </w:rPr>
+        <w:t>Setting up the domain name and hosting</w:t>
+      </w:r>
+    </w:p>
+    <w:p>
+      <w:pPr>
+        <w:spacing w:line="240" w:lineRule="auto"/>
+        <w:rPr>
+          <w:rFonts w:asciiTheme="majorHAnsi" w:hAnsiTheme="majorHAnsi"/>
+        </w:rPr>
+      </w:pPr>
+      <w:r>
+        <w:rPr>
+          <w:rFonts w:asciiTheme="majorHAnsi" w:hAnsiTheme="majorHAnsi"/>
+        </w:rPr>
+        <w:t xml:space="preserve">    6.4 </w:t>
+      </w:r>
+      <w:r>
+        <w:rPr>
+          <w:rFonts w:asciiTheme="majorHAnsi" w:hAnsiTheme="majorHAnsi"/>
+        </w:rPr>
+        <w:t xml:space="preserve">Creating the database </w:t>
+      </w:r>
+    </w:p>
+    <w:p>
+      <w:pPr>
+        <w:spacing w:line="240" w:lineRule="auto"/>
+        <w:rPr>
+          <w:rFonts w:asciiTheme="majorHAnsi" w:hAnsiTheme="majorHAnsi"/>
+        </w:rPr>
+      </w:pPr>
+      <w:r>
+        <w:rPr>
+          <w:rFonts w:asciiTheme="majorHAnsi" w:hAnsiTheme="majorHAnsi"/>
+        </w:rPr>
+        <w:t xml:space="preserve">    6.5 </w:t>
+      </w:r>
+      <w:r>
+        <w:rPr>
+          <w:rFonts w:asciiTheme="majorHAnsi" w:hAnsiTheme="majorHAnsi"/>
+        </w:rPr>
+        <w:t xml:space="preserve">Creating the Client </w:t>
+      </w:r>
+    </w:p>
+    <w:p>
+      <w:pPr>
+        <w:spacing w:line="240" w:lineRule="auto"/>
+        <w:rPr>
+          <w:rFonts w:asciiTheme="majorHAnsi" w:hAnsiTheme="majorHAnsi"/>
+        </w:rPr>
+      </w:pPr>
+      <w:r>
+        <w:rPr>
+          <w:rFonts w:asciiTheme="majorHAnsi" w:hAnsiTheme="majorHAnsi"/>
+        </w:rPr>
+        <w:t xml:space="preserve">    6.6 Accessing the web server and client.</w:t>
+      </w:r>
+    </w:p>
+    <w:p>
+      <w:pPr>
+        <w:spacing w:line="240" w:lineRule="auto"/>
+        <w:rPr>
+          <w:rFonts w:asciiTheme="majorHAnsi" w:hAnsiTheme="majorHAnsi"/>
+        </w:rPr>
+      </w:pPr>
+      <w:r>
+        <w:rPr>
+          <w:rFonts w:asciiTheme="majorHAnsi" w:hAnsiTheme="majorHAnsi"/>
+        </w:rPr>
+        <w:t>7. Testing</w:t>
+      </w:r>
+    </w:p>
+    <w:p>
+      <w:pPr>
+        <w:spacing w:line="240" w:lineRule="auto"/>
+        <w:rPr>
+          <w:rFonts w:asciiTheme="majorHAnsi" w:hAnsiTheme="majorHAnsi"/>
+        </w:rPr>
+      </w:pPr>
+      <w:r>
+        <w:rPr>
+          <w:rFonts w:asciiTheme="majorHAnsi" w:hAnsiTheme="majorHAnsi"/>
+        </w:rPr>
+        <w:t xml:space="preserve">    7.1 Testing Outputs </w:t>
+      </w:r>
+    </w:p>
+    <w:p>
+      <w:pPr>
+        <w:spacing w:line="240" w:lineRule="auto"/>
+        <w:rPr>
+          <w:rFonts w:asciiTheme="majorHAnsi" w:hAnsiTheme="majorHAnsi"/>
+        </w:rPr>
+      </w:pPr>
+      <w:r>
+        <w:rPr>
+          <w:rFonts w:asciiTheme="majorHAnsi" w:hAnsiTheme="majorHAnsi"/>
+        </w:rPr>
+        <w:t xml:space="preserve">    7.2 Regular Expressions and test functions</w:t>
+      </w:r>
+    </w:p>
+    <w:p>
+      <w:pPr>
+        <w:spacing w:line="240" w:lineRule="auto"/>
+        <w:rPr>
+          <w:rFonts w:asciiTheme="majorHAnsi" w:hAnsiTheme="majorHAnsi"/>
+        </w:rPr>
+      </w:pPr>
+      <w:r>
+        <w:rPr>
+          <w:rFonts w:asciiTheme="majorHAnsi" w:hAnsiTheme="majorHAnsi"/>
+        </w:rPr>
+        <w:t xml:space="preserve">    7.3 Unit Tests</w:t>
+      </w:r>
+    </w:p>
+    <w:p>
+      <w:pPr>
+        <w:spacing w:line="240" w:lineRule="auto"/>
+        <w:rPr>
+          <w:rFonts w:asciiTheme="majorHAnsi" w:hAnsiTheme="majorHAnsi"/>
+        </w:rPr>
+      </w:pPr>
+      <w:r>
+        <w:rPr>
+          <w:rFonts w:asciiTheme="majorHAnsi" w:hAnsiTheme="majorHAnsi"/>
+        </w:rPr>
+        <w:t xml:space="preserve">    7.4 Usability testing</w:t>
+      </w:r>
+    </w:p>
+    <w:p>
+      <w:pPr>
+        <w:spacing w:line="240" w:lineRule="auto"/>
+        <w:rPr>
+          <w:rFonts w:asciiTheme="majorHAnsi" w:hAnsiTheme="majorHAnsi"/>
+        </w:rPr>
+      </w:pPr>
+      <w:r>
+        <w:rPr>
+          <w:rFonts w:asciiTheme="majorHAnsi" w:hAnsiTheme="majorHAnsi"/>
+        </w:rPr>
+        <w:t>8. Issues and Risks</w:t>
+      </w:r>
+    </w:p>
+    <w:p>
+      <w:pPr>
+        <w:spacing w:line="240" w:lineRule="auto"/>
+        <w:rPr>
+          <w:rFonts w:asciiTheme="majorHAnsi" w:hAnsiTheme="majorHAnsi"/>
+        </w:rPr>
+      </w:pPr>
+      <w:r>
+        <w:rPr>
+          <w:rFonts w:asciiTheme="majorHAnsi" w:hAnsiTheme="majorHAnsi"/>
+        </w:rPr>
+        <w:t xml:space="preserve">    8.1 Prototype camera</w:t>
+      </w:r>
+    </w:p>
+    <w:p>
+      <w:pPr>
+        <w:spacing w:line="240" w:lineRule="auto"/>
+        <w:rPr>
+          <w:rFonts w:asciiTheme="majorHAnsi" w:hAnsiTheme="majorHAnsi"/>
+        </w:rPr>
+      </w:pPr>
+      <w:r>
+        <w:rPr>
+          <w:rFonts w:asciiTheme="majorHAnsi" w:hAnsiTheme="majorHAnsi"/>
+        </w:rPr>
+        <w:t xml:space="preserve">    8.2 Security </w:t>
+      </w:r>
+    </w:p>
+    <w:p>
+      <w:pPr>
+        <w:spacing w:line="240" w:lineRule="auto"/>
+        <w:rPr>
+          <w:rFonts w:asciiTheme="majorHAnsi" w:hAnsiTheme="majorHAnsi"/>
+        </w:rPr>
+      </w:pPr>
+      <w:r>
+        <w:rPr>
+          <w:rFonts w:asciiTheme="majorHAnsi" w:hAnsiTheme="majorHAnsi"/>
+        </w:rPr>
+        <w:t xml:space="preserve">    8.3 Person Detection using Infra Red</w:t>
+      </w:r>
+    </w:p>
+    <w:p>
+      <w:pPr>
+        <w:spacing w:line="240" w:lineRule="auto"/>
+        <w:rPr>
+          <w:rFonts w:asciiTheme="majorHAnsi" w:hAnsiTheme="majorHAnsi"/>
+        </w:rPr>
+      </w:pPr>
+      <w:r>
+        <w:rPr>
+          <w:rFonts w:asciiTheme="majorHAnsi" w:hAnsiTheme="majorHAnsi"/>
+        </w:rPr>
+        <w:t xml:space="preserve">    8.4 </w:t>
+      </w:r>
+      <w:r>
+        <w:rPr>
+          <w:rFonts w:asciiTheme="majorHAnsi" w:hAnsiTheme="majorHAnsi"/>
+        </w:rPr>
+        <w:t>Posting Error Raspberry pi</w:t>
+      </w:r>
+    </w:p>
+    <w:p>
+      <w:pPr>
+        <w:spacing w:line="240" w:lineRule="auto"/>
+        <w:rPr>
+          <w:rFonts w:asciiTheme="majorHAnsi" w:hAnsiTheme="majorHAnsi"/>
+        </w:rPr>
+      </w:pPr>
+      <w:r>
+        <w:rPr>
+          <w:rFonts w:asciiTheme="majorHAnsi" w:hAnsiTheme="majorHAnsi"/>
+        </w:rPr>
+        <w:t xml:space="preserve">9. </w:t>
+      </w:r>
+      <w:r>
+        <w:rPr>
+          <w:rFonts w:asciiTheme="majorHAnsi" w:hAnsiTheme="majorHAnsi"/>
+        </w:rPr>
+        <w:t>Plan and Future Work</w:t>
+      </w:r>
+    </w:p>
+    <w:p>
+      <w:pPr>
+        <w:spacing w:line="240" w:lineRule="auto"/>
+        <w:rPr>
+          <w:rFonts w:asciiTheme="majorHAnsi" w:hAnsiTheme="majorHAnsi"/>
+        </w:rPr>
+      </w:pPr>
+      <w:r>
+        <w:rPr>
+          <w:rFonts w:asciiTheme="majorHAnsi" w:hAnsiTheme="majorHAnsi"/>
+        </w:rPr>
+        <w:t xml:space="preserve">    9.1 Creating the prototype camera</w:t>
+      </w:r>
+    </w:p>
+    <w:p>
+      <w:pPr>
+        <w:spacing w:line="240" w:lineRule="auto"/>
+        <w:rPr>
+          <w:rFonts w:asciiTheme="majorHAnsi" w:hAnsiTheme="majorHAnsi"/>
+        </w:rPr>
+      </w:pPr>
+      <w:r>
+        <w:rPr>
+          <w:rFonts w:asciiTheme="majorHAnsi" w:hAnsiTheme="majorHAnsi"/>
+        </w:rPr>
+        <w:t xml:space="preserve">    9.2 </w:t>
+      </w:r>
+      <w:r>
+        <w:rPr>
+          <w:rFonts w:asciiTheme="majorHAnsi" w:hAnsiTheme="majorHAnsi"/>
+        </w:rPr>
+        <w:t>Setup Security</w:t>
+      </w:r>
+      <w:r>
+        <w:rPr>
+          <w:rFonts w:asciiTheme="majorHAnsi" w:hAnsiTheme="majorHAnsi"/>
+        </w:rPr>
+        <w:t xml:space="preserve"> </w:t>
+      </w:r>
+    </w:p>
+    <w:p>
+      <w:pPr>
+        <w:spacing w:line="240" w:lineRule="auto"/>
+        <w:rPr>
+          <w:rFonts w:asciiTheme="majorHAnsi" w:hAnsiTheme="majorHAnsi"/>
+        </w:rPr>
+      </w:pPr>
+      <w:r>
+        <w:rPr>
+          <w:rFonts w:asciiTheme="majorHAnsi" w:hAnsiTheme="majorHAnsi"/>
+        </w:rPr>
+        <w:t xml:space="preserve">    9.3 </w:t>
+      </w:r>
+      <w:r>
+        <w:rPr>
+          <w:rFonts w:asciiTheme="majorHAnsi" w:hAnsiTheme="majorHAnsi"/>
+        </w:rPr>
+        <w:t>Creating an algorithm to find locate people in a room</w:t>
+      </w:r>
+    </w:p>
+    <w:p>
+      <w:pPr>
+        <w:spacing w:line="240" w:lineRule="auto"/>
+        <w:rPr>
+          <w:rFonts w:asciiTheme="majorHAnsi" w:hAnsiTheme="majorHAnsi"/>
+        </w:rPr>
+      </w:pPr>
+      <w:r>
+        <w:rPr>
+          <w:rFonts w:asciiTheme="majorHAnsi" w:hAnsiTheme="majorHAnsi"/>
+        </w:rPr>
+        <w:t xml:space="preserve">    9.4 </w:t>
+      </w:r>
+      <w:r>
+        <w:rPr>
+          <w:rFonts w:asciiTheme="majorHAnsi" w:hAnsiTheme="majorHAnsi"/>
+        </w:rPr>
+        <w:t xml:space="preserve">Running Analysis on the Database </w:t>
+      </w:r>
+      <w:r>
+        <w:rPr>
+          <w:rFonts w:asciiTheme="majorHAnsi" w:hAnsiTheme="majorHAnsi"/>
+        </w:rPr>
+        <w:t xml:space="preserve"> </w:t>
+      </w:r>
+    </w:p>
+    <w:p>
+      <w:pPr>
+        <w:spacing w:line="240" w:lineRule="auto"/>
+        <w:rPr>
+          <w:rFonts w:asciiTheme="majorHAnsi" w:hAnsiTheme="majorHAnsi"/>
+        </w:rPr>
+      </w:pPr>
+      <w:r>
+        <w:rPr>
+          <w:rFonts w:asciiTheme="majorHAnsi" w:hAnsiTheme="majorHAnsi"/>
+        </w:rPr>
+        <w:t xml:space="preserve">    9.5 </w:t>
+      </w:r>
+      <w:r>
+        <w:rPr>
+          <w:rFonts w:asciiTheme="majorHAnsi" w:hAnsiTheme="majorHAnsi"/>
+        </w:rPr>
+        <w:t>Usability Testing</w:t>
+      </w:r>
+    </w:p>
+    <w:p>
+      <w:pPr>
+        <w:spacing w:line="240" w:lineRule="auto"/>
+        <w:jc w:val="both"/>
+        <w:rPr>
+          <w:rFonts w:asciiTheme="majorHAnsi" w:hAnsiTheme="majorHAnsi"/>
+        </w:rPr>
+      </w:pPr>
+      <w:r>
+        <w:rPr>
+          <w:rFonts w:asciiTheme="majorHAnsi" w:hAnsiTheme="majorHAnsi"/>
+        </w:rPr>
+        <w:t xml:space="preserve">    9.6 </w:t>
+      </w:r>
+      <w:r>
+        <w:rPr>
+          <w:rFonts w:asciiTheme="majorHAnsi" w:hAnsiTheme="majorHAnsi"/>
+        </w:rPr>
+        <w:t>Creating unit tests for the expected results from client, server and database</w:t>
+      </w:r>
+    </w:p>
+    <w:p>
+      <w:pPr>
+        <w:spacing w:line="240" w:lineRule="auto"/>
+        <w:rPr>
+          <w:rFonts w:asciiTheme="majorHAnsi" w:hAnsiTheme="majorHAnsi"/>
+        </w:rPr>
+      </w:pPr>
+      <w:r>
+        <w:rPr>
+          <w:rFonts w:asciiTheme="majorHAnsi" w:hAnsiTheme="majorHAnsi"/>
+        </w:rPr>
+        <w:t>10. Design</w:t>
+      </w:r>
+    </w:p>
+    <w:p>
+      <w:pPr>
+        <w:rPr>
+          <w:rFonts w:asciiTheme="majorHAnsi" w:hAnsiTheme="majorHAnsi"/>
+        </w:rPr>
+      </w:pPr>
+    </w:p>
+    <w:p>
+      <w:pPr>
+        <w:rPr>
+          <w:rFonts w:asciiTheme="majorHAnsi" w:hAnsiTheme="majorHAnsi"/>
+        </w:rPr>
+      </w:pPr>
+    </w:p>
+    <w:p>
+      <w:pPr>
+        <w:jc w:val="center"/>
+        <w:rPr>
+          <w:rFonts w:asciiTheme="majorHAnsi" w:hAnsiTheme="majorHAnsi"/>
+          <w:color w:val="1F497D" w:themeColor="text2"/>
+          <w:sz w:val="28"/>
+          <w:szCs w:val="28"/>
+        </w:rPr>
+      </w:pPr>
+      <w:r>
+        <w:rPr>
+          <w:rFonts w:asciiTheme="majorHAnsi" w:hAnsiTheme="majorHAnsi"/>
+          <w:color w:val="1F497D" w:themeColor="text2"/>
+          <w:sz w:val="28"/>
+          <w:szCs w:val="28"/>
+        </w:rPr>
+        <w:lastRenderedPageBreak/>
+        <w:t>Table of Figures:</w:t>
+      </w:r>
+    </w:p>
+    <w:p>
+      <w:pPr>
+        <w:spacing w:line="240" w:lineRule="auto"/>
+        <w:rPr>
+          <w:rFonts w:asciiTheme="majorHAnsi" w:hAnsiTheme="majorHAnsi"/>
+        </w:rPr>
+      </w:pPr>
+      <w:r>
+        <w:rPr>
+          <w:rFonts w:asciiTheme="majorHAnsi" w:hAnsiTheme="majorHAnsi"/>
+        </w:rPr>
+        <w:t>Figure 1.</w:t>
+      </w:r>
+    </w:p>
+    <w:p>
+      <w:pPr>
+        <w:spacing w:line="240" w:lineRule="auto"/>
+        <w:rPr>
+          <w:rFonts w:asciiTheme="majorHAnsi" w:hAnsiTheme="majorHAnsi"/>
+        </w:rPr>
+      </w:pPr>
+      <w:r>
+        <w:rPr>
+          <w:rFonts w:asciiTheme="majorHAnsi" w:hAnsiTheme="majorHAnsi"/>
+        </w:rPr>
+        <w:t>Figure 1.</w:t>
+      </w:r>
+    </w:p>
+    <w:p>
+      <w:pPr>
+        <w:spacing w:line="240" w:lineRule="auto"/>
+        <w:rPr>
+          <w:rFonts w:asciiTheme="majorHAnsi" w:hAnsiTheme="majorHAnsi"/>
+        </w:rPr>
+      </w:pPr>
+      <w:r>
+        <w:rPr>
+          <w:rFonts w:asciiTheme="majorHAnsi" w:hAnsiTheme="majorHAnsi"/>
+        </w:rPr>
+        <w:t>Figure 1.</w:t>
+      </w:r>
+    </w:p>
+    <w:p>
+      <w:pPr>
+        <w:spacing w:line="240" w:lineRule="auto"/>
+        <w:rPr>
+          <w:rFonts w:asciiTheme="majorHAnsi" w:hAnsiTheme="majorHAnsi"/>
+        </w:rPr>
+      </w:pPr>
+      <w:r>
+        <w:rPr>
+          <w:rFonts w:asciiTheme="majorHAnsi" w:hAnsiTheme="majorHAnsi"/>
+        </w:rPr>
+        <w:t>Figure 1.</w:t>
+      </w:r>
+    </w:p>
+    <w:p>
+      <w:pPr>
+        <w:spacing w:line="240" w:lineRule="auto"/>
+        <w:rPr>
+          <w:rFonts w:asciiTheme="majorHAnsi" w:hAnsiTheme="majorHAnsi"/>
+        </w:rPr>
+      </w:pPr>
+      <w:r>
+        <w:rPr>
+          <w:rFonts w:asciiTheme="majorHAnsi" w:hAnsiTheme="majorHAnsi"/>
+        </w:rPr>
+        <w:t>Figure 1.</w:t>
+      </w:r>
+    </w:p>
+    <w:p>
+      <w:pPr>
+        <w:spacing w:line="240" w:lineRule="auto"/>
+        <w:rPr>
+          <w:rFonts w:asciiTheme="majorHAnsi" w:hAnsiTheme="majorHAnsi"/>
+        </w:rPr>
+      </w:pPr>
+      <w:r>
+        <w:rPr>
+          <w:rFonts w:asciiTheme="majorHAnsi" w:hAnsiTheme="majorHAnsi"/>
+        </w:rPr>
+        <w:t>Figure 1.</w:t>
+      </w:r>
+    </w:p>
+    <w:p>
+      <w:pPr>
+        <w:spacing w:line="240" w:lineRule="auto"/>
+        <w:rPr>
+          <w:rFonts w:asciiTheme="majorHAnsi" w:hAnsiTheme="majorHAnsi"/>
+        </w:rPr>
+      </w:pPr>
+      <w:r>
+        <w:rPr>
+          <w:rFonts w:asciiTheme="majorHAnsi" w:hAnsiTheme="majorHAnsi"/>
+        </w:rPr>
+        <w:t>Figure 1.</w:t>
+      </w:r>
+    </w:p>
+    <w:p>
+      <w:pPr>
+        <w:spacing w:line="240" w:lineRule="auto"/>
+        <w:rPr>
+          <w:rFonts w:asciiTheme="majorHAnsi" w:hAnsiTheme="majorHAnsi"/>
+        </w:rPr>
+      </w:pPr>
+      <w:r>
+        <w:rPr>
+          <w:rFonts w:asciiTheme="majorHAnsi" w:hAnsiTheme="majorHAnsi"/>
+        </w:rPr>
+        <w:t>Figure 1.</w:t>
+      </w:r>
+    </w:p>
+    <w:p>
+      <w:pPr>
+        <w:spacing w:line="240" w:lineRule="auto"/>
+        <w:rPr>
+          <w:rFonts w:asciiTheme="majorHAnsi" w:hAnsiTheme="majorHAnsi"/>
+        </w:rPr>
+      </w:pPr>
+      <w:r>
+        <w:rPr>
+          <w:rFonts w:asciiTheme="majorHAnsi" w:hAnsiTheme="majorHAnsi"/>
+        </w:rPr>
+        <w:t>Figure 1.</w:t>
+      </w:r>
+    </w:p>
+    <w:p>
+      <w:pPr>
+        <w:spacing w:line="240" w:lineRule="auto"/>
+        <w:rPr>
+          <w:rFonts w:asciiTheme="majorHAnsi" w:hAnsiTheme="majorHAnsi"/>
+        </w:rPr>
+      </w:pPr>
+      <w:r>
+        <w:rPr>
+          <w:rFonts w:asciiTheme="majorHAnsi" w:hAnsiTheme="majorHAnsi"/>
+        </w:rPr>
+        <w:t>Figure 1.</w:t>
+      </w:r>
+    </w:p>
+    <w:p>
+      <w:pPr>
+        <w:spacing w:line="240" w:lineRule="auto"/>
+        <w:rPr>
+          <w:rFonts w:asciiTheme="majorHAnsi" w:hAnsiTheme="majorHAnsi"/>
+        </w:rPr>
+      </w:pPr>
+      <w:r>
+        <w:rPr>
+          <w:rFonts w:asciiTheme="majorHAnsi" w:hAnsiTheme="majorHAnsi"/>
+        </w:rPr>
+        <w:t>Figure 1.</w:t>
+      </w:r>
+    </w:p>
+    <w:p>
+      <w:pPr>
+        <w:spacing w:line="240" w:lineRule="auto"/>
+        <w:rPr>
+          <w:rFonts w:asciiTheme="majorHAnsi" w:hAnsiTheme="majorHAnsi"/>
+        </w:rPr>
+      </w:pPr>
+      <w:r>
+        <w:rPr>
+          <w:rFonts w:asciiTheme="majorHAnsi" w:hAnsiTheme="majorHAnsi"/>
+        </w:rPr>
+        <w:t>Figure 1.</w:t>
+      </w:r>
+    </w:p>
+    <w:p>
+      <w:pPr>
+        <w:spacing w:line="240" w:lineRule="auto"/>
+        <w:rPr>
+          <w:rFonts w:asciiTheme="majorHAnsi" w:hAnsiTheme="majorHAnsi"/>
+        </w:rPr>
+      </w:pPr>
+      <w:r>
+        <w:rPr>
+          <w:rFonts w:asciiTheme="majorHAnsi" w:hAnsiTheme="majorHAnsi"/>
+        </w:rPr>
+        <w:t>Figure 1.</w:t>
+      </w:r>
+    </w:p>
+    <w:p>
+      <w:pPr>
+        <w:rPr>
+          <w:rFonts w:asciiTheme="majorHAnsi" w:hAnsiTheme="majorHAnsi"/>
+        </w:rPr>
+      </w:pPr>
+    </w:p>
+    <w:p>
+      <w:pPr>
+        <w:rPr>
+          <w:rFonts w:asciiTheme="majorHAnsi" w:hAnsiTheme="majorHAnsi"/>
+          <w:color w:val="1F497D" w:themeColor="text2"/>
+          <w:sz w:val="28"/>
+          <w:szCs w:val="28"/>
+        </w:rPr>
+      </w:pPr>
+    </w:p>
+    <w:p>
+      <w:pPr>
+        <w:rPr>
+          <w:rFonts w:asciiTheme="majorHAnsi" w:hAnsiTheme="majorHAnsi"/>
+          <w:color w:val="1F497D" w:themeColor="text2"/>
+          <w:sz w:val="28"/>
+          <w:szCs w:val="28"/>
+        </w:rPr>
+      </w:pPr>
+    </w:p>
+    <w:p>
+      <w:pPr>
+        <w:rPr>
+          <w:rFonts w:asciiTheme="majorHAnsi" w:hAnsiTheme="majorHAnsi"/>
+          <w:color w:val="1F497D" w:themeColor="text2"/>
+          <w:sz w:val="28"/>
+          <w:szCs w:val="28"/>
+        </w:rPr>
+      </w:pPr>
+    </w:p>
+    <w:p>
+      <w:pPr>
+        <w:rPr>
+          <w:rFonts w:asciiTheme="majorHAnsi" w:hAnsiTheme="majorHAnsi"/>
+          <w:color w:val="1F497D" w:themeColor="text2"/>
+          <w:sz w:val="28"/>
+          <w:szCs w:val="28"/>
+        </w:rPr>
+      </w:pPr>
+    </w:p>
+    <w:p>
+      <w:pPr>
+        <w:rPr>
+          <w:rFonts w:asciiTheme="majorHAnsi" w:hAnsiTheme="majorHAnsi"/>
+          <w:color w:val="1F497D" w:themeColor="text2"/>
+          <w:sz w:val="28"/>
+          <w:szCs w:val="28"/>
+        </w:rPr>
+      </w:pPr>
+    </w:p>
+    <w:p>
+      <w:pPr>
+        <w:rPr>
+          <w:rFonts w:asciiTheme="majorHAnsi" w:hAnsiTheme="majorHAnsi"/>
+          <w:color w:val="1F497D" w:themeColor="text2"/>
+          <w:sz w:val="28"/>
+          <w:szCs w:val="28"/>
+        </w:rPr>
+      </w:pPr>
+    </w:p>
+    <w:p>
+      <w:pPr>
+        <w:rPr>
+          <w:rFonts w:asciiTheme="majorHAnsi" w:hAnsiTheme="majorHAnsi"/>
+          <w:color w:val="1F497D" w:themeColor="text2"/>
+          <w:sz w:val="28"/>
+          <w:szCs w:val="28"/>
+        </w:rPr>
+      </w:pPr>
+    </w:p>
+    <w:p>
+      <w:pPr>
+        <w:rPr>
+          <w:rFonts w:asciiTheme="majorHAnsi" w:hAnsiTheme="majorHAnsi"/>
+          <w:color w:val="1F497D" w:themeColor="text2"/>
+          <w:sz w:val="28"/>
+          <w:szCs w:val="28"/>
+        </w:rPr>
+      </w:pPr>
+    </w:p>
+    <w:p>
+      <w:pPr>
+        <w:rPr>
+          <w:rFonts w:asciiTheme="majorHAnsi" w:hAnsiTheme="majorHAnsi"/>
+          <w:color w:val="1F497D" w:themeColor="text2"/>
+          <w:sz w:val="28"/>
+          <w:szCs w:val="28"/>
+        </w:rPr>
+      </w:pPr>
+    </w:p>
+    <w:p>
+      <w:pPr>
+        <w:rPr>
+          <w:rFonts w:asciiTheme="majorHAnsi" w:hAnsiTheme="majorHAnsi"/>
+          <w:color w:val="1F497D" w:themeColor="text2"/>
+          <w:sz w:val="28"/>
+          <w:szCs w:val="28"/>
+        </w:rPr>
+      </w:pPr>
+    </w:p>
+    <w:p>
+      <w:pPr>
+        <w:rPr>
+          <w:rFonts w:asciiTheme="majorHAnsi" w:hAnsiTheme="majorHAnsi"/>
+          <w:color w:val="1F497D" w:themeColor="text2"/>
+          <w:sz w:val="28"/>
+          <w:szCs w:val="28"/>
+        </w:rPr>
+      </w:pPr>
+    </w:p>
+    <w:p>
+      <w:pPr>
+        <w:rPr>
+          <w:rFonts w:asciiTheme="majorHAnsi" w:hAnsiTheme="majorHAnsi"/>
+          <w:color w:val="1F497D" w:themeColor="text2"/>
+          <w:sz w:val="28"/>
+          <w:szCs w:val="28"/>
+        </w:rPr>
+      </w:pPr>
+    </w:p>
+    <w:p>
+      <w:pPr>
+        <w:rPr>
+          <w:rFonts w:asciiTheme="majorHAnsi" w:hAnsiTheme="majorHAnsi"/>
+          <w:color w:val="1F497D" w:themeColor="text2"/>
+          <w:sz w:val="28"/>
+          <w:szCs w:val="28"/>
+        </w:rPr>
+      </w:pPr>
+      <w:r>
+        <w:rPr>
+          <w:rFonts w:asciiTheme="majorHAnsi" w:hAnsiTheme="majorHAnsi"/>
+          <w:color w:val="1F497D" w:themeColor="text2"/>
+          <w:sz w:val="28"/>
+          <w:szCs w:val="28"/>
+        </w:rPr>
+        <w:lastRenderedPageBreak/>
         <w:t>Abstract</w:t>
       </w:r>
     </w:p>
@@ -346,15 +1752,7 @@
         <w:jc w:val="both"/>
       </w:pPr>
       <w:r>
-        <w:t xml:space="preserve">The purpose of this project is to count the number of people in a room using image processing techniques. This application could be used to monitor the elderly people in their homes. The reason for monitoring them could be for example to detect a fall. To detect people in a room, a raspberry pi </w:t>
-      </w:r>
-      <w:proofErr w:type="spellStart"/>
-      <w:r>
-        <w:t>NoIR</w:t>
-      </w:r>
-      <w:proofErr w:type="spellEnd"/>
-      <w:r>
-        <w:t xml:space="preserve"> camera will be used. This camera will be combined with super bright infra red LED's to shine light on the room making people visible. Once an image has been captured, the result will be posted to a web server. The web server will display the image of the room and the number of people in the room. The image and result posted to the server will be stored in a database until the end of the next day.</w:t>
+        <w:t>The purpose of this project is to count the number of people in a room using image processing techniques. This application could be used to monitor the elderly people in their homes. The reason for monitoring them could be for example to detect a fall. To detect people in a room, a raspberry pi NoIR camera will be used. This camera will be combined with super bright infra red LED's to shine light on the room making people visible. Once an image has been captured, the result will be posted to a web server. The web server will display the image of the room and the number of people in the room. The image and result posted to the server will be stored in a database until the end of the next day.</w:t>
       </w:r>
     </w:p>
     <w:p>
@@ -448,14 +1846,14 @@
         <w:rPr>
           <w:rStyle w:val="FootnoteReference"/>
         </w:rPr>
-        <w:footnoteReference w:id="1"/>
+        <w:footnoteReference w:id="2"/>
       </w:r>
     </w:p>
     <w:p>
       <w:r>
         <w:rPr>
           <w:noProof/>
-          <w:lang w:eastAsia="en-IE"/>
+          <w:lang w:val="en-US"/>
         </w:rPr>
         <w:lastRenderedPageBreak/>
         <w:drawing>
@@ -498,7 +1896,7 @@
         <w:rPr>
           <w:rStyle w:val="FootnoteReference"/>
         </w:rPr>
-        <w:footnoteReference w:id="2"/>
+        <w:footnoteReference w:id="3"/>
       </w:r>
     </w:p>
     <w:p/>
@@ -562,9 +1960,143 @@
           <w:szCs w:val="20"/>
           <w:shd w:val="clear" w:color="auto" w:fill="FFFFFF"/>
         </w:rPr>
-        <w:t xml:space="preserve">The near-infrared spectrum is located just after the red wavelength and comprises wavelengths that range from 700 to 1100 </w:t>
-      </w:r>
-      <w:proofErr w:type="spellStart"/>
+        <w:t>The near-infrared spectrum is located just after the red wavelength and comprises wavelengths that range from 700 to 1100 nanometers</w:t>
+      </w:r>
+      <w:r>
+        <w:t>"</w:t>
+      </w:r>
+      <w:r>
+        <w:t xml:space="preserve"> This means that the </w:t>
+      </w:r>
+      <w:r>
+        <w:t xml:space="preserve">infrared wavelength is outside of a humans visual spectrum. </w:t>
+      </w:r>
+      <w:r>
+        <w:rPr>
+          <w:rStyle w:val="FootnoteReference"/>
+        </w:rPr>
+        <w:footnoteReference w:id="4"/>
+      </w:r>
+      <w:r>
+        <w:t xml:space="preserve"> IR LEDS can be used to illuminate dark areas</w:t>
+      </w:r>
+      <w:r>
+        <w:t xml:space="preserve"> with the area only being visible to an IR camera, as the IR wavelength is out of our visual spectrum.</w:t>
+      </w:r>
+      <w:r>
+        <w:t xml:space="preserve"> The IR camera also has the ability to take daytime photos, these images appear drastically different due to the way IR wavelengths interact with the </w:t>
+      </w:r>
+      <w:r>
+        <w:t>environment</w:t>
+      </w:r>
+      <w:r>
+        <w:t>.</w:t>
+      </w:r>
+      <w:r>
+        <w:rPr>
+          <w:rStyle w:val="FootnoteReference"/>
+        </w:rPr>
+        <w:footnoteReference w:id="5"/>
+      </w:r>
+    </w:p>
+    <w:p>
+      <w:pPr>
+        <w:jc w:val="both"/>
+      </w:pPr>
+    </w:p>
+    <w:p>
+      <w:pPr>
+        <w:jc w:val="both"/>
+      </w:pPr>
+      <w:r>
+        <w:rPr>
+          <w:noProof/>
+          <w:lang w:val="en-US"/>
+        </w:rPr>
+        <w:lastRenderedPageBreak/>
+        <w:drawing>
+          <wp:inline distT="0" distB="0" distL="0" distR="0">
+            <wp:extent cx="5731510" cy="4305935"/>
+            <wp:effectExtent l="19050" t="0" r="2540" b="0"/>
+            <wp:docPr id="15" name="Picture 14" descr="fingers.jpg"/>
+            <wp:cNvGraphicFramePr>
+              <a:graphicFrameLocks xmlns:a="http://schemas.openxmlformats.org/drawingml/2006/main" noChangeAspect="1"/>
+            </wp:cNvGraphicFramePr>
+            <a:graphic xmlns:a="http://schemas.openxmlformats.org/drawingml/2006/main">
+              <a:graphicData uri="http://schemas.openxmlformats.org/drawingml/2006/picture">
+                <pic:pic xmlns:pic="http://schemas.openxmlformats.org/drawingml/2006/picture">
+                  <pic:nvPicPr>
+                    <pic:cNvPr id="0" name="fingers.jpg"/>
+                    <pic:cNvPicPr/>
+                  </pic:nvPicPr>
+                  <pic:blipFill>
+                    <a:blip r:embed="rId10" cstate="print"/>
+                    <a:stretch>
+                      <a:fillRect/>
+                    </a:stretch>
+                  </pic:blipFill>
+                  <pic:spPr>
+                    <a:xfrm>
+                      <a:off x="0" y="0"/>
+                      <a:ext cx="5731510" cy="4305935"/>
+                    </a:xfrm>
+                    <a:prstGeom prst="rect">
+                      <a:avLst/>
+                    </a:prstGeom>
+                  </pic:spPr>
+                </pic:pic>
+              </a:graphicData>
+            </a:graphic>
+          </wp:inline>
+        </w:drawing>
+      </w:r>
+    </w:p>
+    <w:p>
+      <w:pPr>
+        <w:jc w:val="both"/>
+      </w:pPr>
+      <w:r>
+        <w:t>Digital images can b</w:t>
+      </w:r>
+      <w:r>
+        <w:t xml:space="preserve">e taken with an ordinary </w:t>
+      </w:r>
+      <w:r>
+        <w:t>camera;</w:t>
+      </w:r>
+      <w:r>
+        <w:t xml:space="preserve"> t</w:t>
+      </w:r>
+      <w:r>
+        <w:t xml:space="preserve">he light used to capture these images is in our visual spectrum. </w:t>
+      </w:r>
+      <w:r>
+        <w:t>Meaning t</w:t>
+      </w:r>
+      <w:r>
+        <w:t>o capture day and night images</w:t>
+      </w:r>
+      <w:r>
+        <w:t xml:space="preserve"> we need </w:t>
+      </w:r>
+      <w:r>
+        <w:t xml:space="preserve"> a light source to illuminate the area</w:t>
+      </w:r>
+      <w:r>
+        <w:t xml:space="preserve"> E.G. the sun or a lamp</w:t>
+      </w:r>
+      <w:r>
+        <w:t xml:space="preserve">. The reason to keep the IR filter on the camera is to prevent the IR radiation from interfering with the </w:t>
+      </w:r>
+      <w:r>
+        <w:t>quality of the image</w:t>
+      </w:r>
+      <w:r>
+        <w:t xml:space="preserve"> as Clement Fredembach says here </w:t>
+      </w:r>
+      <w:r>
+        <w:t>"</w:t>
+      </w:r>
       <w:r>
         <w:rPr>
           <w:rFonts w:ascii="Arial" w:hAnsi="Arial" w:cs="Arial"/>
@@ -573,57 +2105,124 @@
           <w:szCs w:val="20"/>
           <w:shd w:val="clear" w:color="auto" w:fill="FFFFFF"/>
         </w:rPr>
-        <w:t>nanometers</w:t>
-      </w:r>
-      <w:proofErr w:type="spellEnd"/>
-      <w:r>
-        <w:t>"</w:t>
-      </w:r>
-      <w:r>
-        <w:t xml:space="preserve"> This means that the </w:t>
-      </w:r>
-      <w:r>
-        <w:t xml:space="preserve">infrared wavelength is outside of a humans visual spectrum. </w:t>
+        <w:t>digital cameras' sensors are so sensitive to near-infrared that a "hot mirror", a filter that lets only visible light pass, is placed in front of them in order to prevent NIR contamination of the visible signal.</w:t>
+      </w:r>
+      <w:r>
+        <w:t>".</w:t>
       </w:r>
       <w:r>
         <w:rPr>
           <w:rStyle w:val="FootnoteReference"/>
         </w:rPr>
-        <w:footnoteReference w:id="3"/>
-      </w:r>
-      <w:r>
-        <w:t xml:space="preserve"> IR LEDS can be used to illuminate dark areas</w:t>
-      </w:r>
-      <w:r>
-        <w:t xml:space="preserve"> with the area only being visible to an IR camera, as the IR wavelength is out of our visual spectrum.</w:t>
-      </w:r>
-      <w:r>
-        <w:t xml:space="preserve"> The IR camera also has the ability to take daytime photos, these images appear drastically different due to the way IR wavelengths interact with the </w:t>
-      </w:r>
-      <w:r>
-        <w:t>environment</w:t>
-      </w:r>
-      <w:r>
-        <w:t>.</w:t>
+        <w:footnoteReference w:id="6"/>
+      </w:r>
+      <w:r>
+        <w:t xml:space="preserve"> Digital </w:t>
+      </w:r>
+      <w:r>
+        <w:t>cameras with an IR filter</w:t>
+      </w:r>
+      <w:r>
+        <w:t xml:space="preserve"> provide a higher quality image </w:t>
+      </w:r>
+      <w:r>
+        <w:t>during daylight, and images can appear blurred in IR daylight images depending on the lighting conditions.</w:t>
+      </w:r>
+    </w:p>
+    <w:p>
+      <w:pPr>
+        <w:jc w:val="both"/>
+      </w:pPr>
+      <w:r>
+        <w:rPr>
+          <w:noProof/>
+          <w:lang w:val="en-US"/>
+        </w:rPr>
+        <w:lastRenderedPageBreak/>
+        <w:drawing>
+          <wp:inline distT="0" distB="0" distL="0" distR="0">
+            <wp:extent cx="5731510" cy="4305935"/>
+            <wp:effectExtent l="19050" t="0" r="2540" b="0"/>
+            <wp:docPr id="16" name="Picture 15" descr="1personnormal light.jpg"/>
+            <wp:cNvGraphicFramePr>
+              <a:graphicFrameLocks xmlns:a="http://schemas.openxmlformats.org/drawingml/2006/main" noChangeAspect="1"/>
+            </wp:cNvGraphicFramePr>
+            <a:graphic xmlns:a="http://schemas.openxmlformats.org/drawingml/2006/main">
+              <a:graphicData uri="http://schemas.openxmlformats.org/drawingml/2006/picture">
+                <pic:pic xmlns:pic="http://schemas.openxmlformats.org/drawingml/2006/picture">
+                  <pic:nvPicPr>
+                    <pic:cNvPr id="0" name="1personnormal light.jpg"/>
+                    <pic:cNvPicPr/>
+                  </pic:nvPicPr>
+                  <pic:blipFill>
+                    <a:blip r:embed="rId11" cstate="print"/>
+                    <a:stretch>
+                      <a:fillRect/>
+                    </a:stretch>
+                  </pic:blipFill>
+                  <pic:spPr>
+                    <a:xfrm>
+                      <a:off x="0" y="0"/>
+                      <a:ext cx="5731510" cy="4305935"/>
+                    </a:xfrm>
+                    <a:prstGeom prst="rect">
+                      <a:avLst/>
+                    </a:prstGeom>
+                  </pic:spPr>
+                </pic:pic>
+              </a:graphicData>
+            </a:graphic>
+          </wp:inline>
+        </w:drawing>
+      </w:r>
+    </w:p>
+    <w:p>
+      <w:pPr>
+        <w:jc w:val="both"/>
+      </w:pPr>
+      <w:r>
+        <w:t>The</w:t>
+      </w:r>
+      <w:r>
+        <w:t xml:space="preserve">re are two </w:t>
+      </w:r>
+      <w:r>
+        <w:t>applications</w:t>
+      </w:r>
+      <w:r>
+        <w:t xml:space="preserve"> for the camera chosen to be used in. These are </w:t>
+      </w:r>
+      <w:r>
+        <w:t>monitoring</w:t>
+      </w:r>
+      <w:r>
+        <w:t xml:space="preserve"> an elderly or disabled person in their home and detecting the occupancy of a room in the college to see if its free or occupied. For the applications to perform acceptably, the camera must be able to function is daylight, lowlight and dark conditions.</w:t>
+      </w:r>
+      <w:r>
+        <w:t xml:space="preserve"> The digital camera has the ability to produce high quality images in any light, but the issue is having to shine a bright light onto an area 24 hours a day in the case of monitoring a person. The advantage of using an IR camera in this situation is that the IR LED light is invisible to the human eye. While the room is dark for humans the room will be bright enough for the IR camera to pick up. The goal of this application is to detect a person, and the IR camera is in my opinion the best choice as it can provide an image where people can be segmented out and located using </w:t>
+      </w:r>
+      <w:r>
+        <w:t>object</w:t>
+      </w:r>
+      <w:r>
+        <w:t xml:space="preserve"> detection.</w:t>
       </w:r>
       <w:r>
         <w:rPr>
           <w:rStyle w:val="FootnoteReference"/>
         </w:rPr>
-        <w:footnoteReference w:id="4"/>
-      </w:r>
-    </w:p>
-    <w:p>
-      <w:pPr>
-        <w:rPr>
-          <w:color w:val="FF0000"/>
-        </w:rPr>
-      </w:pPr>
-      <w:r>
-        <w:rPr>
-          <w:color w:val="FF0000"/>
-        </w:rPr>
-        <w:t>insert an image taken from raspberry pi at home</w:t>
+        <w:footnoteReference w:id="7"/>
+      </w:r>
+    </w:p>
+    <w:p>
+      <w:r>
+        <w:t>2.1.3</w:t>
+      </w:r>
+      <w:r>
+        <w:tab/>
+      </w:r>
+      <w:r>
+        <w:t>Segmentation</w:t>
       </w:r>
     </w:p>
     <w:p>
@@ -631,129 +2230,6 @@
         <w:jc w:val="both"/>
       </w:pPr>
       <w:r>
-        <w:t>Digital images can b</w:t>
-      </w:r>
-      <w:r>
-        <w:t>e taken with an ordinary camera, t</w:t>
-      </w:r>
-      <w:r>
-        <w:t xml:space="preserve">he light used to capture these images is in our visual spectrum. </w:t>
-      </w:r>
-      <w:r>
-        <w:t>Meaning t</w:t>
-      </w:r>
-      <w:r>
-        <w:t>o capture day and night images</w:t>
-      </w:r>
-      <w:r>
-        <w:t xml:space="preserve"> we need </w:t>
-      </w:r>
-      <w:r>
-        <w:t xml:space="preserve"> a light source to illuminate the area</w:t>
-      </w:r>
-      <w:r>
-        <w:t xml:space="preserve"> E.G. the sun or a lamp</w:t>
-      </w:r>
-      <w:r>
-        <w:t xml:space="preserve">. The reason to keep the IR filter on the camera is to prevent the IR radiation from interfering with the </w:t>
-      </w:r>
-      <w:r>
-        <w:t>quality of the image</w:t>
-      </w:r>
-      <w:r>
-        <w:t xml:space="preserve"> as Clement Fredembach says here </w:t>
-      </w:r>
-      <w:r>
-        <w:t>"</w:t>
-      </w:r>
-      <w:r>
-        <w:rPr>
-          <w:rFonts w:ascii="Arial" w:hAnsi="Arial" w:cs="Arial"/>
-          <w:i/>
-          <w:sz w:val="20"/>
-          <w:szCs w:val="20"/>
-          <w:shd w:val="clear" w:color="auto" w:fill="FFFFFF"/>
-        </w:rPr>
-        <w:t>digital cameras' sensors are so sensitive to near-infrared that a "hot mirror", a filter that lets only visible light pass, is placed in front of them in order to prevent NIR contamination of the visible signal.</w:t>
-      </w:r>
-      <w:r>
-        <w:t>".</w:t>
-      </w:r>
-      <w:r>
-        <w:rPr>
-          <w:rStyle w:val="FootnoteReference"/>
-        </w:rPr>
-        <w:footnoteReference w:id="5"/>
-      </w:r>
-      <w:r>
-        <w:t xml:space="preserve"> Digital </w:t>
-      </w:r>
-      <w:r>
-        <w:lastRenderedPageBreak/>
-        <w:t>cameras with an IR filter</w:t>
-      </w:r>
-      <w:r>
-        <w:t xml:space="preserve"> provide a higher quality image </w:t>
-      </w:r>
-      <w:r>
-        <w:t>during daylight, and images can appear blurred in IR daylight images depending on the lighting conditions.</w:t>
-      </w:r>
-    </w:p>
-    <w:p>
-      <w:pPr>
-        <w:rPr>
-          <w:color w:val="FF0000"/>
-        </w:rPr>
-      </w:pPr>
-      <w:r>
-        <w:rPr>
-          <w:color w:val="FF0000"/>
-        </w:rPr>
-        <w:t>Take Pictures with the camera when I get home and insert</w:t>
-      </w:r>
-    </w:p>
-    <w:p>
-      <w:pPr>
-        <w:jc w:val="both"/>
-      </w:pPr>
-      <w:r>
-        <w:t>The</w:t>
-      </w:r>
-      <w:r>
-        <w:t>re are two application for the camera chosen to be used in. These are Monitoring an elderly or disabled person in their home and detecting the occupancy of a room in the college to see if its free or occupied. For the applications to perform acceptably, the camera must be able to function is daylight, lowlight and dark conditions.</w:t>
-      </w:r>
-      <w:r>
-        <w:t xml:space="preserve"> The digital camera has the ability to produce high quality images in any light, but the issue is having to shine a bright light onto an area 24 hours a day in the case of monitoring a person. The advantage of using an IR camera in this situation is that the IR LED light is invisible to the human eye. While the room is dark for humans the room will be bright enough for the IR camera to pick up. The goal of this application is to detect a person, and the IR camera is in my opinion the best choice as it can provide an image where people can be segmented out and located using </w:t>
-      </w:r>
-      <w:r>
-        <w:t>object</w:t>
-      </w:r>
-      <w:r>
-        <w:t xml:space="preserve"> detection.</w:t>
-      </w:r>
-      <w:r>
-        <w:rPr>
-          <w:rStyle w:val="FootnoteReference"/>
-        </w:rPr>
-        <w:footnoteReference w:id="6"/>
-      </w:r>
-    </w:p>
-    <w:p>
-      <w:r>
-        <w:t>2.1.3</w:t>
-      </w:r>
-      <w:r>
-        <w:tab/>
-      </w:r>
-      <w:r>
-        <w:t>Segmentation</w:t>
-      </w:r>
-    </w:p>
-    <w:p>
-      <w:pPr>
-        <w:jc w:val="both"/>
-      </w:pPr>
-      <w:r>
         <w:t xml:space="preserve">Image segmentation is the splitting an image into individual pixel values then transforming the image into something new. </w:t>
       </w:r>
       <w:r>
@@ -769,10 +2245,13 @@
         <w:t xml:space="preserve"> </w:t>
       </w:r>
       <w:r>
-        <w:t xml:space="preserve">Image thresholding </w:t>
-      </w:r>
-      <w:r>
-        <w:t xml:space="preserve"> is converting a grayscale or coloured image to a binary mask. There are two types of thresholding, there's thresholding and adaptive thresholding. The difference between the two is that the adaptive thresholding will try to find the average</w:t>
+        <w:t xml:space="preserve">Image </w:t>
+      </w:r>
+      <w:r>
+        <w:t>thresholding is</w:t>
+      </w:r>
+      <w:r>
+        <w:t xml:space="preserve"> converting a grayscale or coloured image to a binary mask. There are two types of thresholding, there's thresholding and adaptive thresholding. The difference between the two is that the adaptive thresholding will try to find the average</w:t>
       </w:r>
       <w:r>
         <w:t xml:space="preserve"> value of the pixels and apply the answer as the binary mask. "</w:t>
@@ -792,7 +2271,6 @@
         </w:rPr>
         <w:t>It assumes that (</w:t>
       </w:r>
-      <w:proofErr w:type="spellStart"/>
       <w:r>
         <w:rPr>
           <w:i/>
@@ -801,13 +2279,20 @@
         </w:rPr>
         <w:t>i</w:t>
       </w:r>
-      <w:proofErr w:type="spellEnd"/>
       <w:r>
         <w:rPr>
           <w:i/>
           <w:color w:val="000000"/>
         </w:rPr>
-        <w:t>) each peak coincides with the mean grey level for all pixels that relate to that peak and (</w:t>
+        <w:t xml:space="preserve">) each peak coincides with the mean grey </w:t>
+      </w:r>
+      <w:r>
+        <w:rPr>
+          <w:i/>
+          <w:color w:val="000000"/>
+        </w:rPr>
+        <w:lastRenderedPageBreak/>
+        <w:t>level for all pixels that relate to that peak and (</w:t>
       </w:r>
       <w:r>
         <w:rPr>
@@ -831,34 +2316,7 @@
         <w:rPr>
           <w:rStyle w:val="FootnoteReference"/>
         </w:rPr>
-        <w:footnoteReference w:id="7"/>
-      </w:r>
-    </w:p>
-    <w:p>
-      <w:pPr>
-        <w:rPr>
-          <w:color w:val="FF0000"/>
-        </w:rPr>
-      </w:pPr>
-      <w:r>
-        <w:rPr>
-          <w:color w:val="FF0000"/>
-        </w:rPr>
-        <w:t xml:space="preserve">insert threshold example </w:t>
-      </w:r>
-      <w:proofErr w:type="spellStart"/>
-      <w:r>
-        <w:rPr>
-          <w:color w:val="FF0000"/>
-        </w:rPr>
-        <w:t>pics</w:t>
-      </w:r>
-      <w:proofErr w:type="spellEnd"/>
-      <w:r>
-        <w:rPr>
-          <w:color w:val="FF0000"/>
-        </w:rPr>
-        <w:t>:</w:t>
+        <w:footnoteReference w:id="8"/>
       </w:r>
     </w:p>
     <w:p>
@@ -881,7 +2339,7 @@
         <w:rPr>
           <w:rStyle w:val="FootnoteReference"/>
         </w:rPr>
-        <w:footnoteReference w:id="8"/>
+        <w:footnoteReference w:id="9"/>
       </w:r>
     </w:p>
     <w:p>
@@ -898,11 +2356,7 @@
         <w:jc w:val="both"/>
       </w:pPr>
       <w:r>
-        <w:t xml:space="preserve">One of the biggest challenges in this project is to detect a person. With a regular camera a user would have the ability to use colour to segment out a person from a background. With an IR camera </w:t>
-      </w:r>
-      <w:r>
-        <w:lastRenderedPageBreak/>
-        <w:t xml:space="preserve">it's based on what level wavelength a object such as skin will </w:t>
+        <w:t xml:space="preserve">One of the biggest challenges in this project is to detect a person. With a regular camera a user would have the ability to use colour to segment out a person from a background. With an IR camera it's based on what level wavelength a object such as skin will </w:t>
       </w:r>
       <w:r>
         <w:t>absorb</w:t>
@@ -920,7 +2374,7 @@
         <w:rPr>
           <w:rStyle w:val="FootnoteReference"/>
         </w:rPr>
-        <w:footnoteReference w:id="9"/>
+        <w:footnoteReference w:id="10"/>
       </w:r>
     </w:p>
     <w:p>
@@ -955,7 +2409,7 @@
         <w:rPr>
           <w:rStyle w:val="FootnoteReference"/>
         </w:rPr>
-        <w:footnoteReference w:id="10"/>
+        <w:footnoteReference w:id="11"/>
       </w:r>
       <w:r>
         <w:t xml:space="preserve"> </w:t>
@@ -970,22 +2424,7 @@
         <w:t>.</w:t>
       </w:r>
       <w:r>
-        <w:t xml:space="preserve"> In the below image</w:t>
-      </w:r>
-      <w:r>
-        <w:t>[</w:t>
-      </w:r>
-      <w:r>
-        <w:rPr>
-          <w:color w:val="FF0000"/>
-        </w:rPr>
-        <w:t>insert image number</w:t>
-      </w:r>
-      <w:r>
-        <w:t>]</w:t>
-      </w:r>
-      <w:r>
-        <w:t xml:space="preserve"> we can see the use of contours on a peak flow meter from one of my image processing assignments. </w:t>
+        <w:t xml:space="preserve"> In the below image we can see the use of contours on a peak flow meter from one of my image processing assignments. </w:t>
       </w:r>
       <w:r>
         <w:t>To find contours a binary mask must be created of the region of interest i.e. what the user wants to see. In the below image I wanted to segment out the red and yellow parts, as you can see the colour range I specified also takes in some of the white areas due to the white being within the colour range specified.</w:t>
@@ -995,8 +2434,9 @@
       <w:r>
         <w:rPr>
           <w:noProof/>
-          <w:lang w:eastAsia="en-IE"/>
-        </w:rPr>
+          <w:lang w:val="en-US"/>
+        </w:rPr>
+        <w:lastRenderedPageBreak/>
         <w:drawing>
           <wp:inline distT="0" distB="0" distL="0" distR="0">
             <wp:extent cx="5731510" cy="2367915"/>
@@ -1013,7 +2453,7 @@
                     <pic:cNvPicPr/>
                   </pic:nvPicPr>
                   <pic:blipFill>
-                    <a:blip r:embed="rId10" cstate="print"/>
+                    <a:blip r:embed="rId12" cstate="print"/>
                     <a:stretch>
                       <a:fillRect/>
                     </a:stretch>
@@ -1051,32 +2491,15 @@
       </w:r>
     </w:p>
     <w:p>
+      <w:r>
+        <w:t>The research above shows what methods and algorithms are needed to get this project of the ground and the difference between the digital and IR camera. We will see further in the report that the Infra red camera is not as easy to work with as the digital camera is.</w:t>
+      </w:r>
+    </w:p>
+    <w:p>
       <w:pPr>
         <w:pStyle w:val="Heading2"/>
       </w:pPr>
-    </w:p>
-    <w:p>
-      <w:pPr>
-        <w:pStyle w:val="Heading2"/>
-      </w:pPr>
-    </w:p>
-    <w:p>
-      <w:pPr>
-        <w:pStyle w:val="Heading2"/>
-      </w:pPr>
-    </w:p>
-    <w:p>
-      <w:pPr>
-        <w:pStyle w:val="Heading2"/>
-      </w:pPr>
-    </w:p>
-    <w:p/>
-    <w:p>
-      <w:pPr>
-        <w:pStyle w:val="Heading2"/>
-      </w:pPr>
-      <w:r>
-        <w:lastRenderedPageBreak/>
+      <w:r>
         <w:t>2.2</w:t>
       </w:r>
       <w:r>
@@ -1106,23 +2529,7 @@
         <w:t>The purpose of this application is to use spectroscopy to increase the effectiveness of pedestrian detection in Advanced Driver Assistance Systems (ADAS).</w:t>
       </w:r>
       <w:r>
-        <w:t xml:space="preserve"> Yusuke </w:t>
-      </w:r>
-      <w:proofErr w:type="spellStart"/>
-      <w:r>
-        <w:t>Kanzawa</w:t>
-      </w:r>
-      <w:proofErr w:type="spellEnd"/>
-      <w:r>
-        <w:t xml:space="preserve">, </w:t>
-      </w:r>
-      <w:proofErr w:type="spellStart"/>
-      <w:r>
-        <w:t>Yoshikatsu</w:t>
-      </w:r>
-      <w:proofErr w:type="spellEnd"/>
-      <w:r>
-        <w:t xml:space="preserve"> Kimura and Takashi Naito define spectroscopy as </w:t>
+        <w:t xml:space="preserve"> Yusuke Kanzawa, Yoshikatsu Kimura and Takashi Naito define spectroscopy as </w:t>
       </w:r>
       <w:r>
         <w:t>“Spectroscopy</w:t>
@@ -1134,7 +2541,7 @@
         <w:rPr>
           <w:rStyle w:val="FootnoteReference"/>
         </w:rPr>
-        <w:footnoteReference w:id="11"/>
+        <w:footnoteReference w:id="12"/>
       </w:r>
       <w:r>
         <w:t xml:space="preserve"> </w:t>
@@ -1177,41 +2584,6 @@
       </w:r>
     </w:p>
     <w:p>
-      <w:r>
-        <w:t>2.2.2</w:t>
-      </w:r>
-      <w:r>
-        <w:tab/>
-        <w:t>Project name</w:t>
-      </w:r>
-    </w:p>
-    <w:p>
-      <w:r>
-        <w:t>Describe the project</w:t>
-      </w:r>
-    </w:p>
-    <w:p>
-      <w:r>
-        <w:t>how is it similar</w:t>
-      </w:r>
-    </w:p>
-    <w:p>
-      <w:r>
-        <w:t>tech used</w:t>
-      </w:r>
-    </w:p>
-    <w:p>
-      <w:r>
-        <w:t>algorithm use/prototype</w:t>
-      </w:r>
-      <w:r>
-        <w:t xml:space="preserve"> </w:t>
-      </w:r>
-      <w:r>
-        <w:t xml:space="preserve"> </w:t>
-      </w:r>
-    </w:p>
-    <w:p>
       <w:pPr>
         <w:pStyle w:val="Heading2"/>
       </w:pPr>
@@ -1237,42 +2609,19 @@
     </w:p>
     <w:p>
       <w:r>
-        <w:t xml:space="preserve">2.3.1      </w:t>
-      </w:r>
-      <w:proofErr w:type="spellStart"/>
-      <w:r>
-        <w:t>OpenCV</w:t>
-      </w:r>
-      <w:proofErr w:type="spellEnd"/>
-      <w:r>
-        <w:t xml:space="preserve"> VS Mat Lab</w:t>
-      </w:r>
-    </w:p>
-    <w:p>
-      <w:r>
-        <w:t xml:space="preserve">There are two main independent development environments (IDE) to use when developing an image processing application. For this application I chose </w:t>
-      </w:r>
-      <w:proofErr w:type="spellStart"/>
-      <w:r>
-        <w:t>OpenCV</w:t>
-      </w:r>
-      <w:proofErr w:type="spellEnd"/>
-      <w:r>
-        <w:t xml:space="preserve">, </w:t>
-      </w:r>
-      <w:proofErr w:type="spellStart"/>
-      <w:r>
-        <w:t>OpenCV</w:t>
-      </w:r>
-      <w:proofErr w:type="spellEnd"/>
-      <w:r>
-        <w:t xml:space="preserve"> (Open Source Computer Vision) is an open source library of methods used for image processing.</w:t>
+        <w:t>2.3.1      OpenCV VS Mat Lab</w:t>
+      </w:r>
+    </w:p>
+    <w:p>
+      <w:r>
+        <w:lastRenderedPageBreak/>
+        <w:t>There are two main independent development environments (IDE) to use when developing an image processing application. For this application I chose OpenCV, OpenCV (Open Source Computer Vision) is an open source library of methods used for image processing.</w:t>
       </w:r>
       <w:r>
         <w:rPr>
           <w:rStyle w:val="FootnoteReference"/>
         </w:rPr>
-        <w:footnoteReference w:id="12"/>
+        <w:footnoteReference w:id="13"/>
       </w:r>
     </w:p>
     <w:p>
@@ -1316,7 +2665,6 @@
         <w:pStyle w:val="Heading2"/>
       </w:pPr>
       <w:r>
-        <w:lastRenderedPageBreak/>
         <w:t>2.</w:t>
       </w:r>
       <w:r>
@@ -1331,41 +2679,63 @@
     </w:p>
     <w:p>
       <w:pPr>
-        <w:rPr>
-          <w:color w:val="FF0000"/>
-        </w:rPr>
-      </w:pPr>
-      <w:r>
-        <w:rPr>
-          <w:color w:val="FF0000"/>
-        </w:rPr>
-        <w:t>For example, a</w:t>
-      </w:r>
-      <w:r>
-        <w:rPr>
-          <w:color w:val="FF0000"/>
-        </w:rPr>
-        <w:t xml:space="preserve"> list of requirements for your solution – based on your research and analysis</w:t>
-      </w:r>
-      <w:r>
-        <w:rPr>
-          <w:color w:val="FF0000"/>
-        </w:rPr>
-        <w:br/>
-      </w:r>
-      <w:r>
-        <w:rPr>
-          <w:color w:val="FF0000"/>
-        </w:rPr>
-        <w:br/>
-      </w:r>
-    </w:p>
-    <w:p>
-      <w:pPr>
-        <w:rPr>
-          <w:color w:val="FF0000"/>
-        </w:rPr>
-      </w:pPr>
+        <w:pStyle w:val="ListParagraph"/>
+        <w:numPr>
+          <w:ilvl w:val="0"/>
+          <w:numId w:val="10"/>
+        </w:numPr>
+      </w:pPr>
+      <w:r>
+        <w:t>Infrared LED prototype to shine infrared light.</w:t>
+      </w:r>
+    </w:p>
+    <w:p>
+      <w:pPr>
+        <w:pStyle w:val="ListParagraph"/>
+        <w:numPr>
+          <w:ilvl w:val="0"/>
+          <w:numId w:val="10"/>
+        </w:numPr>
+      </w:pPr>
+      <w:r>
+        <w:t>Use python with OpenCV to program the client.</w:t>
+      </w:r>
+    </w:p>
+    <w:p>
+      <w:pPr>
+        <w:pStyle w:val="ListParagraph"/>
+        <w:numPr>
+          <w:ilvl w:val="0"/>
+          <w:numId w:val="10"/>
+        </w:numPr>
+      </w:pPr>
+      <w:r>
+        <w:t>Create a client on the raspberry pi to post images.</w:t>
+      </w:r>
+    </w:p>
+    <w:p>
+      <w:pPr>
+        <w:pStyle w:val="ListParagraph"/>
+        <w:numPr>
+          <w:ilvl w:val="0"/>
+          <w:numId w:val="10"/>
+        </w:numPr>
+      </w:pPr>
+      <w:r>
+        <w:t xml:space="preserve"> Create a python flask web server to store and run analysis on the images and data.</w:t>
+      </w:r>
+    </w:p>
+    <w:p>
+      <w:pPr>
+        <w:pStyle w:val="ListParagraph"/>
+        <w:numPr>
+          <w:ilvl w:val="0"/>
+          <w:numId w:val="10"/>
+        </w:numPr>
+      </w:pPr>
+      <w:r>
+        <w:t>Create a MYSQL database to store the data.</w:t>
+      </w:r>
     </w:p>
     <w:p>
       <w:pPr>
@@ -1401,7 +2771,7 @@
           <w:numId w:val="6"/>
         </w:numPr>
       </w:pPr>
-      <w:hyperlink r:id="rId11" w:history="1">
+      <w:hyperlink r:id="rId13" w:history="1">
         <w:r>
           <w:rPr>
             <w:rStyle w:val="Hyperlink"/>
@@ -1418,7 +2788,7 @@
           <w:numId w:val="6"/>
         </w:numPr>
       </w:pPr>
-      <w:hyperlink r:id="rId12" w:history="1">
+      <w:hyperlink r:id="rId14" w:history="1">
         <w:r>
           <w:rPr>
             <w:rStyle w:val="Hyperlink"/>
@@ -1435,7 +2805,7 @@
           <w:numId w:val="6"/>
         </w:numPr>
       </w:pPr>
-      <w:hyperlink r:id="rId13" w:history="1">
+      <w:hyperlink r:id="rId15" w:history="1">
         <w:r>
           <w:rPr>
             <w:rStyle w:val="Hyperlink"/>
@@ -1452,7 +2822,7 @@
           <w:numId w:val="6"/>
         </w:numPr>
       </w:pPr>
-      <w:hyperlink r:id="rId14" w:history="1">
+      <w:hyperlink r:id="rId16" w:history="1">
         <w:r>
           <w:rPr>
             <w:rStyle w:val="Hyperlink"/>
@@ -1469,7 +2839,7 @@
           <w:numId w:val="6"/>
         </w:numPr>
       </w:pPr>
-      <w:hyperlink r:id="rId15" w:history="1">
+      <w:hyperlink r:id="rId17" w:history="1">
         <w:r>
           <w:rPr>
             <w:rStyle w:val="Hyperlink"/>
@@ -1486,7 +2856,7 @@
           <w:numId w:val="6"/>
         </w:numPr>
       </w:pPr>
-      <w:hyperlink r:id="rId16" w:history="1">
+      <w:hyperlink r:id="rId18" w:history="1">
         <w:r>
           <w:rPr>
             <w:rStyle w:val="Hyperlink"/>
@@ -1532,25 +2902,9 @@
           <w:rFonts w:ascii="Calibri" w:hAnsi="Calibri" w:cs="Arial"/>
           <w:shd w:val="clear" w:color="auto" w:fill="FFFFFF"/>
         </w:rPr>
-        <w:t xml:space="preserve">C. Fredembach and S. </w:t>
-      </w:r>
-      <w:proofErr w:type="spellStart"/>
-      <w:r>
-        <w:rPr>
-          <w:rFonts w:ascii="Calibri" w:hAnsi="Calibri" w:cs="Arial"/>
-          <w:shd w:val="clear" w:color="auto" w:fill="FFFFFF"/>
-        </w:rPr>
-        <w:t>Süsstrunk</w:t>
-      </w:r>
-      <w:proofErr w:type="spellEnd"/>
-      <w:r>
-        <w:rPr>
-          <w:rFonts w:ascii="Calibri" w:hAnsi="Calibri" w:cs="Arial"/>
-          <w:shd w:val="clear" w:color="auto" w:fill="FFFFFF"/>
-        </w:rPr>
-        <w:t>,</w:t>
-      </w:r>
-      <w:hyperlink r:id="rId17" w:history="1">
+        <w:t>C. Fredembach and S. Süsstrunk,</w:t>
+      </w:r>
+      <w:hyperlink r:id="rId19" w:history="1">
         <w:r>
           <w:rPr>
             <w:rStyle w:val="Hyperlink"/>
@@ -1567,23 +2921,7 @@
           <w:rFonts w:ascii="Calibri" w:hAnsi="Calibri" w:cs="Arial"/>
           <w:shd w:val="clear" w:color="auto" w:fill="FFFFFF"/>
         </w:rPr>
-        <w:t xml:space="preserve">, Proceedings of the IS&amp;T 16th </w:t>
-      </w:r>
-      <w:proofErr w:type="spellStart"/>
-      <w:r>
-        <w:rPr>
-          <w:rFonts w:ascii="Calibri" w:hAnsi="Calibri" w:cs="Arial"/>
-          <w:shd w:val="clear" w:color="auto" w:fill="FFFFFF"/>
-        </w:rPr>
-        <w:t>Color</w:t>
-      </w:r>
-      <w:proofErr w:type="spellEnd"/>
-      <w:r>
-        <w:rPr>
-          <w:rFonts w:ascii="Calibri" w:hAnsi="Calibri" w:cs="Arial"/>
-          <w:shd w:val="clear" w:color="auto" w:fill="FFFFFF"/>
-        </w:rPr>
-        <w:t xml:space="preserve"> Imaging Conference, pp. 176-182, 2008.</w:t>
+        <w:t>, Proceedings of the IS&amp;T 16th Color Imaging Conference, pp. 176-182, 2008.</w:t>
       </w:r>
     </w:p>
     <w:p>
@@ -1606,7 +2944,7 @@
           <w:numId w:val="6"/>
         </w:numPr>
       </w:pPr>
-      <w:hyperlink r:id="rId18" w:history="1">
+      <w:hyperlink r:id="rId20" w:history="1">
         <w:r>
           <w:rPr>
             <w:rStyle w:val="Hyperlink"/>
@@ -1623,7 +2961,7 @@
           <w:numId w:val="6"/>
         </w:numPr>
       </w:pPr>
-      <w:hyperlink r:id="rId19" w:history="1">
+      <w:hyperlink r:id="rId21" w:history="1">
         <w:r>
           <w:rPr>
             <w:rStyle w:val="Hyperlink"/>
@@ -1652,7 +2990,7 @@
           <w:numId w:val="6"/>
         </w:numPr>
       </w:pPr>
-      <w:hyperlink r:id="rId20" w:history="1">
+      <w:hyperlink r:id="rId22" w:history="1">
         <w:r>
           <w:rPr>
             <w:rStyle w:val="Hyperlink"/>
@@ -1669,7 +3007,7 @@
           <w:numId w:val="6"/>
         </w:numPr>
       </w:pPr>
-      <w:hyperlink r:id="rId21" w:history="1">
+      <w:hyperlink r:id="rId23" w:history="1">
         <w:r>
           <w:rPr>
             <w:rStyle w:val="Hyperlink"/>
@@ -1686,7 +3024,7 @@
           <w:numId w:val="6"/>
         </w:numPr>
       </w:pPr>
-      <w:hyperlink r:id="rId22" w:history="1">
+      <w:hyperlink r:id="rId24" w:history="1">
         <w:r>
           <w:rPr>
             <w:rStyle w:val="Hyperlink"/>
@@ -1703,7 +3041,7 @@
           <w:numId w:val="6"/>
         </w:numPr>
       </w:pPr>
-      <w:hyperlink r:id="rId23" w:history="1">
+      <w:hyperlink r:id="rId25" w:history="1">
         <w:r>
           <w:rPr>
             <w:rStyle w:val="Hyperlink"/>
@@ -1720,7 +3058,7 @@
           <w:numId w:val="6"/>
         </w:numPr>
       </w:pPr>
-      <w:hyperlink r:id="rId24" w:history="1">
+      <w:hyperlink r:id="rId26" w:history="1">
         <w:r>
           <w:rPr>
             <w:rStyle w:val="Hyperlink"/>
@@ -1737,7 +3075,7 @@
           <w:numId w:val="6"/>
         </w:numPr>
       </w:pPr>
-      <w:hyperlink r:id="rId25" w:history="1">
+      <w:hyperlink r:id="rId27" w:history="1">
         <w:r>
           <w:rPr>
             <w:rStyle w:val="Hyperlink"/>
@@ -1811,120 +3149,116 @@
         <w:jc w:val="both"/>
       </w:pPr>
       <w:r>
+        <w:t>3</w:t>
+      </w:r>
+      <w:r>
+        <w:t>.2</w:t>
+      </w:r>
+      <w:r>
+        <w:tab/>
+      </w:r>
+      <w:r>
+        <w:t>Person Detection Algorithm</w:t>
+      </w:r>
+    </w:p>
+    <w:p>
+      <w:pPr>
+        <w:jc w:val="both"/>
+      </w:pPr>
+      <w:r>
+        <w:t xml:space="preserve">The algorithm will use thresholding to find lightest and darkest pixels. In the case of this application the darkest pixels will be the areas which do not have infra red light shining on them. Once a mask has been created from the threshold value the image will be segmented, the area we are looking for in the image for a proof of concept will be the brightest areas. For example the application will try to find skin over clothing. Once the person's skin has been found contours will be used to show how many areas in the image are recognised as skin, for now the application will count these areas and return them to the server. For future work it is hoped that the application will use machine learning to understand that a grouping of body parts are equal to one person from a side </w:t>
+      </w:r>
+      <w:r>
+        <w:t>view</w:t>
+      </w:r>
+      <w:r>
+        <w:t xml:space="preserve"> or from a top down view when the camera detects a </w:t>
+      </w:r>
+      <w:r>
+        <w:t>person’s</w:t>
+      </w:r>
+      <w:r>
+        <w:t xml:space="preserve"> head or arms that they are recognised as a person. </w:t>
+      </w:r>
+    </w:p>
+    <w:p>
+      <w:pPr>
+        <w:jc w:val="both"/>
+      </w:pPr>
+      <w:r>
+        <w:t>3.3</w:t>
+      </w:r>
+      <w:r>
+        <w:tab/>
+        <w:t>Raspberry pi</w:t>
+      </w:r>
+    </w:p>
+    <w:p>
+      <w:pPr>
+        <w:jc w:val="both"/>
+      </w:pPr>
+      <w:r>
+        <w:t>The raspberry pi 3 is used to host the client and is also used to mount the Pi</w:t>
+      </w:r>
+      <w:r>
+        <w:t xml:space="preserve"> NoiR camera to take photos. The reason for using the</w:t>
+      </w:r>
+      <w:r>
+        <w:t xml:space="preserve"> raspberry pi</w:t>
+      </w:r>
+      <w:r>
+        <w:t xml:space="preserve"> is that it</w:t>
+      </w:r>
+      <w:r>
+        <w:t xml:space="preserve"> can be taken and positioned anywhere with a wifi connection and can begin taking photos and posting them back to the server.</w:t>
+      </w:r>
+      <w:r>
+        <w:t xml:space="preserve"> The raspberry pi will run the person detection algorithm which involves thresholding, segmenting and contouring the image. The finished image is then posted back to the web server along with the number of people detected.</w:t>
+      </w:r>
+    </w:p>
+    <w:p>
+      <w:pPr>
+        <w:jc w:val="both"/>
+      </w:pPr>
+      <w:r>
+        <w:t>3.4</w:t>
+      </w:r>
+      <w:r>
+        <w:tab/>
+      </w:r>
+      <w:r>
+        <w:t>Web Server</w:t>
+      </w:r>
+    </w:p>
+    <w:p>
+      <w:pPr>
+        <w:jc w:val="both"/>
+      </w:pPr>
+      <w:r>
+        <w:t xml:space="preserve">The web server is based on my home pc and the IP of my machine is being projected from a domain name server. </w:t>
+      </w:r>
+      <w:r>
+        <w:t xml:space="preserve">The client will post images to the server and the server will store it on the hard disk drive of the home computer. The web server will then take the path to the image and store it in the MYSQL database for querying later. </w:t>
+      </w:r>
+      <w:r>
+        <w:t>A user can access the server from their laptop or pc and they will first have the ability to login or register</w:t>
+      </w:r>
+      <w:r>
+        <w:t>. When a user has successfully registered or logged in they will have access to view the image display page. This page will show a gallery of the days images and depending on the selected image a number representing the amount of people in the room.</w:t>
+      </w:r>
+      <w:r>
+        <w:t xml:space="preserve"> Another piece of functionality the user will be able to see in analysis which has be run on the data. This will be displayed in the form of for example "Average No. of people for day/month/year hour/minutes/seconds". Another example of a query which could be implemented is checking if rooms  are empty at certain peak times during the day. </w:t>
+      </w:r>
+    </w:p>
+    <w:p>
+      <w:pPr>
+        <w:jc w:val="both"/>
+      </w:pPr>
+      <w:r>
         <w:lastRenderedPageBreak/>
         <w:t>3</w:t>
       </w:r>
       <w:r>
-        <w:t>.2</w:t>
-      </w:r>
-      <w:r>
-        <w:tab/>
-      </w:r>
-      <w:r>
-        <w:t>Person Detection Algorithm</w:t>
-      </w:r>
-    </w:p>
-    <w:p>
-      <w:pPr>
-        <w:jc w:val="both"/>
-      </w:pPr>
-      <w:r>
-        <w:t xml:space="preserve">The algorithm will use thresholding to find lightest and darkest pixels. In the case of this application the darkest pixels will be the areas which do not have infra red light shining on them. Once a mask has been created from the threshold value the image will be segmented, the area we are looking for in the image for a proof of concept will be the brightest areas. For example the application will try to find skin over clothing. Once the person's skin has been found contours will be used to show how many areas in the image are recognised as skin, for now the application will count these areas and return them to the server. For future work it is hoped that the application will use machine learning to understand that a grouping of body parts are equal to one person from a side view, or from a top down view when the camera detects a person head or arms that they are recognised as a person. </w:t>
-      </w:r>
-    </w:p>
-    <w:p>
-      <w:pPr>
-        <w:jc w:val="both"/>
-      </w:pPr>
-      <w:r>
-        <w:t>3.3</w:t>
-      </w:r>
-      <w:r>
-        <w:tab/>
-        <w:t>Raspberry pi</w:t>
-      </w:r>
-    </w:p>
-    <w:p>
-      <w:pPr>
-        <w:jc w:val="both"/>
-      </w:pPr>
-      <w:r>
-        <w:t>The raspberry pi 3 is used to host the client and is also used to mount the Pi</w:t>
-      </w:r>
-      <w:r>
-        <w:t xml:space="preserve"> </w:t>
-      </w:r>
-      <w:proofErr w:type="spellStart"/>
-      <w:r>
-        <w:t>NoiR</w:t>
-      </w:r>
-      <w:proofErr w:type="spellEnd"/>
-      <w:r>
-        <w:t xml:space="preserve"> camera to take photos. The reason for using the</w:t>
-      </w:r>
-      <w:r>
-        <w:t xml:space="preserve"> raspberry pi</w:t>
-      </w:r>
-      <w:r>
-        <w:t xml:space="preserve"> is that it</w:t>
-      </w:r>
-      <w:r>
-        <w:t xml:space="preserve"> can be taken and positioned anywhere with a </w:t>
-      </w:r>
-      <w:proofErr w:type="spellStart"/>
-      <w:r>
-        <w:t>wifi</w:t>
-      </w:r>
-      <w:proofErr w:type="spellEnd"/>
-      <w:r>
-        <w:t xml:space="preserve"> connection and can begin taking photos and posting them back to the server.</w:t>
-      </w:r>
-      <w:r>
-        <w:t xml:space="preserve"> The raspberry pi will run the person detection algorithm which involves thresholding, segmenting and contouring the image. The finished image is then posted back to the web server along with the number of people detected.</w:t>
-      </w:r>
-    </w:p>
-    <w:p>
-      <w:pPr>
-        <w:jc w:val="both"/>
-      </w:pPr>
-      <w:r>
-        <w:t>3.4</w:t>
-      </w:r>
-      <w:r>
-        <w:tab/>
-      </w:r>
-      <w:r>
-        <w:t>Web Server</w:t>
-      </w:r>
-    </w:p>
-    <w:p>
-      <w:pPr>
-        <w:jc w:val="both"/>
-      </w:pPr>
-      <w:r>
-        <w:t xml:space="preserve">The web server is based on my home pc and the IP of my machine is being projected from a domain name server. </w:t>
-      </w:r>
-      <w:r>
-        <w:t xml:space="preserve">The client will post images to the server and the server will store it on the hard disk drive of the home computer. The web server will then take the path to the image and store it in the MYSQL database for querying later. </w:t>
-      </w:r>
-      <w:r>
-        <w:t>A user can access the server from their laptop or pc and they will first have the ability to login or register</w:t>
-      </w:r>
-      <w:r>
-        <w:t>. When a user has successfully registered or logged in they will have access to view the image display page. This page will show a gallery of the days images and depending on the selected image a number representing the amount of people in the room.</w:t>
-      </w:r>
-      <w:r>
-        <w:t xml:space="preserve"> Another piece of functionality the user will be able to see in analysis which has be run on the data. This will be displayed in the form of for example "Average No. of people for day/month/year hour/minutes/seconds". Another example of a query which could be implemented is checking if rooms  are empty at certain peak times during the day. </w:t>
-      </w:r>
-    </w:p>
-    <w:p>
-      <w:pPr>
-        <w:jc w:val="both"/>
-      </w:pPr>
-      <w:r>
-        <w:t>3</w:t>
-      </w:r>
-      <w:r>
         <w:t>.5</w:t>
       </w:r>
       <w:r>
@@ -1962,7 +3296,6 @@
         <w:jc w:val="both"/>
       </w:pPr>
       <w:r>
-        <w:lastRenderedPageBreak/>
         <w:t xml:space="preserve">For administration purposes the user will be able to SSH into the server and the raspberry pi client. The purpose for this is to allow </w:t>
       </w:r>
       <w:r>
@@ -2015,15 +3348,7 @@
     </w:p>
     <w:p>
       <w:r>
-        <w:t xml:space="preserve">What is your approach to this project? Are you using any particular software methodology?  </w:t>
-      </w:r>
-      <w:proofErr w:type="spellStart"/>
-      <w:r>
-        <w:t>Eg</w:t>
-      </w:r>
-      <w:proofErr w:type="spellEnd"/>
-      <w:r>
-        <w:t>. Are you delivering design/ code in phases, or are you completing all design up front, followed by all coding? Have you some sections lower priority if time runs short?</w:t>
+        <w:t>What is your approach to this project? Are you using any particular software methodology?  Eg. Are you delivering design/ code in phases, or are you completing all design up front, followed by all coding? Have you some sections lower priority if time runs short?</w:t>
       </w:r>
     </w:p>
     <w:p>
@@ -2034,7 +3359,10 @@
         <w:tab/>
       </w:r>
       <w:r>
-        <w:t>What is agile scrum</w:t>
+        <w:t>What is Agile S</w:t>
+      </w:r>
+      <w:r>
+        <w:t>crum</w:t>
       </w:r>
     </w:p>
     <w:p>
@@ -2048,69 +3376,27 @@
     </w:p>
     <w:p>
       <w:r>
-        <w:t>4.3</w:t>
-      </w:r>
-      <w:r>
-        <w:tab/>
-        <w:t xml:space="preserve">Who are the </w:t>
-      </w:r>
-      <w:r>
-        <w:t>Product owner and scrum master</w:t>
-      </w:r>
-    </w:p>
-    <w:p>
-      <w:r>
-        <w:t>4.4</w:t>
-      </w:r>
-      <w:r>
-        <w:tab/>
-      </w:r>
-      <w:r>
-        <w:t>Sprints</w:t>
-      </w:r>
-    </w:p>
-    <w:p>
-      <w:r>
-        <w:t>4.5</w:t>
-      </w:r>
-    </w:p>
-    <w:p>
-      <w:pPr>
-        <w:pStyle w:val="Heading1"/>
-        <w:numPr>
-          <w:ilvl w:val="0"/>
-          <w:numId w:val="5"/>
-        </w:numPr>
-        <w:ind w:left="0" w:firstLine="0"/>
-      </w:pPr>
-      <w:r>
-        <w:t>Design</w:t>
-      </w:r>
-    </w:p>
-    <w:p/>
-    <w:p>
-      <w:pPr>
-        <w:pStyle w:val="Heading2"/>
-      </w:pPr>
-      <w:r>
+        <w:t>The reason I chose to use Agile Scrum is that</w:t>
+      </w:r>
+      <w:r>
+        <w:t xml:space="preserve"> it allows me to split the project into smaller parts and work on them as needed. It helps with the time keeping aspect of the project as you set a goal to get x amount of work done in a single sprint.</w:t>
+      </w:r>
+      <w:r>
+        <w:t xml:space="preserve"> Currently working eight hours a day seven days a week, will give fifty eight hours time to complete work. In the latest sprint which can be seen below, the weeks work takes fifty one hours leaving five hours of free time.</w:t>
+      </w:r>
+    </w:p>
+    <w:p>
+      <w:r>
+        <w:rPr>
+          <w:noProof/>
+          <w:lang w:val="en-US"/>
+        </w:rPr>
         <w:lastRenderedPageBreak/>
-        <w:t xml:space="preserve">Technical architecture diagram: </w:t>
-      </w:r>
-    </w:p>
-    <w:p>
-      <w:pPr>
-        <w:pStyle w:val="Heading2"/>
-      </w:pPr>
-      <w:r>
-        <w:rPr>
-          <w:noProof/>
-          <w:lang w:eastAsia="en-IE"/>
-        </w:rPr>
         <w:drawing>
           <wp:inline distT="0" distB="0" distL="0" distR="0">
             <wp:extent cx="5731510" cy="4298950"/>
             <wp:effectExtent l="19050" t="0" r="2540" b="0"/>
-            <wp:docPr id="5" name="Picture 4" descr="low level view.jpg"/>
+            <wp:docPr id="13" name="Picture 12" descr="Sprint.jpg"/>
             <wp:cNvGraphicFramePr>
               <a:graphicFrameLocks xmlns:a="http://schemas.openxmlformats.org/drawingml/2006/main" noChangeAspect="1"/>
             </wp:cNvGraphicFramePr>
@@ -2118,11 +3404,11 @@
               <a:graphicData uri="http://schemas.openxmlformats.org/drawingml/2006/picture">
                 <pic:pic xmlns:pic="http://schemas.openxmlformats.org/drawingml/2006/picture">
                   <pic:nvPicPr>
-                    <pic:cNvPr id="0" name="low level view.jpg"/>
+                    <pic:cNvPr id="0" name="Sprint.jpg"/>
                     <pic:cNvPicPr/>
                   </pic:nvPicPr>
                   <pic:blipFill>
-                    <a:blip r:embed="rId26" cstate="print"/>
+                    <a:blip r:embed="rId28"/>
                     <a:stretch>
                       <a:fillRect/>
                     </a:stretch>
@@ -2144,37 +3430,66 @@
       </w:r>
     </w:p>
     <w:p>
+      <w:r>
+        <w:t>4.3</w:t>
+      </w:r>
+      <w:r>
+        <w:tab/>
+        <w:t xml:space="preserve">Who </w:t>
+      </w:r>
+      <w:r>
+        <w:t>is</w:t>
+      </w:r>
+      <w:r>
+        <w:t xml:space="preserve"> the </w:t>
+      </w:r>
+      <w:r>
+        <w:t>Product owner and</w:t>
+      </w:r>
+      <w:r>
+        <w:t xml:space="preserve"> the</w:t>
+      </w:r>
+      <w:r>
+        <w:t xml:space="preserve"> scrum master</w:t>
+      </w:r>
+    </w:p>
+    <w:p>
+      <w:pPr>
+        <w:pStyle w:val="Heading1"/>
+        <w:numPr>
+          <w:ilvl w:val="0"/>
+          <w:numId w:val="5"/>
+        </w:numPr>
+        <w:ind w:left="0" w:firstLine="0"/>
+      </w:pPr>
+      <w:r>
+        <w:t>Design</w:t>
+      </w:r>
+    </w:p>
+    <w:p/>
+    <w:p>
       <w:pPr>
         <w:pStyle w:val="Heading2"/>
-        <w:rPr>
-          <w:b w:val="0"/>
-          <w:color w:val="000000" w:themeColor="text1"/>
-          <w:sz w:val="22"/>
-          <w:szCs w:val="22"/>
-        </w:rPr>
-      </w:pPr>
-      <w:r>
-        <w:rPr>
-          <w:b w:val="0"/>
-          <w:color w:val="000000" w:themeColor="text1"/>
-          <w:sz w:val="22"/>
-          <w:szCs w:val="22"/>
-        </w:rPr>
-        <w:t>The above image is a low level design of my system. It shows how each individual piece is connected.</w:t>
-      </w:r>
-    </w:p>
-    <w:p>
+      </w:pPr>
+      <w:r>
+        <w:lastRenderedPageBreak/>
+        <w:t xml:space="preserve">Technical architecture diagram: </w:t>
+      </w:r>
+    </w:p>
+    <w:p>
+      <w:pPr>
+        <w:pStyle w:val="Heading2"/>
+      </w:pPr>
       <w:r>
         <w:rPr>
           <w:noProof/>
-          <w:lang w:eastAsia="en-IE"/>
-        </w:rPr>
-        <w:lastRenderedPageBreak/>
+          <w:lang w:val="en-US"/>
+        </w:rPr>
         <w:drawing>
           <wp:inline distT="0" distB="0" distL="0" distR="0">
             <wp:extent cx="5731510" cy="4298950"/>
             <wp:effectExtent l="19050" t="0" r="2540" b="0"/>
-            <wp:docPr id="11" name="Picture 10" descr="IMG_20171127_110012.jpg"/>
+            <wp:docPr id="5" name="Picture 4" descr="low level view.jpg"/>
             <wp:cNvGraphicFramePr>
               <a:graphicFrameLocks xmlns:a="http://schemas.openxmlformats.org/drawingml/2006/main" noChangeAspect="1"/>
             </wp:cNvGraphicFramePr>
@@ -2182,11 +3497,11 @@
               <a:graphicData uri="http://schemas.openxmlformats.org/drawingml/2006/picture">
                 <pic:pic xmlns:pic="http://schemas.openxmlformats.org/drawingml/2006/picture">
                   <pic:nvPicPr>
-                    <pic:cNvPr id="0" name="IMG_20171127_110012.jpg"/>
+                    <pic:cNvPr id="0" name="low level view.jpg"/>
                     <pic:cNvPicPr/>
                   </pic:nvPicPr>
                   <pic:blipFill>
-                    <a:blip r:embed="rId27" cstate="print"/>
+                    <a:blip r:embed="rId29" cstate="print"/>
                     <a:stretch>
                       <a:fillRect/>
                     </a:stretch>
@@ -2210,6 +3525,70 @@
     <w:p>
       <w:pPr>
         <w:pStyle w:val="Heading2"/>
+        <w:rPr>
+          <w:b w:val="0"/>
+          <w:color w:val="000000" w:themeColor="text1"/>
+          <w:sz w:val="22"/>
+          <w:szCs w:val="22"/>
+        </w:rPr>
+      </w:pPr>
+      <w:r>
+        <w:rPr>
+          <w:b w:val="0"/>
+          <w:color w:val="000000" w:themeColor="text1"/>
+          <w:sz w:val="22"/>
+          <w:szCs w:val="22"/>
+        </w:rPr>
+        <w:t>The above image is a low level design of my system. It shows how each individual piece is connected.</w:t>
+      </w:r>
+    </w:p>
+    <w:p>
+      <w:r>
+        <w:rPr>
+          <w:noProof/>
+          <w:lang w:val="en-US"/>
+        </w:rPr>
+        <w:lastRenderedPageBreak/>
+        <w:drawing>
+          <wp:inline distT="0" distB="0" distL="0" distR="0">
+            <wp:extent cx="5731510" cy="4298950"/>
+            <wp:effectExtent l="19050" t="0" r="2540" b="0"/>
+            <wp:docPr id="11" name="Picture 10" descr="IMG_20171127_110012.jpg"/>
+            <wp:cNvGraphicFramePr>
+              <a:graphicFrameLocks xmlns:a="http://schemas.openxmlformats.org/drawingml/2006/main" noChangeAspect="1"/>
+            </wp:cNvGraphicFramePr>
+            <a:graphic xmlns:a="http://schemas.openxmlformats.org/drawingml/2006/main">
+              <a:graphicData uri="http://schemas.openxmlformats.org/drawingml/2006/picture">
+                <pic:pic xmlns:pic="http://schemas.openxmlformats.org/drawingml/2006/picture">
+                  <pic:nvPicPr>
+                    <pic:cNvPr id="0" name="IMG_20171127_110012.jpg"/>
+                    <pic:cNvPicPr/>
+                  </pic:nvPicPr>
+                  <pic:blipFill>
+                    <a:blip r:embed="rId30" cstate="print"/>
+                    <a:stretch>
+                      <a:fillRect/>
+                    </a:stretch>
+                  </pic:blipFill>
+                  <pic:spPr>
+                    <a:xfrm>
+                      <a:off x="0" y="0"/>
+                      <a:ext cx="5731510" cy="4298950"/>
+                    </a:xfrm>
+                    <a:prstGeom prst="rect">
+                      <a:avLst/>
+                    </a:prstGeom>
+                  </pic:spPr>
+                </pic:pic>
+              </a:graphicData>
+            </a:graphic>
+          </wp:inline>
+        </w:drawing>
+      </w:r>
+    </w:p>
+    <w:p>
+      <w:pPr>
+        <w:pStyle w:val="Heading2"/>
       </w:pPr>
       <w:r>
         <w:br/>
@@ -2226,7 +3605,7 @@
       <w:r>
         <w:rPr>
           <w:noProof/>
-          <w:lang w:eastAsia="en-IE"/>
+          <w:lang w:val="en-US"/>
         </w:rPr>
         <w:drawing>
           <wp:inline distT="0" distB="0" distL="0" distR="0">
@@ -2244,7 +3623,7 @@
                     <pic:cNvPicPr/>
                   </pic:nvPicPr>
                   <pic:blipFill>
-                    <a:blip r:embed="rId28" cstate="print"/>
+                    <a:blip r:embed="rId31" cstate="print"/>
                     <a:stretch>
                       <a:fillRect/>
                     </a:stretch>
@@ -2288,7 +3667,7 @@
       <w:r>
         <w:rPr>
           <w:noProof/>
-          <w:lang w:eastAsia="en-IE"/>
+          <w:lang w:val="en-US"/>
         </w:rPr>
         <w:lastRenderedPageBreak/>
         <w:drawing>
@@ -2307,7 +3686,7 @@
                     <pic:cNvPicPr/>
                   </pic:nvPicPr>
                   <pic:blipFill>
-                    <a:blip r:embed="rId29" cstate="print"/>
+                    <a:blip r:embed="rId32" cstate="print"/>
                     <a:stretch>
                       <a:fillRect/>
                     </a:stretch>
@@ -2351,7 +3730,7 @@
       <w:r>
         <w:rPr>
           <w:noProof/>
-          <w:lang w:eastAsia="en-IE"/>
+          <w:lang w:val="en-US"/>
         </w:rPr>
         <w:drawing>
           <wp:inline distT="0" distB="0" distL="0" distR="0">
@@ -2369,7 +3748,7 @@
                     <pic:cNvPicPr/>
                   </pic:nvPicPr>
                   <pic:blipFill>
-                    <a:blip r:embed="rId30" cstate="print"/>
+                    <a:blip r:embed="rId33" cstate="print"/>
                     <a:stretch>
                       <a:fillRect/>
                     </a:stretch>
@@ -2413,7 +3792,7 @@
       <w:r>
         <w:rPr>
           <w:noProof/>
-          <w:lang w:eastAsia="en-IE"/>
+          <w:lang w:val="en-US"/>
         </w:rPr>
         <w:lastRenderedPageBreak/>
         <w:drawing>
@@ -2432,7 +3811,7 @@
                     <pic:cNvPicPr/>
                   </pic:nvPicPr>
                   <pic:blipFill>
-                    <a:blip r:embed="rId31" cstate="print"/>
+                    <a:blip r:embed="rId34" cstate="print"/>
                     <a:stretch>
                       <a:fillRect/>
                     </a:stretch>
@@ -2482,7 +3861,7 @@
       <w:r>
         <w:rPr>
           <w:noProof/>
-          <w:lang w:eastAsia="en-IE"/>
+          <w:lang w:val="en-US"/>
         </w:rPr>
         <w:lastRenderedPageBreak/>
         <w:drawing>
@@ -2501,7 +3880,7 @@
                     <pic:cNvPicPr/>
                   </pic:nvPicPr>
                   <pic:blipFill>
-                    <a:blip r:embed="rId32" cstate="print"/>
+                    <a:blip r:embed="rId35" cstate="print"/>
                     <a:stretch>
                       <a:fillRect/>
                     </a:stretch>
@@ -2539,7 +3918,7 @@
       <w:r>
         <w:rPr>
           <w:noProof/>
-          <w:lang w:eastAsia="en-IE"/>
+          <w:lang w:val="en-US"/>
         </w:rPr>
         <w:lastRenderedPageBreak/>
         <w:drawing>
@@ -2558,7 +3937,7 @@
                     <pic:cNvPicPr/>
                   </pic:nvPicPr>
                   <pic:blipFill>
-                    <a:blip r:embed="rId33" cstate="print"/>
+                    <a:blip r:embed="rId36" cstate="print"/>
                     <a:stretch>
                       <a:fillRect/>
                     </a:stretch>
@@ -2614,7 +3993,7 @@
       <w:r>
         <w:rPr>
           <w:noProof/>
-          <w:lang w:eastAsia="en-IE"/>
+          <w:lang w:val="en-US"/>
         </w:rPr>
         <w:drawing>
           <wp:inline distT="0" distB="0" distL="0" distR="0">
@@ -2632,7 +4011,7 @@
                     <pic:cNvPicPr/>
                   </pic:nvPicPr>
                   <pic:blipFill>
-                    <a:blip r:embed="rId34" cstate="print"/>
+                    <a:blip r:embed="rId37" cstate="print"/>
                     <a:stretch>
                       <a:fillRect/>
                     </a:stretch>
@@ -2687,15 +4066,7 @@
       </w:pPr>
       <w:r>
         <w:lastRenderedPageBreak/>
-        <w:t xml:space="preserve">The camera I am using for this project is the raspberry pi </w:t>
-      </w:r>
-      <w:proofErr w:type="spellStart"/>
-      <w:r>
-        <w:t>NoIR</w:t>
-      </w:r>
-      <w:proofErr w:type="spellEnd"/>
-      <w:r>
-        <w:t xml:space="preserve"> camera. Th</w:t>
+        <w:t>The camera I am using for this project is the raspberry pi NoIR camera. Th</w:t>
       </w:r>
       <w:r>
         <w:t>e reason for choosing this camera is that it has</w:t>
@@ -2732,15 +4103,7 @@
         <w:jc w:val="both"/>
       </w:pPr>
       <w:r>
-        <w:t xml:space="preserve">To create the web server the python flask framework was used. At first the web server was running off </w:t>
-      </w:r>
-      <w:proofErr w:type="spellStart"/>
-      <w:r>
-        <w:t>localhost</w:t>
-      </w:r>
-      <w:proofErr w:type="spellEnd"/>
-      <w:r>
-        <w:t xml:space="preserve"> on m</w:t>
+        <w:t>To create the web server the python flask framework was used. At first the web server was running off localhost on m</w:t>
       </w:r>
       <w:r>
         <w:t>y home network. As of now it is being hosted on a domain name website using my home computers IP address.</w:t>
@@ -2780,15 +4143,7 @@
         <w:jc w:val="both"/>
       </w:pPr>
       <w:r>
-        <w:t xml:space="preserve">To host my web server I used the site dynu.com and chose the domain name </w:t>
-      </w:r>
-      <w:proofErr w:type="spellStart"/>
-      <w:r>
-        <w:t>MichaelKanefyp</w:t>
-      </w:r>
-      <w:proofErr w:type="spellEnd"/>
-      <w:r>
-        <w:t>, this is open to change but for now it's just a temporary name.</w:t>
+        <w:t>To host my web server I used the site dynu.com and chose the domain name MichaelKanefyp, this is open to change but for now it's just a temporary name.</w:t>
       </w:r>
       <w:r>
         <w:t xml:space="preserve"> To allow traffic to connect to the web server the home router needed to enable port forwarding on the address and port number. With port forwarding enabled the domain name was configured to mask my IP address with the domain name. There were some issues with this as the port number would have to be appended to the domain name. This was fixed by adding the port number to the masked domain name. </w:t>
@@ -2838,7 +4193,13 @@
         <w:t>The client is hosted on a raspberry pi and uses Python with OPENCV and Anaconda to create the image processing application.</w:t>
       </w:r>
       <w:r>
-        <w:t xml:space="preserve"> The client will threshold then segment the region of interest from the image, then using contours find the person in the image. This will be a proof of concept and machine learning will be brought in later to enhance the process. The client uses an import called request to post the processed image to the web server.</w:t>
+        <w:t xml:space="preserve"> The client will threshold then segment the region of interest from the image, then using contours find</w:t>
+      </w:r>
+      <w:r>
+        <w:t>s</w:t>
+      </w:r>
+      <w:r>
+        <w:t xml:space="preserve"> the person in the image. This will be a proof of concept and machine learning will be brought in later to enhance the process. The client uses an import called request to post the processed image to the web server.</w:t>
       </w:r>
     </w:p>
     <w:p>
@@ -3046,15 +4407,7 @@
       </w:r>
       <w:r>
         <w:lastRenderedPageBreak/>
-        <w:t xml:space="preserve">find a person, while I am using a lone infrared camera with IR </w:t>
-      </w:r>
-      <w:proofErr w:type="spellStart"/>
-      <w:r>
-        <w:t>led’s</w:t>
-      </w:r>
-      <w:proofErr w:type="spellEnd"/>
-      <w:r>
-        <w:t>. I hope to solve this problem by finishing the prototype and getting to test it with real world examples.</w:t>
+        <w:t>find a person, while I am using a lone infrared camera with IR led’s. I hope to solve this problem by finishing the prototype and getting to test it with real world examples.</w:t>
       </w:r>
     </w:p>
     <w:p>
@@ -3263,8 +4616,8 @@
     <w:p/>
     <w:p/>
     <w:sectPr>
-      <w:headerReference w:type="default" r:id="rId35"/>
-      <w:footerReference w:type="default" r:id="rId36"/>
+      <w:headerReference w:type="default" r:id="rId38"/>
+      <w:footerReference w:type="default" r:id="rId39"/>
       <w:pgSz w:w="11906" w:h="16838"/>
       <w:pgMar w:top="1440" w:right="1440" w:bottom="1440" w:left="1440" w:header="708" w:footer="708" w:gutter="0"/>
       <w:cols w:space="708"/>
@@ -3277,7 +4630,7 @@
 
 <file path=word/endnotes.xml><?xml version="1.0" encoding="utf-8"?>
 <w:endnotes xmlns:ve="http://schemas.openxmlformats.org/markup-compatibility/2006" xmlns:o="urn:schemas-microsoft-com:office:office" xmlns:r="http://schemas.openxmlformats.org/officeDocument/2006/relationships" xmlns:m="http://schemas.openxmlformats.org/officeDocument/2006/math" xmlns:v="urn:schemas-microsoft-com:vml" xmlns:wp="http://schemas.openxmlformats.org/drawingml/2006/wordprocessingDrawing" xmlns:w10="urn:schemas-microsoft-com:office:word" xmlns:w="http://schemas.openxmlformats.org/wordprocessingml/2006/main" xmlns:wne="http://schemas.microsoft.com/office/word/2006/wordml">
-  <w:endnote w:type="separator" w:id="-1">
+  <w:endnote w:type="separator" w:id="0">
     <w:p>
       <w:pPr>
         <w:spacing w:after="0" w:line="240" w:lineRule="auto"/>
@@ -3287,7 +4640,7 @@
       </w:r>
     </w:p>
   </w:endnote>
-  <w:endnote w:type="continuationSeparator" w:id="0">
+  <w:endnote w:type="continuationSeparator" w:id="1">
     <w:p>
       <w:pPr>
         <w:spacing w:after="0" w:line="240" w:lineRule="auto"/>
@@ -3321,7 +4674,7 @@
             <w:rPr>
               <w:noProof/>
             </w:rPr>
-            <w:t>9</w:t>
+            <w:t>8</w:t>
           </w:r>
         </w:fldSimple>
       </w:p>
@@ -3337,7 +4690,7 @@
 
 <file path=word/footnotes.xml><?xml version="1.0" encoding="utf-8"?>
 <w:footnotes xmlns:ve="http://schemas.openxmlformats.org/markup-compatibility/2006" xmlns:o="urn:schemas-microsoft-com:office:office" xmlns:r="http://schemas.openxmlformats.org/officeDocument/2006/relationships" xmlns:m="http://schemas.openxmlformats.org/officeDocument/2006/math" xmlns:v="urn:schemas-microsoft-com:vml" xmlns:wp="http://schemas.openxmlformats.org/drawingml/2006/wordprocessingDrawing" xmlns:w10="urn:schemas-microsoft-com:office:word" xmlns:w="http://schemas.openxmlformats.org/wordprocessingml/2006/main" xmlns:wne="http://schemas.microsoft.com/office/word/2006/wordml">
-  <w:footnote w:type="separator" w:id="-1">
+  <w:footnote w:type="separator" w:id="0">
     <w:p>
       <w:pPr>
         <w:spacing w:after="0" w:line="240" w:lineRule="auto"/>
@@ -3347,32 +4700,13 @@
       </w:r>
     </w:p>
   </w:footnote>
-  <w:footnote w:type="continuationSeparator" w:id="0">
+  <w:footnote w:type="continuationSeparator" w:id="1">
     <w:p>
       <w:pPr>
         <w:spacing w:after="0" w:line="240" w:lineRule="auto"/>
       </w:pPr>
       <w:r>
         <w:continuationSeparator/>
-      </w:r>
-    </w:p>
-  </w:footnote>
-  <w:footnote w:id="1">
-    <w:p>
-      <w:pPr>
-        <w:pStyle w:val="FootnoteText"/>
-      </w:pPr>
-      <w:r>
-        <w:rPr>
-          <w:rStyle w:val="FootnoteReference"/>
-        </w:rPr>
-        <w:footnoteRef/>
-      </w:r>
-      <w:r>
-        <w:t xml:space="preserve"> </w:t>
-      </w:r>
-      <w:r>
-        <w:t>https://www.tutorialspoint.com/dip/</w:t>
       </w:r>
     </w:p>
   </w:footnote>
@@ -3391,7 +4725,7 @@
         <w:t xml:space="preserve"> </w:t>
       </w:r>
       <w:r>
-        <w:t>http://www.bogotobogo.com/python/OpenCV_Python/python_opencv3_Image_Non-local_Means_Denoising_Algorithm_Noise_Reduction.php</w:t>
+        <w:t>https://www.tutorialspoint.com/dip/</w:t>
       </w:r>
     </w:p>
   </w:footnote>
@@ -3410,7 +4744,7 @@
         <w:t xml:space="preserve"> </w:t>
       </w:r>
       <w:r>
-        <w:t>http://ivrl.epfl.ch/research/infrared/imaging</w:t>
+        <w:t>http://www.bogotobogo.com/python/OpenCV_Python/python_opencv3_Image_Non-local_Means_Denoising_Algorithm_Noise_Reduction.php</w:t>
       </w:r>
     </w:p>
   </w:footnote>
@@ -3429,27 +4763,30 @@
         <w:t xml:space="preserve"> </w:t>
       </w:r>
       <w:r>
+        <w:t>http://ivrl.epfl.ch/research/infrared/imaging</w:t>
+      </w:r>
+    </w:p>
+  </w:footnote>
+  <w:footnote w:id="5">
+    <w:p>
+      <w:pPr>
+        <w:pStyle w:val="FootnoteText"/>
+      </w:pPr>
+      <w:r>
+        <w:rPr>
+          <w:rStyle w:val="FootnoteReference"/>
+        </w:rPr>
+        <w:footnoteRef/>
+      </w:r>
+      <w:r>
+        <w:t xml:space="preserve"> </w:t>
+      </w:r>
+      <w:r>
         <w:rPr>
           <w:rFonts w:ascii="Calibri" w:hAnsi="Calibri" w:cs="Arial"/>
           <w:shd w:val="clear" w:color="auto" w:fill="FFFFFF"/>
         </w:rPr>
-        <w:t xml:space="preserve">C. Fredembach and S. </w:t>
-      </w:r>
-      <w:proofErr w:type="spellStart"/>
-      <w:r>
-        <w:rPr>
-          <w:rFonts w:ascii="Calibri" w:hAnsi="Calibri" w:cs="Arial"/>
-          <w:shd w:val="clear" w:color="auto" w:fill="FFFFFF"/>
-        </w:rPr>
-        <w:t>Süsstrunk</w:t>
-      </w:r>
-      <w:proofErr w:type="spellEnd"/>
-      <w:r>
-        <w:rPr>
-          <w:rFonts w:ascii="Calibri" w:hAnsi="Calibri" w:cs="Arial"/>
-          <w:shd w:val="clear" w:color="auto" w:fill="FFFFFF"/>
-        </w:rPr>
-        <w:t>,</w:t>
+        <w:t>C. Fredembach and S. Süsstrunk,</w:t>
       </w:r>
       <w:hyperlink r:id="rId1" w:history="1">
         <w:r>
@@ -3468,42 +4805,7 @@
           <w:rFonts w:ascii="Calibri" w:hAnsi="Calibri" w:cs="Arial"/>
           <w:shd w:val="clear" w:color="auto" w:fill="FFFFFF"/>
         </w:rPr>
-        <w:t xml:space="preserve">, Proceedings of the IS&amp;T 16th </w:t>
-      </w:r>
-      <w:proofErr w:type="spellStart"/>
-      <w:r>
-        <w:rPr>
-          <w:rFonts w:ascii="Calibri" w:hAnsi="Calibri" w:cs="Arial"/>
-          <w:shd w:val="clear" w:color="auto" w:fill="FFFFFF"/>
-        </w:rPr>
-        <w:t>Color</w:t>
-      </w:r>
-      <w:proofErr w:type="spellEnd"/>
-      <w:r>
-        <w:rPr>
-          <w:rFonts w:ascii="Calibri" w:hAnsi="Calibri" w:cs="Arial"/>
-          <w:shd w:val="clear" w:color="auto" w:fill="FFFFFF"/>
-        </w:rPr>
-        <w:t xml:space="preserve"> Imaging Conference, pp. 176-182, 2008.</w:t>
-      </w:r>
-    </w:p>
-  </w:footnote>
-  <w:footnote w:id="5">
-    <w:p>
-      <w:pPr>
-        <w:pStyle w:val="FootnoteText"/>
-      </w:pPr>
-      <w:r>
-        <w:rPr>
-          <w:rStyle w:val="FootnoteReference"/>
-        </w:rPr>
-        <w:footnoteRef/>
-      </w:r>
-      <w:r>
-        <w:t xml:space="preserve"> </w:t>
-      </w:r>
-      <w:r>
-        <w:t>http://ivrl.epfl.ch/research/infrared/imaging</w:t>
+        <w:t>, Proceedings of the IS&amp;T 16th Color Imaging Conference, pp. 176-182, 2008.</w:t>
       </w:r>
     </w:p>
   </w:footnote>
@@ -3522,7 +4824,7 @@
         <w:t xml:space="preserve"> </w:t>
       </w:r>
       <w:r>
-        <w:t>https://pimylifeup.com/raspberry-pi-camera-vs-noir-camera/</w:t>
+        <w:t>http://ivrl.epfl.ch/research/infrared/imaging</w:t>
       </w:r>
     </w:p>
   </w:footnote>
@@ -3541,7 +4843,7 @@
         <w:t xml:space="preserve"> </w:t>
       </w:r>
       <w:r>
-        <w:t>https://www.cs.auckland.ac.nz/courses/compsci773s1c/lectures/ImageProcessing-html/topic3.htm</w:t>
+        <w:t>https://pimylifeup.com/raspberry-pi-camera-vs-noir-camera/</w:t>
       </w:r>
     </w:p>
   </w:footnote>
@@ -3560,7 +4862,7 @@
         <w:t xml:space="preserve"> </w:t>
       </w:r>
       <w:r>
-        <w:t>https://docs.opencv.org/trunk/d9/d61/tutorial_py_morphological_ops.html</w:t>
+        <w:t>https://www.cs.auckland.ac.nz/courses/compsci773s1c/lectures/ImageProcessing-html/topic3.htm</w:t>
       </w:r>
     </w:p>
   </w:footnote>
@@ -3579,7 +4881,7 @@
         <w:t xml:space="preserve"> </w:t>
       </w:r>
       <w:r>
-        <w:t>http://citeseerx.ist.psu.edu/viewdoc/download?doi=10.1.1.389.6745&amp;rep=rep1&amp;type=pdf</w:t>
+        <w:t>https://docs.opencv.org/trunk/d9/d61/tutorial_py_morphological_ops.html</w:t>
       </w:r>
     </w:p>
   </w:footnote>
@@ -3598,7 +4900,7 @@
         <w:t xml:space="preserve"> </w:t>
       </w:r>
       <w:r>
-        <w:t>https://docs.opencv.org/3.1.0/d4/d73/tutorial_py_contours_begin.html</w:t>
+        <w:t>http://citeseerx.ist.psu.edu/viewdoc/download?doi=10.1.1.389.6745&amp;rep=rep1&amp;type=pdf</w:t>
       </w:r>
     </w:p>
   </w:footnote>
@@ -3617,11 +4919,30 @@
         <w:t xml:space="preserve"> </w:t>
       </w:r>
       <w:r>
-        <w:t>http://citeseerx.ist.psu.edu/viewdoc/download?doi=10.1.1.389.6745&amp;rep=rep1&amp;type=pdf</w:t>
+        <w:t>https://docs.opencv.org/3.1.0/d4/d73/tutorial_py_contours_begin.html</w:t>
       </w:r>
     </w:p>
   </w:footnote>
   <w:footnote w:id="12">
+    <w:p>
+      <w:pPr>
+        <w:pStyle w:val="FootnoteText"/>
+      </w:pPr>
+      <w:r>
+        <w:rPr>
+          <w:rStyle w:val="FootnoteReference"/>
+        </w:rPr>
+        <w:footnoteRef/>
+      </w:r>
+      <w:r>
+        <w:t xml:space="preserve"> </w:t>
+      </w:r>
+      <w:r>
+        <w:t>http://citeseerx.ist.psu.edu/viewdoc/download?doi=10.1.1.389.6745&amp;rep=rep1&amp;type=pdf</w:t>
+      </w:r>
+    </w:p>
+  </w:footnote>
+  <w:footnote w:id="13">
     <w:p>
       <w:pPr>
         <w:pStyle w:val="FootnoteText"/>
@@ -3668,6 +4989,119 @@
 <file path=word/numbering.xml><?xml version="1.0" encoding="utf-8"?>
 <w:numbering xmlns:ve="http://schemas.openxmlformats.org/markup-compatibility/2006" xmlns:o="urn:schemas-microsoft-com:office:office" xmlns:r="http://schemas.openxmlformats.org/officeDocument/2006/relationships" xmlns:m="http://schemas.openxmlformats.org/officeDocument/2006/math" xmlns:v="urn:schemas-microsoft-com:vml" xmlns:wp="http://schemas.openxmlformats.org/drawingml/2006/wordprocessingDrawing" xmlns:w10="urn:schemas-microsoft-com:office:word" xmlns:w="http://schemas.openxmlformats.org/wordprocessingml/2006/main" xmlns:wne="http://schemas.microsoft.com/office/word/2006/wordml">
   <w:abstractNum w:abstractNumId="0">
+    <w:nsid w:val="139F69EE"/>
+    <w:multiLevelType w:val="hybridMultilevel"/>
+    <w:tmpl w:val="3FA4E36A"/>
+    <w:lvl w:ilvl="0" w:tplc="04090001">
+      <w:start w:val="1"/>
+      <w:numFmt w:val="bullet"/>
+      <w:lvlText w:val=""/>
+      <w:lvlJc w:val="left"/>
+      <w:pPr>
+        <w:ind w:left="720" w:hanging="360"/>
+      </w:pPr>
+      <w:rPr>
+        <w:rFonts w:ascii="Symbol" w:hAnsi="Symbol" w:hint="default"/>
+      </w:rPr>
+    </w:lvl>
+    <w:lvl w:ilvl="1" w:tplc="04090003" w:tentative="1">
+      <w:start w:val="1"/>
+      <w:numFmt w:val="bullet"/>
+      <w:lvlText w:val="o"/>
+      <w:lvlJc w:val="left"/>
+      <w:pPr>
+        <w:ind w:left="1440" w:hanging="360"/>
+      </w:pPr>
+      <w:rPr>
+        <w:rFonts w:ascii="Courier New" w:hAnsi="Courier New" w:cs="Courier New" w:hint="default"/>
+      </w:rPr>
+    </w:lvl>
+    <w:lvl w:ilvl="2" w:tplc="04090005" w:tentative="1">
+      <w:start w:val="1"/>
+      <w:numFmt w:val="bullet"/>
+      <w:lvlText w:val=""/>
+      <w:lvlJc w:val="left"/>
+      <w:pPr>
+        <w:ind w:left="2160" w:hanging="360"/>
+      </w:pPr>
+      <w:rPr>
+        <w:rFonts w:ascii="Wingdings" w:hAnsi="Wingdings" w:hint="default"/>
+      </w:rPr>
+    </w:lvl>
+    <w:lvl w:ilvl="3" w:tplc="04090001" w:tentative="1">
+      <w:start w:val="1"/>
+      <w:numFmt w:val="bullet"/>
+      <w:lvlText w:val=""/>
+      <w:lvlJc w:val="left"/>
+      <w:pPr>
+        <w:ind w:left="2880" w:hanging="360"/>
+      </w:pPr>
+      <w:rPr>
+        <w:rFonts w:ascii="Symbol" w:hAnsi="Symbol" w:hint="default"/>
+      </w:rPr>
+    </w:lvl>
+    <w:lvl w:ilvl="4" w:tplc="04090003" w:tentative="1">
+      <w:start w:val="1"/>
+      <w:numFmt w:val="bullet"/>
+      <w:lvlText w:val="o"/>
+      <w:lvlJc w:val="left"/>
+      <w:pPr>
+        <w:ind w:left="3600" w:hanging="360"/>
+      </w:pPr>
+      <w:rPr>
+        <w:rFonts w:ascii="Courier New" w:hAnsi="Courier New" w:cs="Courier New" w:hint="default"/>
+      </w:rPr>
+    </w:lvl>
+    <w:lvl w:ilvl="5" w:tplc="04090005" w:tentative="1">
+      <w:start w:val="1"/>
+      <w:numFmt w:val="bullet"/>
+      <w:lvlText w:val=""/>
+      <w:lvlJc w:val="left"/>
+      <w:pPr>
+        <w:ind w:left="4320" w:hanging="360"/>
+      </w:pPr>
+      <w:rPr>
+        <w:rFonts w:ascii="Wingdings" w:hAnsi="Wingdings" w:hint="default"/>
+      </w:rPr>
+    </w:lvl>
+    <w:lvl w:ilvl="6" w:tplc="04090001" w:tentative="1">
+      <w:start w:val="1"/>
+      <w:numFmt w:val="bullet"/>
+      <w:lvlText w:val=""/>
+      <w:lvlJc w:val="left"/>
+      <w:pPr>
+        <w:ind w:left="5040" w:hanging="360"/>
+      </w:pPr>
+      <w:rPr>
+        <w:rFonts w:ascii="Symbol" w:hAnsi="Symbol" w:hint="default"/>
+      </w:rPr>
+    </w:lvl>
+    <w:lvl w:ilvl="7" w:tplc="04090003" w:tentative="1">
+      <w:start w:val="1"/>
+      <w:numFmt w:val="bullet"/>
+      <w:lvlText w:val="o"/>
+      <w:lvlJc w:val="left"/>
+      <w:pPr>
+        <w:ind w:left="5760" w:hanging="360"/>
+      </w:pPr>
+      <w:rPr>
+        <w:rFonts w:ascii="Courier New" w:hAnsi="Courier New" w:cs="Courier New" w:hint="default"/>
+      </w:rPr>
+    </w:lvl>
+    <w:lvl w:ilvl="8" w:tplc="04090005" w:tentative="1">
+      <w:start w:val="1"/>
+      <w:numFmt w:val="bullet"/>
+      <w:lvlText w:val=""/>
+      <w:lvlJc w:val="left"/>
+      <w:pPr>
+        <w:ind w:left="6480" w:hanging="360"/>
+      </w:pPr>
+      <w:rPr>
+        <w:rFonts w:ascii="Wingdings" w:hAnsi="Wingdings" w:hint="default"/>
+      </w:rPr>
+    </w:lvl>
+  </w:abstractNum>
+  <w:abstractNum w:abstractNumId="1">
     <w:nsid w:val="14860439"/>
     <w:multiLevelType w:val="hybridMultilevel"/>
     <w:tmpl w:val="3C060686"/>
@@ -3780,7 +5214,7 @@
       </w:rPr>
     </w:lvl>
   </w:abstractNum>
-  <w:abstractNum w:abstractNumId="1">
+  <w:abstractNum w:abstractNumId="2">
     <w:nsid w:val="191576D1"/>
     <w:multiLevelType w:val="hybridMultilevel"/>
     <w:tmpl w:val="01F2E59A"/>
@@ -3893,7 +5327,120 @@
       </w:rPr>
     </w:lvl>
   </w:abstractNum>
-  <w:abstractNum w:abstractNumId="2">
+  <w:abstractNum w:abstractNumId="3">
+    <w:nsid w:val="21920A50"/>
+    <w:multiLevelType w:val="hybridMultilevel"/>
+    <w:tmpl w:val="7C0C79C0"/>
+    <w:lvl w:ilvl="0" w:tplc="04090001">
+      <w:start w:val="1"/>
+      <w:numFmt w:val="bullet"/>
+      <w:lvlText w:val=""/>
+      <w:lvlJc w:val="left"/>
+      <w:pPr>
+        <w:ind w:left="720" w:hanging="360"/>
+      </w:pPr>
+      <w:rPr>
+        <w:rFonts w:ascii="Symbol" w:hAnsi="Symbol" w:hint="default"/>
+      </w:rPr>
+    </w:lvl>
+    <w:lvl w:ilvl="1" w:tplc="04090003" w:tentative="1">
+      <w:start w:val="1"/>
+      <w:numFmt w:val="bullet"/>
+      <w:lvlText w:val="o"/>
+      <w:lvlJc w:val="left"/>
+      <w:pPr>
+        <w:ind w:left="1440" w:hanging="360"/>
+      </w:pPr>
+      <w:rPr>
+        <w:rFonts w:ascii="Courier New" w:hAnsi="Courier New" w:cs="Courier New" w:hint="default"/>
+      </w:rPr>
+    </w:lvl>
+    <w:lvl w:ilvl="2" w:tplc="04090005" w:tentative="1">
+      <w:start w:val="1"/>
+      <w:numFmt w:val="bullet"/>
+      <w:lvlText w:val=""/>
+      <w:lvlJc w:val="left"/>
+      <w:pPr>
+        <w:ind w:left="2160" w:hanging="360"/>
+      </w:pPr>
+      <w:rPr>
+        <w:rFonts w:ascii="Wingdings" w:hAnsi="Wingdings" w:hint="default"/>
+      </w:rPr>
+    </w:lvl>
+    <w:lvl w:ilvl="3" w:tplc="04090001" w:tentative="1">
+      <w:start w:val="1"/>
+      <w:numFmt w:val="bullet"/>
+      <w:lvlText w:val=""/>
+      <w:lvlJc w:val="left"/>
+      <w:pPr>
+        <w:ind w:left="2880" w:hanging="360"/>
+      </w:pPr>
+      <w:rPr>
+        <w:rFonts w:ascii="Symbol" w:hAnsi="Symbol" w:hint="default"/>
+      </w:rPr>
+    </w:lvl>
+    <w:lvl w:ilvl="4" w:tplc="04090003" w:tentative="1">
+      <w:start w:val="1"/>
+      <w:numFmt w:val="bullet"/>
+      <w:lvlText w:val="o"/>
+      <w:lvlJc w:val="left"/>
+      <w:pPr>
+        <w:ind w:left="3600" w:hanging="360"/>
+      </w:pPr>
+      <w:rPr>
+        <w:rFonts w:ascii="Courier New" w:hAnsi="Courier New" w:cs="Courier New" w:hint="default"/>
+      </w:rPr>
+    </w:lvl>
+    <w:lvl w:ilvl="5" w:tplc="04090005" w:tentative="1">
+      <w:start w:val="1"/>
+      <w:numFmt w:val="bullet"/>
+      <w:lvlText w:val=""/>
+      <w:lvlJc w:val="left"/>
+      <w:pPr>
+        <w:ind w:left="4320" w:hanging="360"/>
+      </w:pPr>
+      <w:rPr>
+        <w:rFonts w:ascii="Wingdings" w:hAnsi="Wingdings" w:hint="default"/>
+      </w:rPr>
+    </w:lvl>
+    <w:lvl w:ilvl="6" w:tplc="04090001" w:tentative="1">
+      <w:start w:val="1"/>
+      <w:numFmt w:val="bullet"/>
+      <w:lvlText w:val=""/>
+      <w:lvlJc w:val="left"/>
+      <w:pPr>
+        <w:ind w:left="5040" w:hanging="360"/>
+      </w:pPr>
+      <w:rPr>
+        <w:rFonts w:ascii="Symbol" w:hAnsi="Symbol" w:hint="default"/>
+      </w:rPr>
+    </w:lvl>
+    <w:lvl w:ilvl="7" w:tplc="04090003" w:tentative="1">
+      <w:start w:val="1"/>
+      <w:numFmt w:val="bullet"/>
+      <w:lvlText w:val="o"/>
+      <w:lvlJc w:val="left"/>
+      <w:pPr>
+        <w:ind w:left="5760" w:hanging="360"/>
+      </w:pPr>
+      <w:rPr>
+        <w:rFonts w:ascii="Courier New" w:hAnsi="Courier New" w:cs="Courier New" w:hint="default"/>
+      </w:rPr>
+    </w:lvl>
+    <w:lvl w:ilvl="8" w:tplc="04090005" w:tentative="1">
+      <w:start w:val="1"/>
+      <w:numFmt w:val="bullet"/>
+      <w:lvlText w:val=""/>
+      <w:lvlJc w:val="left"/>
+      <w:pPr>
+        <w:ind w:left="6480" w:hanging="360"/>
+      </w:pPr>
+      <w:rPr>
+        <w:rFonts w:ascii="Wingdings" w:hAnsi="Wingdings" w:hint="default"/>
+      </w:rPr>
+    </w:lvl>
+  </w:abstractNum>
+  <w:abstractNum w:abstractNumId="4">
     <w:nsid w:val="2EDF5DAB"/>
     <w:multiLevelType w:val="hybridMultilevel"/>
     <w:tmpl w:val="4BAA2E96"/>
@@ -4006,7 +5553,7 @@
       </w:rPr>
     </w:lvl>
   </w:abstractNum>
-  <w:abstractNum w:abstractNumId="3">
+  <w:abstractNum w:abstractNumId="5">
     <w:nsid w:val="37BC73EF"/>
     <w:multiLevelType w:val="hybridMultilevel"/>
     <w:tmpl w:val="F1D8989C"/>
@@ -4119,7 +5666,182 @@
       </w:rPr>
     </w:lvl>
   </w:abstractNum>
-  <w:abstractNum w:abstractNumId="4">
+  <w:abstractNum w:abstractNumId="6">
+    <w:nsid w:val="37D6460A"/>
+    <w:multiLevelType w:val="hybridMultilevel"/>
+    <w:tmpl w:val="4E2E9FD8"/>
+    <w:lvl w:ilvl="0" w:tplc="0409000F">
+      <w:start w:val="1"/>
+      <w:numFmt w:val="decimal"/>
+      <w:lvlText w:val="%1."/>
+      <w:lvlJc w:val="left"/>
+      <w:pPr>
+        <w:ind w:left="720" w:hanging="360"/>
+      </w:pPr>
+    </w:lvl>
+    <w:lvl w:ilvl="1" w:tplc="04090019" w:tentative="1">
+      <w:start w:val="1"/>
+      <w:numFmt w:val="lowerLetter"/>
+      <w:lvlText w:val="%2."/>
+      <w:lvlJc w:val="left"/>
+      <w:pPr>
+        <w:ind w:left="1440" w:hanging="360"/>
+      </w:pPr>
+    </w:lvl>
+    <w:lvl w:ilvl="2" w:tplc="0409001B" w:tentative="1">
+      <w:start w:val="1"/>
+      <w:numFmt w:val="lowerRoman"/>
+      <w:lvlText w:val="%3."/>
+      <w:lvlJc w:val="right"/>
+      <w:pPr>
+        <w:ind w:left="2160" w:hanging="180"/>
+      </w:pPr>
+    </w:lvl>
+    <w:lvl w:ilvl="3" w:tplc="0409000F" w:tentative="1">
+      <w:start w:val="1"/>
+      <w:numFmt w:val="decimal"/>
+      <w:lvlText w:val="%4."/>
+      <w:lvlJc w:val="left"/>
+      <w:pPr>
+        <w:ind w:left="2880" w:hanging="360"/>
+      </w:pPr>
+    </w:lvl>
+    <w:lvl w:ilvl="4" w:tplc="04090019" w:tentative="1">
+      <w:start w:val="1"/>
+      <w:numFmt w:val="lowerLetter"/>
+      <w:lvlText w:val="%5."/>
+      <w:lvlJc w:val="left"/>
+      <w:pPr>
+        <w:ind w:left="3600" w:hanging="360"/>
+      </w:pPr>
+    </w:lvl>
+    <w:lvl w:ilvl="5" w:tplc="0409001B" w:tentative="1">
+      <w:start w:val="1"/>
+      <w:numFmt w:val="lowerRoman"/>
+      <w:lvlText w:val="%6."/>
+      <w:lvlJc w:val="right"/>
+      <w:pPr>
+        <w:ind w:left="4320" w:hanging="180"/>
+      </w:pPr>
+    </w:lvl>
+    <w:lvl w:ilvl="6" w:tplc="0409000F" w:tentative="1">
+      <w:start w:val="1"/>
+      <w:numFmt w:val="decimal"/>
+      <w:lvlText w:val="%7."/>
+      <w:lvlJc w:val="left"/>
+      <w:pPr>
+        <w:ind w:left="5040" w:hanging="360"/>
+      </w:pPr>
+    </w:lvl>
+    <w:lvl w:ilvl="7" w:tplc="04090019" w:tentative="1">
+      <w:start w:val="1"/>
+      <w:numFmt w:val="lowerLetter"/>
+      <w:lvlText w:val="%8."/>
+      <w:lvlJc w:val="left"/>
+      <w:pPr>
+        <w:ind w:left="5760" w:hanging="360"/>
+      </w:pPr>
+    </w:lvl>
+    <w:lvl w:ilvl="8" w:tplc="0409001B" w:tentative="1">
+      <w:start w:val="1"/>
+      <w:numFmt w:val="lowerRoman"/>
+      <w:lvlText w:val="%9."/>
+      <w:lvlJc w:val="right"/>
+      <w:pPr>
+        <w:ind w:left="6480" w:hanging="180"/>
+      </w:pPr>
+    </w:lvl>
+  </w:abstractNum>
+  <w:abstractNum w:abstractNumId="7">
+    <w:nsid w:val="39EC5D87"/>
+    <w:multiLevelType w:val="hybridMultilevel"/>
+    <w:tmpl w:val="F60CC47C"/>
+    <w:lvl w:ilvl="0" w:tplc="0409000F">
+      <w:start w:val="1"/>
+      <w:numFmt w:val="decimal"/>
+      <w:lvlText w:val="%1."/>
+      <w:lvlJc w:val="left"/>
+      <w:pPr>
+        <w:ind w:left="720" w:hanging="360"/>
+      </w:pPr>
+      <w:rPr>
+        <w:rFonts w:hint="default"/>
+      </w:rPr>
+    </w:lvl>
+    <w:lvl w:ilvl="1" w:tplc="04090019" w:tentative="1">
+      <w:start w:val="1"/>
+      <w:numFmt w:val="lowerLetter"/>
+      <w:lvlText w:val="%2."/>
+      <w:lvlJc w:val="left"/>
+      <w:pPr>
+        <w:ind w:left="1440" w:hanging="360"/>
+      </w:pPr>
+    </w:lvl>
+    <w:lvl w:ilvl="2" w:tplc="0409001B" w:tentative="1">
+      <w:start w:val="1"/>
+      <w:numFmt w:val="lowerRoman"/>
+      <w:lvlText w:val="%3."/>
+      <w:lvlJc w:val="right"/>
+      <w:pPr>
+        <w:ind w:left="2160" w:hanging="180"/>
+      </w:pPr>
+    </w:lvl>
+    <w:lvl w:ilvl="3" w:tplc="0409000F" w:tentative="1">
+      <w:start w:val="1"/>
+      <w:numFmt w:val="decimal"/>
+      <w:lvlText w:val="%4."/>
+      <w:lvlJc w:val="left"/>
+      <w:pPr>
+        <w:ind w:left="2880" w:hanging="360"/>
+      </w:pPr>
+    </w:lvl>
+    <w:lvl w:ilvl="4" w:tplc="04090019" w:tentative="1">
+      <w:start w:val="1"/>
+      <w:numFmt w:val="lowerLetter"/>
+      <w:lvlText w:val="%5."/>
+      <w:lvlJc w:val="left"/>
+      <w:pPr>
+        <w:ind w:left="3600" w:hanging="360"/>
+      </w:pPr>
+    </w:lvl>
+    <w:lvl w:ilvl="5" w:tplc="0409001B" w:tentative="1">
+      <w:start w:val="1"/>
+      <w:numFmt w:val="lowerRoman"/>
+      <w:lvlText w:val="%6."/>
+      <w:lvlJc w:val="right"/>
+      <w:pPr>
+        <w:ind w:left="4320" w:hanging="180"/>
+      </w:pPr>
+    </w:lvl>
+    <w:lvl w:ilvl="6" w:tplc="0409000F" w:tentative="1">
+      <w:start w:val="1"/>
+      <w:numFmt w:val="decimal"/>
+      <w:lvlText w:val="%7."/>
+      <w:lvlJc w:val="left"/>
+      <w:pPr>
+        <w:ind w:left="5040" w:hanging="360"/>
+      </w:pPr>
+    </w:lvl>
+    <w:lvl w:ilvl="7" w:tplc="04090019" w:tentative="1">
+      <w:start w:val="1"/>
+      <w:numFmt w:val="lowerLetter"/>
+      <w:lvlText w:val="%8."/>
+      <w:lvlJc w:val="left"/>
+      <w:pPr>
+        <w:ind w:left="5760" w:hanging="360"/>
+      </w:pPr>
+    </w:lvl>
+    <w:lvl w:ilvl="8" w:tplc="0409001B" w:tentative="1">
+      <w:start w:val="1"/>
+      <w:numFmt w:val="lowerRoman"/>
+      <w:lvlText w:val="%9."/>
+      <w:lvlJc w:val="right"/>
+      <w:pPr>
+        <w:ind w:left="6480" w:hanging="180"/>
+      </w:pPr>
+    </w:lvl>
+  </w:abstractNum>
+  <w:abstractNum w:abstractNumId="8">
     <w:nsid w:val="4A782BC9"/>
     <w:multiLevelType w:val="hybridMultilevel"/>
     <w:tmpl w:val="DD50E866"/>
@@ -4232,7 +5954,7 @@
       </w:rPr>
     </w:lvl>
   </w:abstractNum>
-  <w:abstractNum w:abstractNumId="5">
+  <w:abstractNum w:abstractNumId="9">
     <w:nsid w:val="5DCD4E1C"/>
     <w:multiLevelType w:val="hybridMultilevel"/>
     <w:tmpl w:val="95DECEE2"/>
@@ -4345,7 +6067,7 @@
       </w:rPr>
     </w:lvl>
   </w:abstractNum>
-  <w:abstractNum w:abstractNumId="6">
+  <w:abstractNum w:abstractNumId="10">
     <w:nsid w:val="607D75DC"/>
     <w:multiLevelType w:val="hybridMultilevel"/>
     <w:tmpl w:val="491045A8"/>
@@ -4431,26 +6153,246 @@
       </w:pPr>
     </w:lvl>
   </w:abstractNum>
+  <w:abstractNum w:abstractNumId="11">
+    <w:nsid w:val="78680831"/>
+    <w:multiLevelType w:val="hybridMultilevel"/>
+    <w:tmpl w:val="EB1E886A"/>
+    <w:lvl w:ilvl="0" w:tplc="04090001">
+      <w:start w:val="1"/>
+      <w:numFmt w:val="bullet"/>
+      <w:lvlText w:val=""/>
+      <w:lvlJc w:val="left"/>
+      <w:pPr>
+        <w:ind w:left="720" w:hanging="360"/>
+      </w:pPr>
+      <w:rPr>
+        <w:rFonts w:ascii="Symbol" w:hAnsi="Symbol" w:hint="default"/>
+      </w:rPr>
+    </w:lvl>
+    <w:lvl w:ilvl="1" w:tplc="04090003" w:tentative="1">
+      <w:start w:val="1"/>
+      <w:numFmt w:val="bullet"/>
+      <w:lvlText w:val="o"/>
+      <w:lvlJc w:val="left"/>
+      <w:pPr>
+        <w:ind w:left="1440" w:hanging="360"/>
+      </w:pPr>
+      <w:rPr>
+        <w:rFonts w:ascii="Courier New" w:hAnsi="Courier New" w:cs="Courier New" w:hint="default"/>
+      </w:rPr>
+    </w:lvl>
+    <w:lvl w:ilvl="2" w:tplc="04090005" w:tentative="1">
+      <w:start w:val="1"/>
+      <w:numFmt w:val="bullet"/>
+      <w:lvlText w:val=""/>
+      <w:lvlJc w:val="left"/>
+      <w:pPr>
+        <w:ind w:left="2160" w:hanging="360"/>
+      </w:pPr>
+      <w:rPr>
+        <w:rFonts w:ascii="Wingdings" w:hAnsi="Wingdings" w:hint="default"/>
+      </w:rPr>
+    </w:lvl>
+    <w:lvl w:ilvl="3" w:tplc="04090001" w:tentative="1">
+      <w:start w:val="1"/>
+      <w:numFmt w:val="bullet"/>
+      <w:lvlText w:val=""/>
+      <w:lvlJc w:val="left"/>
+      <w:pPr>
+        <w:ind w:left="2880" w:hanging="360"/>
+      </w:pPr>
+      <w:rPr>
+        <w:rFonts w:ascii="Symbol" w:hAnsi="Symbol" w:hint="default"/>
+      </w:rPr>
+    </w:lvl>
+    <w:lvl w:ilvl="4" w:tplc="04090003" w:tentative="1">
+      <w:start w:val="1"/>
+      <w:numFmt w:val="bullet"/>
+      <w:lvlText w:val="o"/>
+      <w:lvlJc w:val="left"/>
+      <w:pPr>
+        <w:ind w:left="3600" w:hanging="360"/>
+      </w:pPr>
+      <w:rPr>
+        <w:rFonts w:ascii="Courier New" w:hAnsi="Courier New" w:cs="Courier New" w:hint="default"/>
+      </w:rPr>
+    </w:lvl>
+    <w:lvl w:ilvl="5" w:tplc="04090005" w:tentative="1">
+      <w:start w:val="1"/>
+      <w:numFmt w:val="bullet"/>
+      <w:lvlText w:val=""/>
+      <w:lvlJc w:val="left"/>
+      <w:pPr>
+        <w:ind w:left="4320" w:hanging="360"/>
+      </w:pPr>
+      <w:rPr>
+        <w:rFonts w:ascii="Wingdings" w:hAnsi="Wingdings" w:hint="default"/>
+      </w:rPr>
+    </w:lvl>
+    <w:lvl w:ilvl="6" w:tplc="04090001" w:tentative="1">
+      <w:start w:val="1"/>
+      <w:numFmt w:val="bullet"/>
+      <w:lvlText w:val=""/>
+      <w:lvlJc w:val="left"/>
+      <w:pPr>
+        <w:ind w:left="5040" w:hanging="360"/>
+      </w:pPr>
+      <w:rPr>
+        <w:rFonts w:ascii="Symbol" w:hAnsi="Symbol" w:hint="default"/>
+      </w:rPr>
+    </w:lvl>
+    <w:lvl w:ilvl="7" w:tplc="04090003" w:tentative="1">
+      <w:start w:val="1"/>
+      <w:numFmt w:val="bullet"/>
+      <w:lvlText w:val="o"/>
+      <w:lvlJc w:val="left"/>
+      <w:pPr>
+        <w:ind w:left="5760" w:hanging="360"/>
+      </w:pPr>
+      <w:rPr>
+        <w:rFonts w:ascii="Courier New" w:hAnsi="Courier New" w:cs="Courier New" w:hint="default"/>
+      </w:rPr>
+    </w:lvl>
+    <w:lvl w:ilvl="8" w:tplc="04090005" w:tentative="1">
+      <w:start w:val="1"/>
+      <w:numFmt w:val="bullet"/>
+      <w:lvlText w:val=""/>
+      <w:lvlJc w:val="left"/>
+      <w:pPr>
+        <w:ind w:left="6480" w:hanging="360"/>
+      </w:pPr>
+      <w:rPr>
+        <w:rFonts w:ascii="Wingdings" w:hAnsi="Wingdings" w:hint="default"/>
+      </w:rPr>
+    </w:lvl>
+  </w:abstractNum>
+  <w:abstractNum w:abstractNumId="12">
+    <w:nsid w:val="799B03CE"/>
+    <w:multiLevelType w:val="hybridMultilevel"/>
+    <w:tmpl w:val="B3B2254E"/>
+    <w:lvl w:ilvl="0" w:tplc="0409000F">
+      <w:start w:val="1"/>
+      <w:numFmt w:val="decimal"/>
+      <w:lvlText w:val="%1."/>
+      <w:lvlJc w:val="left"/>
+      <w:pPr>
+        <w:ind w:left="720" w:hanging="360"/>
+      </w:pPr>
+      <w:rPr>
+        <w:rFonts w:hint="default"/>
+      </w:rPr>
+    </w:lvl>
+    <w:lvl w:ilvl="1" w:tplc="04090019" w:tentative="1">
+      <w:start w:val="1"/>
+      <w:numFmt w:val="lowerLetter"/>
+      <w:lvlText w:val="%2."/>
+      <w:lvlJc w:val="left"/>
+      <w:pPr>
+        <w:ind w:left="1440" w:hanging="360"/>
+      </w:pPr>
+    </w:lvl>
+    <w:lvl w:ilvl="2" w:tplc="0409001B" w:tentative="1">
+      <w:start w:val="1"/>
+      <w:numFmt w:val="lowerRoman"/>
+      <w:lvlText w:val="%3."/>
+      <w:lvlJc w:val="right"/>
+      <w:pPr>
+        <w:ind w:left="2160" w:hanging="180"/>
+      </w:pPr>
+    </w:lvl>
+    <w:lvl w:ilvl="3" w:tplc="0409000F" w:tentative="1">
+      <w:start w:val="1"/>
+      <w:numFmt w:val="decimal"/>
+      <w:lvlText w:val="%4."/>
+      <w:lvlJc w:val="left"/>
+      <w:pPr>
+        <w:ind w:left="2880" w:hanging="360"/>
+      </w:pPr>
+    </w:lvl>
+    <w:lvl w:ilvl="4" w:tplc="04090019" w:tentative="1">
+      <w:start w:val="1"/>
+      <w:numFmt w:val="lowerLetter"/>
+      <w:lvlText w:val="%5."/>
+      <w:lvlJc w:val="left"/>
+      <w:pPr>
+        <w:ind w:left="3600" w:hanging="360"/>
+      </w:pPr>
+    </w:lvl>
+    <w:lvl w:ilvl="5" w:tplc="0409001B" w:tentative="1">
+      <w:start w:val="1"/>
+      <w:numFmt w:val="lowerRoman"/>
+      <w:lvlText w:val="%6."/>
+      <w:lvlJc w:val="right"/>
+      <w:pPr>
+        <w:ind w:left="4320" w:hanging="180"/>
+      </w:pPr>
+    </w:lvl>
+    <w:lvl w:ilvl="6" w:tplc="0409000F" w:tentative="1">
+      <w:start w:val="1"/>
+      <w:numFmt w:val="decimal"/>
+      <w:lvlText w:val="%7."/>
+      <w:lvlJc w:val="left"/>
+      <w:pPr>
+        <w:ind w:left="5040" w:hanging="360"/>
+      </w:pPr>
+    </w:lvl>
+    <w:lvl w:ilvl="7" w:tplc="04090019" w:tentative="1">
+      <w:start w:val="1"/>
+      <w:numFmt w:val="lowerLetter"/>
+      <w:lvlText w:val="%8."/>
+      <w:lvlJc w:val="left"/>
+      <w:pPr>
+        <w:ind w:left="5760" w:hanging="360"/>
+      </w:pPr>
+    </w:lvl>
+    <w:lvl w:ilvl="8" w:tplc="0409001B" w:tentative="1">
+      <w:start w:val="1"/>
+      <w:numFmt w:val="lowerRoman"/>
+      <w:lvlText w:val="%9."/>
+      <w:lvlJc w:val="right"/>
+      <w:pPr>
+        <w:ind w:left="6480" w:hanging="180"/>
+      </w:pPr>
+    </w:lvl>
+  </w:abstractNum>
   <w:num w:numId="1">
+    <w:abstractNumId w:val="1"/>
+  </w:num>
+  <w:num w:numId="2">
+    <w:abstractNumId w:val="4"/>
+  </w:num>
+  <w:num w:numId="3">
+    <w:abstractNumId w:val="9"/>
+  </w:num>
+  <w:num w:numId="4">
+    <w:abstractNumId w:val="5"/>
+  </w:num>
+  <w:num w:numId="5">
+    <w:abstractNumId w:val="10"/>
+  </w:num>
+  <w:num w:numId="6">
+    <w:abstractNumId w:val="8"/>
+  </w:num>
+  <w:num w:numId="7">
+    <w:abstractNumId w:val="2"/>
+  </w:num>
+  <w:num w:numId="8">
+    <w:abstractNumId w:val="3"/>
+  </w:num>
+  <w:num w:numId="9">
+    <w:abstractNumId w:val="11"/>
+  </w:num>
+  <w:num w:numId="10">
     <w:abstractNumId w:val="0"/>
   </w:num>
-  <w:num w:numId="2">
-    <w:abstractNumId w:val="2"/>
+  <w:num w:numId="11">
+    <w:abstractNumId w:val="12"/>
   </w:num>
-  <w:num w:numId="3">
-    <w:abstractNumId w:val="5"/>
-  </w:num>
-  <w:num w:numId="4">
-    <w:abstractNumId w:val="3"/>
-  </w:num>
-  <w:num w:numId="5">
+  <w:num w:numId="12">
     <w:abstractNumId w:val="6"/>
   </w:num>
-  <w:num w:numId="6">
-    <w:abstractNumId w:val="4"/>
-  </w:num>
-  <w:num w:numId="7">
-    <w:abstractNumId w:val="1"/>
+  <w:num w:numId="13">
+    <w:abstractNumId w:val="7"/>
   </w:num>
 </w:numbering>
 </file>

</xml_diff>

<commit_message>
finished just main parts just need to fix tables
</commit_message>
<xml_diff>
--- a/FYP/InterimReportTemplate.docx
+++ b/FYP/InterimReportTemplate.docx
@@ -283,6 +283,9 @@
               <w:outlineLvl w:val="0"/>
             </w:pPr>
             <w:r>
+              <w:t xml:space="preserve">Dr </w:t>
+            </w:r>
+            <w:r>
               <w:t>Yupeng Liu</w:t>
             </w:r>
           </w:p>
@@ -620,25 +623,7 @@
         <w:rPr>
           <w:rFonts w:asciiTheme="majorHAnsi" w:hAnsiTheme="majorHAnsi"/>
         </w:rPr>
-        <w:t xml:space="preserve">        2.</w:t>
-      </w:r>
-      <w:r>
-        <w:rPr>
-          <w:rFonts w:asciiTheme="majorHAnsi" w:hAnsiTheme="majorHAnsi"/>
-        </w:rPr>
-        <w:t>3</w:t>
-      </w:r>
-      <w:r>
-        <w:rPr>
-          <w:rFonts w:asciiTheme="majorHAnsi" w:hAnsiTheme="majorHAnsi"/>
-        </w:rPr>
-        <w:t>.</w:t>
-      </w:r>
-      <w:r>
-        <w:rPr>
-          <w:rFonts w:asciiTheme="majorHAnsi" w:hAnsiTheme="majorHAnsi"/>
-        </w:rPr>
-        <w:t>2 Python VS C++</w:t>
+        <w:t xml:space="preserve">    2.4 Resultant Findings / requirements</w:t>
       </w:r>
     </w:p>
     <w:p>
@@ -652,25 +637,7 @@
         <w:rPr>
           <w:rFonts w:asciiTheme="majorHAnsi" w:hAnsiTheme="majorHAnsi"/>
         </w:rPr>
-        <w:t xml:space="preserve">        2.</w:t>
-      </w:r>
-      <w:r>
-        <w:rPr>
-          <w:rFonts w:asciiTheme="majorHAnsi" w:hAnsiTheme="majorHAnsi"/>
-        </w:rPr>
-        <w:t>3</w:t>
-      </w:r>
-      <w:r>
-        <w:rPr>
-          <w:rFonts w:asciiTheme="majorHAnsi" w:hAnsiTheme="majorHAnsi"/>
-        </w:rPr>
-        <w:t>.</w:t>
-      </w:r>
-      <w:r>
-        <w:rPr>
-          <w:rFonts w:asciiTheme="majorHAnsi" w:hAnsiTheme="majorHAnsi"/>
-        </w:rPr>
-        <w:t>3 Raspberry Pi</w:t>
+        <w:t xml:space="preserve">    2.5 Bibliography</w:t>
       </w:r>
     </w:p>
     <w:p>
@@ -684,25 +651,7 @@
         <w:rPr>
           <w:rFonts w:asciiTheme="majorHAnsi" w:hAnsiTheme="majorHAnsi"/>
         </w:rPr>
-        <w:t xml:space="preserve">        2.</w:t>
-      </w:r>
-      <w:r>
-        <w:rPr>
-          <w:rFonts w:asciiTheme="majorHAnsi" w:hAnsiTheme="majorHAnsi"/>
-        </w:rPr>
-        <w:t>3</w:t>
-      </w:r>
-      <w:r>
-        <w:rPr>
-          <w:rFonts w:asciiTheme="majorHAnsi" w:hAnsiTheme="majorHAnsi"/>
-        </w:rPr>
-        <w:t>.</w:t>
-      </w:r>
-      <w:r>
-        <w:rPr>
-          <w:rFonts w:asciiTheme="majorHAnsi" w:hAnsiTheme="majorHAnsi"/>
-        </w:rPr>
-        <w:t>4 Web Server Technology</w:t>
+        <w:t>3. Analysis: Describe clearly what your solution will do</w:t>
       </w:r>
     </w:p>
     <w:p>
@@ -716,25 +665,7 @@
         <w:rPr>
           <w:rFonts w:asciiTheme="majorHAnsi" w:hAnsiTheme="majorHAnsi"/>
         </w:rPr>
-        <w:t xml:space="preserve">        2.</w:t>
-      </w:r>
-      <w:r>
-        <w:rPr>
-          <w:rFonts w:asciiTheme="majorHAnsi" w:hAnsiTheme="majorHAnsi"/>
-        </w:rPr>
-        <w:t>3</w:t>
-      </w:r>
-      <w:r>
-        <w:rPr>
-          <w:rFonts w:asciiTheme="majorHAnsi" w:hAnsiTheme="majorHAnsi"/>
-        </w:rPr>
-        <w:t>.</w:t>
-      </w:r>
-      <w:r>
-        <w:rPr>
-          <w:rFonts w:asciiTheme="majorHAnsi" w:hAnsiTheme="majorHAnsi"/>
-        </w:rPr>
-        <w:t>5 Database Technology</w:t>
+        <w:t xml:space="preserve">    3.1 Problem and solution created</w:t>
       </w:r>
     </w:p>
     <w:p>
@@ -748,7 +679,7 @@
         <w:rPr>
           <w:rFonts w:asciiTheme="majorHAnsi" w:hAnsiTheme="majorHAnsi"/>
         </w:rPr>
-        <w:t xml:space="preserve">    2.4 Resultant Findings / requirements</w:t>
+        <w:t xml:space="preserve">    3.2 Person Detection Algorithm</w:t>
       </w:r>
     </w:p>
     <w:p>
@@ -762,7 +693,7 @@
         <w:rPr>
           <w:rFonts w:asciiTheme="majorHAnsi" w:hAnsiTheme="majorHAnsi"/>
         </w:rPr>
-        <w:t xml:space="preserve">    2.5 Bibliography</w:t>
+        <w:t xml:space="preserve">    3.3 Raspberry Pi</w:t>
       </w:r>
     </w:p>
     <w:p>
@@ -776,7 +707,7 @@
         <w:rPr>
           <w:rFonts w:asciiTheme="majorHAnsi" w:hAnsiTheme="majorHAnsi"/>
         </w:rPr>
-        <w:t>3. Analysis: Describe clearly what your solution will do</w:t>
+        <w:t xml:space="preserve">    3.4 Web Server</w:t>
       </w:r>
     </w:p>
     <w:p>
@@ -790,7 +721,7 @@
         <w:rPr>
           <w:rFonts w:asciiTheme="majorHAnsi" w:hAnsiTheme="majorHAnsi"/>
         </w:rPr>
-        <w:t xml:space="preserve">    3.1 Problem and solution created</w:t>
+        <w:t xml:space="preserve">    3.5 Storing Data</w:t>
       </w:r>
     </w:p>
     <w:p>
@@ -804,7 +735,7 @@
         <w:rPr>
           <w:rFonts w:asciiTheme="majorHAnsi" w:hAnsiTheme="majorHAnsi"/>
         </w:rPr>
-        <w:t xml:space="preserve">    3.2 Person Detection Algorithm</w:t>
+        <w:t xml:space="preserve">    3.6 Accessing the web server and client.</w:t>
       </w:r>
     </w:p>
     <w:p>
@@ -818,7 +749,7 @@
         <w:rPr>
           <w:rFonts w:asciiTheme="majorHAnsi" w:hAnsiTheme="majorHAnsi"/>
         </w:rPr>
-        <w:t xml:space="preserve">    3.3 Raspberry Pi</w:t>
+        <w:t xml:space="preserve">    3.7 Security</w:t>
       </w:r>
     </w:p>
     <w:p>
@@ -832,7 +763,7 @@
         <w:rPr>
           <w:rFonts w:asciiTheme="majorHAnsi" w:hAnsiTheme="majorHAnsi"/>
         </w:rPr>
-        <w:t xml:space="preserve">    3.4 Web Server</w:t>
+        <w:t>4. Approach and methodology</w:t>
       </w:r>
     </w:p>
     <w:p>
@@ -846,7 +777,7 @@
         <w:rPr>
           <w:rFonts w:asciiTheme="majorHAnsi" w:hAnsiTheme="majorHAnsi"/>
         </w:rPr>
-        <w:t xml:space="preserve">    3.5 Storing Data</w:t>
+        <w:t xml:space="preserve">    4.1 What is Agile Scrum</w:t>
       </w:r>
     </w:p>
     <w:p>
@@ -860,7 +791,7 @@
         <w:rPr>
           <w:rFonts w:asciiTheme="majorHAnsi" w:hAnsiTheme="majorHAnsi"/>
         </w:rPr>
-        <w:t xml:space="preserve">    3.6 Accessing the web server and client.</w:t>
+        <w:t xml:space="preserve">    4.2 Why use Agile Scrum</w:t>
       </w:r>
     </w:p>
     <w:p>
@@ -874,7 +805,7 @@
         <w:rPr>
           <w:rFonts w:asciiTheme="majorHAnsi" w:hAnsiTheme="majorHAnsi"/>
         </w:rPr>
-        <w:t xml:space="preserve">    3.7 Security</w:t>
+        <w:t>5. Design</w:t>
       </w:r>
     </w:p>
     <w:p>
@@ -888,7 +819,7 @@
         <w:rPr>
           <w:rFonts w:asciiTheme="majorHAnsi" w:hAnsiTheme="majorHAnsi"/>
         </w:rPr>
-        <w:t>4. Approach and methodology</w:t>
+        <w:t>6. Prototyping and Development</w:t>
       </w:r>
     </w:p>
     <w:p>
@@ -902,7 +833,13 @@
         <w:rPr>
           <w:rFonts w:asciiTheme="majorHAnsi" w:hAnsiTheme="majorHAnsi"/>
         </w:rPr>
-        <w:t xml:space="preserve">    4.1 What is Agile Scrum</w:t>
+        <w:t xml:space="preserve">    6.1 </w:t>
+      </w:r>
+      <w:r>
+        <w:rPr>
+          <w:rFonts w:asciiTheme="majorHAnsi" w:hAnsiTheme="majorHAnsi"/>
+        </w:rPr>
+        <w:t>Creating the prototype camera</w:t>
       </w:r>
     </w:p>
     <w:p>
@@ -917,7 +854,13 @@
           <w:rFonts w:asciiTheme="majorHAnsi" w:hAnsiTheme="majorHAnsi"/>
         </w:rPr>
         <w:lastRenderedPageBreak/>
-        <w:t xml:space="preserve">    4.2 Why use Agile Scrum</w:t>
+        <w:t xml:space="preserve">    6.2 </w:t>
+      </w:r>
+      <w:r>
+        <w:rPr>
+          <w:rFonts w:asciiTheme="majorHAnsi" w:hAnsiTheme="majorHAnsi"/>
+        </w:rPr>
+        <w:t xml:space="preserve">Creating the web server </w:t>
       </w:r>
     </w:p>
     <w:p>
@@ -931,7 +874,13 @@
         <w:rPr>
           <w:rFonts w:asciiTheme="majorHAnsi" w:hAnsiTheme="majorHAnsi"/>
         </w:rPr>
-        <w:t xml:space="preserve">    4.3 Who are the product owner and the scrum master</w:t>
+        <w:t xml:space="preserve">    6.3 </w:t>
+      </w:r>
+      <w:r>
+        <w:rPr>
+          <w:rFonts w:asciiTheme="majorHAnsi" w:hAnsiTheme="majorHAnsi"/>
+        </w:rPr>
+        <w:t>Setting up the domain name and hosting</w:t>
       </w:r>
     </w:p>
     <w:p>
@@ -945,7 +894,13 @@
         <w:rPr>
           <w:rFonts w:asciiTheme="majorHAnsi" w:hAnsiTheme="majorHAnsi"/>
         </w:rPr>
-        <w:t>5. Design</w:t>
+        <w:t xml:space="preserve">    6.4 </w:t>
+      </w:r>
+      <w:r>
+        <w:rPr>
+          <w:rFonts w:asciiTheme="majorHAnsi" w:hAnsiTheme="majorHAnsi"/>
+        </w:rPr>
+        <w:t xml:space="preserve">Creating the database </w:t>
       </w:r>
     </w:p>
     <w:p>
@@ -959,7 +914,13 @@
         <w:rPr>
           <w:rFonts w:asciiTheme="majorHAnsi" w:hAnsiTheme="majorHAnsi"/>
         </w:rPr>
-        <w:t>6. Prototyping and Development</w:t>
+        <w:t xml:space="preserve">    6.5 </w:t>
+      </w:r>
+      <w:r>
+        <w:rPr>
+          <w:rFonts w:asciiTheme="majorHAnsi" w:hAnsiTheme="majorHAnsi"/>
+        </w:rPr>
+        <w:t xml:space="preserve">Creating the Client </w:t>
       </w:r>
     </w:p>
     <w:p>
@@ -973,13 +934,7 @@
         <w:rPr>
           <w:rFonts w:asciiTheme="majorHAnsi" w:hAnsiTheme="majorHAnsi"/>
         </w:rPr>
-        <w:t xml:space="preserve">    6.1 </w:t>
-      </w:r>
-      <w:r>
-        <w:rPr>
-          <w:rFonts w:asciiTheme="majorHAnsi" w:hAnsiTheme="majorHAnsi"/>
-        </w:rPr>
-        <w:t>Creating the prototype camera</w:t>
+        <w:t xml:space="preserve">    6.6 Accessing the web server and client.</w:t>
       </w:r>
     </w:p>
     <w:p>
@@ -993,13 +948,7 @@
         <w:rPr>
           <w:rFonts w:asciiTheme="majorHAnsi" w:hAnsiTheme="majorHAnsi"/>
         </w:rPr>
-        <w:t xml:space="preserve">    6.2 </w:t>
-      </w:r>
-      <w:r>
-        <w:rPr>
-          <w:rFonts w:asciiTheme="majorHAnsi" w:hAnsiTheme="majorHAnsi"/>
-        </w:rPr>
-        <w:t xml:space="preserve">Creating the web server </w:t>
+        <w:t>7. Testing</w:t>
       </w:r>
     </w:p>
     <w:p>
@@ -1013,13 +962,7 @@
         <w:rPr>
           <w:rFonts w:asciiTheme="majorHAnsi" w:hAnsiTheme="majorHAnsi"/>
         </w:rPr>
-        <w:t xml:space="preserve">    6.3 </w:t>
-      </w:r>
-      <w:r>
-        <w:rPr>
-          <w:rFonts w:asciiTheme="majorHAnsi" w:hAnsiTheme="majorHAnsi"/>
-        </w:rPr>
-        <w:t>Setting up the domain name and hosting</w:t>
+        <w:t xml:space="preserve">    7.1 Testing Outputs </w:t>
       </w:r>
     </w:p>
     <w:p>
@@ -1033,13 +976,7 @@
         <w:rPr>
           <w:rFonts w:asciiTheme="majorHAnsi" w:hAnsiTheme="majorHAnsi"/>
         </w:rPr>
-        <w:t xml:space="preserve">    6.4 </w:t>
-      </w:r>
-      <w:r>
-        <w:rPr>
-          <w:rFonts w:asciiTheme="majorHAnsi" w:hAnsiTheme="majorHAnsi"/>
-        </w:rPr>
-        <w:t xml:space="preserve">Creating the database </w:t>
+        <w:t xml:space="preserve">    7.2 Regular Expressions and test functions</w:t>
       </w:r>
     </w:p>
     <w:p>
@@ -1053,13 +990,7 @@
         <w:rPr>
           <w:rFonts w:asciiTheme="majorHAnsi" w:hAnsiTheme="majorHAnsi"/>
         </w:rPr>
-        <w:t xml:space="preserve">    6.5 </w:t>
-      </w:r>
-      <w:r>
-        <w:rPr>
-          <w:rFonts w:asciiTheme="majorHAnsi" w:hAnsiTheme="majorHAnsi"/>
-        </w:rPr>
-        <w:t xml:space="preserve">Creating the Client </w:t>
+        <w:t xml:space="preserve">    7.3 Unit Tests</w:t>
       </w:r>
     </w:p>
     <w:p>
@@ -1073,7 +1004,7 @@
         <w:rPr>
           <w:rFonts w:asciiTheme="majorHAnsi" w:hAnsiTheme="majorHAnsi"/>
         </w:rPr>
-        <w:t xml:space="preserve">    6.6 Accessing the web server and client.</w:t>
+        <w:t xml:space="preserve">    7.4 Usability testing</w:t>
       </w:r>
     </w:p>
     <w:p>
@@ -1087,7 +1018,7 @@
         <w:rPr>
           <w:rFonts w:asciiTheme="majorHAnsi" w:hAnsiTheme="majorHAnsi"/>
         </w:rPr>
-        <w:t>7. Testing</w:t>
+        <w:t>8. Issues and Risks</w:t>
       </w:r>
     </w:p>
     <w:p>
@@ -1101,7 +1032,7 @@
         <w:rPr>
           <w:rFonts w:asciiTheme="majorHAnsi" w:hAnsiTheme="majorHAnsi"/>
         </w:rPr>
-        <w:t xml:space="preserve">    7.1 Testing Outputs </w:t>
+        <w:t xml:space="preserve">    8.1 Prototype camera</w:t>
       </w:r>
     </w:p>
     <w:p>
@@ -1115,7 +1046,7 @@
         <w:rPr>
           <w:rFonts w:asciiTheme="majorHAnsi" w:hAnsiTheme="majorHAnsi"/>
         </w:rPr>
-        <w:t xml:space="preserve">    7.2 Regular Expressions and test functions</w:t>
+        <w:t xml:space="preserve">    8.2 Security </w:t>
       </w:r>
     </w:p>
     <w:p>
@@ -1129,7 +1060,7 @@
         <w:rPr>
           <w:rFonts w:asciiTheme="majorHAnsi" w:hAnsiTheme="majorHAnsi"/>
         </w:rPr>
-        <w:t xml:space="preserve">    7.3 Unit Tests</w:t>
+        <w:t xml:space="preserve">    8.3 Person Detection using Infra Red</w:t>
       </w:r>
     </w:p>
     <w:p>
@@ -1143,7 +1074,13 @@
         <w:rPr>
           <w:rFonts w:asciiTheme="majorHAnsi" w:hAnsiTheme="majorHAnsi"/>
         </w:rPr>
-        <w:t xml:space="preserve">    7.4 Usability testing</w:t>
+        <w:t xml:space="preserve">    8.4 </w:t>
+      </w:r>
+      <w:r>
+        <w:rPr>
+          <w:rFonts w:asciiTheme="majorHAnsi" w:hAnsiTheme="majorHAnsi"/>
+        </w:rPr>
+        <w:t>Posting Error Raspberry pi</w:t>
       </w:r>
     </w:p>
     <w:p>
@@ -1157,7 +1094,13 @@
         <w:rPr>
           <w:rFonts w:asciiTheme="majorHAnsi" w:hAnsiTheme="majorHAnsi"/>
         </w:rPr>
-        <w:t>8. Issues and Risks</w:t>
+        <w:t xml:space="preserve">9. </w:t>
+      </w:r>
+      <w:r>
+        <w:rPr>
+          <w:rFonts w:asciiTheme="majorHAnsi" w:hAnsiTheme="majorHAnsi"/>
+        </w:rPr>
+        <w:t>Plan and Future Work</w:t>
       </w:r>
     </w:p>
     <w:p>
@@ -1171,7 +1114,7 @@
         <w:rPr>
           <w:rFonts w:asciiTheme="majorHAnsi" w:hAnsiTheme="majorHAnsi"/>
         </w:rPr>
-        <w:t xml:space="preserve">    8.1 Prototype camera</w:t>
+        <w:t xml:space="preserve">    9.1 Creating the prototype camera</w:t>
       </w:r>
     </w:p>
     <w:p>
@@ -1185,7 +1128,19 @@
         <w:rPr>
           <w:rFonts w:asciiTheme="majorHAnsi" w:hAnsiTheme="majorHAnsi"/>
         </w:rPr>
-        <w:t xml:space="preserve">    8.2 Security </w:t>
+        <w:t xml:space="preserve">    9.2 </w:t>
+      </w:r>
+      <w:r>
+        <w:rPr>
+          <w:rFonts w:asciiTheme="majorHAnsi" w:hAnsiTheme="majorHAnsi"/>
+        </w:rPr>
+        <w:t>Setup Security</w:t>
+      </w:r>
+      <w:r>
+        <w:rPr>
+          <w:rFonts w:asciiTheme="majorHAnsi" w:hAnsiTheme="majorHAnsi"/>
+        </w:rPr>
+        <w:t xml:space="preserve"> </w:t>
       </w:r>
     </w:p>
     <w:p>
@@ -1199,7 +1154,13 @@
         <w:rPr>
           <w:rFonts w:asciiTheme="majorHAnsi" w:hAnsiTheme="majorHAnsi"/>
         </w:rPr>
-        <w:t xml:space="preserve">    8.3 Person Detection using Infra Red</w:t>
+        <w:t xml:space="preserve">    9.3 </w:t>
+      </w:r>
+      <w:r>
+        <w:rPr>
+          <w:rFonts w:asciiTheme="majorHAnsi" w:hAnsiTheme="majorHAnsi"/>
+        </w:rPr>
+        <w:t>Creating an algorithm to find locate people in a room</w:t>
       </w:r>
     </w:p>
     <w:p>
@@ -1213,13 +1174,19 @@
         <w:rPr>
           <w:rFonts w:asciiTheme="majorHAnsi" w:hAnsiTheme="majorHAnsi"/>
         </w:rPr>
-        <w:t xml:space="preserve">    8.4 </w:t>
-      </w:r>
-      <w:r>
-        <w:rPr>
-          <w:rFonts w:asciiTheme="majorHAnsi" w:hAnsiTheme="majorHAnsi"/>
-        </w:rPr>
-        <w:t>Posting Error Raspberry pi</w:t>
+        <w:t xml:space="preserve">    9.4 </w:t>
+      </w:r>
+      <w:r>
+        <w:rPr>
+          <w:rFonts w:asciiTheme="majorHAnsi" w:hAnsiTheme="majorHAnsi"/>
+        </w:rPr>
+        <w:t xml:space="preserve">Running Analysis on the Database </w:t>
+      </w:r>
+      <w:r>
+        <w:rPr>
+          <w:rFonts w:asciiTheme="majorHAnsi" w:hAnsiTheme="majorHAnsi"/>
+        </w:rPr>
+        <w:t xml:space="preserve"> </w:t>
       </w:r>
     </w:p>
     <w:p>
@@ -1233,27 +1200,34 @@
         <w:rPr>
           <w:rFonts w:asciiTheme="majorHAnsi" w:hAnsiTheme="majorHAnsi"/>
         </w:rPr>
-        <w:t xml:space="preserve">9. </w:t>
-      </w:r>
-      <w:r>
-        <w:rPr>
-          <w:rFonts w:asciiTheme="majorHAnsi" w:hAnsiTheme="majorHAnsi"/>
-        </w:rPr>
-        <w:t>Plan and Future Work</w:t>
+        <w:t xml:space="preserve">    9.5 </w:t>
+      </w:r>
+      <w:r>
+        <w:rPr>
+          <w:rFonts w:asciiTheme="majorHAnsi" w:hAnsiTheme="majorHAnsi"/>
+        </w:rPr>
+        <w:t>Usability Testing</w:t>
       </w:r>
     </w:p>
     <w:p>
       <w:pPr>
         <w:spacing w:line="240" w:lineRule="auto"/>
-        <w:rPr>
-          <w:rFonts w:asciiTheme="majorHAnsi" w:hAnsiTheme="majorHAnsi"/>
-        </w:rPr>
-      </w:pPr>
-      <w:r>
-        <w:rPr>
-          <w:rFonts w:asciiTheme="majorHAnsi" w:hAnsiTheme="majorHAnsi"/>
-        </w:rPr>
-        <w:t xml:space="preserve">    9.1 Creating the prototype camera</w:t>
+        <w:jc w:val="both"/>
+        <w:rPr>
+          <w:rFonts w:asciiTheme="majorHAnsi" w:hAnsiTheme="majorHAnsi"/>
+        </w:rPr>
+      </w:pPr>
+      <w:r>
+        <w:rPr>
+          <w:rFonts w:asciiTheme="majorHAnsi" w:hAnsiTheme="majorHAnsi"/>
+        </w:rPr>
+        <w:t xml:space="preserve">    9.6 </w:t>
+      </w:r>
+      <w:r>
+        <w:rPr>
+          <w:rFonts w:asciiTheme="majorHAnsi" w:hAnsiTheme="majorHAnsi"/>
+        </w:rPr>
+        <w:t>Creating unit tests for the expected results from client, server and database</w:t>
       </w:r>
     </w:p>
     <w:p>
@@ -1267,121 +1241,43 @@
         <w:rPr>
           <w:rFonts w:asciiTheme="majorHAnsi" w:hAnsiTheme="majorHAnsi"/>
         </w:rPr>
-        <w:t xml:space="preserve">    9.2 </w:t>
-      </w:r>
-      <w:r>
-        <w:rPr>
-          <w:rFonts w:asciiTheme="majorHAnsi" w:hAnsiTheme="majorHAnsi"/>
-        </w:rPr>
-        <w:t>Setup Security</w:t>
-      </w:r>
-      <w:r>
-        <w:rPr>
-          <w:rFonts w:asciiTheme="majorHAnsi" w:hAnsiTheme="majorHAnsi"/>
-        </w:rPr>
-        <w:t xml:space="preserve"> </w:t>
-      </w:r>
-    </w:p>
-    <w:p>
-      <w:pPr>
-        <w:spacing w:line="240" w:lineRule="auto"/>
-        <w:rPr>
-          <w:rFonts w:asciiTheme="majorHAnsi" w:hAnsiTheme="majorHAnsi"/>
-        </w:rPr>
-      </w:pPr>
-      <w:r>
-        <w:rPr>
-          <w:rFonts w:asciiTheme="majorHAnsi" w:hAnsiTheme="majorHAnsi"/>
-        </w:rPr>
-        <w:t xml:space="preserve">    9.3 </w:t>
-      </w:r>
-      <w:r>
-        <w:rPr>
-          <w:rFonts w:asciiTheme="majorHAnsi" w:hAnsiTheme="majorHAnsi"/>
-        </w:rPr>
-        <w:t>Creating an algorithm to find locate people in a room</w:t>
-      </w:r>
-    </w:p>
-    <w:p>
-      <w:pPr>
-        <w:spacing w:line="240" w:lineRule="auto"/>
-        <w:rPr>
-          <w:rFonts w:asciiTheme="majorHAnsi" w:hAnsiTheme="majorHAnsi"/>
-        </w:rPr>
-      </w:pPr>
-      <w:r>
-        <w:rPr>
-          <w:rFonts w:asciiTheme="majorHAnsi" w:hAnsiTheme="majorHAnsi"/>
-        </w:rPr>
-        <w:t xml:space="preserve">    9.4 </w:t>
-      </w:r>
-      <w:r>
-        <w:rPr>
-          <w:rFonts w:asciiTheme="majorHAnsi" w:hAnsiTheme="majorHAnsi"/>
-        </w:rPr>
-        <w:t xml:space="preserve">Running Analysis on the Database </w:t>
-      </w:r>
-      <w:r>
-        <w:rPr>
-          <w:rFonts w:asciiTheme="majorHAnsi" w:hAnsiTheme="majorHAnsi"/>
-        </w:rPr>
-        <w:t xml:space="preserve"> </w:t>
-      </w:r>
-    </w:p>
-    <w:p>
-      <w:pPr>
-        <w:spacing w:line="240" w:lineRule="auto"/>
-        <w:rPr>
-          <w:rFonts w:asciiTheme="majorHAnsi" w:hAnsiTheme="majorHAnsi"/>
-        </w:rPr>
-      </w:pPr>
-      <w:r>
-        <w:rPr>
-          <w:rFonts w:asciiTheme="majorHAnsi" w:hAnsiTheme="majorHAnsi"/>
-        </w:rPr>
-        <w:t xml:space="preserve">    9.5 </w:t>
-      </w:r>
-      <w:r>
-        <w:rPr>
-          <w:rFonts w:asciiTheme="majorHAnsi" w:hAnsiTheme="majorHAnsi"/>
-        </w:rPr>
-        <w:t>Usability Testing</w:t>
-      </w:r>
-    </w:p>
-    <w:p>
-      <w:pPr>
-        <w:spacing w:line="240" w:lineRule="auto"/>
-        <w:jc w:val="both"/>
-        <w:rPr>
-          <w:rFonts w:asciiTheme="majorHAnsi" w:hAnsiTheme="majorHAnsi"/>
-        </w:rPr>
-      </w:pPr>
-      <w:r>
-        <w:rPr>
-          <w:rFonts w:asciiTheme="majorHAnsi" w:hAnsiTheme="majorHAnsi"/>
-        </w:rPr>
-        <w:t xml:space="preserve">    9.6 </w:t>
-      </w:r>
-      <w:r>
-        <w:rPr>
-          <w:rFonts w:asciiTheme="majorHAnsi" w:hAnsiTheme="majorHAnsi"/>
-        </w:rPr>
-        <w:t>Creating unit tests for the expected results from client, server and database</w:t>
-      </w:r>
-    </w:p>
-    <w:p>
-      <w:pPr>
-        <w:spacing w:line="240" w:lineRule="auto"/>
-        <w:rPr>
-          <w:rFonts w:asciiTheme="majorHAnsi" w:hAnsiTheme="majorHAnsi"/>
-        </w:rPr>
-      </w:pPr>
-      <w:r>
-        <w:rPr>
-          <w:rFonts w:asciiTheme="majorHAnsi" w:hAnsiTheme="majorHAnsi"/>
-        </w:rPr>
-        <w:t>10. Design</w:t>
-      </w:r>
+        <w:t>10. Conclusion</w:t>
+      </w:r>
+    </w:p>
+    <w:p>
+      <w:pPr>
+        <w:rPr>
+          <w:rFonts w:asciiTheme="majorHAnsi" w:hAnsiTheme="majorHAnsi"/>
+        </w:rPr>
+      </w:pPr>
+    </w:p>
+    <w:p>
+      <w:pPr>
+        <w:rPr>
+          <w:rFonts w:asciiTheme="majorHAnsi" w:hAnsiTheme="majorHAnsi"/>
+        </w:rPr>
+      </w:pPr>
+    </w:p>
+    <w:p>
+      <w:pPr>
+        <w:rPr>
+          <w:rFonts w:asciiTheme="majorHAnsi" w:hAnsiTheme="majorHAnsi"/>
+        </w:rPr>
+      </w:pPr>
+    </w:p>
+    <w:p>
+      <w:pPr>
+        <w:rPr>
+          <w:rFonts w:asciiTheme="majorHAnsi" w:hAnsiTheme="majorHAnsi"/>
+        </w:rPr>
+      </w:pPr>
+    </w:p>
+    <w:p>
+      <w:pPr>
+        <w:rPr>
+          <w:rFonts w:asciiTheme="majorHAnsi" w:hAnsiTheme="majorHAnsi"/>
+        </w:rPr>
+      </w:pPr>
     </w:p>
     <w:p>
       <w:pPr>
@@ -1431,6 +1327,15 @@
         </w:rPr>
         <w:t>Figure 1.</w:t>
       </w:r>
+      <w:r>
+        <w:rPr>
+          <w:rFonts w:asciiTheme="majorHAnsi" w:hAnsiTheme="majorHAnsi"/>
+        </w:rPr>
+        <w:t xml:space="preserve"> </w:t>
+      </w:r>
+      <w:r>
+        <w:t>Image Denoising</w:t>
+      </w:r>
     </w:p>
     <w:p>
       <w:pPr>
@@ -1443,7 +1348,22 @@
         <w:rPr>
           <w:rFonts w:asciiTheme="majorHAnsi" w:hAnsiTheme="majorHAnsi"/>
         </w:rPr>
-        <w:t>Figure 1.</w:t>
+        <w:t>Figure 2</w:t>
+      </w:r>
+      <w:r>
+        <w:rPr>
+          <w:rFonts w:asciiTheme="majorHAnsi" w:hAnsiTheme="majorHAnsi"/>
+        </w:rPr>
+        <w:t>.</w:t>
+      </w:r>
+      <w:r>
+        <w:rPr>
+          <w:rFonts w:asciiTheme="majorHAnsi" w:hAnsiTheme="majorHAnsi"/>
+        </w:rPr>
+        <w:t xml:space="preserve"> </w:t>
+      </w:r>
+      <w:r>
+        <w:t>Fingers detected by Infrared Camera</w:t>
       </w:r>
     </w:p>
     <w:p>
@@ -1457,7 +1377,22 @@
         <w:rPr>
           <w:rFonts w:asciiTheme="majorHAnsi" w:hAnsiTheme="majorHAnsi"/>
         </w:rPr>
-        <w:t>Figure 1.</w:t>
+        <w:t>Figure 3</w:t>
+      </w:r>
+      <w:r>
+        <w:rPr>
+          <w:rFonts w:asciiTheme="majorHAnsi" w:hAnsiTheme="majorHAnsi"/>
+        </w:rPr>
+        <w:t>.</w:t>
+      </w:r>
+      <w:r>
+        <w:rPr>
+          <w:rFonts w:asciiTheme="majorHAnsi" w:hAnsiTheme="majorHAnsi"/>
+        </w:rPr>
+        <w:t xml:space="preserve"> </w:t>
+      </w:r>
+      <w:r>
+        <w:t>Standard picture from Infrared Camera</w:t>
       </w:r>
     </w:p>
     <w:p>
@@ -1471,7 +1406,22 @@
         <w:rPr>
           <w:rFonts w:asciiTheme="majorHAnsi" w:hAnsiTheme="majorHAnsi"/>
         </w:rPr>
-        <w:t>Figure 1.</w:t>
+        <w:t>Figure 4</w:t>
+      </w:r>
+      <w:r>
+        <w:rPr>
+          <w:rFonts w:asciiTheme="majorHAnsi" w:hAnsiTheme="majorHAnsi"/>
+        </w:rPr>
+        <w:t>.</w:t>
+      </w:r>
+      <w:r>
+        <w:rPr>
+          <w:rFonts w:asciiTheme="majorHAnsi" w:hAnsiTheme="majorHAnsi"/>
+        </w:rPr>
+        <w:t xml:space="preserve"> </w:t>
+      </w:r>
+      <w:r>
+        <w:t>Contouring Example</w:t>
       </w:r>
     </w:p>
     <w:p>
@@ -1485,7 +1435,13 @@
         <w:rPr>
           <w:rFonts w:asciiTheme="majorHAnsi" w:hAnsiTheme="majorHAnsi"/>
         </w:rPr>
-        <w:t>Figure 1.</w:t>
+        <w:t>Figure 5</w:t>
+      </w:r>
+      <w:r>
+        <w:rPr>
+          <w:rFonts w:asciiTheme="majorHAnsi" w:hAnsiTheme="majorHAnsi"/>
+        </w:rPr>
+        <w:t>.</w:t>
       </w:r>
     </w:p>
     <w:p>
@@ -1499,7 +1455,13 @@
         <w:rPr>
           <w:rFonts w:asciiTheme="majorHAnsi" w:hAnsiTheme="majorHAnsi"/>
         </w:rPr>
-        <w:t>Figure 1.</w:t>
+        <w:t>Figure 6</w:t>
+      </w:r>
+      <w:r>
+        <w:rPr>
+          <w:rFonts w:asciiTheme="majorHAnsi" w:hAnsiTheme="majorHAnsi"/>
+        </w:rPr>
+        <w:t>.</w:t>
       </w:r>
     </w:p>
     <w:p>
@@ -1513,7 +1475,13 @@
         <w:rPr>
           <w:rFonts w:asciiTheme="majorHAnsi" w:hAnsiTheme="majorHAnsi"/>
         </w:rPr>
-        <w:t>Figure 1.</w:t>
+        <w:t>Figure 7</w:t>
+      </w:r>
+      <w:r>
+        <w:rPr>
+          <w:rFonts w:asciiTheme="majorHAnsi" w:hAnsiTheme="majorHAnsi"/>
+        </w:rPr>
+        <w:t>.</w:t>
       </w:r>
     </w:p>
     <w:p>
@@ -1527,7 +1495,13 @@
         <w:rPr>
           <w:rFonts w:asciiTheme="majorHAnsi" w:hAnsiTheme="majorHAnsi"/>
         </w:rPr>
-        <w:t>Figure 1.</w:t>
+        <w:t>Figure 8</w:t>
+      </w:r>
+      <w:r>
+        <w:rPr>
+          <w:rFonts w:asciiTheme="majorHAnsi" w:hAnsiTheme="majorHAnsi"/>
+        </w:rPr>
+        <w:t>.</w:t>
       </w:r>
     </w:p>
     <w:p>
@@ -1541,7 +1515,13 @@
         <w:rPr>
           <w:rFonts w:asciiTheme="majorHAnsi" w:hAnsiTheme="majorHAnsi"/>
         </w:rPr>
-        <w:t>Figure 1.</w:t>
+        <w:t>Figure 9</w:t>
+      </w:r>
+      <w:r>
+        <w:rPr>
+          <w:rFonts w:asciiTheme="majorHAnsi" w:hAnsiTheme="majorHAnsi"/>
+        </w:rPr>
+        <w:t>.</w:t>
       </w:r>
     </w:p>
     <w:p>
@@ -1555,7 +1535,19 @@
         <w:rPr>
           <w:rFonts w:asciiTheme="majorHAnsi" w:hAnsiTheme="majorHAnsi"/>
         </w:rPr>
-        <w:t>Figure 1.</w:t>
+        <w:t>Figure 1</w:t>
+      </w:r>
+      <w:r>
+        <w:rPr>
+          <w:rFonts w:asciiTheme="majorHAnsi" w:hAnsiTheme="majorHAnsi"/>
+        </w:rPr>
+        <w:t>0</w:t>
+      </w:r>
+      <w:r>
+        <w:rPr>
+          <w:rFonts w:asciiTheme="majorHAnsi" w:hAnsiTheme="majorHAnsi"/>
+        </w:rPr>
+        <w:t>.</w:t>
       </w:r>
     </w:p>
     <w:p>
@@ -1569,7 +1561,19 @@
         <w:rPr>
           <w:rFonts w:asciiTheme="majorHAnsi" w:hAnsiTheme="majorHAnsi"/>
         </w:rPr>
-        <w:t>Figure 1.</w:t>
+        <w:t>Figure 1</w:t>
+      </w:r>
+      <w:r>
+        <w:rPr>
+          <w:rFonts w:asciiTheme="majorHAnsi" w:hAnsiTheme="majorHAnsi"/>
+        </w:rPr>
+        <w:t>1</w:t>
+      </w:r>
+      <w:r>
+        <w:rPr>
+          <w:rFonts w:asciiTheme="majorHAnsi" w:hAnsiTheme="majorHAnsi"/>
+        </w:rPr>
+        <w:t>.</w:t>
       </w:r>
     </w:p>
     <w:p>
@@ -1583,7 +1587,19 @@
         <w:rPr>
           <w:rFonts w:asciiTheme="majorHAnsi" w:hAnsiTheme="majorHAnsi"/>
         </w:rPr>
-        <w:t>Figure 1.</w:t>
+        <w:t>Figure 1</w:t>
+      </w:r>
+      <w:r>
+        <w:rPr>
+          <w:rFonts w:asciiTheme="majorHAnsi" w:hAnsiTheme="majorHAnsi"/>
+        </w:rPr>
+        <w:t>2</w:t>
+      </w:r>
+      <w:r>
+        <w:rPr>
+          <w:rFonts w:asciiTheme="majorHAnsi" w:hAnsiTheme="majorHAnsi"/>
+        </w:rPr>
+        <w:t>.</w:t>
       </w:r>
     </w:p>
     <w:p>
@@ -1597,7 +1613,19 @@
         <w:rPr>
           <w:rFonts w:asciiTheme="majorHAnsi" w:hAnsiTheme="majorHAnsi"/>
         </w:rPr>
-        <w:t>Figure 1.</w:t>
+        <w:t>Figure 1</w:t>
+      </w:r>
+      <w:r>
+        <w:rPr>
+          <w:rFonts w:asciiTheme="majorHAnsi" w:hAnsiTheme="majorHAnsi"/>
+        </w:rPr>
+        <w:t>3</w:t>
+      </w:r>
+      <w:r>
+        <w:rPr>
+          <w:rFonts w:asciiTheme="majorHAnsi" w:hAnsiTheme="majorHAnsi"/>
+        </w:rPr>
+        <w:t>.</w:t>
       </w:r>
     </w:p>
     <w:p>
@@ -1729,6 +1757,7 @@
     </w:p>
     <w:p>
       <w:pPr>
+        <w:jc w:val="both"/>
         <w:rPr>
           <w:rFonts w:asciiTheme="majorHAnsi" w:hAnsiTheme="majorHAnsi"/>
           <w:color w:val="1F497D" w:themeColor="text2"/>
@@ -1763,12 +1792,16 @@
           <w:numId w:val="5"/>
         </w:numPr>
         <w:ind w:left="0" w:firstLine="0"/>
+        <w:jc w:val="both"/>
       </w:pPr>
       <w:r>
         <w:t>Project statement</w:t>
       </w:r>
     </w:p>
     <w:p>
+      <w:pPr>
+        <w:jc w:val="both"/>
+      </w:pPr>
       <w:r>
         <w:t xml:space="preserve">The main application of this project is to help Elderly or disabled people in their homes. The application will monitor a room and attempt to detect if a person has fallen over using image processing </w:t>
       </w:r>
@@ -1787,6 +1820,7 @@
           <w:numId w:val="5"/>
         </w:numPr>
         <w:ind w:left="0" w:firstLine="0"/>
+        <w:jc w:val="both"/>
       </w:pPr>
       <w:r>
         <w:t xml:space="preserve">What research </w:t>
@@ -1798,6 +1832,7 @@
     <w:p>
       <w:pPr>
         <w:pStyle w:val="Heading2"/>
+        <w:jc w:val="both"/>
       </w:pPr>
       <w:r>
         <w:t xml:space="preserve">2.1       </w:t>
@@ -1810,6 +1845,9 @@
       </w:r>
     </w:p>
     <w:p>
+      <w:pPr>
+        <w:jc w:val="both"/>
+      </w:pPr>
       <w:r>
         <w:t>2.1.1</w:t>
       </w:r>
@@ -1830,6 +1868,9 @@
       </w:r>
     </w:p>
     <w:p>
+      <w:pPr>
+        <w:jc w:val="both"/>
+      </w:pPr>
       <w:r>
         <w:t xml:space="preserve">Digital Image processing is the ability to manipulate images through the use of a computer. The purpose of </w:t>
       </w:r>
@@ -1850,16 +1891,18 @@
       </w:r>
     </w:p>
     <w:p>
+      <w:pPr>
+        <w:jc w:val="both"/>
+      </w:pPr>
       <w:r>
         <w:rPr>
           <w:noProof/>
           <w:lang w:val="en-US"/>
         </w:rPr>
-        <w:lastRenderedPageBreak/>
         <w:drawing>
           <wp:inline distT="0" distB="0" distL="0" distR="0">
-            <wp:extent cx="5324475" cy="2686050"/>
-            <wp:effectExtent l="19050" t="0" r="9525" b="0"/>
+            <wp:extent cx="4673720" cy="2357762"/>
+            <wp:effectExtent l="19050" t="0" r="0" b="0"/>
             <wp:docPr id="1" name="Picture 0" descr="Denoising_Gaussian_Gray.png"/>
             <wp:cNvGraphicFramePr>
               <a:graphicFrameLocks xmlns:a="http://schemas.openxmlformats.org/drawingml/2006/main" noChangeAspect="1"/>
@@ -1880,7 +1923,7 @@
                   <pic:spPr>
                     <a:xfrm>
                       <a:off x="0" y="0"/>
-                      <a:ext cx="5324475" cy="2686050"/>
+                      <a:ext cx="4679356" cy="2360605"/>
                     </a:xfrm>
                     <a:prstGeom prst="rect">
                       <a:avLst/>
@@ -1899,12 +1942,20 @@
         <w:footnoteReference w:id="3"/>
       </w:r>
     </w:p>
-    <w:p/>
-    <w:p/>
-    <w:p/>
-    <w:p/>
-    <w:p>
-      <w:r>
+    <w:p>
+      <w:pPr>
+        <w:jc w:val="both"/>
+      </w:pPr>
+      <w:r>
+        <w:t>Figure 1 Image Denoising</w:t>
+      </w:r>
+    </w:p>
+    <w:p>
+      <w:pPr>
+        <w:jc w:val="both"/>
+      </w:pPr>
+      <w:r>
+        <w:lastRenderedPageBreak/>
         <w:t>2.1.2</w:t>
       </w:r>
       <w:r>
@@ -2003,17 +2054,11 @@
       <w:pPr>
         <w:jc w:val="both"/>
       </w:pPr>
-    </w:p>
-    <w:p>
-      <w:pPr>
-        <w:jc w:val="both"/>
-      </w:pPr>
       <w:r>
         <w:rPr>
           <w:noProof/>
           <w:lang w:val="en-US"/>
         </w:rPr>
-        <w:lastRenderedPageBreak/>
         <w:drawing>
           <wp:inline distT="0" distB="0" distL="0" distR="0">
             <wp:extent cx="5731510" cy="4305935"/>
@@ -2056,6 +2101,14 @@
         <w:jc w:val="both"/>
       </w:pPr>
       <w:r>
+        <w:t>Figure 2 Fingers detected by Infrared Camera</w:t>
+      </w:r>
+    </w:p>
+    <w:p>
+      <w:pPr>
+        <w:jc w:val="both"/>
+      </w:pPr>
+      <w:r>
         <w:t>Digital images can b</w:t>
       </w:r>
       <w:r>
@@ -2120,6 +2173,7 @@
         <w:t xml:space="preserve"> Digital </w:t>
       </w:r>
       <w:r>
+        <w:lastRenderedPageBreak/>
         <w:t>cameras with an IR filter</w:t>
       </w:r>
       <w:r>
@@ -2138,12 +2192,11 @@
           <w:noProof/>
           <w:lang w:val="en-US"/>
         </w:rPr>
-        <w:lastRenderedPageBreak/>
         <w:drawing>
           <wp:inline distT="0" distB="0" distL="0" distR="0">
-            <wp:extent cx="5731510" cy="4305935"/>
-            <wp:effectExtent l="19050" t="0" r="2540" b="0"/>
-            <wp:docPr id="16" name="Picture 15" descr="1personnormal light.jpg"/>
+            <wp:extent cx="1849507" cy="2713197"/>
+            <wp:effectExtent l="19050" t="0" r="0" b="0"/>
+            <wp:docPr id="17" name="Picture 16" descr="1personnormal light.jpg"/>
             <wp:cNvGraphicFramePr>
               <a:graphicFrameLocks xmlns:a="http://schemas.openxmlformats.org/drawingml/2006/main" noChangeAspect="1"/>
             </wp:cNvGraphicFramePr>
@@ -2163,7 +2216,7 @@
                   <pic:spPr>
                     <a:xfrm>
                       <a:off x="0" y="0"/>
-                      <a:ext cx="5731510" cy="4305935"/>
+                      <a:ext cx="1850857" cy="2715178"/>
                     </a:xfrm>
                     <a:prstGeom prst="rect">
                       <a:avLst/>
@@ -2181,6 +2234,14 @@
         <w:jc w:val="both"/>
       </w:pPr>
       <w:r>
+        <w:t>Figure 3 Standard picture from Infrared Camera</w:t>
+      </w:r>
+    </w:p>
+    <w:p>
+      <w:pPr>
+        <w:jc w:val="both"/>
+      </w:pPr>
+      <w:r>
         <w:t>The</w:t>
       </w:r>
       <w:r>
@@ -2215,6 +2276,9 @@
       </w:r>
     </w:p>
     <w:p>
+      <w:pPr>
+        <w:jc w:val="both"/>
+      </w:pPr>
       <w:r>
         <w:t>2.1.3</w:t>
       </w:r>
@@ -2284,15 +2348,7 @@
           <w:i/>
           <w:color w:val="000000"/>
         </w:rPr>
-        <w:t xml:space="preserve">) each peak coincides with the mean grey </w:t>
-      </w:r>
-      <w:r>
-        <w:rPr>
-          <w:i/>
-          <w:color w:val="000000"/>
-        </w:rPr>
-        <w:lastRenderedPageBreak/>
-        <w:t>level for all pixels that relate to that peak and (</w:t>
+        <w:t>) each peak coincides with the mean grey level for all pixels that relate to that peak and (</w:t>
       </w:r>
       <w:r>
         <w:rPr>
@@ -2327,7 +2383,11 @@
         <w:t>Morphology</w:t>
       </w:r>
       <w:r>
-        <w:t xml:space="preserve"> is the use of morphological transformations which are algorithms, to alter an image based on its shape. These algorithms are performed on binary masks which can have jagged edges or spots of noise in the background</w:t>
+        <w:t xml:space="preserve"> is the use of morphological transformations which are algorithms, to alter an image based on its shape. These algorithms are performed on binary masks which can have jagged edges or </w:t>
+      </w:r>
+      <w:r>
+        <w:lastRenderedPageBreak/>
+        <w:t>spots of noise in the background</w:t>
       </w:r>
       <w:r>
         <w:t xml:space="preserve">, and can be used to extract and clean the overall look of an image. There are four main types of morphological transformations and these are Erosion, Dilation, Opening, and closing. Erosion and Dilation are opposites of each other, Erosion will shrink the white areas of an image while also removing noise. Dilation increases the white in an image and is usually paired with Erosion to return the image to its previous size. </w:t>
@@ -2343,6 +2403,9 @@
       </w:r>
     </w:p>
     <w:p>
+      <w:pPr>
+        <w:jc w:val="both"/>
+      </w:pPr>
       <w:r>
         <w:t>2.1.4</w:t>
       </w:r>
@@ -2378,6 +2441,9 @@
       </w:r>
     </w:p>
     <w:p>
+      <w:pPr>
+        <w:jc w:val="both"/>
+      </w:pPr>
       <w:r>
         <w:t>2.1.</w:t>
       </w:r>
@@ -2431,16 +2497,18 @@
       </w:r>
     </w:p>
     <w:p>
+      <w:pPr>
+        <w:jc w:val="both"/>
+      </w:pPr>
       <w:r>
         <w:rPr>
           <w:noProof/>
           <w:lang w:val="en-US"/>
         </w:rPr>
-        <w:lastRenderedPageBreak/>
         <w:drawing>
           <wp:inline distT="0" distB="0" distL="0" distR="0">
-            <wp:extent cx="5731510" cy="2367915"/>
-            <wp:effectExtent l="19050" t="0" r="2540" b="0"/>
+            <wp:extent cx="4727879" cy="1953275"/>
+            <wp:effectExtent l="19050" t="0" r="0" b="0"/>
             <wp:docPr id="4" name="Picture 3" descr="contours.jpg"/>
             <wp:cNvGraphicFramePr>
               <a:graphicFrameLocks xmlns:a="http://schemas.openxmlformats.org/drawingml/2006/main" noChangeAspect="1"/>
@@ -2461,7 +2529,7 @@
                   <pic:spPr>
                     <a:xfrm>
                       <a:off x="0" y="0"/>
-                      <a:ext cx="5731510" cy="2367915"/>
+                      <a:ext cx="4725768" cy="1952403"/>
                     </a:xfrm>
                     <a:prstGeom prst="rect">
                       <a:avLst/>
@@ -2474,8 +2542,18 @@
         </w:drawing>
       </w:r>
     </w:p>
-    <w:p/>
-    <w:p>
+    <w:p>
+      <w:pPr>
+        <w:jc w:val="both"/>
+      </w:pPr>
+      <w:r>
+        <w:t>Figure 4 Contouring Example</w:t>
+      </w:r>
+    </w:p>
+    <w:p>
+      <w:pPr>
+        <w:jc w:val="both"/>
+      </w:pPr>
       <w:r>
         <w:t>2.1.6</w:t>
       </w:r>
@@ -2491,13 +2569,18 @@
       </w:r>
     </w:p>
     <w:p>
-      <w:r>
+      <w:pPr>
+        <w:jc w:val="both"/>
+      </w:pPr>
+      <w:r>
+        <w:lastRenderedPageBreak/>
         <w:t>The research above shows what methods and algorithms are needed to get this project of the ground and the difference between the digital and IR camera. We will see further in the report that the Infra red camera is not as easy to work with as the digital camera is.</w:t>
       </w:r>
     </w:p>
     <w:p>
       <w:pPr>
         <w:pStyle w:val="Heading2"/>
+        <w:jc w:val="both"/>
       </w:pPr>
       <w:r>
         <w:t>2.2</w:t>
@@ -2513,6 +2596,9 @@
       </w:r>
     </w:p>
     <w:p>
+      <w:pPr>
+        <w:jc w:val="both"/>
+      </w:pPr>
       <w:r>
         <w:t>2.2.1</w:t>
       </w:r>
@@ -2574,18 +2660,9 @@
       </w:r>
     </w:p>
     <w:p>
-      <w:r>
-        <w:t>tech used</w:t>
-      </w:r>
-    </w:p>
-    <w:p>
-      <w:r>
-        <w:t>algorithm use/prototype</w:t>
-      </w:r>
-    </w:p>
-    <w:p>
       <w:pPr>
         <w:pStyle w:val="Heading2"/>
+        <w:jc w:val="both"/>
       </w:pPr>
       <w:r>
         <w:t xml:space="preserve">2.3       </w:t>
@@ -2596,25 +2673,17 @@
     </w:p>
     <w:p>
       <w:pPr>
-        <w:rPr>
-          <w:color w:val="FF0000"/>
-        </w:rPr>
-      </w:pPr>
-      <w:r>
-        <w:rPr>
-          <w:color w:val="FF0000"/>
-        </w:rPr>
-        <w:t>What candidate technologies did you examine? What criteria did you use for selection? What experience you have in the chosen technologies?  If new to you, what have you done to familiarise yourself with the new technology?</w:t>
-      </w:r>
-    </w:p>
-    <w:p>
+        <w:jc w:val="both"/>
+      </w:pPr>
       <w:r>
         <w:t>2.3.1      OpenCV VS Mat Lab</w:t>
       </w:r>
     </w:p>
     <w:p>
-      <w:r>
-        <w:lastRenderedPageBreak/>
+      <w:pPr>
+        <w:jc w:val="both"/>
+      </w:pPr>
+      <w:r>
         <w:t>There are two main independent development environments (IDE) to use when developing an image processing application. For this application I chose OpenCV, OpenCV (Open Source Computer Vision) is an open source library of methods used for image processing.</w:t>
       </w:r>
       <w:r>
@@ -2623,46 +2692,14 @@
         </w:rPr>
         <w:footnoteReference w:id="13"/>
       </w:r>
-    </w:p>
-    <w:p>
-      <w:r>
-        <w:t>2.3.2</w:t>
-      </w:r>
-      <w:r>
-        <w:tab/>
-        <w:t>Python VS C++</w:t>
-      </w:r>
-    </w:p>
-    <w:p>
-      <w:r>
-        <w:t>2.3.3</w:t>
-      </w:r>
-      <w:r>
-        <w:tab/>
-        <w:t>Raspberry PI</w:t>
-      </w:r>
-    </w:p>
-    <w:p>
-      <w:r>
-        <w:t>2.3.4</w:t>
-      </w:r>
-      <w:r>
-        <w:tab/>
-        <w:t>Web Server Technology</w:t>
-      </w:r>
-    </w:p>
-    <w:p>
-      <w:r>
-        <w:t>2.3.5</w:t>
-      </w:r>
-      <w:r>
-        <w:tab/>
-        <w:t>Database Technology</w:t>
+      <w:r>
+        <w:t xml:space="preserve"> Mat Lab is a pay to use development environment which is based of Java. I chose OpenCV because it is faster than Mat lab when it comes to processing algorithms, it’s free and the resources needed to run it are less than they are to run Mat lab. The downsides to not using Mat Lab would be that it’s a development environment and the advantages that would bring.</w:t>
       </w:r>
     </w:p>
     <w:p>
       <w:pPr>
         <w:pStyle w:val="Heading2"/>
+        <w:jc w:val="both"/>
       </w:pPr>
       <w:r>
         <w:t>2.</w:t>
@@ -2684,6 +2721,7 @@
           <w:ilvl w:val="0"/>
           <w:numId w:val="10"/>
         </w:numPr>
+        <w:jc w:val="both"/>
       </w:pPr>
       <w:r>
         <w:t>Infrared LED prototype to shine infrared light.</w:t>
@@ -2696,6 +2734,7 @@
           <w:ilvl w:val="0"/>
           <w:numId w:val="10"/>
         </w:numPr>
+        <w:jc w:val="both"/>
       </w:pPr>
       <w:r>
         <w:t>Use python with OpenCV to program the client.</w:t>
@@ -2708,6 +2747,7 @@
           <w:ilvl w:val="0"/>
           <w:numId w:val="10"/>
         </w:numPr>
+        <w:jc w:val="both"/>
       </w:pPr>
       <w:r>
         <w:t>Create a client on the raspberry pi to post images.</w:t>
@@ -2720,9 +2760,10 @@
           <w:ilvl w:val="0"/>
           <w:numId w:val="10"/>
         </w:numPr>
-      </w:pPr>
-      <w:r>
-        <w:t xml:space="preserve"> Create a python flask web server to store and run analysis on the images and data.</w:t>
+        <w:jc w:val="both"/>
+      </w:pPr>
+      <w:r>
+        <w:t>Create a python flask web server to store and run analysis on the images and data.</w:t>
       </w:r>
     </w:p>
     <w:p>
@@ -2732,6 +2773,7 @@
           <w:ilvl w:val="0"/>
           <w:numId w:val="10"/>
         </w:numPr>
+        <w:jc w:val="both"/>
       </w:pPr>
       <w:r>
         <w:t>Create a MYSQL database to store the data.</w:t>
@@ -2739,9 +2781,44 @@
     </w:p>
     <w:p>
       <w:pPr>
+        <w:pStyle w:val="ListParagraph"/>
+        <w:numPr>
+          <w:ilvl w:val="0"/>
+          <w:numId w:val="10"/>
+        </w:numPr>
+        <w:jc w:val="both"/>
+      </w:pPr>
+      <w:r>
+        <w:t xml:space="preserve">Stack Overflow, SO. (2017)How to detect edge and crop an image in Python. </w:t>
+      </w:r>
+    </w:p>
+    <w:p>
+      <w:pPr>
+        <w:jc w:val="both"/>
+      </w:pPr>
+    </w:p>
+    <w:p>
+      <w:pPr>
+        <w:jc w:val="both"/>
+      </w:pPr>
+    </w:p>
+    <w:p>
+      <w:pPr>
+        <w:jc w:val="both"/>
+      </w:pPr>
+    </w:p>
+    <w:p>
+      <w:pPr>
+        <w:jc w:val="both"/>
+      </w:pPr>
+    </w:p>
+    <w:p>
+      <w:pPr>
         <w:pStyle w:val="Heading2"/>
-      </w:pPr>
-      <w:r>
+        <w:jc w:val="both"/>
+      </w:pPr>
+      <w:r>
+        <w:lastRenderedPageBreak/>
         <w:t>2.5</w:t>
       </w:r>
       <w:r>
@@ -2758,9 +2835,114 @@
           <w:ilvl w:val="0"/>
           <w:numId w:val="6"/>
         </w:numPr>
-      </w:pPr>
-      <w:r>
-        <w:t>https://karanjthakkar.wordpress.com/2012/11/21/what-is-opencv-opencv-vs-matlab/</w:t>
+        <w:rPr>
+          <w:sz w:val="16"/>
+          <w:szCs w:val="16"/>
+        </w:rPr>
+      </w:pPr>
+      <w:r>
+        <w:rPr>
+          <w:sz w:val="16"/>
+          <w:szCs w:val="16"/>
+        </w:rPr>
+        <w:t xml:space="preserve">karanjthakkar, </w:t>
+      </w:r>
+      <w:r>
+        <w:rPr>
+          <w:sz w:val="16"/>
+          <w:szCs w:val="16"/>
+        </w:rPr>
+        <w:t>KT</w:t>
+      </w:r>
+      <w:r>
+        <w:rPr>
+          <w:sz w:val="16"/>
+          <w:szCs w:val="16"/>
+        </w:rPr>
+        <w:t>. (2017)</w:t>
+      </w:r>
+      <w:r>
+        <w:rPr>
+          <w:sz w:val="16"/>
+          <w:szCs w:val="16"/>
+        </w:rPr>
+        <w:t>What is OpenCV? OpenCV vs mat lab</w:t>
+      </w:r>
+      <w:r>
+        <w:rPr>
+          <w:sz w:val="16"/>
+          <w:szCs w:val="16"/>
+        </w:rPr>
+        <w:tab/>
+      </w:r>
+      <w:r>
+        <w:rPr>
+          <w:sz w:val="16"/>
+          <w:szCs w:val="16"/>
+        </w:rPr>
+        <w:tab/>
+      </w:r>
+      <w:r>
+        <w:rPr>
+          <w:sz w:val="16"/>
+          <w:szCs w:val="16"/>
+        </w:rPr>
+        <w:tab/>
+      </w:r>
+      <w:r>
+        <w:rPr>
+          <w:sz w:val="16"/>
+          <w:szCs w:val="16"/>
+        </w:rPr>
+        <w:tab/>
+      </w:r>
+      <w:r>
+        <w:rPr>
+          <w:sz w:val="16"/>
+          <w:szCs w:val="16"/>
+        </w:rPr>
+        <w:tab/>
+        <w:t xml:space="preserve">               </w:t>
+      </w:r>
+      <w:r>
+        <w:rPr>
+          <w:sz w:val="16"/>
+          <w:szCs w:val="16"/>
+        </w:rPr>
+        <w:t xml:space="preserve">Available at: </w:t>
+      </w:r>
+      <w:hyperlink r:id="rId13" w:history="1">
+        <w:r>
+          <w:rPr>
+            <w:rStyle w:val="Hyperlink"/>
+            <w:sz w:val="16"/>
+            <w:szCs w:val="16"/>
+          </w:rPr>
+          <w:t>http</w:t>
+        </w:r>
+        <w:r>
+          <w:rPr>
+            <w:rStyle w:val="Hyperlink"/>
+            <w:sz w:val="16"/>
+            <w:szCs w:val="16"/>
+          </w:rPr>
+          <w:t>s</w:t>
+        </w:r>
+        <w:r>
+          <w:rPr>
+            <w:rStyle w:val="Hyperlink"/>
+            <w:sz w:val="16"/>
+            <w:szCs w:val="16"/>
+          </w:rPr>
+          <w:t>://karanjthakkar.wordpress.com/2012/11/21/what-is-opencv-opencv-vs-matlab/</w:t>
+        </w:r>
+      </w:hyperlink>
+      <w:r>
+        <w:rPr>
+          <w:sz w:val="16"/>
+          <w:szCs w:val="16"/>
+        </w:rPr>
+        <w:t xml:space="preserve"> (29/11/2017)</w:t>
       </w:r>
     </w:p>
     <w:p>
@@ -2770,15 +2952,129 @@
           <w:ilvl w:val="0"/>
           <w:numId w:val="6"/>
         </w:numPr>
-      </w:pPr>
-      <w:hyperlink r:id="rId13" w:history="1">
+        <w:rPr>
+          <w:sz w:val="16"/>
+          <w:szCs w:val="16"/>
+        </w:rPr>
+      </w:pPr>
+      <w:r>
+        <w:rPr>
+          <w:sz w:val="16"/>
+          <w:szCs w:val="16"/>
+        </w:rPr>
+        <w:t xml:space="preserve">raspberrypi, </w:t>
+      </w:r>
+      <w:r>
+        <w:rPr>
+          <w:sz w:val="16"/>
+          <w:szCs w:val="16"/>
+        </w:rPr>
+        <w:t>RP</w:t>
+      </w:r>
+      <w:r>
+        <w:rPr>
+          <w:sz w:val="16"/>
+          <w:szCs w:val="16"/>
+        </w:rPr>
+        <w:t>. (2017)</w:t>
+      </w:r>
+      <w:r>
+        <w:rPr>
+          <w:sz w:val="16"/>
+          <w:szCs w:val="16"/>
+        </w:rPr>
+        <w:t xml:space="preserve">Camera Module </w:t>
+      </w:r>
+      <w:r>
+        <w:rPr>
+          <w:sz w:val="16"/>
+          <w:szCs w:val="16"/>
+        </w:rPr>
+        <w:tab/>
+      </w:r>
+      <w:r>
+        <w:rPr>
+          <w:sz w:val="16"/>
+          <w:szCs w:val="16"/>
+        </w:rPr>
+        <w:tab/>
+      </w:r>
+      <w:r>
+        <w:rPr>
+          <w:sz w:val="16"/>
+          <w:szCs w:val="16"/>
+        </w:rPr>
+        <w:tab/>
+      </w:r>
+      <w:r>
+        <w:rPr>
+          <w:sz w:val="16"/>
+          <w:szCs w:val="16"/>
+        </w:rPr>
+        <w:tab/>
+      </w:r>
+      <w:r>
+        <w:rPr>
+          <w:sz w:val="16"/>
+          <w:szCs w:val="16"/>
+        </w:rPr>
+        <w:tab/>
+      </w:r>
+      <w:r>
+        <w:rPr>
+          <w:sz w:val="16"/>
+          <w:szCs w:val="16"/>
+        </w:rPr>
+        <w:tab/>
+      </w:r>
+      <w:r>
+        <w:rPr>
+          <w:sz w:val="16"/>
+          <w:szCs w:val="16"/>
+        </w:rPr>
+        <w:tab/>
+        <w:t xml:space="preserve">                     </w:t>
+      </w:r>
+      <w:r>
+        <w:rPr>
+          <w:sz w:val="16"/>
+          <w:szCs w:val="16"/>
+        </w:rPr>
+        <w:t xml:space="preserve">Available at: </w:t>
+      </w:r>
+      <w:hyperlink r:id="rId14" w:history="1">
         <w:r>
           <w:rPr>
             <w:rStyle w:val="Hyperlink"/>
+            <w:sz w:val="16"/>
+            <w:szCs w:val="16"/>
           </w:rPr>
-          <w:t>https://www.raspberrypi.org/documentation/hardware/camera/</w:t>
+          <w:t>https://www.raspberrypi.org</w:t>
+        </w:r>
+        <w:r>
+          <w:rPr>
+            <w:rStyle w:val="Hyperlink"/>
+            <w:sz w:val="16"/>
+            <w:szCs w:val="16"/>
+          </w:rPr>
+          <w:t>/</w:t>
+        </w:r>
+        <w:r>
+          <w:rPr>
+            <w:rStyle w:val="Hyperlink"/>
+            <w:sz w:val="16"/>
+            <w:szCs w:val="16"/>
+          </w:rPr>
+          <w:t>documentation/hardware/camera/</w:t>
         </w:r>
       </w:hyperlink>
+      <w:r>
+        <w:rPr>
+          <w:sz w:val="16"/>
+          <w:szCs w:val="16"/>
+        </w:rPr>
+        <w:t xml:space="preserve"> (29/11/2017)</w:t>
+      </w:r>
     </w:p>
     <w:p>
       <w:pPr>
@@ -2787,15 +3083,95 @@
           <w:ilvl w:val="0"/>
           <w:numId w:val="6"/>
         </w:numPr>
-      </w:pPr>
-      <w:hyperlink r:id="rId14" w:history="1">
+        <w:rPr>
+          <w:sz w:val="16"/>
+          <w:szCs w:val="16"/>
+        </w:rPr>
+      </w:pPr>
+      <w:r>
+        <w:rPr>
+          <w:sz w:val="16"/>
+          <w:szCs w:val="16"/>
+        </w:rPr>
+        <w:t xml:space="preserve">ivrl </w:t>
+      </w:r>
+      <w:r>
+        <w:rPr>
+          <w:sz w:val="16"/>
+          <w:szCs w:val="16"/>
+        </w:rPr>
+        <w:t xml:space="preserve">epfl, </w:t>
+      </w:r>
+      <w:r>
+        <w:rPr>
+          <w:sz w:val="16"/>
+          <w:szCs w:val="16"/>
+        </w:rPr>
+        <w:t>IE</w:t>
+      </w:r>
+      <w:r>
+        <w:rPr>
+          <w:sz w:val="16"/>
+          <w:szCs w:val="16"/>
+        </w:rPr>
+        <w:t>. (2017)</w:t>
+      </w:r>
+      <w:r>
+        <w:rPr>
+          <w:sz w:val="16"/>
+          <w:szCs w:val="16"/>
+        </w:rPr>
+        <w:t xml:space="preserve">Near Infrared imaging  </w:t>
+      </w:r>
+    </w:p>
+    <w:p>
+      <w:pPr>
+        <w:pStyle w:val="ListParagraph"/>
+        <w:rPr>
+          <w:sz w:val="16"/>
+          <w:szCs w:val="16"/>
+        </w:rPr>
+      </w:pPr>
+      <w:r>
+        <w:rPr>
+          <w:sz w:val="16"/>
+          <w:szCs w:val="16"/>
+        </w:rPr>
+        <w:t xml:space="preserve">Available at: </w:t>
+      </w:r>
+      <w:hyperlink r:id="rId15" w:history="1">
         <w:r>
           <w:rPr>
             <w:rStyle w:val="Hyperlink"/>
+            <w:sz w:val="16"/>
+            <w:szCs w:val="16"/>
           </w:rPr>
-          <w:t>http://ivrl.epfl.ch/research/infrared/imaging</w:t>
+          <w:t>http://ivrl.epfl.ch/rese</w:t>
+        </w:r>
+        <w:r>
+          <w:rPr>
+            <w:rStyle w:val="Hyperlink"/>
+            <w:sz w:val="16"/>
+            <w:szCs w:val="16"/>
+          </w:rPr>
+          <w:t>a</w:t>
+        </w:r>
+        <w:r>
+          <w:rPr>
+            <w:rStyle w:val="Hyperlink"/>
+            <w:sz w:val="16"/>
+            <w:szCs w:val="16"/>
+          </w:rPr>
+          <w:t>rch/infrared/imaging</w:t>
         </w:r>
       </w:hyperlink>
+      <w:r>
+        <w:rPr>
+          <w:sz w:val="16"/>
+          <w:szCs w:val="16"/>
+        </w:rPr>
+        <w:t xml:space="preserve"> (29/11/2017)</w:t>
+      </w:r>
     </w:p>
     <w:p>
       <w:pPr>
@@ -2804,15 +3180,112 @@
           <w:ilvl w:val="0"/>
           <w:numId w:val="6"/>
         </w:numPr>
-      </w:pPr>
-      <w:hyperlink r:id="rId15" w:history="1">
+        <w:rPr>
+          <w:sz w:val="16"/>
+          <w:szCs w:val="16"/>
+        </w:rPr>
+      </w:pPr>
+      <w:r>
+        <w:rPr>
+          <w:sz w:val="16"/>
+          <w:szCs w:val="16"/>
+        </w:rPr>
+        <w:t xml:space="preserve">thepihut, </w:t>
+      </w:r>
+      <w:r>
+        <w:rPr>
+          <w:sz w:val="16"/>
+          <w:szCs w:val="16"/>
+        </w:rPr>
+        <w:t>PH</w:t>
+      </w:r>
+      <w:r>
+        <w:rPr>
+          <w:sz w:val="16"/>
+          <w:szCs w:val="16"/>
+        </w:rPr>
+        <w:t>. (2017)</w:t>
+      </w:r>
+      <w:r>
+        <w:rPr>
+          <w:sz w:val="16"/>
+          <w:szCs w:val="16"/>
+        </w:rPr>
+        <w:t>Raspberry pi camera module V2.</w:t>
+      </w:r>
+    </w:p>
+    <w:p>
+      <w:pPr>
+        <w:pStyle w:val="ListParagraph"/>
+        <w:rPr>
+          <w:sz w:val="16"/>
+          <w:szCs w:val="16"/>
+        </w:rPr>
+      </w:pPr>
+      <w:r>
+        <w:rPr>
+          <w:sz w:val="16"/>
+          <w:szCs w:val="16"/>
+        </w:rPr>
+        <w:t xml:space="preserve">Available at: </w:t>
+      </w:r>
+      <w:hyperlink r:id="rId16" w:history="1">
         <w:r>
           <w:rPr>
             <w:rStyle w:val="Hyperlink"/>
+            <w:sz w:val="16"/>
+            <w:szCs w:val="16"/>
           </w:rPr>
-          <w:t>https://thepihut.com/products/raspberry-pi-camera-module</w:t>
+          <w:t>https://thepihu</w:t>
+        </w:r>
+        <w:r>
+          <w:rPr>
+            <w:rStyle w:val="Hyperlink"/>
+            <w:sz w:val="16"/>
+            <w:szCs w:val="16"/>
+          </w:rPr>
+          <w:t>t</w:t>
+        </w:r>
+        <w:r>
+          <w:rPr>
+            <w:rStyle w:val="Hyperlink"/>
+            <w:sz w:val="16"/>
+            <w:szCs w:val="16"/>
+          </w:rPr>
+          <w:t>.com/products/raspberry-pi-camera-mo</w:t>
+        </w:r>
+        <w:r>
+          <w:rPr>
+            <w:rStyle w:val="Hyperlink"/>
+            <w:sz w:val="16"/>
+            <w:szCs w:val="16"/>
+          </w:rPr>
+          <w:t>d</w:t>
+        </w:r>
+        <w:r>
+          <w:rPr>
+            <w:rStyle w:val="Hyperlink"/>
+            <w:sz w:val="16"/>
+            <w:szCs w:val="16"/>
+          </w:rPr>
+          <w:t>u</w:t>
+        </w:r>
+        <w:r>
+          <w:rPr>
+            <w:rStyle w:val="Hyperlink"/>
+            <w:sz w:val="16"/>
+            <w:szCs w:val="16"/>
+          </w:rPr>
+          <w:t>le</w:t>
         </w:r>
       </w:hyperlink>
+      <w:r>
+        <w:rPr>
+          <w:sz w:val="16"/>
+          <w:szCs w:val="16"/>
+        </w:rPr>
+        <w:t xml:space="preserve"> (29/11/2017)</w:t>
+      </w:r>
     </w:p>
     <w:p>
       <w:pPr>
@@ -2821,15 +3294,88 @@
           <w:ilvl w:val="0"/>
           <w:numId w:val="6"/>
         </w:numPr>
-      </w:pPr>
-      <w:hyperlink r:id="rId16" w:history="1">
+        <w:rPr>
+          <w:sz w:val="16"/>
+          <w:szCs w:val="16"/>
+        </w:rPr>
+      </w:pPr>
+      <w:r>
+        <w:rPr>
+          <w:sz w:val="16"/>
+          <w:szCs w:val="16"/>
+        </w:rPr>
+        <w:t xml:space="preserve">raspberrypi, </w:t>
+      </w:r>
+      <w:r>
+        <w:rPr>
+          <w:sz w:val="16"/>
+          <w:szCs w:val="16"/>
+        </w:rPr>
+        <w:t>RP</w:t>
+      </w:r>
+      <w:r>
+        <w:rPr>
+          <w:sz w:val="16"/>
+          <w:szCs w:val="16"/>
+        </w:rPr>
+        <w:t>. (2017)</w:t>
+      </w:r>
+      <w:r>
+        <w:rPr>
+          <w:sz w:val="16"/>
+          <w:szCs w:val="16"/>
+        </w:rPr>
+        <w:t xml:space="preserve">Pi NoiR camera V2 </w:t>
+      </w:r>
+    </w:p>
+    <w:p>
+      <w:pPr>
+        <w:pStyle w:val="ListParagraph"/>
+        <w:rPr>
+          <w:sz w:val="16"/>
+          <w:szCs w:val="16"/>
+        </w:rPr>
+      </w:pPr>
+      <w:r>
+        <w:rPr>
+          <w:sz w:val="16"/>
+          <w:szCs w:val="16"/>
+        </w:rPr>
+        <w:t xml:space="preserve">Available at: </w:t>
+      </w:r>
+      <w:hyperlink r:id="rId17" w:history="1">
         <w:r>
           <w:rPr>
             <w:rStyle w:val="Hyperlink"/>
+            <w:sz w:val="16"/>
+            <w:szCs w:val="16"/>
           </w:rPr>
-          <w:t>https://www.raspberrypi.org/products/camera-module-v2/</w:t>
+          <w:t>https://www.raspberrypi.org/products/cam</w:t>
+        </w:r>
+        <w:r>
+          <w:rPr>
+            <w:rStyle w:val="Hyperlink"/>
+            <w:sz w:val="16"/>
+            <w:szCs w:val="16"/>
+          </w:rPr>
+          <w:t>e</w:t>
+        </w:r>
+        <w:r>
+          <w:rPr>
+            <w:rStyle w:val="Hyperlink"/>
+            <w:sz w:val="16"/>
+            <w:szCs w:val="16"/>
+          </w:rPr>
+          <w:t>ra-module-v2/</w:t>
         </w:r>
       </w:hyperlink>
+      <w:r>
+        <w:rPr>
+          <w:sz w:val="16"/>
+          <w:szCs w:val="16"/>
+        </w:rPr>
+        <w:t xml:space="preserve"> (29/11/2017)</w:t>
+      </w:r>
     </w:p>
     <w:p>
       <w:pPr>
@@ -2838,15 +3384,104 @@
           <w:ilvl w:val="0"/>
           <w:numId w:val="6"/>
         </w:numPr>
-      </w:pPr>
-      <w:hyperlink r:id="rId17" w:history="1">
+        <w:rPr>
+          <w:sz w:val="16"/>
+          <w:szCs w:val="16"/>
+        </w:rPr>
+      </w:pPr>
+      <w:r>
+        <w:rPr>
+          <w:sz w:val="16"/>
+          <w:szCs w:val="16"/>
+        </w:rPr>
+        <w:t xml:space="preserve">pimylifeup, </w:t>
+      </w:r>
+      <w:r>
+        <w:rPr>
+          <w:sz w:val="16"/>
+          <w:szCs w:val="16"/>
+        </w:rPr>
+        <w:t>PL</w:t>
+      </w:r>
+      <w:r>
+        <w:rPr>
+          <w:sz w:val="16"/>
+          <w:szCs w:val="16"/>
+        </w:rPr>
+        <w:t>. (2017)</w:t>
+      </w:r>
+      <w:r>
+        <w:rPr>
+          <w:sz w:val="16"/>
+          <w:szCs w:val="16"/>
+        </w:rPr>
+        <w:t>Raspberry pi camera vs NoiR camera</w:t>
+      </w:r>
+    </w:p>
+    <w:p>
+      <w:pPr>
+        <w:pStyle w:val="ListParagraph"/>
+        <w:rPr>
+          <w:sz w:val="16"/>
+          <w:szCs w:val="16"/>
+        </w:rPr>
+      </w:pPr>
+      <w:r>
+        <w:rPr>
+          <w:sz w:val="16"/>
+          <w:szCs w:val="16"/>
+        </w:rPr>
+        <w:t xml:space="preserve">Available at: </w:t>
+      </w:r>
+      <w:hyperlink r:id="rId18" w:history="1">
         <w:r>
           <w:rPr>
             <w:rStyle w:val="Hyperlink"/>
+            <w:sz w:val="16"/>
+            <w:szCs w:val="16"/>
           </w:rPr>
-          <w:t>https://pimylifeup.com/raspberry-pi-camera-vs-noir-camera/</w:t>
+          <w:t>https://pimylifeu</w:t>
+        </w:r>
+        <w:r>
+          <w:rPr>
+            <w:rStyle w:val="Hyperlink"/>
+            <w:sz w:val="16"/>
+            <w:szCs w:val="16"/>
+          </w:rPr>
+          <w:t>p</w:t>
+        </w:r>
+        <w:r>
+          <w:rPr>
+            <w:rStyle w:val="Hyperlink"/>
+            <w:sz w:val="16"/>
+            <w:szCs w:val="16"/>
+          </w:rPr>
+          <w:t>.com/raspberry-pi-camera-vs-noir-cam</w:t>
+        </w:r>
+        <w:r>
+          <w:rPr>
+            <w:rStyle w:val="Hyperlink"/>
+            <w:sz w:val="16"/>
+            <w:szCs w:val="16"/>
+          </w:rPr>
+          <w:t>e</w:t>
+        </w:r>
+        <w:r>
+          <w:rPr>
+            <w:rStyle w:val="Hyperlink"/>
+            <w:sz w:val="16"/>
+            <w:szCs w:val="16"/>
+          </w:rPr>
+          <w:t>ra/</w:t>
         </w:r>
       </w:hyperlink>
+      <w:r>
+        <w:rPr>
+          <w:sz w:val="16"/>
+          <w:szCs w:val="16"/>
+        </w:rPr>
+        <w:t xml:space="preserve"> (29/11/2017)</w:t>
+      </w:r>
     </w:p>
     <w:p>
       <w:pPr>
@@ -2855,15 +3490,111 @@
           <w:ilvl w:val="0"/>
           <w:numId w:val="6"/>
         </w:numPr>
-      </w:pPr>
-      <w:hyperlink r:id="rId18" w:history="1">
+        <w:rPr>
+          <w:sz w:val="16"/>
+          <w:szCs w:val="16"/>
+        </w:rPr>
+      </w:pPr>
+      <w:r>
+        <w:rPr>
+          <w:sz w:val="16"/>
+          <w:szCs w:val="16"/>
+        </w:rPr>
+        <w:t xml:space="preserve">raspberrypi, </w:t>
+      </w:r>
+      <w:r>
+        <w:rPr>
+          <w:sz w:val="16"/>
+          <w:szCs w:val="16"/>
+        </w:rPr>
+        <w:t>RP</w:t>
+      </w:r>
+      <w:r>
+        <w:rPr>
+          <w:sz w:val="16"/>
+          <w:szCs w:val="16"/>
+        </w:rPr>
+        <w:t>. (2017)</w:t>
+      </w:r>
+      <w:r>
+        <w:rPr>
+          <w:sz w:val="16"/>
+          <w:szCs w:val="16"/>
+        </w:rPr>
+        <w:t xml:space="preserve"> </w:t>
+      </w:r>
+      <w:r>
+        <w:rPr>
+          <w:sz w:val="16"/>
+          <w:szCs w:val="16"/>
+        </w:rPr>
+        <w:t xml:space="preserve">Pi NoiR camera V2 </w:t>
+      </w:r>
+    </w:p>
+    <w:p>
+      <w:pPr>
+        <w:pStyle w:val="ListParagraph"/>
+        <w:rPr>
+          <w:sz w:val="16"/>
+          <w:szCs w:val="16"/>
+        </w:rPr>
+      </w:pPr>
+      <w:r>
+        <w:rPr>
+          <w:sz w:val="16"/>
+          <w:szCs w:val="16"/>
+        </w:rPr>
+        <w:t xml:space="preserve">Available at: </w:t>
+      </w:r>
+      <w:hyperlink r:id="rId19" w:history="1">
         <w:r>
           <w:rPr>
             <w:rStyle w:val="Hyperlink"/>
+            <w:sz w:val="16"/>
+            <w:szCs w:val="16"/>
           </w:rPr>
-          <w:t>https://www.raspberrypi.org/products/pi-noir-camera-v2/</w:t>
+          <w:t>https://www.raspberry</w:t>
+        </w:r>
+        <w:r>
+          <w:rPr>
+            <w:rStyle w:val="Hyperlink"/>
+            <w:sz w:val="16"/>
+            <w:szCs w:val="16"/>
+          </w:rPr>
+          <w:t>p</w:t>
+        </w:r>
+        <w:r>
+          <w:rPr>
+            <w:rStyle w:val="Hyperlink"/>
+            <w:sz w:val="16"/>
+            <w:szCs w:val="16"/>
+          </w:rPr>
+          <w:t>i.org/product</w:t>
+        </w:r>
+        <w:r>
+          <w:rPr>
+            <w:rStyle w:val="Hyperlink"/>
+            <w:sz w:val="16"/>
+            <w:szCs w:val="16"/>
+          </w:rPr>
+          <w:t>s</w:t>
+        </w:r>
+        <w:r>
+          <w:rPr>
+            <w:rStyle w:val="Hyperlink"/>
+            <w:sz w:val="16"/>
+            <w:szCs w:val="16"/>
+          </w:rPr>
+          <w:t>/pi-noir-camera-v2/</w:t>
         </w:r>
       </w:hyperlink>
+      <w:r>
+        <w:rPr>
+          <w:sz w:val="16"/>
+          <w:szCs w:val="16"/>
+        </w:rPr>
+        <w:t xml:space="preserve"> (29/11/2017)</w:t>
+      </w:r>
     </w:p>
     <w:p>
       <w:pPr>
@@ -2872,9 +3603,89 @@
           <w:ilvl w:val="0"/>
           <w:numId w:val="6"/>
         </w:numPr>
-      </w:pPr>
-      <w:r>
-        <w:t>https://www.tutorialspoint.com/dip/</w:t>
+        <w:rPr>
+          <w:sz w:val="16"/>
+          <w:szCs w:val="16"/>
+        </w:rPr>
+      </w:pPr>
+      <w:r>
+        <w:rPr>
+          <w:sz w:val="16"/>
+          <w:szCs w:val="16"/>
+        </w:rPr>
+        <w:t>tutorialspoint</w:t>
+      </w:r>
+      <w:r>
+        <w:rPr>
+          <w:sz w:val="16"/>
+          <w:szCs w:val="16"/>
+        </w:rPr>
+        <w:t>, TP. (2017)Digital Image Processing</w:t>
+      </w:r>
+    </w:p>
+    <w:p>
+      <w:pPr>
+        <w:pStyle w:val="ListParagraph"/>
+        <w:rPr>
+          <w:sz w:val="16"/>
+          <w:szCs w:val="16"/>
+        </w:rPr>
+      </w:pPr>
+      <w:r>
+        <w:rPr>
+          <w:sz w:val="16"/>
+          <w:szCs w:val="16"/>
+        </w:rPr>
+        <w:t xml:space="preserve">Available at: </w:t>
+      </w:r>
+      <w:hyperlink r:id="rId20" w:history="1">
+        <w:r>
+          <w:rPr>
+            <w:rStyle w:val="Hyperlink"/>
+            <w:sz w:val="16"/>
+            <w:szCs w:val="16"/>
+          </w:rPr>
+          <w:t>https://ww</w:t>
+        </w:r>
+        <w:r>
+          <w:rPr>
+            <w:rStyle w:val="Hyperlink"/>
+            <w:sz w:val="16"/>
+            <w:szCs w:val="16"/>
+          </w:rPr>
+          <w:t>w</w:t>
+        </w:r>
+        <w:r>
+          <w:rPr>
+            <w:rStyle w:val="Hyperlink"/>
+            <w:sz w:val="16"/>
+            <w:szCs w:val="16"/>
+          </w:rPr>
+          <w:t>.tu</w:t>
+        </w:r>
+        <w:r>
+          <w:rPr>
+            <w:rStyle w:val="Hyperlink"/>
+            <w:sz w:val="16"/>
+            <w:szCs w:val="16"/>
+          </w:rPr>
+          <w:t>t</w:t>
+        </w:r>
+        <w:r>
+          <w:rPr>
+            <w:rStyle w:val="Hyperlink"/>
+            <w:sz w:val="16"/>
+            <w:szCs w:val="16"/>
+          </w:rPr>
+          <w:t>orialspoint.com/dip/</w:t>
+        </w:r>
+      </w:hyperlink>
+      <w:r>
+        <w:rPr>
+          <w:sz w:val="16"/>
+          <w:szCs w:val="16"/>
+        </w:rPr>
+        <w:t xml:space="preserve"> (29/11/2017)</w:t>
       </w:r>
     </w:p>
     <w:p>
@@ -2884,9 +3695,103 @@
           <w:ilvl w:val="0"/>
           <w:numId w:val="6"/>
         </w:numPr>
-      </w:pPr>
-      <w:r>
-        <w:t>http://www.bogotobogo.com/python/OpenCV_Python/python_opencv3_Image_Non-local_Means_Denoising_Algorithm_Noise_Reduction.php</w:t>
+        <w:rPr>
+          <w:sz w:val="16"/>
+          <w:szCs w:val="16"/>
+        </w:rPr>
+      </w:pPr>
+      <w:r>
+        <w:rPr>
+          <w:sz w:val="16"/>
+          <w:szCs w:val="16"/>
+        </w:rPr>
+        <w:t>bogotobogo</w:t>
+      </w:r>
+      <w:r>
+        <w:rPr>
+          <w:sz w:val="16"/>
+          <w:szCs w:val="16"/>
+        </w:rPr>
+        <w:t>, BB</w:t>
+      </w:r>
+      <w:r>
+        <w:rPr>
+          <w:sz w:val="16"/>
+          <w:szCs w:val="16"/>
+        </w:rPr>
+        <w:t>. (2017)</w:t>
+      </w:r>
+      <w:r>
+        <w:rPr>
+          <w:sz w:val="16"/>
+          <w:szCs w:val="16"/>
+        </w:rPr>
+        <w:t>Image Noise Reduction: Non-local means denoising algorithm</w:t>
+      </w:r>
+    </w:p>
+    <w:p>
+      <w:pPr>
+        <w:pStyle w:val="ListParagraph"/>
+        <w:rPr>
+          <w:sz w:val="16"/>
+          <w:szCs w:val="16"/>
+        </w:rPr>
+      </w:pPr>
+      <w:r>
+        <w:rPr>
+          <w:sz w:val="16"/>
+          <w:szCs w:val="16"/>
+        </w:rPr>
+        <w:t xml:space="preserve">Available at: </w:t>
+      </w:r>
+      <w:hyperlink r:id="rId21" w:history="1">
+        <w:r>
+          <w:rPr>
+            <w:rStyle w:val="Hyperlink"/>
+            <w:sz w:val="16"/>
+            <w:szCs w:val="16"/>
+          </w:rPr>
+          <w:t>http://www.bogotobogo.c</w:t>
+        </w:r>
+        <w:r>
+          <w:rPr>
+            <w:rStyle w:val="Hyperlink"/>
+            <w:sz w:val="16"/>
+            <w:szCs w:val="16"/>
+          </w:rPr>
+          <w:t>o</w:t>
+        </w:r>
+        <w:r>
+          <w:rPr>
+            <w:rStyle w:val="Hyperlink"/>
+            <w:sz w:val="16"/>
+            <w:szCs w:val="16"/>
+          </w:rPr>
+          <w:t>m/python/OpenCV_Python/python_opencv3_Ima</w:t>
+        </w:r>
+        <w:r>
+          <w:rPr>
+            <w:rStyle w:val="Hyperlink"/>
+            <w:sz w:val="16"/>
+            <w:szCs w:val="16"/>
+          </w:rPr>
+          <w:t>g</w:t>
+        </w:r>
+        <w:r>
+          <w:rPr>
+            <w:rStyle w:val="Hyperlink"/>
+            <w:sz w:val="16"/>
+            <w:szCs w:val="16"/>
+          </w:rPr>
+          <w:t>e_Non-local_Means_Denoising_Algorithm_Noise_Reduction.php</w:t>
+        </w:r>
+      </w:hyperlink>
+      <w:r>
+        <w:rPr>
+          <w:sz w:val="16"/>
+          <w:szCs w:val="16"/>
+        </w:rPr>
+        <w:t xml:space="preserve"> (29/11/2017)</w:t>
       </w:r>
     </w:p>
     <w:p>
@@ -2896,20 +3801,28 @@
           <w:ilvl w:val="0"/>
           <w:numId w:val="6"/>
         </w:numPr>
+        <w:rPr>
+          <w:sz w:val="16"/>
+          <w:szCs w:val="16"/>
+        </w:rPr>
       </w:pPr>
       <w:r>
         <w:rPr>
           <w:rFonts w:ascii="Calibri" w:hAnsi="Calibri" w:cs="Arial"/>
+          <w:sz w:val="16"/>
+          <w:szCs w:val="16"/>
           <w:shd w:val="clear" w:color="auto" w:fill="FFFFFF"/>
         </w:rPr>
         <w:t>C. Fredembach and S. Süsstrunk,</w:t>
       </w:r>
-      <w:hyperlink r:id="rId19" w:history="1">
+      <w:hyperlink r:id="rId22" w:history="1">
         <w:r>
           <w:rPr>
             <w:rStyle w:val="Hyperlink"/>
             <w:rFonts w:ascii="Calibri" w:hAnsi="Calibri" w:cs="Arial"/>
             <w:color w:val="auto"/>
+            <w:sz w:val="16"/>
+            <w:szCs w:val="16"/>
             <w:bdr w:val="none" w:sz="0" w:space="0" w:color="auto" w:frame="1"/>
             <w:shd w:val="clear" w:color="auto" w:fill="FFFFFF"/>
           </w:rPr>
@@ -2919,6 +3832,8 @@
       <w:r>
         <w:rPr>
           <w:rFonts w:ascii="Calibri" w:hAnsi="Calibri" w:cs="Arial"/>
+          <w:sz w:val="16"/>
+          <w:szCs w:val="16"/>
           <w:shd w:val="clear" w:color="auto" w:fill="FFFFFF"/>
         </w:rPr>
         <w:t>, Proceedings of the IS&amp;T 16th Color Imaging Conference, pp. 176-182, 2008.</w:t>
@@ -2931,9 +3846,110 @@
           <w:ilvl w:val="0"/>
           <w:numId w:val="6"/>
         </w:numPr>
-      </w:pPr>
-      <w:r>
-        <w:t>https://docs.opencv.org/3.1.0/d4/d73/tutorial_py_contours_begin.html</w:t>
+        <w:rPr>
+          <w:sz w:val="16"/>
+          <w:szCs w:val="16"/>
+        </w:rPr>
+      </w:pPr>
+      <w:r>
+        <w:rPr>
+          <w:sz w:val="16"/>
+          <w:szCs w:val="16"/>
+        </w:rPr>
+        <w:t>Opencv</w:t>
+      </w:r>
+      <w:r>
+        <w:rPr>
+          <w:sz w:val="16"/>
+          <w:szCs w:val="16"/>
+        </w:rPr>
+        <w:t>, OC</w:t>
+      </w:r>
+      <w:r>
+        <w:rPr>
+          <w:sz w:val="16"/>
+          <w:szCs w:val="16"/>
+        </w:rPr>
+        <w:t>. (2017)</w:t>
+      </w:r>
+      <w:r>
+        <w:rPr>
+          <w:sz w:val="16"/>
+          <w:szCs w:val="16"/>
+        </w:rPr>
+        <w:t>Contours getting started</w:t>
+      </w:r>
+      <w:r>
+        <w:rPr>
+          <w:sz w:val="16"/>
+          <w:szCs w:val="16"/>
+        </w:rPr>
+        <w:t xml:space="preserve"> </w:t>
+      </w:r>
+    </w:p>
+    <w:p>
+      <w:pPr>
+        <w:pStyle w:val="ListParagraph"/>
+        <w:rPr>
+          <w:sz w:val="16"/>
+          <w:szCs w:val="16"/>
+        </w:rPr>
+      </w:pPr>
+      <w:r>
+        <w:rPr>
+          <w:sz w:val="16"/>
+          <w:szCs w:val="16"/>
+        </w:rPr>
+        <w:t xml:space="preserve">Available at: </w:t>
+      </w:r>
+      <w:hyperlink r:id="rId23" w:history="1">
+        <w:r>
+          <w:rPr>
+            <w:rStyle w:val="Hyperlink"/>
+            <w:sz w:val="16"/>
+            <w:szCs w:val="16"/>
+          </w:rPr>
+          <w:t>https://docs.opencv.org/3.1.0/d4/d73/t</w:t>
+        </w:r>
+        <w:r>
+          <w:rPr>
+            <w:rStyle w:val="Hyperlink"/>
+            <w:sz w:val="16"/>
+            <w:szCs w:val="16"/>
+          </w:rPr>
+          <w:t>u</w:t>
+        </w:r>
+        <w:r>
+          <w:rPr>
+            <w:rStyle w:val="Hyperlink"/>
+            <w:sz w:val="16"/>
+            <w:szCs w:val="16"/>
+          </w:rPr>
+          <w:t>torial_py_contours_beg</w:t>
+        </w:r>
+        <w:r>
+          <w:rPr>
+            <w:rStyle w:val="Hyperlink"/>
+            <w:sz w:val="16"/>
+            <w:szCs w:val="16"/>
+          </w:rPr>
+          <w:t>i</w:t>
+        </w:r>
+        <w:r>
+          <w:rPr>
+            <w:rStyle w:val="Hyperlink"/>
+            <w:sz w:val="16"/>
+            <w:szCs w:val="16"/>
+          </w:rPr>
+          <w:t>n.html</w:t>
+        </w:r>
+      </w:hyperlink>
+      <w:r>
+        <w:rPr>
+          <w:sz w:val="16"/>
+          <w:szCs w:val="16"/>
+        </w:rPr>
+        <w:t xml:space="preserve"> (29/11/2017)</w:t>
       </w:r>
     </w:p>
     <w:p>
@@ -2943,15 +3959,111 @@
           <w:ilvl w:val="0"/>
           <w:numId w:val="6"/>
         </w:numPr>
-      </w:pPr>
-      <w:hyperlink r:id="rId20" w:history="1">
+        <w:rPr>
+          <w:sz w:val="16"/>
+          <w:szCs w:val="16"/>
+        </w:rPr>
+      </w:pPr>
+      <w:r>
+        <w:rPr>
+          <w:sz w:val="16"/>
+          <w:szCs w:val="16"/>
+        </w:rPr>
+        <w:t>citeseerx</w:t>
+      </w:r>
+      <w:r>
+        <w:rPr>
+          <w:sz w:val="16"/>
+          <w:szCs w:val="16"/>
+        </w:rPr>
+        <w:t>, CE</w:t>
+      </w:r>
+      <w:r>
+        <w:rPr>
+          <w:sz w:val="16"/>
+          <w:szCs w:val="16"/>
+        </w:rPr>
+        <w:t>. (2017)</w:t>
+      </w:r>
+      <w:r>
+        <w:rPr>
+          <w:sz w:val="16"/>
+          <w:szCs w:val="16"/>
+        </w:rPr>
+        <w:t>Human Skin Detection by Visible and Near-infrared Imaging</w:t>
+      </w:r>
+      <w:r>
+        <w:rPr>
+          <w:sz w:val="16"/>
+          <w:szCs w:val="16"/>
+        </w:rPr>
+        <w:t xml:space="preserve"> </w:t>
+      </w:r>
+    </w:p>
+    <w:p>
+      <w:pPr>
+        <w:pStyle w:val="ListParagraph"/>
+        <w:rPr>
+          <w:sz w:val="16"/>
+          <w:szCs w:val="16"/>
+        </w:rPr>
+      </w:pPr>
+      <w:r>
+        <w:rPr>
+          <w:sz w:val="16"/>
+          <w:szCs w:val="16"/>
+        </w:rPr>
+        <w:t xml:space="preserve">Available at: </w:t>
+      </w:r>
+      <w:hyperlink r:id="rId24" w:history="1">
         <w:r>
           <w:rPr>
             <w:rStyle w:val="Hyperlink"/>
+            <w:sz w:val="16"/>
+            <w:szCs w:val="16"/>
           </w:rPr>
-          <w:t>http://citeseerx.ist.psu.edu/viewdoc/download?doi=10.1.1.389.6745&amp;rep=rep1&amp;type=pdf</w:t>
+          <w:t>http://citeseerx.ist.psu.edu/v</w:t>
+        </w:r>
+        <w:r>
+          <w:rPr>
+            <w:rStyle w:val="Hyperlink"/>
+            <w:sz w:val="16"/>
+            <w:szCs w:val="16"/>
+          </w:rPr>
+          <w:t>i</w:t>
+        </w:r>
+        <w:r>
+          <w:rPr>
+            <w:rStyle w:val="Hyperlink"/>
+            <w:sz w:val="16"/>
+            <w:szCs w:val="16"/>
+          </w:rPr>
+          <w:t>ewdoc/do</w:t>
+        </w:r>
+        <w:r>
+          <w:rPr>
+            <w:rStyle w:val="Hyperlink"/>
+            <w:sz w:val="16"/>
+            <w:szCs w:val="16"/>
+          </w:rPr>
+          <w:t>w</w:t>
+        </w:r>
+        <w:r>
+          <w:rPr>
+            <w:rStyle w:val="Hyperlink"/>
+            <w:sz w:val="16"/>
+            <w:szCs w:val="16"/>
+          </w:rPr>
+          <w:t>nload?doi=10.1.1.389.6745&amp;rep=rep1&amp;type=pdf</w:t>
         </w:r>
       </w:hyperlink>
+      <w:r>
+        <w:rPr>
+          <w:sz w:val="16"/>
+          <w:szCs w:val="16"/>
+        </w:rPr>
+        <w:t xml:space="preserve"> (29/11/2017)</w:t>
+      </w:r>
     </w:p>
     <w:p>
       <w:pPr>
@@ -2960,15 +4072,125 @@
           <w:ilvl w:val="0"/>
           <w:numId w:val="6"/>
         </w:numPr>
-      </w:pPr>
-      <w:hyperlink r:id="rId21" w:history="1">
+        <w:rPr>
+          <w:sz w:val="16"/>
+          <w:szCs w:val="16"/>
+        </w:rPr>
+      </w:pPr>
+      <w:r>
+        <w:rPr>
+          <w:sz w:val="16"/>
+          <w:szCs w:val="16"/>
+        </w:rPr>
+        <w:t>navicat</w:t>
+      </w:r>
+      <w:r>
+        <w:rPr>
+          <w:sz w:val="16"/>
+          <w:szCs w:val="16"/>
+        </w:rPr>
+        <w:t xml:space="preserve">, </w:t>
+      </w:r>
+      <w:r>
+        <w:rPr>
+          <w:sz w:val="16"/>
+          <w:szCs w:val="16"/>
+        </w:rPr>
+        <w:t>NC</w:t>
+      </w:r>
+      <w:r>
+        <w:rPr>
+          <w:sz w:val="16"/>
+          <w:szCs w:val="16"/>
+        </w:rPr>
+        <w:t>. (2017)</w:t>
+      </w:r>
+      <w:r>
+        <w:rPr>
+          <w:sz w:val="16"/>
+          <w:szCs w:val="16"/>
+        </w:rPr>
+        <w:t>Navicat</w:t>
+      </w:r>
+      <w:r>
+        <w:rPr>
+          <w:sz w:val="16"/>
+          <w:szCs w:val="16"/>
+        </w:rPr>
+        <w:t>.</w:t>
+      </w:r>
+      <w:r>
+        <w:rPr>
+          <w:sz w:val="16"/>
+          <w:szCs w:val="16"/>
+        </w:rPr>
+        <w:t xml:space="preserve"> </w:t>
+      </w:r>
+    </w:p>
+    <w:p>
+      <w:pPr>
+        <w:pStyle w:val="ListParagraph"/>
+        <w:rPr>
+          <w:sz w:val="16"/>
+          <w:szCs w:val="16"/>
+        </w:rPr>
+      </w:pPr>
+      <w:r>
+        <w:rPr>
+          <w:sz w:val="16"/>
+          <w:szCs w:val="16"/>
+        </w:rPr>
+        <w:t xml:space="preserve">Available at: </w:t>
+      </w:r>
+      <w:hyperlink r:id="rId25" w:history="1">
         <w:r>
           <w:rPr>
             <w:rStyle w:val="Hyperlink"/>
+            <w:sz w:val="16"/>
+            <w:szCs w:val="16"/>
           </w:rPr>
-          <w:t>https://www.navicat.com/en/download/navicat-data-modeler</w:t>
+          <w:t>https://www.n</w:t>
+        </w:r>
+        <w:r>
+          <w:rPr>
+            <w:rStyle w:val="Hyperlink"/>
+            <w:sz w:val="16"/>
+            <w:szCs w:val="16"/>
+          </w:rPr>
+          <w:t>a</w:t>
+        </w:r>
+        <w:r>
+          <w:rPr>
+            <w:rStyle w:val="Hyperlink"/>
+            <w:sz w:val="16"/>
+            <w:szCs w:val="16"/>
+          </w:rPr>
+          <w:t>vicat.com/en/download</w:t>
+        </w:r>
+        <w:r>
+          <w:rPr>
+            <w:rStyle w:val="Hyperlink"/>
+            <w:sz w:val="16"/>
+            <w:szCs w:val="16"/>
+          </w:rPr>
+          <w:t>/</w:t>
+        </w:r>
+        <w:r>
+          <w:rPr>
+            <w:rStyle w:val="Hyperlink"/>
+            <w:sz w:val="16"/>
+            <w:szCs w:val="16"/>
+          </w:rPr>
+          <w:t>navicat-data-modeler</w:t>
         </w:r>
       </w:hyperlink>
+      <w:r>
+        <w:rPr>
+          <w:sz w:val="16"/>
+          <w:szCs w:val="16"/>
+        </w:rPr>
+        <w:t xml:space="preserve"> (29/11/2017)</w:t>
+      </w:r>
     </w:p>
     <w:p>
       <w:pPr>
@@ -2977,9 +4199,101 @@
           <w:ilvl w:val="0"/>
           <w:numId w:val="6"/>
         </w:numPr>
-      </w:pPr>
-      <w:r>
-        <w:t>http://staruml.io/download</w:t>
+        <w:rPr>
+          <w:sz w:val="16"/>
+          <w:szCs w:val="16"/>
+        </w:rPr>
+      </w:pPr>
+      <w:r>
+        <w:rPr>
+          <w:sz w:val="16"/>
+          <w:szCs w:val="16"/>
+        </w:rPr>
+        <w:t>staruml</w:t>
+      </w:r>
+      <w:r>
+        <w:rPr>
+          <w:sz w:val="16"/>
+          <w:szCs w:val="16"/>
+        </w:rPr>
+        <w:t xml:space="preserve">, </w:t>
+      </w:r>
+      <w:r>
+        <w:rPr>
+          <w:sz w:val="16"/>
+          <w:szCs w:val="16"/>
+        </w:rPr>
+        <w:t>SU</w:t>
+      </w:r>
+      <w:r>
+        <w:rPr>
+          <w:sz w:val="16"/>
+          <w:szCs w:val="16"/>
+        </w:rPr>
+        <w:t>. (2017)</w:t>
+      </w:r>
+      <w:r>
+        <w:rPr>
+          <w:sz w:val="16"/>
+          <w:szCs w:val="16"/>
+        </w:rPr>
+        <w:t>StarUML</w:t>
+      </w:r>
+      <w:r>
+        <w:rPr>
+          <w:sz w:val="16"/>
+          <w:szCs w:val="16"/>
+        </w:rPr>
+        <w:t xml:space="preserve"> </w:t>
+      </w:r>
+    </w:p>
+    <w:p>
+      <w:pPr>
+        <w:pStyle w:val="ListParagraph"/>
+        <w:rPr>
+          <w:sz w:val="16"/>
+          <w:szCs w:val="16"/>
+        </w:rPr>
+      </w:pPr>
+      <w:r>
+        <w:rPr>
+          <w:sz w:val="16"/>
+          <w:szCs w:val="16"/>
+        </w:rPr>
+        <w:t xml:space="preserve">Available at: </w:t>
+      </w:r>
+      <w:hyperlink r:id="rId26" w:history="1">
+        <w:r>
+          <w:rPr>
+            <w:rStyle w:val="Hyperlink"/>
+            <w:sz w:val="16"/>
+            <w:szCs w:val="16"/>
+          </w:rPr>
+          <w:t>http://staru</w:t>
+        </w:r>
+        <w:r>
+          <w:rPr>
+            <w:rStyle w:val="Hyperlink"/>
+            <w:sz w:val="16"/>
+            <w:szCs w:val="16"/>
+          </w:rPr>
+          <w:t>m</w:t>
+        </w:r>
+        <w:r>
+          <w:rPr>
+            <w:rStyle w:val="Hyperlink"/>
+            <w:sz w:val="16"/>
+            <w:szCs w:val="16"/>
+          </w:rPr>
+          <w:t>l.io/download</w:t>
+        </w:r>
+      </w:hyperlink>
+      <w:r>
+        <w:rPr>
+          <w:sz w:val="16"/>
+          <w:szCs w:val="16"/>
+        </w:rPr>
+        <w:t xml:space="preserve"> (29/11/2017)</w:t>
       </w:r>
     </w:p>
     <w:p>
@@ -2989,15 +4303,102 @@
           <w:ilvl w:val="0"/>
           <w:numId w:val="6"/>
         </w:numPr>
-      </w:pPr>
-      <w:hyperlink r:id="rId22" w:history="1">
+        <w:rPr>
+          <w:sz w:val="16"/>
+          <w:szCs w:val="16"/>
+        </w:rPr>
+      </w:pPr>
+      <w:r>
+        <w:rPr>
+          <w:sz w:val="16"/>
+          <w:szCs w:val="16"/>
+        </w:rPr>
+        <w:t xml:space="preserve">raspberrypi, </w:t>
+      </w:r>
+      <w:r>
+        <w:rPr>
+          <w:sz w:val="16"/>
+          <w:szCs w:val="16"/>
+        </w:rPr>
+        <w:t>RP</w:t>
+      </w:r>
+      <w:r>
+        <w:rPr>
+          <w:sz w:val="16"/>
+          <w:szCs w:val="16"/>
+        </w:rPr>
+        <w:t xml:space="preserve">. </w:t>
+      </w:r>
+      <w:r>
+        <w:rPr>
+          <w:sz w:val="16"/>
+          <w:szCs w:val="16"/>
+        </w:rPr>
+        <w:t>(2017)</w:t>
+      </w:r>
+      <w:r>
+        <w:rPr>
+          <w:sz w:val="16"/>
+          <w:szCs w:val="16"/>
+        </w:rPr>
+        <w:t>Infrared Camera you asked us so we are making them</w:t>
+      </w:r>
+      <w:r>
+        <w:rPr>
+          <w:sz w:val="16"/>
+          <w:szCs w:val="16"/>
+        </w:rPr>
+        <w:t xml:space="preserve"> </w:t>
+      </w:r>
+    </w:p>
+    <w:p>
+      <w:pPr>
+        <w:pStyle w:val="ListParagraph"/>
+        <w:rPr>
+          <w:sz w:val="16"/>
+          <w:szCs w:val="16"/>
+        </w:rPr>
+      </w:pPr>
+      <w:r>
+        <w:rPr>
+          <w:sz w:val="16"/>
+          <w:szCs w:val="16"/>
+        </w:rPr>
+        <w:t xml:space="preserve">Available at: </w:t>
+      </w:r>
+      <w:hyperlink r:id="rId27" w:history="1">
         <w:r>
           <w:rPr>
             <w:rStyle w:val="Hyperlink"/>
+            <w:sz w:val="16"/>
+            <w:szCs w:val="16"/>
           </w:rPr>
-          <w:t>https://www.raspberrypi.org/blog/infrared-camera-you-asked/</w:t>
+          <w:t>https://www.raspberrypi.org/blog/infrared-came</w:t>
+        </w:r>
+        <w:r>
+          <w:rPr>
+            <w:rStyle w:val="Hyperlink"/>
+            <w:sz w:val="16"/>
+            <w:szCs w:val="16"/>
+          </w:rPr>
+          <w:t>r</w:t>
+        </w:r>
+        <w:r>
+          <w:rPr>
+            <w:rStyle w:val="Hyperlink"/>
+            <w:sz w:val="16"/>
+            <w:szCs w:val="16"/>
+          </w:rPr>
+          <w:t>a-you-asked/</w:t>
         </w:r>
       </w:hyperlink>
+      <w:r>
+        <w:rPr>
+          <w:sz w:val="16"/>
+          <w:szCs w:val="16"/>
+        </w:rPr>
+        <w:t xml:space="preserve"> (29/11/2017)</w:t>
+      </w:r>
     </w:p>
     <w:p>
       <w:pPr>
@@ -3006,15 +4407,95 @@
           <w:ilvl w:val="0"/>
           <w:numId w:val="6"/>
         </w:numPr>
-      </w:pPr>
-      <w:hyperlink r:id="rId23" w:history="1">
+        <w:rPr>
+          <w:sz w:val="16"/>
+          <w:szCs w:val="16"/>
+        </w:rPr>
+      </w:pPr>
+      <w:r>
+        <w:rPr>
+          <w:sz w:val="16"/>
+          <w:szCs w:val="16"/>
+        </w:rPr>
+        <w:t>DYNU, DYNU</w:t>
+      </w:r>
+      <w:r>
+        <w:rPr>
+          <w:sz w:val="16"/>
+          <w:szCs w:val="16"/>
+        </w:rPr>
+        <w:t>. (2017)</w:t>
+      </w:r>
+      <w:r>
+        <w:rPr>
+          <w:sz w:val="16"/>
+          <w:szCs w:val="16"/>
+        </w:rPr>
+        <w:t>DYNU</w:t>
+      </w:r>
+      <w:r>
+        <w:rPr>
+          <w:sz w:val="16"/>
+          <w:szCs w:val="16"/>
+        </w:rPr>
+        <w:t>.</w:t>
+      </w:r>
+      <w:r>
+        <w:rPr>
+          <w:sz w:val="16"/>
+          <w:szCs w:val="16"/>
+        </w:rPr>
+        <w:t xml:space="preserve"> </w:t>
+      </w:r>
+    </w:p>
+    <w:p>
+      <w:pPr>
+        <w:pStyle w:val="ListParagraph"/>
+        <w:rPr>
+          <w:sz w:val="16"/>
+          <w:szCs w:val="16"/>
+        </w:rPr>
+      </w:pPr>
+      <w:r>
+        <w:rPr>
+          <w:sz w:val="16"/>
+          <w:szCs w:val="16"/>
+        </w:rPr>
+        <w:t xml:space="preserve">Available at: </w:t>
+      </w:r>
+      <w:hyperlink r:id="rId28" w:history="1">
         <w:r>
           <w:rPr>
             <w:rStyle w:val="Hyperlink"/>
+            <w:sz w:val="16"/>
+            <w:szCs w:val="16"/>
           </w:rPr>
-          <w:t>https://www.dynu.com/en-US/ControlPanel/BasicEdit?ATVPDKIKX0DER=SQBEAD0AOAAwADEANQA4ADMAMwA%7C</w:t>
+          <w:t>https://www.dynu.com/en-US/ControlPanel/BasicEdit?ATVPDKIKX0DER=SQBEAD0AOAAwADEAN</w:t>
+        </w:r>
+        <w:r>
+          <w:rPr>
+            <w:rStyle w:val="Hyperlink"/>
+            <w:sz w:val="16"/>
+            <w:szCs w:val="16"/>
+          </w:rPr>
+          <w:t>Q</w:t>
+        </w:r>
+        <w:r>
+          <w:rPr>
+            <w:rStyle w:val="Hyperlink"/>
+            <w:sz w:val="16"/>
+            <w:szCs w:val="16"/>
+          </w:rPr>
+          <w:t>A4ADMAMwA%7C</w:t>
         </w:r>
       </w:hyperlink>
+      <w:r>
+        <w:rPr>
+          <w:sz w:val="16"/>
+          <w:szCs w:val="16"/>
+        </w:rPr>
+        <w:t xml:space="preserve"> (29/11/2017)</w:t>
+      </w:r>
     </w:p>
     <w:p>
       <w:pPr>
@@ -3023,15 +4504,102 @@
           <w:ilvl w:val="0"/>
           <w:numId w:val="6"/>
         </w:numPr>
-      </w:pPr>
-      <w:hyperlink r:id="rId24" w:history="1">
+        <w:rPr>
+          <w:sz w:val="16"/>
+          <w:szCs w:val="16"/>
+        </w:rPr>
+      </w:pPr>
+      <w:r>
+        <w:rPr>
+          <w:sz w:val="16"/>
+          <w:szCs w:val="16"/>
+        </w:rPr>
+        <w:t>tutsplus</w:t>
+      </w:r>
+      <w:r>
+        <w:rPr>
+          <w:sz w:val="16"/>
+          <w:szCs w:val="16"/>
+        </w:rPr>
+        <w:t xml:space="preserve">, </w:t>
+      </w:r>
+      <w:r>
+        <w:rPr>
+          <w:sz w:val="16"/>
+          <w:szCs w:val="16"/>
+        </w:rPr>
+        <w:t>TP</w:t>
+      </w:r>
+      <w:r>
+        <w:rPr>
+          <w:sz w:val="16"/>
+          <w:szCs w:val="16"/>
+        </w:rPr>
+        <w:t>. (2017)</w:t>
+      </w:r>
+      <w:r>
+        <w:rPr>
+          <w:sz w:val="16"/>
+          <w:szCs w:val="16"/>
+        </w:rPr>
+        <w:t>Creating a web app from scratch Using Python Flask and MySQL</w:t>
+      </w:r>
+      <w:r>
+        <w:rPr>
+          <w:sz w:val="16"/>
+          <w:szCs w:val="16"/>
+        </w:rPr>
+        <w:t xml:space="preserve"> </w:t>
+      </w:r>
+    </w:p>
+    <w:p>
+      <w:pPr>
+        <w:pStyle w:val="ListParagraph"/>
+        <w:rPr>
+          <w:sz w:val="16"/>
+          <w:szCs w:val="16"/>
+        </w:rPr>
+      </w:pPr>
+      <w:r>
+        <w:rPr>
+          <w:sz w:val="16"/>
+          <w:szCs w:val="16"/>
+        </w:rPr>
+        <w:t xml:space="preserve">Available at: </w:t>
+      </w:r>
+      <w:hyperlink r:id="rId29" w:history="1">
         <w:r>
           <w:rPr>
             <w:rStyle w:val="Hyperlink"/>
+            <w:sz w:val="16"/>
+            <w:szCs w:val="16"/>
           </w:rPr>
-          <w:t>https://code.tutsplus.com/tutorials/creating-a-web-app-from-scratch-using-python-flask-and-mysql--cms-22972</w:t>
+          <w:t>https://</w:t>
+        </w:r>
+        <w:r>
+          <w:rPr>
+            <w:rStyle w:val="Hyperlink"/>
+            <w:sz w:val="16"/>
+            <w:szCs w:val="16"/>
+          </w:rPr>
+          <w:t>c</w:t>
+        </w:r>
+        <w:r>
+          <w:rPr>
+            <w:rStyle w:val="Hyperlink"/>
+            <w:sz w:val="16"/>
+            <w:szCs w:val="16"/>
+          </w:rPr>
+          <w:t>ode.tutsplus.com/tutorials/creating-a-web-app-from-scratch-using-python-flask-and-mysql--cms-22972</w:t>
         </w:r>
       </w:hyperlink>
+      <w:r>
+        <w:rPr>
+          <w:sz w:val="16"/>
+          <w:szCs w:val="16"/>
+        </w:rPr>
+        <w:t xml:space="preserve"> (29/11/2017)</w:t>
+      </w:r>
     </w:p>
     <w:p>
       <w:pPr>
@@ -3040,15 +4608,102 @@
           <w:ilvl w:val="0"/>
           <w:numId w:val="6"/>
         </w:numPr>
-      </w:pPr>
-      <w:hyperlink r:id="rId25" w:history="1">
+        <w:rPr>
+          <w:sz w:val="16"/>
+          <w:szCs w:val="16"/>
+        </w:rPr>
+      </w:pPr>
+      <w:r>
+        <w:rPr>
+          <w:sz w:val="16"/>
+          <w:szCs w:val="16"/>
+        </w:rPr>
+        <w:t>youtube</w:t>
+      </w:r>
+      <w:r>
+        <w:rPr>
+          <w:sz w:val="16"/>
+          <w:szCs w:val="16"/>
+        </w:rPr>
+        <w:t>,</w:t>
+      </w:r>
+      <w:r>
+        <w:rPr>
+          <w:sz w:val="16"/>
+          <w:szCs w:val="16"/>
+        </w:rPr>
+        <w:t xml:space="preserve"> YT</w:t>
+      </w:r>
+      <w:r>
+        <w:rPr>
+          <w:sz w:val="16"/>
+          <w:szCs w:val="16"/>
+        </w:rPr>
+        <w:t>. (2017)</w:t>
+      </w:r>
+      <w:r>
+        <w:rPr>
+          <w:sz w:val="16"/>
+          <w:szCs w:val="16"/>
+        </w:rPr>
+        <w:t>setup a Raspberry Pi Web server with you own .COM using google domains</w:t>
+      </w:r>
+      <w:r>
+        <w:rPr>
+          <w:sz w:val="16"/>
+          <w:szCs w:val="16"/>
+        </w:rPr>
+        <w:t xml:space="preserve"> </w:t>
+      </w:r>
+    </w:p>
+    <w:p>
+      <w:pPr>
+        <w:pStyle w:val="ListParagraph"/>
+        <w:rPr>
+          <w:sz w:val="16"/>
+          <w:szCs w:val="16"/>
+        </w:rPr>
+      </w:pPr>
+      <w:r>
+        <w:rPr>
+          <w:sz w:val="16"/>
+          <w:szCs w:val="16"/>
+        </w:rPr>
+        <w:t xml:space="preserve">Available at: </w:t>
+      </w:r>
+      <w:hyperlink r:id="rId30" w:history="1">
         <w:r>
           <w:rPr>
             <w:rStyle w:val="Hyperlink"/>
+            <w:sz w:val="16"/>
+            <w:szCs w:val="16"/>
           </w:rPr>
-          <w:t>https://www.youtube.com/watch?v=vzojwG7OB7c&amp;t=2959s&amp;index=6&amp;list=WL</w:t>
+          <w:t>https://www.youtube.com/watch?v=vzojwG7OB7c&amp;t=2959s&amp;index</w:t>
+        </w:r>
+        <w:r>
+          <w:rPr>
+            <w:rStyle w:val="Hyperlink"/>
+            <w:sz w:val="16"/>
+            <w:szCs w:val="16"/>
+          </w:rPr>
+          <w:t>=</w:t>
+        </w:r>
+        <w:r>
+          <w:rPr>
+            <w:rStyle w:val="Hyperlink"/>
+            <w:sz w:val="16"/>
+            <w:szCs w:val="16"/>
+          </w:rPr>
+          <w:t>6&amp;list=WL</w:t>
         </w:r>
       </w:hyperlink>
+      <w:r>
+        <w:rPr>
+          <w:sz w:val="16"/>
+          <w:szCs w:val="16"/>
+        </w:rPr>
+        <w:t xml:space="preserve"> (29/11/2017)</w:t>
+      </w:r>
     </w:p>
     <w:p>
       <w:pPr>
@@ -3057,15 +4712,95 @@
           <w:ilvl w:val="0"/>
           <w:numId w:val="6"/>
         </w:numPr>
-      </w:pPr>
-      <w:hyperlink r:id="rId26" w:history="1">
+        <w:rPr>
+          <w:sz w:val="16"/>
+          <w:szCs w:val="16"/>
+        </w:rPr>
+      </w:pPr>
+      <w:r>
+        <w:rPr>
+          <w:sz w:val="16"/>
+          <w:szCs w:val="16"/>
+        </w:rPr>
+        <w:t>Amazon</w:t>
+      </w:r>
+      <w:r>
+        <w:rPr>
+          <w:sz w:val="16"/>
+          <w:szCs w:val="16"/>
+        </w:rPr>
+        <w:t>,</w:t>
+      </w:r>
+      <w:r>
+        <w:rPr>
+          <w:sz w:val="16"/>
+          <w:szCs w:val="16"/>
+        </w:rPr>
+        <w:t xml:space="preserve"> A</w:t>
+      </w:r>
+      <w:r>
+        <w:rPr>
+          <w:sz w:val="16"/>
+          <w:szCs w:val="16"/>
+        </w:rPr>
+        <w:t>. (2017)</w:t>
+      </w:r>
+      <w:r>
+        <w:rPr>
+          <w:sz w:val="16"/>
+          <w:szCs w:val="16"/>
+        </w:rPr>
+        <w:t>Raspberry Pi NoiR V2</w:t>
+      </w:r>
+    </w:p>
+    <w:p>
+      <w:pPr>
+        <w:pStyle w:val="ListParagraph"/>
+        <w:rPr>
+          <w:sz w:val="16"/>
+          <w:szCs w:val="16"/>
+        </w:rPr>
+      </w:pPr>
+      <w:r>
+        <w:rPr>
+          <w:sz w:val="16"/>
+          <w:szCs w:val="16"/>
+        </w:rPr>
+        <w:t xml:space="preserve">Available at: </w:t>
+      </w:r>
+      <w:hyperlink r:id="rId31" w:history="1">
         <w:r>
           <w:rPr>
             <w:rStyle w:val="Hyperlink"/>
+            <w:sz w:val="16"/>
+            <w:szCs w:val="16"/>
           </w:rPr>
-          <w:t>https://www.amazon.co.uk/Raspberry-Pi-1080p-Camera-Module/dp/B01ER2SMHY</w:t>
+          <w:t>https://www.amazon.co.uk/Rasp</w:t>
+        </w:r>
+        <w:r>
+          <w:rPr>
+            <w:rStyle w:val="Hyperlink"/>
+            <w:sz w:val="16"/>
+            <w:szCs w:val="16"/>
+          </w:rPr>
+          <w:t>b</w:t>
+        </w:r>
+        <w:r>
+          <w:rPr>
+            <w:rStyle w:val="Hyperlink"/>
+            <w:sz w:val="16"/>
+            <w:szCs w:val="16"/>
+          </w:rPr>
+          <w:t>erry-Pi-1080p-Camera-Module/dp/B01ER2SMHY</w:t>
         </w:r>
       </w:hyperlink>
+      <w:r>
+        <w:rPr>
+          <w:sz w:val="16"/>
+          <w:szCs w:val="16"/>
+        </w:rPr>
+        <w:t xml:space="preserve"> (29/11/2017)</w:t>
+      </w:r>
     </w:p>
     <w:p>
       <w:pPr>
@@ -3074,20 +4809,109 @@
           <w:ilvl w:val="0"/>
           <w:numId w:val="6"/>
         </w:numPr>
-      </w:pPr>
-      <w:hyperlink r:id="rId27" w:history="1">
+        <w:rPr>
+          <w:sz w:val="16"/>
+          <w:szCs w:val="16"/>
+        </w:rPr>
+      </w:pPr>
+      <w:r>
+        <w:rPr>
+          <w:sz w:val="16"/>
+          <w:szCs w:val="16"/>
+        </w:rPr>
+        <w:t>youtube</w:t>
+      </w:r>
+      <w:r>
+        <w:rPr>
+          <w:sz w:val="16"/>
+          <w:szCs w:val="16"/>
+        </w:rPr>
+        <w:t>,</w:t>
+      </w:r>
+      <w:r>
+        <w:rPr>
+          <w:sz w:val="16"/>
+          <w:szCs w:val="16"/>
+        </w:rPr>
+        <w:t xml:space="preserve"> YT</w:t>
+      </w:r>
+      <w:r>
+        <w:rPr>
+          <w:sz w:val="16"/>
+          <w:szCs w:val="16"/>
+        </w:rPr>
+        <w:t>.</w:t>
+      </w:r>
+      <w:r>
+        <w:rPr>
+          <w:sz w:val="16"/>
+          <w:szCs w:val="16"/>
+        </w:rPr>
+        <w:t xml:space="preserve"> (2017)</w:t>
+      </w:r>
+      <w:r>
+        <w:rPr>
+          <w:sz w:val="16"/>
+          <w:szCs w:val="16"/>
+        </w:rPr>
+        <w:t>Displaying images in server using flask and python</w:t>
+      </w:r>
+      <w:r>
+        <w:rPr>
+          <w:sz w:val="16"/>
+          <w:szCs w:val="16"/>
+        </w:rPr>
+        <w:t xml:space="preserve"> </w:t>
+      </w:r>
+    </w:p>
+    <w:p>
+      <w:pPr>
+        <w:pStyle w:val="ListParagraph"/>
+        <w:rPr>
+          <w:sz w:val="16"/>
+          <w:szCs w:val="16"/>
+        </w:rPr>
+      </w:pPr>
+      <w:r>
+        <w:rPr>
+          <w:sz w:val="16"/>
+          <w:szCs w:val="16"/>
+        </w:rPr>
+        <w:t xml:space="preserve">Available at: </w:t>
+      </w:r>
+      <w:hyperlink r:id="rId32" w:history="1">
         <w:r>
           <w:rPr>
             <w:rStyle w:val="Hyperlink"/>
+            <w:sz w:val="16"/>
+            <w:szCs w:val="16"/>
           </w:rPr>
-          <w:t>https://www.youtube.com/watch?v=Y2fMCxLz6wM&amp;t=472s&amp;index=7&amp;list=WL</w:t>
+          <w:t>https://www.youtube.com/watch?v=Y2fMCxLz6wM&amp;</w:t>
+        </w:r>
+        <w:r>
+          <w:rPr>
+            <w:rStyle w:val="Hyperlink"/>
+            <w:sz w:val="16"/>
+            <w:szCs w:val="16"/>
+          </w:rPr>
+          <w:t>t</w:t>
+        </w:r>
+        <w:r>
+          <w:rPr>
+            <w:rStyle w:val="Hyperlink"/>
+            <w:sz w:val="16"/>
+            <w:szCs w:val="16"/>
+          </w:rPr>
+          <w:t>=472s&amp;index=7&amp;list=WL</w:t>
         </w:r>
       </w:hyperlink>
-    </w:p>
-    <w:p>
-      <w:pPr>
-        <w:pStyle w:val="ListParagraph"/>
-      </w:pPr>
+      <w:r>
+        <w:rPr>
+          <w:sz w:val="16"/>
+          <w:szCs w:val="16"/>
+        </w:rPr>
+        <w:t xml:space="preserve"> (29/11/2017)</w:t>
+      </w:r>
     </w:p>
     <w:p>
       <w:pPr>
@@ -3097,6 +4921,7 @@
           <w:numId w:val="5"/>
         </w:numPr>
         <w:ind w:left="0" w:firstLine="0"/>
+        <w:jc w:val="both"/>
       </w:pPr>
       <w:r>
         <w:t>Analysis: Describe clearly what your solution will do</w:t>
@@ -3149,6 +4974,7 @@
         <w:jc w:val="both"/>
       </w:pPr>
       <w:r>
+        <w:lastRenderedPageBreak/>
         <w:t>3</w:t>
       </w:r>
       <w:r>
@@ -3255,7 +5081,6 @@
         <w:jc w:val="both"/>
       </w:pPr>
       <w:r>
-        <w:lastRenderedPageBreak/>
         <w:t>3</w:t>
       </w:r>
       <w:r>
@@ -3296,6 +5121,7 @@
         <w:jc w:val="both"/>
       </w:pPr>
       <w:r>
+        <w:lastRenderedPageBreak/>
         <w:t xml:space="preserve">For administration purposes the user will be able to SSH into the server and the raspberry pi client. The purpose for this is to allow </w:t>
       </w:r>
       <w:r>
@@ -3341,17 +5167,24 @@
           <w:numId w:val="5"/>
         </w:numPr>
         <w:ind w:left="0" w:firstLine="0"/>
+        <w:jc w:val="both"/>
       </w:pPr>
       <w:r>
         <w:t>Approach and Methodology</w:t>
       </w:r>
     </w:p>
     <w:p>
+      <w:pPr>
+        <w:jc w:val="both"/>
+      </w:pPr>
       <w:r>
         <w:t>What is your approach to this project? Are you using any particular software methodology?  Eg. Are you delivering design/ code in phases, or are you completing all design up front, followed by all coding? Have you some sections lower priority if time runs short?</w:t>
       </w:r>
     </w:p>
     <w:p>
+      <w:pPr>
+        <w:jc w:val="both"/>
+      </w:pPr>
       <w:r>
         <w:t>4.1</w:t>
       </w:r>
@@ -3366,6 +5199,28 @@
       </w:r>
     </w:p>
     <w:p>
+      <w:pPr>
+        <w:jc w:val="both"/>
+      </w:pPr>
+      <w:r>
+        <w:t xml:space="preserve">Agile Scrum is a software methodology where scrum teams usually comprised of two or more people break down a large task into smaller </w:t>
+      </w:r>
+      <w:r>
+        <w:t>tasks, the development team will then have a sprint planning session where they decide what task to bring into the weeks sprint. The team will then estimate the cost of each task i.e. how many hours it will take to complete. The person who owns the project is called the product owner and during the sprint planning meetings the will tell the dev team what they would like to see worked on in the next sprint. The scrum master is a person typically who is outside the team, they will try to keep the work on track by resolving blockers while keeping the product owner reasonable with their requests. At the end of a sprint the team will have a product backlog refinement, A PBR is where the product owner dev team and scrum master sit down and discuss the priority of upcoming tasks and if they should be prepared for the next sprint or three sprints down the line.</w:t>
+      </w:r>
+    </w:p>
+    <w:p>
+      <w:pPr>
+        <w:jc w:val="both"/>
+      </w:pPr>
+      <w:r>
+        <w:t>http://scrummethodology.com/</w:t>
+      </w:r>
+    </w:p>
+    <w:p>
+      <w:pPr>
+        <w:jc w:val="both"/>
+      </w:pPr>
       <w:r>
         <w:t>4.2</w:t>
       </w:r>
@@ -3375,6 +5230,9 @@
       </w:r>
     </w:p>
     <w:p>
+      <w:pPr>
+        <w:jc w:val="both"/>
+      </w:pPr>
       <w:r>
         <w:t>The reason I chose to use Agile Scrum is that</w:t>
       </w:r>
@@ -3386,6 +5244,9 @@
       </w:r>
     </w:p>
     <w:p>
+      <w:pPr>
+        <w:jc w:val="both"/>
+      </w:pPr>
       <w:r>
         <w:rPr>
           <w:noProof/>
@@ -3408,7 +5269,7 @@
                     <pic:cNvPicPr/>
                   </pic:nvPicPr>
                   <pic:blipFill>
-                    <a:blip r:embed="rId28"/>
+                    <a:blip r:embed="rId33"/>
                     <a:stretch>
                       <a:fillRect/>
                     </a:stretch>
@@ -3430,30 +5291,6 @@
       </w:r>
     </w:p>
     <w:p>
-      <w:r>
-        <w:t>4.3</w:t>
-      </w:r>
-      <w:r>
-        <w:tab/>
-        <w:t xml:space="preserve">Who </w:t>
-      </w:r>
-      <w:r>
-        <w:t>is</w:t>
-      </w:r>
-      <w:r>
-        <w:t xml:space="preserve"> the </w:t>
-      </w:r>
-      <w:r>
-        <w:t>Product owner and</w:t>
-      </w:r>
-      <w:r>
-        <w:t xml:space="preserve"> the</w:t>
-      </w:r>
-      <w:r>
-        <w:t xml:space="preserve"> scrum master</w:t>
-      </w:r>
-    </w:p>
-    <w:p>
       <w:pPr>
         <w:pStyle w:val="Heading1"/>
         <w:numPr>
@@ -3461,15 +5298,21 @@
           <w:numId w:val="5"/>
         </w:numPr>
         <w:ind w:left="0" w:firstLine="0"/>
+        <w:jc w:val="both"/>
       </w:pPr>
       <w:r>
         <w:t>Design</w:t>
       </w:r>
     </w:p>
-    <w:p/>
+    <w:p>
+      <w:pPr>
+        <w:jc w:val="both"/>
+      </w:pPr>
+    </w:p>
     <w:p>
       <w:pPr>
         <w:pStyle w:val="Heading2"/>
+        <w:jc w:val="both"/>
       </w:pPr>
       <w:r>
         <w:lastRenderedPageBreak/>
@@ -3479,6 +5322,7 @@
     <w:p>
       <w:pPr>
         <w:pStyle w:val="Heading2"/>
+        <w:jc w:val="both"/>
       </w:pPr>
       <w:r>
         <w:rPr>
@@ -3501,7 +5345,7 @@
                     <pic:cNvPicPr/>
                   </pic:nvPicPr>
                   <pic:blipFill>
-                    <a:blip r:embed="rId29" cstate="print"/>
+                    <a:blip r:embed="rId34" cstate="print"/>
                     <a:stretch>
                       <a:fillRect/>
                     </a:stretch>
@@ -3525,6 +5369,7 @@
     <w:p>
       <w:pPr>
         <w:pStyle w:val="Heading2"/>
+        <w:jc w:val="both"/>
         <w:rPr>
           <w:b w:val="0"/>
           <w:color w:val="000000" w:themeColor="text1"/>
@@ -3543,6 +5388,9 @@
       </w:r>
     </w:p>
     <w:p>
+      <w:pPr>
+        <w:jc w:val="both"/>
+      </w:pPr>
       <w:r>
         <w:rPr>
           <w:noProof/>
@@ -3565,7 +5413,7 @@
                     <pic:cNvPicPr/>
                   </pic:nvPicPr>
                   <pic:blipFill>
-                    <a:blip r:embed="rId30" cstate="print"/>
+                    <a:blip r:embed="rId35" cstate="print"/>
                     <a:stretch>
                       <a:fillRect/>
                     </a:stretch>
@@ -3589,6 +5437,7 @@
     <w:p>
       <w:pPr>
         <w:pStyle w:val="Heading2"/>
+        <w:jc w:val="both"/>
       </w:pPr>
       <w:r>
         <w:br/>
@@ -3601,6 +5450,7 @@
       <w:pPr>
         <w:pStyle w:val="ListParagraph"/>
         <w:ind w:left="0"/>
+        <w:jc w:val="both"/>
       </w:pPr>
       <w:r>
         <w:rPr>
@@ -3623,7 +5473,7 @@
                     <pic:cNvPicPr/>
                   </pic:nvPicPr>
                   <pic:blipFill>
-                    <a:blip r:embed="rId31" cstate="print"/>
+                    <a:blip r:embed="rId36" cstate="print"/>
                     <a:stretch>
                       <a:fillRect/>
                     </a:stretch>
@@ -3648,6 +5498,7 @@
       <w:pPr>
         <w:pStyle w:val="ListParagraph"/>
         <w:ind w:left="0"/>
+        <w:jc w:val="both"/>
       </w:pPr>
       <w:r>
         <w:t>The above image is a Gantt chart of the work I have planned for the year.</w:t>
@@ -3657,12 +5508,14 @@
       <w:pPr>
         <w:pStyle w:val="ListParagraph"/>
         <w:ind w:left="0"/>
+        <w:jc w:val="both"/>
       </w:pPr>
     </w:p>
     <w:p>
       <w:pPr>
         <w:pStyle w:val="ListParagraph"/>
         <w:ind w:left="0"/>
+        <w:jc w:val="both"/>
       </w:pPr>
       <w:r>
         <w:rPr>
@@ -3686,7 +5539,7 @@
                     <pic:cNvPicPr/>
                   </pic:nvPicPr>
                   <pic:blipFill>
-                    <a:blip r:embed="rId32" cstate="print"/>
+                    <a:blip r:embed="rId37" cstate="print"/>
                     <a:stretch>
                       <a:fillRect/>
                     </a:stretch>
@@ -3711,6 +5564,7 @@
       <w:pPr>
         <w:pStyle w:val="ListParagraph"/>
         <w:ind w:left="0"/>
+        <w:jc w:val="both"/>
       </w:pPr>
       <w:r>
         <w:t>The above image is of the entity relationship diagram for my MYSQL database. It shows two tables login and store image.</w:t>
@@ -3720,12 +5574,14 @@
       <w:pPr>
         <w:pStyle w:val="ListParagraph"/>
         <w:ind w:left="0"/>
+        <w:jc w:val="both"/>
       </w:pPr>
     </w:p>
     <w:p>
       <w:pPr>
         <w:pStyle w:val="ListParagraph"/>
         <w:ind w:left="0"/>
+        <w:jc w:val="both"/>
       </w:pPr>
       <w:r>
         <w:rPr>
@@ -3748,7 +5604,7 @@
                     <pic:cNvPicPr/>
                   </pic:nvPicPr>
                   <pic:blipFill>
-                    <a:blip r:embed="rId33" cstate="print"/>
+                    <a:blip r:embed="rId38" cstate="print"/>
                     <a:stretch>
                       <a:fillRect/>
                     </a:stretch>
@@ -3773,6 +5629,7 @@
       <w:pPr>
         <w:pStyle w:val="ListParagraph"/>
         <w:ind w:left="0"/>
+        <w:jc w:val="both"/>
       </w:pPr>
       <w:r>
         <w:t>The above image is the class diagram for my web server and client programs. It shows the methods used in the classes.</w:t>
@@ -3782,12 +5639,14 @@
       <w:pPr>
         <w:pStyle w:val="ListParagraph"/>
         <w:ind w:left="0"/>
+        <w:jc w:val="both"/>
       </w:pPr>
     </w:p>
     <w:p>
       <w:pPr>
         <w:pStyle w:val="ListParagraph"/>
         <w:ind w:left="0"/>
+        <w:jc w:val="both"/>
       </w:pPr>
       <w:r>
         <w:rPr>
@@ -3811,7 +5670,7 @@
                     <pic:cNvPicPr/>
                   </pic:nvPicPr>
                   <pic:blipFill>
-                    <a:blip r:embed="rId34" cstate="print"/>
+                    <a:blip r:embed="rId39" cstate="print"/>
                     <a:stretch>
                       <a:fillRect/>
                     </a:stretch>
@@ -3836,6 +5695,7 @@
       <w:pPr>
         <w:pStyle w:val="ListParagraph"/>
         <w:ind w:left="0"/>
+        <w:jc w:val="both"/>
       </w:pPr>
       <w:r>
         <w:t>The above image is the use case diagram for my system. It shows the basic functionality for the user and each system component.</w:t>
@@ -3845,18 +5705,21 @@
       <w:pPr>
         <w:pStyle w:val="ListParagraph"/>
         <w:ind w:left="0"/>
+        <w:jc w:val="both"/>
       </w:pPr>
     </w:p>
     <w:p>
       <w:pPr>
         <w:pStyle w:val="ListParagraph"/>
         <w:ind w:left="0"/>
+        <w:jc w:val="both"/>
       </w:pPr>
     </w:p>
     <w:p>
       <w:pPr>
         <w:pStyle w:val="ListParagraph"/>
         <w:ind w:left="0"/>
+        <w:jc w:val="both"/>
       </w:pPr>
       <w:r>
         <w:rPr>
@@ -3880,7 +5743,7 @@
                     <pic:cNvPicPr/>
                   </pic:nvPicPr>
                   <pic:blipFill>
-                    <a:blip r:embed="rId35" cstate="print"/>
+                    <a:blip r:embed="rId40" cstate="print"/>
                     <a:stretch>
                       <a:fillRect/>
                     </a:stretch>
@@ -3905,6 +5768,7 @@
       <w:pPr>
         <w:pStyle w:val="ListParagraph"/>
         <w:ind w:left="0"/>
+        <w:jc w:val="both"/>
       </w:pPr>
       <w:r>
         <w:t>The above image is the prototype camera for the project. It shows how the Infrared camera will be assembled.</w:t>
@@ -3914,6 +5778,7 @@
       <w:pPr>
         <w:pStyle w:val="ListParagraph"/>
         <w:ind w:left="0"/>
+        <w:jc w:val="both"/>
       </w:pPr>
       <w:r>
         <w:rPr>
@@ -3937,7 +5802,7 @@
                     <pic:cNvPicPr/>
                   </pic:nvPicPr>
                   <pic:blipFill>
-                    <a:blip r:embed="rId36" cstate="print"/>
+                    <a:blip r:embed="rId41" cstate="print"/>
                     <a:stretch>
                       <a:fillRect/>
                     </a:stretch>
@@ -3962,6 +5827,7 @@
       <w:pPr>
         <w:pStyle w:val="ListParagraph"/>
         <w:ind w:left="0"/>
+        <w:jc w:val="both"/>
       </w:pPr>
       <w:r>
         <w:t>The above image is of the proposed approach to obtaining a wide angle shot of the room using a motor to rotate the camera.</w:t>
@@ -3971,24 +5837,28 @@
       <w:pPr>
         <w:pStyle w:val="ListParagraph"/>
         <w:ind w:left="0"/>
+        <w:jc w:val="both"/>
       </w:pPr>
     </w:p>
     <w:p>
       <w:pPr>
         <w:pStyle w:val="ListParagraph"/>
         <w:ind w:left="0"/>
+        <w:jc w:val="both"/>
       </w:pPr>
     </w:p>
     <w:p>
       <w:pPr>
         <w:pStyle w:val="ListParagraph"/>
         <w:ind w:left="0"/>
+        <w:jc w:val="both"/>
       </w:pPr>
     </w:p>
     <w:p>
       <w:pPr>
         <w:pStyle w:val="ListParagraph"/>
         <w:ind w:left="0"/>
+        <w:jc w:val="both"/>
       </w:pPr>
       <w:r>
         <w:rPr>
@@ -4011,7 +5881,7 @@
                     <pic:cNvPicPr/>
                   </pic:nvPicPr>
                   <pic:blipFill>
-                    <a:blip r:embed="rId37" cstate="print"/>
+                    <a:blip r:embed="rId42" cstate="print"/>
                     <a:stretch>
                       <a:fillRect/>
                     </a:stretch>
@@ -4040,6 +5910,7 @@
           <w:numId w:val="5"/>
         </w:numPr>
         <w:ind w:left="0" w:firstLine="0"/>
+        <w:jc w:val="both"/>
       </w:pPr>
       <w:r>
         <w:t>Prototyping</w:t>
@@ -4210,12 +6081,16 @@
           <w:numId w:val="5"/>
         </w:numPr>
         <w:ind w:left="0" w:firstLine="0"/>
+        <w:jc w:val="both"/>
       </w:pPr>
       <w:r>
         <w:t>Testing</w:t>
       </w:r>
     </w:p>
     <w:p>
+      <w:pPr>
+        <w:jc w:val="both"/>
+      </w:pPr>
       <w:r>
         <w:t>7.1</w:t>
       </w:r>
@@ -4329,12 +6204,16 @@
           <w:numId w:val="5"/>
         </w:numPr>
         <w:ind w:left="0" w:firstLine="0"/>
+        <w:jc w:val="both"/>
       </w:pPr>
       <w:r>
         <w:t>Issues and risks</w:t>
       </w:r>
     </w:p>
     <w:p>
+      <w:pPr>
+        <w:jc w:val="both"/>
+      </w:pPr>
       <w:r>
         <w:t>8.1</w:t>
       </w:r>
@@ -4438,6 +6317,7 @@
           <w:numId w:val="5"/>
         </w:numPr>
         <w:ind w:left="0" w:firstLine="0"/>
+        <w:jc w:val="both"/>
       </w:pPr>
       <w:r>
         <w:t>Plan and future work</w:t>
@@ -4587,6 +6467,7 @@
     </w:p>
     <w:p>
       <w:pPr>
+        <w:jc w:val="both"/>
         <w:rPr>
           <w:b/>
         </w:rPr>
@@ -4600,24 +6481,24 @@
           <w:numId w:val="5"/>
         </w:numPr>
         <w:ind w:left="0" w:firstLine="0"/>
+        <w:jc w:val="both"/>
       </w:pPr>
       <w:r>
         <w:t>Conclusions</w:t>
       </w:r>
     </w:p>
     <w:p>
-      <w:r>
-        <w:t xml:space="preserve">Identify interim conclusions viz. summary of findings thus far, plausibility of the proposed system and personal development conclusions. </w:t>
-      </w:r>
-      <w:r>
-        <w:t xml:space="preserve">  </w:t>
-      </w:r>
-    </w:p>
-    <w:p/>
+      <w:pPr>
+        <w:jc w:val="both"/>
+      </w:pPr>
+      <w:r>
+        <w:t>To develop a finished prototype by the end of the semester will require a greater degree of effort and research, far more than I showed in this report. Focusing on my other module work has left me at a disadvantage for the interim report but I still have a presentable portion of work. In the next semester I hope to put more time and effort into the final year project while still focusing on my module work.</w:t>
+      </w:r>
+    </w:p>
     <w:p/>
     <w:sectPr>
-      <w:headerReference w:type="default" r:id="rId38"/>
-      <w:footerReference w:type="default" r:id="rId39"/>
+      <w:headerReference w:type="default" r:id="rId43"/>
+      <w:footerReference w:type="default" r:id="rId44"/>
       <w:pgSz w:w="11906" w:h="16838"/>
       <w:pgMar w:top="1440" w:right="1440" w:bottom="1440" w:left="1440" w:header="708" w:footer="708" w:gutter="0"/>
       <w:cols w:space="708"/>
@@ -4674,7 +6555,7 @@
             <w:rPr>
               <w:noProof/>
             </w:rPr>
-            <w:t>8</w:t>
+            <w:t>10</w:t>
           </w:r>
         </w:fldSimple>
       </w:p>
@@ -6608,7 +8489,6 @@
   <w:style w:type="character" w:default="1" w:styleId="DefaultParagraphFont">
     <w:name w:val="Default Paragraph Font"/>
     <w:uiPriority w:val="1"/>
-    <w:semiHidden/>
     <w:unhideWhenUsed/>
   </w:style>
   <w:style w:type="table" w:default="1" w:styleId="TableNormal">

</xml_diff>